<commit_message>
fix bugs in grammar fix
</commit_message>
<xml_diff>
--- a/temp/AITest.docx
+++ b/temp/AITest.docx
@@ -452,176 +452,13 @@
         <w:t xml:space="preserve">of technology, particularly in the assessment design </w:t>
       </w:r>
       <w:r>
-        <w:fldChar w:fldCharType="begin">
-          <w:fldData xml:space="preserve">PEVuZE5vdGU+PENpdGU+PEF1dGhvcj5BbG1vbmQ8L0F1dGhvcj48WWVhcj4yMDAyPC9ZZWFyPjxS
-ZWNOdW0+MzUyOTwvUmVjTnVtPjxEaXNwbGF5VGV4dD4oQWxtb25kIGV0IGFsLiwgMjAwMjsgR29y
-aW4sIDIwMDY7IEluZWtlIFZhbiBkZW4gQmVyZyBldCBhbC4sIDIwMDY7IFZlcsOzbmljYSBWaWxs
-YXJyb2VsIGV0IGFsLiwgMjAxOCk8L0Rpc3BsYXlUZXh0PjxyZWNvcmQ+PHJlYy1udW1iZXI+MTwv
-cmVjLW51bWJlcj48Zm9yZWlnbi1rZXlzPjxrZXkgYXBwPSJFTiIgZGItaWQ9IjVwc2Q1cDUybXJ2
-ZXM0ZWZyYXE1d2Zld2RmdzV2NXA5c2VlYSIgdGltZXN0YW1wPSIxNzAxODYxMTcwIj4xPC9rZXk+
-PC9mb3JlaWduLWtleXM+PHJlZi10eXBlIG5hbWU9IkpvdXJuYWwgQXJ0aWNsZSI+MTc8L3JlZi10
-eXBlPjxjb250cmlidXRvcnM+PGF1dGhvcnM+PGF1dGhvcj5BbG1vbmQsIFJ1c3NlbGw8L2F1dGhv
-cj48YXV0aG9yPlN0ZWluYmVyZywgTGluZGE8L2F1dGhvcj48YXV0aG9yPk1pc2xldnksIFJvYmVy
-dDwvYXV0aG9yPjwvYXV0aG9ycz48L2NvbnRyaWJ1dG9ycz48dGl0bGVzPjx0aXRsZT5FbmhhbmNp
-bmcgdGhlIGRlc2lnbiBhbmQgZGVsaXZlcnkgb2YgYXNzZXNzbWVudCBzeXN0ZW1zOiBBIGZvdXIt
-cHJvY2VzcyBhcmNoaXRlY3R1cmU8L3RpdGxlPjxzZWNvbmRhcnktdGl0bGU+VGhlIEpvdXJuYWwg
-b2YgVGVjaG5vbG9neSwgTGVhcm5pbmcgYW5kIEFzc2Vzc21lbnQ8L3NlY29uZGFyeS10aXRsZT48
-L3RpdGxlcz48cGVyaW9kaWNhbD48ZnVsbC10aXRsZT5UaGUgSm91cm5hbCBvZiBUZWNobm9sb2d5
-LCBMZWFybmluZyBhbmQgQXNzZXNzbWVudDwvZnVsbC10aXRsZT48L3BlcmlvZGljYWw+PHZvbHVt
-ZT4xPC92b2x1bWU+PG51bWJlcj41PC9udW1iZXI+PGRhdGVzPjx5ZWFyPjIwMDI8L3llYXI+PC9k
-YXRlcz48aXNibj4xNTQwLTI1MjU8L2lzYm4+PHVybHM+PC91cmxzPjwvcmVjb3JkPjwvQ2l0ZT48
-Q2l0ZT48QXV0aG9yPkdvcmluPC9BdXRob3I+PFllYXI+MjAwNjwvWWVhcj48UmVjTnVtPjM1MzA8
-L1JlY051bT48cmVjb3JkPjxyZWMtbnVtYmVyPjI8L3JlYy1udW1iZXI+PGZvcmVpZ24ta2V5cz48
-a2V5IGFwcD0iRU4iIGRiLWlkPSI1cHNkNXA1Mm1ydmVzNGVmcmFxNXdmZXdkZnc1djVwOXNlZWEi
-IHRpbWVzdGFtcD0iMTcwMTg2MTE3MCI+Mjwva2V5PjwvZm9yZWlnbi1rZXlzPjxyZWYtdHlwZSBu
-YW1lPSJKb3VybmFsIEFydGljbGUiPjE3PC9yZWYtdHlwZT48Y29udHJpYnV0b3JzPjxhdXRob3Jz
-PjxhdXRob3I+R29yaW4sIEpvYW5uYSBTPC9hdXRob3I+PC9hdXRob3JzPjwvY29udHJpYnV0b3Jz
-Pjx0aXRsZXM+PHRpdGxlPlRlc3QgZGVzaWduIHdpdGggY29nbml0aW9uIGluIG1pbmQ8L3RpdGxl
-PjxzZWNvbmRhcnktdGl0bGU+RWR1Y2F0aW9uYWwgbWVhc3VyZW1lbnQ6IElzc3VlcyBhbmQgcHJh
-Y3RpY2U8L3NlY29uZGFyeS10aXRsZT48L3RpdGxlcz48cGVyaW9kaWNhbD48ZnVsbC10aXRsZT5F
-ZHVjYXRpb25hbCBtZWFzdXJlbWVudDogSXNzdWVzIGFuZCBwcmFjdGljZTwvZnVsbC10aXRsZT48
-L3BlcmlvZGljYWw+PHBhZ2VzPjIxLTM1PC9wYWdlcz48dm9sdW1lPjI1PC92b2x1bWU+PG51bWJl
-cj40PC9udW1iZXI+PGRhdGVzPjx5ZWFyPjIwMDY8L3llYXI+PC9kYXRlcz48aXNibj4wNzMxLTE3
-NDU8L2lzYm4+PHVybHM+PC91cmxzPjwvcmVjb3JkPjwvQ2l0ZT48Q2l0ZT48QXV0aG9yPlZhbiBk
-ZW4gQmVyZzwvQXV0aG9yPjxZZWFyPjIwMDY8L1llYXI+PFJlY051bT4zNTMxPC9SZWNOdW0+PHJl
-Y29yZD48cmVjLW51bWJlcj4zPC9yZWMtbnVtYmVyPjxmb3JlaWduLWtleXM+PGtleSBhcHA9IkVO
-IiBkYi1pZD0iNXBzZDVwNTJtcnZlczRlZnJhcTV3ZmV3ZGZ3NXY1cDlzZWVhIiB0aW1lc3RhbXA9
-IjE3MDE4NjExNzAiPjM8L2tleT48L2ZvcmVpZ24ta2V5cz48cmVmLXR5cGUgbmFtZT0iSm91cm5h
-bCBBcnRpY2xlIj4xNzwvcmVmLXR5cGU+PGNvbnRyaWJ1dG9ycz48YXV0aG9ycz48YXV0aG9yPlZh
-biBkZW4gQmVyZywgSW5la2U8L2F1dGhvcj48YXV0aG9yPkFkbWlyYWFsLCBXaWxmcmllZDwvYXV0
-aG9yPjxhdXRob3I+UGlsb3QsIEFsYmVydDwvYXV0aG9yPjwvYXV0aG9ycz48L2NvbnRyaWJ1dG9y
-cz48dGl0bGVzPjx0aXRsZT5EZXNpZ24gcHJpbmNpcGxlcyBhbmQgb3V0Y29tZXMgb2YgcGVlciBh
-c3Nlc3NtZW50IGluIGhpZ2hlciBlZHVjYXRpb248L3RpdGxlPjxzZWNvbmRhcnktdGl0bGU+U3R1
-ZGllcyBpbiBIaWdoZXIgZWR1Y2F0aW9uPC9zZWNvbmRhcnktdGl0bGU+PC90aXRsZXM+PHBlcmlv
-ZGljYWw+PGZ1bGwtdGl0bGU+U3R1ZGllcyBpbiBIaWdoZXIgZWR1Y2F0aW9uPC9mdWxsLXRpdGxl
-PjwvcGVyaW9kaWNhbD48cGFnZXM+MzQxLTM1NjwvcGFnZXM+PHZvbHVtZT4zMTwvdm9sdW1lPjxu
-dW1iZXI+MDM8L251bWJlcj48ZGF0ZXM+PHllYXI+MjAwNjwveWVhcj48L2RhdGVzPjxpc2JuPjAz
-MDctNTA3OTwvaXNibj48dXJscz48L3VybHM+PC9yZWNvcmQ+PC9DaXRlPjxDaXRlPjxBdXRob3I+
-VmlsbGFycm9lbDwvQXV0aG9yPjxZZWFyPjIwMTg8L1llYXI+PFJlY051bT4zNTMyPC9SZWNOdW0+
-PHJlY29yZD48cmVjLW51bWJlcj40PC9yZWMtbnVtYmVyPjxmb3JlaWduLWtleXM+PGtleSBhcHA9
-IkVOIiBkYi1pZD0iNXBzZDVwNTJtcnZlczRlZnJhcTV3ZmV3ZGZ3NXY1cDlzZWVhIiB0aW1lc3Rh
-bXA9IjE3MDE4NjExNzAiPjQ8L2tleT48L2ZvcmVpZ24ta2V5cz48cmVmLXR5cGUgbmFtZT0iSm91
-cm5hbCBBcnRpY2xlIj4xNzwvcmVmLXR5cGU+PGNvbnRyaWJ1dG9ycz48YXV0aG9ycz48YXV0aG9y
-PlZpbGxhcnJvZWwsIFZlcsOzbmljYTwvYXV0aG9yPjxhdXRob3I+QmxveGhhbSwgU3VzYW48L2F1
-dGhvcj48YXV0aG9yPkJydW5hLCBEYW5pZWxhPC9hdXRob3I+PGF1dGhvcj5CcnVuYSwgQ2Fyb2xh
-PC9hdXRob3I+PGF1dGhvcj5IZXJyZXJhLVNlZGEsIENvbnN0YW56YTwvYXV0aG9yPjwvYXV0aG9y
-cz48L2NvbnRyaWJ1dG9ycz48dGl0bGVzPjx0aXRsZT5BdXRoZW50aWMgYXNzZXNzbWVudDogY3Jl
-YXRpbmcgYSBibHVlcHJpbnQgZm9yIGNvdXJzZSBkZXNpZ248L3RpdGxlPjxzZWNvbmRhcnktdGl0
-bGU+QXNzZXNzbWVudCAmYW1wOyBFdmFsdWF0aW9uIGluIEhpZ2hlciBFZHVjYXRpb248L3NlY29u
-ZGFyeS10aXRsZT48L3RpdGxlcz48cGVyaW9kaWNhbD48ZnVsbC10aXRsZT5Bc3Nlc3NtZW50ICZh
-bXA7IEV2YWx1YXRpb24gaW4gSGlnaGVyIEVkdWNhdGlvbjwvZnVsbC10aXRsZT48L3BlcmlvZGlj
-YWw+PHBhZ2VzPjg0MC04NTQ8L3BhZ2VzPjx2b2x1bWU+NDM8L3ZvbHVtZT48bnVtYmVyPjU8L251
-bWJlcj48ZGF0ZXM+PHllYXI+MjAxODwveWVhcj48L2RhdGVzPjxpc2JuPjAyNjAtMjkzODwvaXNi
-bj48dXJscz48L3VybHM+PC9yZWNvcmQ+PC9DaXRlPjwvRW5kTm90ZT5=
-</w:fldData>
-        </w:fldChar>
-      </w:r>
-      <w:r>
-        <w:instrText xml:space="preserve"> ADDIN EN.CITE </w:instrText>
-      </w:r>
-      <w:r>
-        <w:fldChar w:fldCharType="begin">
-          <w:fldData xml:space="preserve">PEVuZE5vdGU+PENpdGU+PEF1dGhvcj5BbG1vbmQ8L0F1dGhvcj48WWVhcj4yMDAyPC9ZZWFyPjxS
-ZWNOdW0+MzUyOTwvUmVjTnVtPjxEaXNwbGF5VGV4dD4oQWxtb25kIGV0IGFsLiwgMjAwMjsgR29y
-aW4sIDIwMDY7IEluZWtlIFZhbiBkZW4gQmVyZyBldCBhbC4sIDIwMDY7IFZlcsOzbmljYSBWaWxs
-YXJyb2VsIGV0IGFsLiwgMjAxOCk8L0Rpc3BsYXlUZXh0PjxyZWNvcmQ+PHJlYy1udW1iZXI+MTwv
-cmVjLW51bWJlcj48Zm9yZWlnbi1rZXlzPjxrZXkgYXBwPSJFTiIgZGItaWQ9IjVwc2Q1cDUybXJ2
-ZXM0ZWZyYXE1d2Zld2RmdzV2NXA5c2VlYSIgdGltZXN0YW1wPSIxNzAxODYxMTcwIj4xPC9rZXk+
-PC9mb3JlaWduLWtleXM+PHJlZi10eXBlIG5hbWU9IkpvdXJuYWwgQXJ0aWNsZSI+MTc8L3JlZi10
-eXBlPjxjb250cmlidXRvcnM+PGF1dGhvcnM+PGF1dGhvcj5BbG1vbmQsIFJ1c3NlbGw8L2F1dGhv
-cj48YXV0aG9yPlN0ZWluYmVyZywgTGluZGE8L2F1dGhvcj48YXV0aG9yPk1pc2xldnksIFJvYmVy
-dDwvYXV0aG9yPjwvYXV0aG9ycz48L2NvbnRyaWJ1dG9ycz48dGl0bGVzPjx0aXRsZT5FbmhhbmNp
-bmcgdGhlIGRlc2lnbiBhbmQgZGVsaXZlcnkgb2YgYXNzZXNzbWVudCBzeXN0ZW1zOiBBIGZvdXIt
-cHJvY2VzcyBhcmNoaXRlY3R1cmU8L3RpdGxlPjxzZWNvbmRhcnktdGl0bGU+VGhlIEpvdXJuYWwg
-b2YgVGVjaG5vbG9neSwgTGVhcm5pbmcgYW5kIEFzc2Vzc21lbnQ8L3NlY29uZGFyeS10aXRsZT48
-L3RpdGxlcz48cGVyaW9kaWNhbD48ZnVsbC10aXRsZT5UaGUgSm91cm5hbCBvZiBUZWNobm9sb2d5
-LCBMZWFybmluZyBhbmQgQXNzZXNzbWVudDwvZnVsbC10aXRsZT48L3BlcmlvZGljYWw+PHZvbHVt
-ZT4xPC92b2x1bWU+PG51bWJlcj41PC9udW1iZXI+PGRhdGVzPjx5ZWFyPjIwMDI8L3llYXI+PC9k
-YXRlcz48aXNibj4xNTQwLTI1MjU8L2lzYm4+PHVybHM+PC91cmxzPjwvcmVjb3JkPjwvQ2l0ZT48
-Q2l0ZT48QXV0aG9yPkdvcmluPC9BdXRob3I+PFllYXI+MjAwNjwvWWVhcj48UmVjTnVtPjM1MzA8
-L1JlY051bT48cmVjb3JkPjxyZWMtbnVtYmVyPjI8L3JlYy1udW1iZXI+PGZvcmVpZ24ta2V5cz48
-a2V5IGFwcD0iRU4iIGRiLWlkPSI1cHNkNXA1Mm1ydmVzNGVmcmFxNXdmZXdkZnc1djVwOXNlZWEi
-IHRpbWVzdGFtcD0iMTcwMTg2MTE3MCI+Mjwva2V5PjwvZm9yZWlnbi1rZXlzPjxyZWYtdHlwZSBu
-YW1lPSJKb3VybmFsIEFydGljbGUiPjE3PC9yZWYtdHlwZT48Y29udHJpYnV0b3JzPjxhdXRob3Jz
-PjxhdXRob3I+R29yaW4sIEpvYW5uYSBTPC9hdXRob3I+PC9hdXRob3JzPjwvY29udHJpYnV0b3Jz
-Pjx0aXRsZXM+PHRpdGxlPlRlc3QgZGVzaWduIHdpdGggY29nbml0aW9uIGluIG1pbmQ8L3RpdGxl
-PjxzZWNvbmRhcnktdGl0bGU+RWR1Y2F0aW9uYWwgbWVhc3VyZW1lbnQ6IElzc3VlcyBhbmQgcHJh
-Y3RpY2U8L3NlY29uZGFyeS10aXRsZT48L3RpdGxlcz48cGVyaW9kaWNhbD48ZnVsbC10aXRsZT5F
-ZHVjYXRpb25hbCBtZWFzdXJlbWVudDogSXNzdWVzIGFuZCBwcmFjdGljZTwvZnVsbC10aXRsZT48
-L3BlcmlvZGljYWw+PHBhZ2VzPjIxLTM1PC9wYWdlcz48dm9sdW1lPjI1PC92b2x1bWU+PG51bWJl
-cj40PC9udW1iZXI+PGRhdGVzPjx5ZWFyPjIwMDY8L3llYXI+PC9kYXRlcz48aXNibj4wNzMxLTE3
-NDU8L2lzYm4+PHVybHM+PC91cmxzPjwvcmVjb3JkPjwvQ2l0ZT48Q2l0ZT48QXV0aG9yPlZhbiBk
-ZW4gQmVyZzwvQXV0aG9yPjxZZWFyPjIwMDY8L1llYXI+PFJlY051bT4zNTMxPC9SZWNOdW0+PHJl
-Y29yZD48cmVjLW51bWJlcj4zPC9yZWMtbnVtYmVyPjxmb3JlaWduLWtleXM+PGtleSBhcHA9IkVO
-IiBkYi1pZD0iNXBzZDVwNTJtcnZlczRlZnJhcTV3ZmV3ZGZ3NXY1cDlzZWVhIiB0aW1lc3RhbXA9
-IjE3MDE4NjExNzAiPjM8L2tleT48L2ZvcmVpZ24ta2V5cz48cmVmLXR5cGUgbmFtZT0iSm91cm5h
-bCBBcnRpY2xlIj4xNzwvcmVmLXR5cGU+PGNvbnRyaWJ1dG9ycz48YXV0aG9ycz48YXV0aG9yPlZh
-biBkZW4gQmVyZywgSW5la2U8L2F1dGhvcj48YXV0aG9yPkFkbWlyYWFsLCBXaWxmcmllZDwvYXV0
-aG9yPjxhdXRob3I+UGlsb3QsIEFsYmVydDwvYXV0aG9yPjwvYXV0aG9ycz48L2NvbnRyaWJ1dG9y
-cz48dGl0bGVzPjx0aXRsZT5EZXNpZ24gcHJpbmNpcGxlcyBhbmQgb3V0Y29tZXMgb2YgcGVlciBh
-c3Nlc3NtZW50IGluIGhpZ2hlciBlZHVjYXRpb248L3RpdGxlPjxzZWNvbmRhcnktdGl0bGU+U3R1
-ZGllcyBpbiBIaWdoZXIgZWR1Y2F0aW9uPC9zZWNvbmRhcnktdGl0bGU+PC90aXRsZXM+PHBlcmlv
-ZGljYWw+PGZ1bGwtdGl0bGU+U3R1ZGllcyBpbiBIaWdoZXIgZWR1Y2F0aW9uPC9mdWxsLXRpdGxl
-PjwvcGVyaW9kaWNhbD48cGFnZXM+MzQxLTM1NjwvcGFnZXM+PHZvbHVtZT4zMTwvdm9sdW1lPjxu
-dW1iZXI+MDM8L251bWJlcj48ZGF0ZXM+PHllYXI+MjAwNjwveWVhcj48L2RhdGVzPjxpc2JuPjAz
-MDctNTA3OTwvaXNibj48dXJscz48L3VybHM+PC9yZWNvcmQ+PC9DaXRlPjxDaXRlPjxBdXRob3I+
-VmlsbGFycm9lbDwvQXV0aG9yPjxZZWFyPjIwMTg8L1llYXI+PFJlY051bT4zNTMyPC9SZWNOdW0+
-PHJlY29yZD48cmVjLW51bWJlcj40PC9yZWMtbnVtYmVyPjxmb3JlaWduLWtleXM+PGtleSBhcHA9
-IkVOIiBkYi1pZD0iNXBzZDVwNTJtcnZlczRlZnJhcTV3ZmV3ZGZ3NXY1cDlzZWVhIiB0aW1lc3Rh
-bXA9IjE3MDE4NjExNzAiPjQ8L2tleT48L2ZvcmVpZ24ta2V5cz48cmVmLXR5cGUgbmFtZT0iSm91
-cm5hbCBBcnRpY2xlIj4xNzwvcmVmLXR5cGU+PGNvbnRyaWJ1dG9ycz48YXV0aG9ycz48YXV0aG9y
-PlZpbGxhcnJvZWwsIFZlcsOzbmljYTwvYXV0aG9yPjxhdXRob3I+QmxveGhhbSwgU3VzYW48L2F1
-dGhvcj48YXV0aG9yPkJydW5hLCBEYW5pZWxhPC9hdXRob3I+PGF1dGhvcj5CcnVuYSwgQ2Fyb2xh
-PC9hdXRob3I+PGF1dGhvcj5IZXJyZXJhLVNlZGEsIENvbnN0YW56YTwvYXV0aG9yPjwvYXV0aG9y
-cz48L2NvbnRyaWJ1dG9ycz48dGl0bGVzPjx0aXRsZT5BdXRoZW50aWMgYXNzZXNzbWVudDogY3Jl
-YXRpbmcgYSBibHVlcHJpbnQgZm9yIGNvdXJzZSBkZXNpZ248L3RpdGxlPjxzZWNvbmRhcnktdGl0
-bGU+QXNzZXNzbWVudCAmYW1wOyBFdmFsdWF0aW9uIGluIEhpZ2hlciBFZHVjYXRpb248L3NlY29u
-ZGFyeS10aXRsZT48L3RpdGxlcz48cGVyaW9kaWNhbD48ZnVsbC10aXRsZT5Bc3Nlc3NtZW50ICZh
-bXA7IEV2YWx1YXRpb24gaW4gSGlnaGVyIEVkdWNhdGlvbjwvZnVsbC10aXRsZT48L3BlcmlvZGlj
-YWw+PHBhZ2VzPjg0MC04NTQ8L3BhZ2VzPjx2b2x1bWU+NDM8L3ZvbHVtZT48bnVtYmVyPjU8L251
-bWJlcj48ZGF0ZXM+PHllYXI+MjAxODwveWVhcj48L2RhdGVzPjxpc2JuPjAyNjAtMjkzODwvaXNi
-bj48dXJscz48L3VybHM+PC9yZWNvcmQ+PC9DaXRlPjwvRW5kTm90ZT5=
-</w:fldData>
-        </w:fldChar>
-      </w:r>
-      <w:r>
-        <w:instrText xml:space="preserve"> ADDIN EN.CITE.DATA </w:instrText>
-      </w:r>
-      <w:r>
-        <w:fldChar w:fldCharType="end"/>
-      </w:r>
-      <w:r>
-        <w:fldChar w:fldCharType="separate"/>
-      </w:r>
-      <w:r>
-        <w:rPr>
-          <w:noProof/>
-        </w:rPr>
-        <w:t>(Almond et al., 2002; Gorin, 2006; Ineke Van den Berg et al., 2006; Verónica Villarroel et al., 2018)</w:t>
-      </w:r>
-      <w:r>
-        <w:fldChar w:fldCharType="end"/>
+        <w:t>{Almond, 2002 #3529;Gorin, 2006 #3530;Van den Berg, 2006 #3531;Villarroel, 2018 #3532}</w:t>
       </w:r>
       <w:r>
         <w:t xml:space="preserve">. One area where this integration has gained significant attention is the use of generative AI in assessment tasks </w:t>
       </w:r>
       <w:r>
-        <w:fldChar w:fldCharType="begin"/>
-      </w:r>
-      <w:r>
-        <w:instrText xml:space="preserve"> ADDIN EN.CITE &lt;EndNote&gt;&lt;Cite&gt;&lt;Author&gt;Fergus&lt;/Author&gt;&lt;Year&gt;2023&lt;/Year&gt;&lt;RecNum&gt;3533&lt;/RecNum&gt;&lt;DisplayText&gt;(Suzanne Fergus et al., 2023; Wayne Geerling et al., 2023)&lt;/DisplayText&gt;&lt;record&gt;&lt;rec-number&gt;5&lt;/rec-number&gt;&lt;foreign-keys&gt;&lt;key app="EN" db-id="5psd5p52mrves4efraq5wfewdfw5v5p9seea" timestamp="1701861170"&gt;5&lt;/key&gt;&lt;/foreign-keys&gt;&lt;ref-type name="Journal Article"&gt;17&lt;/ref-type&gt;&lt;contributors&gt;&lt;authors&gt;&lt;author&gt;Fergus, Suzanne&lt;/author&gt;&lt;author&gt;Botha, Michelle&lt;/author&gt;&lt;author&gt;Ostovar, Mehrnoosh&lt;/author&gt;&lt;/authors&gt;&lt;/contributors&gt;&lt;titles&gt;&lt;title&gt;Evaluating academic answers generated using chatgpt&lt;/title&gt;&lt;secondary-title&gt;Journal of Chemical Education&lt;/secondary-title&gt;&lt;/titles&gt;&lt;periodical&gt;&lt;full-title&gt;Journal of Chemical Education&lt;/full-title&gt;&lt;/periodical&gt;&lt;dates&gt;&lt;year&gt;2023&lt;/year&gt;&lt;/dates&gt;&lt;isbn&gt;0021-9584&lt;/isbn&gt;&lt;urls&gt;&lt;/urls&gt;&lt;/record&gt;&lt;/Cite&gt;&lt;Cite&gt;&lt;Author&gt;Geerling&lt;/Author&gt;&lt;Year&gt;2023&lt;/Year&gt;&lt;RecNum&gt;3534&lt;/RecNum&gt;&lt;record&gt;&lt;rec-number&gt;6&lt;/rec-number&gt;&lt;foreign-keys&gt;&lt;key app="EN" db-id="5psd5p52mrves4efraq5wfewdfw5v5p9seea" timestamp="1701861170"&gt;6&lt;/key&gt;&lt;/foreign-keys&gt;&lt;ref-type name="Journal Article"&gt;17&lt;/ref-type&gt;&lt;contributors&gt;&lt;authors&gt;&lt;author&gt;Geerling, Wayne&lt;/author&gt;&lt;author&gt;Mateer, G Dirk&lt;/author&gt;&lt;author&gt;Wooten, Jadrian&lt;/author&gt;&lt;author&gt;Damodaran, Nikhil&lt;/author&gt;&lt;/authors&gt;&lt;/contributors&gt;&lt;titles&gt;&lt;title&gt;ChatGPT has aced the test of understanding in college economics: Now what?&lt;/title&gt;&lt;secondary-title&gt;The American Economist&lt;/secondary-title&gt;&lt;/titles&gt;&lt;periodical&gt;&lt;full-title&gt;The American Economist&lt;/full-title&gt;&lt;/periodical&gt;&lt;pages&gt;05694345231169654&lt;/pages&gt;&lt;dates&gt;&lt;year&gt;2023&lt;/year&gt;&lt;/dates&gt;&lt;isbn&gt;0569-4345&lt;/isbn&gt;&lt;urls&gt;&lt;/urls&gt;&lt;/record&gt;&lt;/Cite&gt;&lt;/EndNote&gt;</w:instrText>
-      </w:r>
-      <w:r>
-        <w:fldChar w:fldCharType="separate"/>
-      </w:r>
-      <w:r>
-        <w:rPr>
-          <w:noProof/>
-        </w:rPr>
-        <w:t>(Suzanne Fergus et al., 2023; Wayne Geerling et al., 2023)</w:t>
-      </w:r>
-      <w:r>
-        <w:fldChar w:fldCharType="end"/>
+        <w:t>{Fergus, 2023 #3533;Geerling, 2023 #3534}</w:t>
       </w:r>
       <w:r>
         <w:t>. Generative AI refers to computer algorithms that can generate new content or responses based on a set of input data</w:t>
@@ -630,64 +467,19 @@
         <w:t xml:space="preserve"> </w:t>
       </w:r>
       <w:r>
-        <w:fldChar w:fldCharType="begin"/>
-      </w:r>
-      <w:r>
-        <w:instrText xml:space="preserve"> ADDIN EN.CITE &lt;EndNote&gt;&lt;Cite&gt;&lt;Author&gt;Yeadon&lt;/Author&gt;&lt;Year&gt;2023&lt;/Year&gt;&lt;RecNum&gt;3535&lt;/RecNum&gt;&lt;DisplayText&gt;(Will Yeadon et al., 2023)&lt;/DisplayText&gt;&lt;record&gt;&lt;rec-number&gt;7&lt;/rec-number&gt;&lt;foreign-keys&gt;&lt;key app="EN" db-id="5psd5p52mrves4efraq5wfewdfw5v5p9seea" timestamp="1701861170"&gt;7&lt;/key&gt;&lt;/foreign-keys&gt;&lt;ref-type name="Journal Article"&gt;17&lt;/ref-type&gt;&lt;contributors&gt;&lt;authors&gt;&lt;author&gt;Yeadon, Will&lt;/author&gt;&lt;author&gt;Inyang, Oto-Obong&lt;/author&gt;&lt;author&gt;Mizouri, Arin&lt;/author&gt;&lt;author&gt;Peach, Alex&lt;/author&gt;&lt;author&gt;Testrow, Craig P&lt;/author&gt;&lt;/authors&gt;&lt;/contributors&gt;&lt;titles&gt;&lt;title&gt;The death of the short-form physics essay in the coming AI revolution&lt;/title&gt;&lt;secondary-title&gt;Physics Education&lt;/secondary-title&gt;&lt;/titles&gt;&lt;periodical&gt;&lt;full-title&gt;Physics Education&lt;/full-title&gt;&lt;/periodical&gt;&lt;pages&gt;035027&lt;/pages&gt;&lt;volume&gt;58&lt;/volume&gt;&lt;number&gt;3&lt;/number&gt;&lt;dates&gt;&lt;year&gt;2023&lt;/year&gt;&lt;/dates&gt;&lt;isbn&gt;0031-9120&lt;/isbn&gt;&lt;urls&gt;&lt;/urls&gt;&lt;/record&gt;&lt;/Cite&gt;&lt;Cite&gt;&lt;Author&gt;Yeadon&lt;/Author&gt;&lt;Year&gt;2023&lt;/Year&gt;&lt;RecNum&gt;3535&lt;/RecNum&gt;&lt;record&gt;&lt;rec-number&gt;7&lt;/rec-number&gt;&lt;foreign-keys&gt;&lt;key app="EN" db-id="5psd5p52mrves4efraq5wfewdfw5v5p9seea" timestamp="1701861170"&gt;7&lt;/key&gt;&lt;/foreign-keys&gt;&lt;ref-type name="Journal Article"&gt;17&lt;/ref-type&gt;&lt;contributors&gt;&lt;authors&gt;&lt;author&gt;Yeadon, Will&lt;/author&gt;&lt;author&gt;Inyang, Oto-Obong&lt;/author&gt;&lt;author&gt;Mizouri, Arin&lt;/author&gt;&lt;author&gt;Peach, Alex&lt;/author&gt;&lt;author&gt;Testrow, Craig P&lt;/author&gt;&lt;/authors&gt;&lt;/contributors&gt;&lt;titles&gt;&lt;title&gt;The death of the short-form physics essay in the coming AI revolution&lt;/title&gt;&lt;secondary-title&gt;Physics Education&lt;/secondary-title&gt;&lt;/titles&gt;&lt;periodical&gt;&lt;full-title&gt;Physics Education&lt;/full-title&gt;&lt;/periodical&gt;&lt;pages&gt;035027&lt;/pages&gt;&lt;volume&gt;58&lt;/volume&gt;&lt;number&gt;3&lt;/number&gt;&lt;dates&gt;&lt;year&gt;2023&lt;/year&gt;&lt;/dates&gt;&lt;isbn&gt;0031-9120&lt;/isbn&gt;&lt;urls&gt;&lt;/urls&gt;&lt;/record&gt;&lt;/Cite&gt;&lt;/EndNote&gt;</w:instrText>
-      </w:r>
-      <w:r>
-        <w:fldChar w:fldCharType="separate"/>
-      </w:r>
-      <w:r>
-        <w:rPr>
-          <w:noProof/>
-        </w:rPr>
-        <w:t>(Will Yeadon et al., 2023)</w:t>
-      </w:r>
-      <w:r>
-        <w:fldChar w:fldCharType="end"/>
+        <w:t>{Yeadon, 2023 #3535;Yeadon, 2023 #3535}</w:t>
       </w:r>
       <w:r>
         <w:t xml:space="preserve">. The integration of generative AI in assessment tasks provides various benefits such as efficient grading, increased objectivity, and reduced bias in the assessment </w:t>
       </w:r>
       <w:r>
-        <w:fldChar w:fldCharType="begin"/>
-      </w:r>
-      <w:r>
-        <w:instrText xml:space="preserve"> ADDIN EN.CITE &lt;EndNote&gt;&lt;Cite&gt;&lt;Author&gt;Benuyenah&lt;/Author&gt;&lt;Year&gt;2023&lt;/Year&gt;&lt;RecNum&gt;3536&lt;/RecNum&gt;&lt;DisplayText&gt;(Vic Benuyenah, 2023)&lt;/DisplayText&gt;&lt;record&gt;&lt;rec-number&gt;8&lt;/rec-number&gt;&lt;foreign-keys&gt;&lt;key app="EN" db-id="5psd5p52mrves4efraq5wfewdfw5v5p9seea" timestamp="1701861170"&gt;8&lt;/key&gt;&lt;/foreign-keys&gt;&lt;ref-type name="Journal Article"&gt;17&lt;/ref-type&gt;&lt;contributors&gt;&lt;authors&gt;&lt;author&gt;Benuyenah, Vic&lt;/author&gt;&lt;/authors&gt;&lt;/contributors&gt;&lt;titles&gt;&lt;title&gt;Commentary: ChatGPT use in higher education assessment: Prospects and epistemic threats&lt;/title&gt;&lt;secondary-title&gt;Journal of Research in Innovative Teaching &amp;amp; Learning&lt;/secondary-title&gt;&lt;/titles&gt;&lt;periodical&gt;&lt;full-title&gt;Journal of Research in Innovative Teaching &amp;amp; Learning&lt;/full-title&gt;&lt;/periodical&gt;&lt;pages&gt;134-135&lt;/pages&gt;&lt;volume&gt;16&lt;/volume&gt;&lt;number&gt;1&lt;/number&gt;&lt;dates&gt;&lt;year&gt;2023&lt;/year&gt;&lt;/dates&gt;&lt;isbn&gt;2397-7604&lt;/isbn&gt;&lt;urls&gt;&lt;/urls&gt;&lt;/record&gt;&lt;/Cite&gt;&lt;/EndNote&gt;</w:instrText>
-      </w:r>
-      <w:r>
-        <w:fldChar w:fldCharType="separate"/>
-      </w:r>
-      <w:r>
-        <w:rPr>
-          <w:noProof/>
-        </w:rPr>
-        <w:t>(Vic Benuyenah, 2023)</w:t>
-      </w:r>
-      <w:r>
-        <w:fldChar w:fldCharType="end"/>
+        <w:t>{Benuyenah, 2023 #3536}</w:t>
       </w:r>
       <w:r>
         <w:t xml:space="preserve">. However, the use of generative AI in assessment tasks poses several challenges, especially in the area of academic integrity </w:t>
       </w:r>
       <w:r>
-        <w:fldChar w:fldCharType="begin"/>
-      </w:r>
-      <w:r>
-        <w:instrText xml:space="preserve"> ADDIN EN.CITE &lt;EndNote&gt;&lt;Cite&gt;&lt;Author&gt;Kooli&lt;/Author&gt;&lt;Year&gt;2023&lt;/Year&gt;&lt;RecNum&gt;3537&lt;/RecNum&gt;&lt;DisplayText&gt;(Chokri Kooli, 2023)&lt;/DisplayText&gt;&lt;record&gt;&lt;rec-number&gt;9&lt;/rec-number&gt;&lt;foreign-keys&gt;&lt;key app="EN" db-id="5psd5p52mrves4efraq5wfewdfw5v5p9seea" timestamp="1701861170"&gt;9&lt;/key&gt;&lt;/foreign-keys&gt;&lt;ref-type name="Journal Article"&gt;17&lt;/ref-type&gt;&lt;contributors&gt;&lt;authors&gt;&lt;author&gt;Kooli, Chokri&lt;/author&gt;&lt;/authors&gt;&lt;/contributors&gt;&lt;titles&gt;&lt;title&gt;Chatbots in education and research: a critical examination of ethical implications and solutions&lt;/title&gt;&lt;secondary-title&gt;Sustainability&lt;/secondary-title&gt;&lt;/titles&gt;&lt;periodical&gt;&lt;full-title&gt;Sustainability&lt;/full-title&gt;&lt;/periodical&gt;&lt;pages&gt;5614&lt;/pages&gt;&lt;volume&gt;15&lt;/volume&gt;&lt;number&gt;7&lt;/number&gt;&lt;dates&gt;&lt;year&gt;2023&lt;/year&gt;&lt;/dates&gt;&lt;isbn&gt;2071-1050&lt;/isbn&gt;&lt;urls&gt;&lt;/urls&gt;&lt;/record&gt;&lt;/Cite&gt;&lt;/EndNote&gt;</w:instrText>
-      </w:r>
-      <w:r>
-        <w:fldChar w:fldCharType="separate"/>
-      </w:r>
-      <w:r>
-        <w:rPr>
-          <w:noProof/>
-        </w:rPr>
-        <w:t>(Chokri Kooli, 2023)</w:t>
-      </w:r>
-      <w:r>
-        <w:fldChar w:fldCharType="end"/>
+        <w:t>{Kooli, 2023 #3537}</w:t>
       </w:r>
       <w:r>
         <w:t>.</w:t>
@@ -701,64 +493,19 @@
         <w:t xml:space="preserve">Academic integrity is a critical aspect of education that ensures that students maintain high ethical standards in their academic work </w:t>
       </w:r>
       <w:r>
-        <w:fldChar w:fldCharType="begin"/>
-      </w:r>
-      <w:r>
-        <w:instrText xml:space="preserve"> ADDIN EN.CITE &lt;EndNote&gt;&lt;Cite&gt;&lt;Author&gt;Emenike&lt;/Author&gt;&lt;Year&gt;2023&lt;/Year&gt;&lt;RecNum&gt;3538&lt;/RecNum&gt;&lt;DisplayText&gt;(Emenike &amp;amp; Emenike, 2023; Suzanne Fergus et al., 2023)&lt;/DisplayText&gt;&lt;record&gt;&lt;rec-number&gt;10&lt;/rec-number&gt;&lt;foreign-keys&gt;&lt;key app="EN" db-id="5psd5p52mrves4efraq5wfewdfw5v5p9seea" timestamp="1701861170"&gt;10&lt;/key&gt;&lt;/foreign-keys&gt;&lt;ref-type name="Journal Article"&gt;17&lt;/ref-type&gt;&lt;contributors&gt;&lt;authors&gt;&lt;author&gt;Emenike, Mary E&lt;/author&gt;&lt;author&gt;Emenike, Bright U&lt;/author&gt;&lt;/authors&gt;&lt;/contributors&gt;&lt;titles&gt;&lt;title&gt;Was This Title Generated by ChatGPT? Considerations for Artificial Intelligence Text-Generation Software Programs for Chemists and Chemistry Educators&lt;/title&gt;&lt;secondary-title&gt;Journal of Chemical Education&lt;/secondary-title&gt;&lt;/titles&gt;&lt;periodical&gt;&lt;full-title&gt;Journal of Chemical Education&lt;/full-title&gt;&lt;/periodical&gt;&lt;pages&gt;1413-1418&lt;/pages&gt;&lt;volume&gt;100&lt;/volume&gt;&lt;number&gt;4&lt;/number&gt;&lt;dates&gt;&lt;year&gt;2023&lt;/year&gt;&lt;/dates&gt;&lt;isbn&gt;0021-9584&lt;/isbn&gt;&lt;urls&gt;&lt;/urls&gt;&lt;/record&gt;&lt;/Cite&gt;&lt;Cite&gt;&lt;Author&gt;Fergus&lt;/Author&gt;&lt;Year&gt;2023&lt;/Year&gt;&lt;RecNum&gt;3533&lt;/RecNum&gt;&lt;record&gt;&lt;rec-number&gt;5&lt;/rec-number&gt;&lt;foreign-keys&gt;&lt;key app="EN" db-id="5psd5p52mrves4efraq5wfewdfw5v5p9seea" timestamp="1701861170"&gt;5&lt;/key&gt;&lt;/foreign-keys&gt;&lt;ref-type name="Journal Article"&gt;17&lt;/ref-type&gt;&lt;contributors&gt;&lt;authors&gt;&lt;author&gt;Fergus, Suzanne&lt;/author&gt;&lt;author&gt;Botha, Michelle&lt;/author&gt;&lt;author&gt;Ostovar, Mehrnoosh&lt;/author&gt;&lt;/authors&gt;&lt;/contributors&gt;&lt;titles&gt;&lt;title&gt;Evaluating academic answers generated using chatgpt&lt;/title&gt;&lt;secondary-title&gt;Journal of Chemical Education&lt;/secondary-title&gt;&lt;/titles&gt;&lt;periodical&gt;&lt;full-title&gt;Journal of Chemical Education&lt;/full-title&gt;&lt;/periodical&gt;&lt;dates&gt;&lt;year&gt;2023&lt;/year&gt;&lt;/dates&gt;&lt;isbn&gt;0021-9584&lt;/isbn&gt;&lt;urls&gt;&lt;/urls&gt;&lt;/record&gt;&lt;/Cite&gt;&lt;/EndNote&gt;</w:instrText>
-      </w:r>
-      <w:r>
-        <w:fldChar w:fldCharType="separate"/>
-      </w:r>
-      <w:r>
-        <w:rPr>
-          <w:noProof/>
-        </w:rPr>
-        <w:t>(Emenike &amp; Emenike, 2023; Suzanne Fergus et al., 2023)</w:t>
-      </w:r>
-      <w:r>
-        <w:fldChar w:fldCharType="end"/>
+        <w:t>{Emenike, 2023 #3538;Fergus, 2023 #3533}</w:t>
       </w:r>
       <w:r>
         <w:t xml:space="preserve">. Plagiarism, the act of presenting someone else's work as one's own, is a significant concern in academic integrity, as it undermines the credibility and reliability of assessment results </w:t>
       </w:r>
       <w:r>
-        <w:fldChar w:fldCharType="begin"/>
-      </w:r>
-      <w:r>
-        <w:instrText xml:space="preserve"> ADDIN EN.CITE &lt;EndNote&gt;&lt;Cite&gt;&lt;Author&gt;Bretag&lt;/Author&gt;&lt;Year&gt;2019&lt;/Year&gt;&lt;RecNum&gt;3539&lt;/RecNum&gt;&lt;DisplayText&gt;(Bretag, Harper, Burton, Ellis, Newton, Rozenberg, et al., 2019)&lt;/DisplayText&gt;&lt;record&gt;&lt;rec-number&gt;11&lt;/rec-number&gt;&lt;foreign-keys&gt;&lt;key app="EN" db-id="5psd5p52mrves4efraq5wfewdfw5v5p9seea" timestamp="1701861170"&gt;11&lt;/key&gt;&lt;/foreign-keys&gt;&lt;ref-type name="Journal Article"&gt;17&lt;/ref-type&gt;&lt;contributors&gt;&lt;authors&gt;&lt;author&gt;Bretag, Tracey&lt;/author&gt;&lt;author&gt;Harper, Rowena&lt;/author&gt;&lt;author&gt;Burton, Michael&lt;/author&gt;&lt;author&gt;Ellis, Cath&lt;/author&gt;&lt;author&gt;Newton, Philip&lt;/author&gt;&lt;author&gt;Rozenberg, Pearl&lt;/author&gt;&lt;author&gt;Saddiqui, Sonia&lt;/author&gt;&lt;author&gt;van Haeringen, Karen&lt;/author&gt;&lt;/authors&gt;&lt;/contributors&gt;&lt;titles&gt;&lt;title&gt;Contract cheating: A survey of Australian university students&lt;/title&gt;&lt;secondary-title&gt;Studies in higher education&lt;/secondary-title&gt;&lt;/titles&gt;&lt;periodical&gt;&lt;full-title&gt;Studies in Higher education&lt;/full-title&gt;&lt;/periodical&gt;&lt;pages&gt;1837-1856&lt;/pages&gt;&lt;volume&gt;44&lt;/volume&gt;&lt;number&gt;11&lt;/number&gt;&lt;dates&gt;&lt;year&gt;2019&lt;/year&gt;&lt;/dates&gt;&lt;isbn&gt;0307-5079&lt;/isbn&gt;&lt;urls&gt;&lt;/urls&gt;&lt;/record&gt;&lt;/Cite&gt;&lt;/EndNote&gt;</w:instrText>
-      </w:r>
-      <w:r>
-        <w:fldChar w:fldCharType="separate"/>
-      </w:r>
-      <w:r>
-        <w:rPr>
-          <w:noProof/>
-        </w:rPr>
-        <w:t>(Bretag, Harper, Burton, Ellis, Newton, Rozenberg, et al., 2019)</w:t>
-      </w:r>
-      <w:r>
-        <w:fldChar w:fldCharType="end"/>
+        <w:t>{Bretag, 2019 #3539}</w:t>
       </w:r>
       <w:r>
         <w:t xml:space="preserve">. The use of generative AI in assessment design can facilitate plagiarism, as students can easily use AI-generated content to cheat on assignments </w:t>
       </w:r>
       <w:r>
-        <w:fldChar w:fldCharType="begin"/>
-      </w:r>
-      <w:r>
-        <w:instrText xml:space="preserve"> ADDIN EN.CITE &lt;EndNote&gt;&lt;Cite&gt;&lt;Author&gt;Crawford&lt;/Author&gt;&lt;Year&gt;2023&lt;/Year&gt;&lt;RecNum&gt;3540&lt;/RecNum&gt;&lt;DisplayText&gt;(Crawford et al., 2023)&lt;/DisplayText&gt;&lt;record&gt;&lt;rec-number&gt;12&lt;/rec-number&gt;&lt;foreign-keys&gt;&lt;key app="EN" db-id="5psd5p52mrves4efraq5wfewdfw5v5p9seea" timestamp="1701861170"&gt;12&lt;/key&gt;&lt;/foreign-keys&gt;&lt;ref-type name="Journal Article"&gt;17&lt;/ref-type&gt;&lt;contributors&gt;&lt;authors&gt;&lt;author&gt;Crawford, Joseph&lt;/author&gt;&lt;author&gt;Cowling, Michael&lt;/author&gt;&lt;author&gt;Allen, Kelly-Ann&lt;/author&gt;&lt;/authors&gt;&lt;/contributors&gt;&lt;titles&gt;&lt;title&gt;Leadership is needed for ethical ChatGPT: Character, assessment, and learning using artificial intelligence (AI)&lt;/title&gt;&lt;secondary-title&gt;Journal of University Teaching &amp;amp; Learning Practice&lt;/secondary-title&gt;&lt;/titles&gt;&lt;periodical&gt;&lt;full-title&gt;Journal of University Teaching &amp;amp; Learning Practice&lt;/full-title&gt;&lt;/periodical&gt;&lt;pages&gt;02&lt;/pages&gt;&lt;volume&gt;20&lt;/volume&gt;&lt;number&gt;3&lt;/number&gt;&lt;dates&gt;&lt;year&gt;2023&lt;/year&gt;&lt;/dates&gt;&lt;urls&gt;&lt;/urls&gt;&lt;/record&gt;&lt;/Cite&gt;&lt;/EndNote&gt;</w:instrText>
-      </w:r>
-      <w:r>
-        <w:fldChar w:fldCharType="separate"/>
-      </w:r>
-      <w:r>
-        <w:rPr>
-          <w:noProof/>
-        </w:rPr>
-        <w:t>(Crawford et al., 2023)</w:t>
-      </w:r>
-      <w:r>
-        <w:fldChar w:fldCharType="end"/>
+        <w:t>{Crawford, 2023 #3540}</w:t>
       </w:r>
       <w:r>
         <w:t xml:space="preserve">. This issue poses a significant challenge to educators, who must ensure that assessment tasks are designed </w:t>
@@ -770,22 +517,7 @@
         <w:t xml:space="preserve"> academic integrity while also taking advantage of the benefits of the generative AI </w:t>
       </w:r>
       <w:r>
-        <w:fldChar w:fldCharType="begin"/>
-      </w:r>
-      <w:r>
-        <w:instrText xml:space="preserve"> ADDIN EN.CITE &lt;EndNote&gt;&lt;Cite&gt;&lt;Author&gt;Crawford&lt;/Author&gt;&lt;Year&gt;2023&lt;/Year&gt;&lt;RecNum&gt;3540&lt;/RecNum&gt;&lt;DisplayText&gt;(Crawford et al., 2023)&lt;/DisplayText&gt;&lt;record&gt;&lt;rec-number&gt;12&lt;/rec-number&gt;&lt;foreign-keys&gt;&lt;key app="EN" db-id="5psd5p52mrves4efraq5wfewdfw5v5p9seea" timestamp="1701861170"&gt;12&lt;/key&gt;&lt;/foreign-keys&gt;&lt;ref-type name="Journal Article"&gt;17&lt;/ref-type&gt;&lt;contributors&gt;&lt;authors&gt;&lt;author&gt;Crawford, Joseph&lt;/author&gt;&lt;author&gt;Cowling, Michael&lt;/author&gt;&lt;author&gt;Allen, Kelly-Ann&lt;/author&gt;&lt;/authors&gt;&lt;/contributors&gt;&lt;titles&gt;&lt;title&gt;Leadership is needed for ethical ChatGPT: Character, assessment, and learning using artificial intelligence (AI)&lt;/title&gt;&lt;secondary-title&gt;Journal of University Teaching &amp;amp; Learning Practice&lt;/secondary-title&gt;&lt;/titles&gt;&lt;periodical&gt;&lt;full-title&gt;Journal of University Teaching &amp;amp; Learning Practice&lt;/full-title&gt;&lt;/periodical&gt;&lt;pages&gt;02&lt;/pages&gt;&lt;volume&gt;20&lt;/volume&gt;&lt;number&gt;3&lt;/number&gt;&lt;dates&gt;&lt;year&gt;2023&lt;/year&gt;&lt;/dates&gt;&lt;urls&gt;&lt;/urls&gt;&lt;/record&gt;&lt;/Cite&gt;&lt;/EndNote&gt;</w:instrText>
-      </w:r>
-      <w:r>
-        <w:fldChar w:fldCharType="separate"/>
-      </w:r>
-      <w:r>
-        <w:rPr>
-          <w:noProof/>
-        </w:rPr>
-        <w:t>(Crawford et al., 2023)</w:t>
-      </w:r>
-      <w:r>
-        <w:fldChar w:fldCharType="end"/>
+        <w:t>{Crawford, 2023 #3540}</w:t>
       </w:r>
       <w:r>
         <w:t>.</w:t>
@@ -805,64 +537,19 @@
         <w:t xml:space="preserve">This paper addresses the challenges associated with the integration of generative AI in assessment design, specifically in the context of take-home assignments in software-related courses </w:t>
       </w:r>
       <w:r>
-        <w:fldChar w:fldCharType="begin"/>
-      </w:r>
-      <w:r>
-        <w:instrText xml:space="preserve"> ADDIN EN.CITE &lt;EndNote&gt;&lt;Cite&gt;&lt;Author&gt;Gilson&lt;/Author&gt;&lt;Year&gt;2023&lt;/Year&gt;&lt;RecNum&gt;3541&lt;/RecNum&gt;&lt;DisplayText&gt;(Aidan Gilson et al., 2023)&lt;/DisplayText&gt;&lt;record&gt;&lt;rec-number&gt;13&lt;/rec-number&gt;&lt;foreign-keys&gt;&lt;key app="EN" db-id="5psd5p52mrves4efraq5wfewdfw5v5p9seea" timestamp="1701861170"&gt;13&lt;/key&gt;&lt;/foreign-keys&gt;&lt;ref-type name="Journal Article"&gt;17&lt;/ref-type&gt;&lt;contributors&gt;&lt;authors&gt;&lt;author&gt;Gilson, Aidan&lt;/author&gt;&lt;author&gt;Safranek, Conrad W&lt;/author&gt;&lt;author&gt;Huang, Thomas&lt;/author&gt;&lt;author&gt;Socrates, Vimig&lt;/author&gt;&lt;author&gt;Chi, Ling&lt;/author&gt;&lt;author&gt;Taylor, Richard Andrew&lt;/author&gt;&lt;author&gt;Chartash, David&lt;/author&gt;&lt;/authors&gt;&lt;/contributors&gt;&lt;titles&gt;&lt;title&gt;How does CHATGPT perform on the United States Medical Licensing Examination? the implications of large language models for medical education and knowledge assessment&lt;/title&gt;&lt;secondary-title&gt;JMIR Medical Education&lt;/secondary-title&gt;&lt;/titles&gt;&lt;periodical&gt;&lt;full-title&gt;JMIR Medical Education&lt;/full-title&gt;&lt;/periodical&gt;&lt;pages&gt;e45312&lt;/pages&gt;&lt;volume&gt;9&lt;/volume&gt;&lt;number&gt;1&lt;/number&gt;&lt;dates&gt;&lt;year&gt;2023&lt;/year&gt;&lt;/dates&gt;&lt;urls&gt;&lt;/urls&gt;&lt;/record&gt;&lt;/Cite&gt;&lt;/EndNote&gt;</w:instrText>
-      </w:r>
-      <w:r>
-        <w:fldChar w:fldCharType="separate"/>
-      </w:r>
-      <w:r>
-        <w:rPr>
-          <w:noProof/>
-        </w:rPr>
-        <w:t>(Aidan Gilson et al., 2023)</w:t>
-      </w:r>
-      <w:r>
-        <w:fldChar w:fldCharType="end"/>
+        <w:t>{Gilson, 2023 #3541}</w:t>
       </w:r>
       <w:r>
         <w:t xml:space="preserve">. The researchers propose a framework that provides guidelines for designing assessment tasks that incorporate generative AI, while also promoting academic integrity </w:t>
       </w:r>
       <w:r>
-        <w:fldChar w:fldCharType="begin"/>
-      </w:r>
-      <w:r>
-        <w:instrText xml:space="preserve"> ADDIN EN.CITE &lt;EndNote&gt;&lt;Cite&gt;&lt;Author&gt;Perkins&lt;/Author&gt;&lt;Year&gt;2023&lt;/Year&gt;&lt;RecNum&gt;3542&lt;/RecNum&gt;&lt;DisplayText&gt;(Mike Perkins, 2023)&lt;/DisplayText&gt;&lt;record&gt;&lt;rec-number&gt;14&lt;/rec-number&gt;&lt;foreign-keys&gt;&lt;key app="EN" db-id="5psd5p52mrves4efraq5wfewdfw5v5p9seea" timestamp="1701861170"&gt;14&lt;/key&gt;&lt;/foreign-keys&gt;&lt;ref-type name="Journal Article"&gt;17&lt;/ref-type&gt;&lt;contributors&gt;&lt;authors&gt;&lt;author&gt;Perkins, Mike&lt;/author&gt;&lt;/authors&gt;&lt;/contributors&gt;&lt;titles&gt;&lt;title&gt;Academic Integrity considerations of AI Large Language Models in the post-pandemic era: ChatGPT and beyond&lt;/title&gt;&lt;secondary-title&gt;Journal of University Teaching &amp;amp; Learning Practice&lt;/secondary-title&gt;&lt;/titles&gt;&lt;periodical&gt;&lt;full-title&gt;Journal of University Teaching &amp;amp; Learning Practice&lt;/full-title&gt;&lt;/periodical&gt;&lt;pages&gt;07&lt;/pages&gt;&lt;volume&gt;20&lt;/volume&gt;&lt;number&gt;2&lt;/number&gt;&lt;dates&gt;&lt;year&gt;2023&lt;/year&gt;&lt;/dates&gt;&lt;urls&gt;&lt;/urls&gt;&lt;/record&gt;&lt;/Cite&gt;&lt;/EndNote&gt;</w:instrText>
-      </w:r>
-      <w:r>
-        <w:fldChar w:fldCharType="separate"/>
-      </w:r>
-      <w:r>
-        <w:rPr>
-          <w:noProof/>
-        </w:rPr>
-        <w:t>(Mike Perkins, 2023)</w:t>
-      </w:r>
-      <w:r>
-        <w:fldChar w:fldCharType="end"/>
+        <w:t>{Perkins, 2023 #3542}</w:t>
       </w:r>
       <w:r>
         <w:t xml:space="preserve">. The proposed framework offers a practical and flexible approach for educators seeking to integrate generative AI into their assessment design process </w:t>
       </w:r>
       <w:r>
-        <w:fldChar w:fldCharType="begin"/>
-      </w:r>
-      <w:r>
-        <w:instrText xml:space="preserve"> ADDIN EN.CITE &lt;EndNote&gt;&lt;Cite&gt;&lt;Author&gt;Fergus&lt;/Author&gt;&lt;Year&gt;2023&lt;/Year&gt;&lt;RecNum&gt;3533&lt;/RecNum&gt;&lt;DisplayText&gt;(Suzanne Fergus et al., 2023)&lt;/DisplayText&gt;&lt;record&gt;&lt;rec-number&gt;5&lt;/rec-number&gt;&lt;foreign-keys&gt;&lt;key app="EN" db-id="5psd5p52mrves4efraq5wfewdfw5v5p9seea" timestamp="1701861170"&gt;5&lt;/key&gt;&lt;/foreign-keys&gt;&lt;ref-type name="Journal Article"&gt;17&lt;/ref-type&gt;&lt;contributors&gt;&lt;authors&gt;&lt;author&gt;Fergus, Suzanne&lt;/author&gt;&lt;author&gt;Botha, Michelle&lt;/author&gt;&lt;author&gt;Ostovar, Mehrnoosh&lt;/author&gt;&lt;/authors&gt;&lt;/contributors&gt;&lt;titles&gt;&lt;title&gt;Evaluating academic answers generated using chatgpt&lt;/title&gt;&lt;secondary-title&gt;Journal of Chemical Education&lt;/secondary-title&gt;&lt;/titles&gt;&lt;periodical&gt;&lt;full-title&gt;Journal of Chemical Education&lt;/full-title&gt;&lt;/periodical&gt;&lt;dates&gt;&lt;year&gt;2023&lt;/year&gt;&lt;/dates&gt;&lt;isbn&gt;0021-9584&lt;/isbn&gt;&lt;urls&gt;&lt;/urls&gt;&lt;/record&gt;&lt;/Cite&gt;&lt;/EndNote&gt;</w:instrText>
-      </w:r>
-      <w:r>
-        <w:fldChar w:fldCharType="separate"/>
-      </w:r>
-      <w:r>
-        <w:rPr>
-          <w:noProof/>
-        </w:rPr>
-        <w:t>(Suzanne Fergus et al., 2023)</w:t>
-      </w:r>
-      <w:r>
-        <w:fldChar w:fldCharType="end"/>
+        <w:t>{Fergus, 2023 #3533}</w:t>
       </w:r>
       <w:r>
         <w:t>.</w:t>
@@ -937,22 +624,7 @@
         <w:t xml:space="preserve">skills </w:t>
       </w:r>
       <w:r>
-        <w:fldChar w:fldCharType="begin"/>
-      </w:r>
-      <w:r>
-        <w:instrText xml:space="preserve"> ADDIN EN.CITE &lt;EndNote&gt;&lt;Cite&gt;&lt;Author&gt;Forehand&lt;/Author&gt;&lt;Year&gt;2010&lt;/Year&gt;&lt;RecNum&gt;1405&lt;/RecNum&gt;&lt;DisplayText&gt;(Forehand, 2010)&lt;/DisplayText&gt;&lt;record&gt;&lt;rec-number&gt;15&lt;/rec-number&gt;&lt;foreign-keys&gt;&lt;key app="EN" db-id="5psd5p52mrves4efraq5wfewdfw5v5p9seea" timestamp="1701861170"&gt;15&lt;/key&gt;&lt;/foreign-keys&gt;&lt;ref-type name="Journal Article"&gt;17&lt;/ref-type&gt;&lt;contributors&gt;&lt;authors&gt;&lt;author&gt;Forehand, Mary&lt;/author&gt;&lt;/authors&gt;&lt;/contributors&gt;&lt;titles&gt;&lt;title&gt;Bloom’s taxonomy&lt;/title&gt;&lt;secondary-title&gt;Emerging perspectives on learning, teaching, and technology&lt;/secondary-title&gt;&lt;/titles&gt;&lt;periodical&gt;&lt;full-title&gt;Emerging perspectives on learning, teaching, and technology&lt;/full-title&gt;&lt;/periodical&gt;&lt;pages&gt;47-56&lt;/pages&gt;&lt;volume&gt;41&lt;/volume&gt;&lt;number&gt;4&lt;/number&gt;&lt;dates&gt;&lt;year&gt;2010&lt;/year&gt;&lt;/dates&gt;&lt;urls&gt;&lt;/urls&gt;&lt;/record&gt;&lt;/Cite&gt;&lt;/EndNote&gt;</w:instrText>
-      </w:r>
-      <w:r>
-        <w:fldChar w:fldCharType="separate"/>
-      </w:r>
-      <w:r>
-        <w:rPr>
-          <w:noProof/>
-        </w:rPr>
-        <w:t>(Forehand, 2010)</w:t>
-      </w:r>
-      <w:r>
-        <w:fldChar w:fldCharType="end"/>
+        <w:t>{Forehand, 2010 #1405}</w:t>
       </w:r>
       <w:r>
         <w:t>. It has been widely used in various fields, including education, psychology, and business, to design effective instructional strategies that enhance learning outcomes.</w:t>
@@ -1356,166 +1028,13 @@
         <w:t xml:space="preserve"> </w:t>
       </w:r>
       <w:r>
-        <w:fldChar w:fldCharType="begin">
-          <w:fldData xml:space="preserve">PEVuZE5vdGU+PENpdGU+PEF1dGhvcj5ZZWFkb248L0F1dGhvcj48WWVhcj4yMDIzPC9ZZWFyPjxS
-ZWNOdW0+MTcyMDwvUmVjTnVtPjxEaXNwbGF5VGV4dD4oUy4gRmVyZ3VzIGV0IGFsLiwgMjAyMzsg
-Vy4gWWVhZG9uIGV0IGFsLiwgMjAyMyk8L0Rpc3BsYXlUZXh0PjxyZWNvcmQ+PHJlYy1udW1iZXI+
-MTY8L3JlYy1udW1iZXI+PGZvcmVpZ24ta2V5cz48a2V5IGFwcD0iRU4iIGRiLWlkPSI1cHNkNXA1
-Mm1ydmVzNGVmcmFxNXdmZXdkZnc1djVwOXNlZWEiIHRpbWVzdGFtcD0iMTcwMTg2MTE3MCI+MTY8
-L2tleT48L2ZvcmVpZ24ta2V5cz48cmVmLXR5cGUgbmFtZT0iSm91cm5hbCBBcnRpY2xlIj4xNzwv
-cmVmLXR5cGU+PGNvbnRyaWJ1dG9ycz48YXV0aG9ycz48YXV0aG9yPlllYWRvbiwgVy48L2F1dGhv
-cj48YXV0aG9yPklueWFuZywgTy4gTy48L2F1dGhvcj48YXV0aG9yPk1pem91cmksIEEuPC9hdXRo
-b3I+PGF1dGhvcj5QZWFjaCwgQS48L2F1dGhvcj48YXV0aG9yPlRlc3Ryb3csIEMuIFAuPC9hdXRo
-b3I+PC9hdXRob3JzPjwvY29udHJpYnV0b3JzPjxhdXRoLWFkZHJlc3M+RGVwYXJ0bWVudCBvZiBQ
-aHlzaWNzLCBEdXJoYW0gVW5pdmVyc2l0eSwgTG93ZXIgTW91bnRqb3ksIFNvdXRoIFJkLCBEdXJo
-YW0sIERIMSAzTEUsIFVuaXRlZCBLaW5nZG9tPC9hdXRoLWFkZHJlc3M+PHRpdGxlcz48dGl0bGU+
-VGhlIGRlYXRoIG9mIHRoZSBzaG9ydC1mb3JtIHBoeXNpY3MgZXNzYXkgaW4gdGhlIGNvbWluZyBB
-SSByZXZvbHV0aW9uPC90aXRsZT48c2Vjb25kYXJ5LXRpdGxlPlBoeXNpY3MgRWR1Y2F0aW9uPC9z
-ZWNvbmRhcnktdGl0bGU+PC90aXRsZXM+PHBlcmlvZGljYWw+PGZ1bGwtdGl0bGU+UGh5c2ljcyBF
-ZHVjYXRpb248L2Z1bGwtdGl0bGU+PC9wZXJpb2RpY2FsPjx2b2x1bWU+NTg8L3ZvbHVtZT48bnVt
-YmVyPjM8L251bWJlcj48a2V5d29yZHM+PGtleXdvcmQ+YXV0aGVudGljIGFzc2Vzc21lbnQ8L2tl
-eXdvcmQ+PGtleXdvcmQ+Q2hhdEdQVDwva2V5d29yZD48a2V5d29yZD5ldGhpY3M8L2tleXdvcmQ+
-PGtleXdvcmQ+bGFuZ3VhZ2UgbW9kZWxzPC9rZXl3b3JkPjxrZXl3b3JkPk5MUDwva2V5d29yZD48
-a2V5d29yZD5wZWRhZ29neTwva2V5d29yZD48L2tleXdvcmRzPjxkYXRlcz48eWVhcj4yMDIzPC95
-ZWFyPjwvZGF0ZXM+PHdvcmstdHlwZT5BcnRpY2xlPC93b3JrLXR5cGU+PHVybHM+PHJlbGF0ZWQt
-dXJscz48dXJsPmh0dHBzOi8vd3d3LnNjb3B1cy5jb20vaW53YXJkL3JlY29yZC51cmk/ZWlkPTIt
-czIuMC04NTE1MjQ3MDA5NCZhbXA7ZG9pPTEwLjEwODglMmYxMzYxLTY1NTIlMmZhY2M1Y2YmYW1w
-O3BhcnRuZXJJRD00MCZhbXA7bWQ1PTQwZmNhOTliMzk1YmY1OGVhNmZlMTlmMjM4MDM1MmQ4PC91
-cmw+PC9yZWxhdGVkLXVybHM+PC91cmxzPjxjdXN0b203PjAzNTAyNzwvY3VzdG9tNz48ZWxlY3Ry
-b25pYy1yZXNvdXJjZS1udW0+MTAuMTA4OC8xMzYxLTY1NTIvYWNjNWNmPC9lbGVjdHJvbmljLXJl
-c291cmNlLW51bT48cmVtb3RlLWRhdGFiYXNlLW5hbWU+U2NvcHVzPC9yZW1vdGUtZGF0YWJhc2Ut
-bmFtZT48L3JlY29yZD48L0NpdGU+PENpdGU+PEF1dGhvcj5GZXJndXM8L0F1dGhvcj48WWVhcj4y
-MDIzPC9ZZWFyPjxSZWNOdW0+MTcyMzwvUmVjTnVtPjxyZWNvcmQ+PHJlYy1udW1iZXI+MTcyMzwv
-cmVjLW51bWJlcj48Zm9yZWlnbi1rZXlzPjxrZXkgYXBwPSJFTiIgZGItaWQ9InBzNXZ3NXBhNmF3
-YWZ4ZXdyNXg1dHdkdWVhc3MyeHZ4ZDA5YSIgdGltZXN0YW1wPSIxNjgzMTY3ODI4Ij4xNzIzPC9r
-ZXk+PC9mb3JlaWduLWtleXM+PHJlZi10eXBlIG5hbWU9IkpvdXJuYWwgQXJ0aWNsZSI+MTc8L3Jl
-Zi10eXBlPjxjb250cmlidXRvcnM+PGF1dGhvcnM+PGF1dGhvcj5GZXJndXMsIFMuPC9hdXRob3I+
-PGF1dGhvcj5Cb3RoYSwgTS48L2F1dGhvcj48YXV0aG9yPk9zdG92YXIsIE0uPC9hdXRob3I+PC9h
-dXRob3JzPjwvY29udHJpYnV0b3JzPjxhdXRoLWFkZHJlc3M+U2Nob29sIG9mIExpZmUgYW5kIE1l
-ZGljYWwgU2NpZW5jZXMsIFVuaXZlcnNpdHkgb2YgSGVydGZvcmRzaGlyZSwgQ29sbGVnZSBMYW5l
-LCBIYXRmaWVsZCwgQUwxMCA5QUIsIFVuaXRlZCBLaW5nZG9tPC9hdXRoLWFkZHJlc3M+PHRpdGxl
-cz48dGl0bGU+RXZhbHVhdGluZyBBY2FkZW1pYyBBbnN3ZXJzIEdlbmVyYXRlZCBVc2luZyBDaGF0
-R1BUPC90aXRsZT48c2Vjb25kYXJ5LXRpdGxlPkpvdXJuYWwgb2YgQ2hlbWljYWwgRWR1Y2F0aW9u
-PC9zZWNvbmRhcnktdGl0bGU+PC90aXRsZXM+PHBlcmlvZGljYWw+PGZ1bGwtdGl0bGU+Sm91cm5h
-bCBvZiBDaGVtaWNhbCBFZHVjYXRpb248L2Z1bGwtdGl0bGU+PC9wZXJpb2RpY2FsPjxwYWdlcz4x
-NjcyLTE2NzU8L3BhZ2VzPjx2b2x1bWU+MTAwPC92b2x1bWU+PG51bWJlcj40PC9udW1iZXI+PGtl
-eXdvcmRzPjxrZXl3b3JkPkFwcGxpY2F0aW9ucyBvZiBDaGVtaXN0cnk8L2tleXdvcmQ+PGtleXdv
-cmQ+Rmlyc3QtWWVhciBVbmRlcmdyYWR1YXRlPC9rZXl3b3JkPjxrZXl3b3JkPkdlbmVyYWw8L2tl
-eXdvcmQ+PGtleXdvcmQ+SW50ZXJuZXQ8L2tleXdvcmQ+PGtleXdvcmQ+T3V0cmVhY2g8L2tleXdv
-cmQ+PGtleXdvcmQ+UHVibGljIFVuZGVyc3RhbmRpbmc8L2tleXdvcmQ+PGtleXdvcmQ+V2ViLUJh
-c2VkIExlYXJuaW5nPC9rZXl3b3JkPjwva2V5d29yZHM+PGRhdGVzPjx5ZWFyPjIwMjM8L3llYXI+
-PC9kYXRlcz48d29yay10eXBlPkFydGljbGU8L3dvcmstdHlwZT48dXJscz48cmVsYXRlZC11cmxz
-Pjx1cmw+aHR0cHM6Ly93d3cuc2NvcHVzLmNvbS9pbndhcmQvcmVjb3JkLnVyaT9laWQ9Mi1zMi4w
-LTg1MTUxMzIwOTY2JmFtcDtkb2k9MTAuMTAyMSUyZmFjcy5qY2hlbWVkLjNjMDAwODcmYW1wO3Bh
-cnRuZXJJRD00MCZhbXA7bWQ1PWNlYmNmMTg1NmEwYzA5YWMzZWZmNzc3YTcyNGFhYzQ4PC91cmw+
-PC9yZWxhdGVkLXVybHM+PC91cmxzPjxlbGVjdHJvbmljLXJlc291cmNlLW51bT4xMC4xMDIxL2Fj
-cy5qY2hlbWVkLjNjMDAwODc8L2VsZWN0cm9uaWMtcmVzb3VyY2UtbnVtPjxyZW1vdGUtZGF0YWJh
-c2UtbmFtZT5TY29wdXM8L3JlbW90ZS1kYXRhYmFzZS1uYW1lPjwvcmVjb3JkPjwvQ2l0ZT48L0Vu
-ZE5vdGU+
-</w:fldData>
-        </w:fldChar>
-      </w:r>
-      <w:r>
-        <w:instrText xml:space="preserve"> ADDIN EN.CITE </w:instrText>
-      </w:r>
-      <w:r>
-        <w:fldChar w:fldCharType="begin">
-          <w:fldData xml:space="preserve">PEVuZE5vdGU+PENpdGU+PEF1dGhvcj5ZZWFkb248L0F1dGhvcj48WWVhcj4yMDIzPC9ZZWFyPjxS
-ZWNOdW0+MTcyMDwvUmVjTnVtPjxEaXNwbGF5VGV4dD4oUy4gRmVyZ3VzIGV0IGFsLiwgMjAyMzsg
-Vy4gWWVhZG9uIGV0IGFsLiwgMjAyMyk8L0Rpc3BsYXlUZXh0PjxyZWNvcmQ+PHJlYy1udW1iZXI+
-MTY8L3JlYy1udW1iZXI+PGZvcmVpZ24ta2V5cz48a2V5IGFwcD0iRU4iIGRiLWlkPSI1cHNkNXA1
-Mm1ydmVzNGVmcmFxNXdmZXdkZnc1djVwOXNlZWEiIHRpbWVzdGFtcD0iMTcwMTg2MTE3MCI+MTY8
-L2tleT48L2ZvcmVpZ24ta2V5cz48cmVmLXR5cGUgbmFtZT0iSm91cm5hbCBBcnRpY2xlIj4xNzwv
-cmVmLXR5cGU+PGNvbnRyaWJ1dG9ycz48YXV0aG9ycz48YXV0aG9yPlllYWRvbiwgVy48L2F1dGhv
-cj48YXV0aG9yPklueWFuZywgTy4gTy48L2F1dGhvcj48YXV0aG9yPk1pem91cmksIEEuPC9hdXRo
-b3I+PGF1dGhvcj5QZWFjaCwgQS48L2F1dGhvcj48YXV0aG9yPlRlc3Ryb3csIEMuIFAuPC9hdXRo
-b3I+PC9hdXRob3JzPjwvY29udHJpYnV0b3JzPjxhdXRoLWFkZHJlc3M+RGVwYXJ0bWVudCBvZiBQ
-aHlzaWNzLCBEdXJoYW0gVW5pdmVyc2l0eSwgTG93ZXIgTW91bnRqb3ksIFNvdXRoIFJkLCBEdXJo
-YW0sIERIMSAzTEUsIFVuaXRlZCBLaW5nZG9tPC9hdXRoLWFkZHJlc3M+PHRpdGxlcz48dGl0bGU+
-VGhlIGRlYXRoIG9mIHRoZSBzaG9ydC1mb3JtIHBoeXNpY3MgZXNzYXkgaW4gdGhlIGNvbWluZyBB
-SSByZXZvbHV0aW9uPC90aXRsZT48c2Vjb25kYXJ5LXRpdGxlPlBoeXNpY3MgRWR1Y2F0aW9uPC9z
-ZWNvbmRhcnktdGl0bGU+PC90aXRsZXM+PHBlcmlvZGljYWw+PGZ1bGwtdGl0bGU+UGh5c2ljcyBF
-ZHVjYXRpb248L2Z1bGwtdGl0bGU+PC9wZXJpb2RpY2FsPjx2b2x1bWU+NTg8L3ZvbHVtZT48bnVt
-YmVyPjM8L251bWJlcj48a2V5d29yZHM+PGtleXdvcmQ+YXV0aGVudGljIGFzc2Vzc21lbnQ8L2tl
-eXdvcmQ+PGtleXdvcmQ+Q2hhdEdQVDwva2V5d29yZD48a2V5d29yZD5ldGhpY3M8L2tleXdvcmQ+
-PGtleXdvcmQ+bGFuZ3VhZ2UgbW9kZWxzPC9rZXl3b3JkPjxrZXl3b3JkPk5MUDwva2V5d29yZD48
-a2V5d29yZD5wZWRhZ29neTwva2V5d29yZD48L2tleXdvcmRzPjxkYXRlcz48eWVhcj4yMDIzPC95
-ZWFyPjwvZGF0ZXM+PHdvcmstdHlwZT5BcnRpY2xlPC93b3JrLXR5cGU+PHVybHM+PHJlbGF0ZWQt
-dXJscz48dXJsPmh0dHBzOi8vd3d3LnNjb3B1cy5jb20vaW53YXJkL3JlY29yZC51cmk/ZWlkPTIt
-czIuMC04NTE1MjQ3MDA5NCZhbXA7ZG9pPTEwLjEwODglMmYxMzYxLTY1NTIlMmZhY2M1Y2YmYW1w
-O3BhcnRuZXJJRD00MCZhbXA7bWQ1PTQwZmNhOTliMzk1YmY1OGVhNmZlMTlmMjM4MDM1MmQ4PC91
-cmw+PC9yZWxhdGVkLXVybHM+PC91cmxzPjxjdXN0b203PjAzNTAyNzwvY3VzdG9tNz48ZWxlY3Ry
-b25pYy1yZXNvdXJjZS1udW0+MTAuMTA4OC8xMzYxLTY1NTIvYWNjNWNmPC9lbGVjdHJvbmljLXJl
-c291cmNlLW51bT48cmVtb3RlLWRhdGFiYXNlLW5hbWU+U2NvcHVzPC9yZW1vdGUtZGF0YWJhc2Ut
-bmFtZT48L3JlY29yZD48L0NpdGU+PENpdGU+PEF1dGhvcj5GZXJndXM8L0F1dGhvcj48WWVhcj4y
-MDIzPC9ZZWFyPjxSZWNOdW0+MTcyMzwvUmVjTnVtPjxyZWNvcmQ+PHJlYy1udW1iZXI+MTcyMzwv
-cmVjLW51bWJlcj48Zm9yZWlnbi1rZXlzPjxrZXkgYXBwPSJFTiIgZGItaWQ9InBzNXZ3NXBhNmF3
-YWZ4ZXdyNXg1dHdkdWVhc3MyeHZ4ZDA5YSIgdGltZXN0YW1wPSIxNjgzMTY3ODI4Ij4xNzIzPC9r
-ZXk+PC9mb3JlaWduLWtleXM+PHJlZi10eXBlIG5hbWU9IkpvdXJuYWwgQXJ0aWNsZSI+MTc8L3Jl
-Zi10eXBlPjxjb250cmlidXRvcnM+PGF1dGhvcnM+PGF1dGhvcj5GZXJndXMsIFMuPC9hdXRob3I+
-PGF1dGhvcj5Cb3RoYSwgTS48L2F1dGhvcj48YXV0aG9yPk9zdG92YXIsIE0uPC9hdXRob3I+PC9h
-dXRob3JzPjwvY29udHJpYnV0b3JzPjxhdXRoLWFkZHJlc3M+U2Nob29sIG9mIExpZmUgYW5kIE1l
-ZGljYWwgU2NpZW5jZXMsIFVuaXZlcnNpdHkgb2YgSGVydGZvcmRzaGlyZSwgQ29sbGVnZSBMYW5l
-LCBIYXRmaWVsZCwgQUwxMCA5QUIsIFVuaXRlZCBLaW5nZG9tPC9hdXRoLWFkZHJlc3M+PHRpdGxl
-cz48dGl0bGU+RXZhbHVhdGluZyBBY2FkZW1pYyBBbnN3ZXJzIEdlbmVyYXRlZCBVc2luZyBDaGF0
-R1BUPC90aXRsZT48c2Vjb25kYXJ5LXRpdGxlPkpvdXJuYWwgb2YgQ2hlbWljYWwgRWR1Y2F0aW9u
-PC9zZWNvbmRhcnktdGl0bGU+PC90aXRsZXM+PHBlcmlvZGljYWw+PGZ1bGwtdGl0bGU+Sm91cm5h
-bCBvZiBDaGVtaWNhbCBFZHVjYXRpb248L2Z1bGwtdGl0bGU+PC9wZXJpb2RpY2FsPjxwYWdlcz4x
-NjcyLTE2NzU8L3BhZ2VzPjx2b2x1bWU+MTAwPC92b2x1bWU+PG51bWJlcj40PC9udW1iZXI+PGtl
-eXdvcmRzPjxrZXl3b3JkPkFwcGxpY2F0aW9ucyBvZiBDaGVtaXN0cnk8L2tleXdvcmQ+PGtleXdv
-cmQ+Rmlyc3QtWWVhciBVbmRlcmdyYWR1YXRlPC9rZXl3b3JkPjxrZXl3b3JkPkdlbmVyYWw8L2tl
-eXdvcmQ+PGtleXdvcmQ+SW50ZXJuZXQ8L2tleXdvcmQ+PGtleXdvcmQ+T3V0cmVhY2g8L2tleXdv
-cmQ+PGtleXdvcmQ+UHVibGljIFVuZGVyc3RhbmRpbmc8L2tleXdvcmQ+PGtleXdvcmQ+V2ViLUJh
-c2VkIExlYXJuaW5nPC9rZXl3b3JkPjwva2V5d29yZHM+PGRhdGVzPjx5ZWFyPjIwMjM8L3llYXI+
-PC9kYXRlcz48d29yay10eXBlPkFydGljbGU8L3dvcmstdHlwZT48dXJscz48cmVsYXRlZC11cmxz
-Pjx1cmw+aHR0cHM6Ly93d3cuc2NvcHVzLmNvbS9pbndhcmQvcmVjb3JkLnVyaT9laWQ9Mi1zMi4w
-LTg1MTUxMzIwOTY2JmFtcDtkb2k9MTAuMTAyMSUyZmFjcy5qY2hlbWVkLjNjMDAwODcmYW1wO3Bh
-cnRuZXJJRD00MCZhbXA7bWQ1PWNlYmNmMTg1NmEwYzA5YWMzZWZmNzc3YTcyNGFhYzQ4PC91cmw+
-PC9yZWxhdGVkLXVybHM+PC91cmxzPjxlbGVjdHJvbmljLXJlc291cmNlLW51bT4xMC4xMDIxL2Fj
-cy5qY2hlbWVkLjNjMDAwODc8L2VsZWN0cm9uaWMtcmVzb3VyY2UtbnVtPjxyZW1vdGUtZGF0YWJh
-c2UtbmFtZT5TY29wdXM8L3JlbW90ZS1kYXRhYmFzZS1uYW1lPjwvcmVjb3JkPjwvQ2l0ZT48L0Vu
-ZE5vdGU+
-</w:fldData>
-        </w:fldChar>
-      </w:r>
-      <w:r>
-        <w:instrText xml:space="preserve"> ADDIN EN.CITE.DATA </w:instrText>
-      </w:r>
-      <w:r>
-        <w:fldChar w:fldCharType="end"/>
-      </w:r>
-      <w:r>
-        <w:fldChar w:fldCharType="separate"/>
-      </w:r>
-      <w:r>
-        <w:rPr>
-          <w:noProof/>
-        </w:rPr>
-        <w:t>(S. Fergus et al., 2023; W. Yeadon et al., 2023)</w:t>
-      </w:r>
-      <w:r>
-        <w:fldChar w:fldCharType="end"/>
+        <w:t>{Yeadon, 2023 #1720;Fergus, 2023 #1723}</w:t>
       </w:r>
       <w:r>
         <w:t xml:space="preserve">. One theme that emerges in the literature is the importance of aligning assessments with learning outcomes. </w:t>
       </w:r>
       <w:r>
-        <w:fldChar w:fldCharType="begin"/>
-      </w:r>
-      <w:r>
-        <w:instrText xml:space="preserve"> ADDIN EN.CITE &lt;EndNote&gt;&lt;Cite&gt;&lt;Author&gt;Chickering&lt;/Author&gt;&lt;Year&gt;1987&lt;/Year&gt;&lt;RecNum&gt;3543&lt;/RecNum&gt;&lt;DisplayText&gt;(Chickering &amp;amp; Gamson, 1987)&lt;/DisplayText&gt;&lt;record&gt;&lt;rec-number&gt;17&lt;/rec-number&gt;&lt;foreign-keys&gt;&lt;key app="EN" db-id="5psd5p52mrves4efraq5wfewdfw5v5p9seea" timestamp="1701861170"&gt;17&lt;/key&gt;&lt;/foreign-keys&gt;&lt;ref-type name="Journal Article"&gt;17&lt;/ref-type&gt;&lt;contributors&gt;&lt;authors&gt;&lt;author&gt;Chickering, Arthur W&lt;/author&gt;&lt;author&gt;Gamson, Zelda F&lt;/author&gt;&lt;/authors&gt;&lt;/contributors&gt;&lt;titles&gt;&lt;title&gt;Seven principles for good practice in undergraduate education&lt;/title&gt;&lt;secondary-title&gt;AAHE bulletin&lt;/secondary-title&gt;&lt;/titles&gt;&lt;periodical&gt;&lt;full-title&gt;AAHE bulletin&lt;/full-title&gt;&lt;/periodical&gt;&lt;pages&gt;7&lt;/pages&gt;&lt;volume&gt;3&lt;/volume&gt;&lt;dates&gt;&lt;year&gt;1987&lt;/year&gt;&lt;/dates&gt;&lt;urls&gt;&lt;/urls&gt;&lt;/record&gt;&lt;/Cite&gt;&lt;/EndNote&gt;</w:instrText>
-      </w:r>
-      <w:r>
-        <w:fldChar w:fldCharType="separate"/>
-      </w:r>
-      <w:r>
-        <w:rPr>
-          <w:noProof/>
-        </w:rPr>
-        <w:t>(Chickering &amp; Gamson, 1987)</w:t>
-      </w:r>
-      <w:r>
-        <w:fldChar w:fldCharType="end"/>
+        <w:t>{Chickering, 1987 #3543}</w:t>
       </w:r>
       <w:r>
         <w:t xml:space="preserve"> argue that assessment should be closely tied to course objectives, providing evidence that students are meeting the intended goals. This requires careful attention to the development of clear and specific learning outcomes, as well as the design of assessments that measure those outcomes</w:t>
@@ -1524,22 +1043,7 @@
         <w:t xml:space="preserve"> </w:t>
       </w:r>
       <w:r>
-        <w:fldChar w:fldCharType="begin"/>
-      </w:r>
-      <w:r>
-        <w:instrText xml:space="preserve"> ADDIN EN.CITE &lt;EndNote&gt;&lt;Cite&gt;&lt;Author&gt;Perkins&lt;/Author&gt;&lt;Year&gt;2023&lt;/Year&gt;&lt;RecNum&gt;1737&lt;/RecNum&gt;&lt;DisplayText&gt;(M. Perkins, 2023)&lt;/DisplayText&gt;&lt;record&gt;&lt;rec-number&gt;1737&lt;/rec-number&gt;&lt;foreign-keys&gt;&lt;key app="EN" db-id="ps5vw5pa6awafxewr5x5twdueass2xvxd09a" timestamp="1683167828"&gt;1737&lt;/key&gt;&lt;/foreign-keys&gt;&lt;ref-type name="Journal Article"&gt;17&lt;/ref-type&gt;&lt;contributors&gt;&lt;authors&gt;&lt;author&gt;Perkins, M.&lt;/author&gt;&lt;/authors&gt;&lt;/contributors&gt;&lt;auth-address&gt;British University Vietnam, Viet Nam&lt;/auth-address&gt;&lt;titles&gt;&lt;title&gt;Academic Integrity considerations of AI Large Language Models in the post-pandemic era: ChatGPT and beyond&lt;/title&gt;&lt;secondary-title&gt;Journal of University Teaching and Learning Practice&lt;/secondary-title&gt;&lt;/titles&gt;&lt;periodical&gt;&lt;full-title&gt;Journal of University Teaching and Learning Practice&lt;/full-title&gt;&lt;/periodical&gt;&lt;volume&gt;20&lt;/volume&gt;&lt;number&gt;2&lt;/number&gt;&lt;keywords&gt;&lt;keyword&gt;Artificial Intelligence&lt;/keyword&gt;&lt;keyword&gt;ChatGPT&lt;/keyword&gt;&lt;keyword&gt;GPT-3&lt;/keyword&gt;&lt;keyword&gt;Large Language Models&lt;/keyword&gt;&lt;keyword&gt;plagiarism&lt;/keyword&gt;&lt;/keywords&gt;&lt;dates&gt;&lt;year&gt;2023&lt;/year&gt;&lt;/dates&gt;&lt;work-type&gt;Article&lt;/work-type&gt;&lt;urls&gt;&lt;related-urls&gt;&lt;url&gt;https://www.scopus.com/inward/record.uri?eid=2-s2.0-85149335662&amp;amp;doi=10.53761%2f1.20.02.07&amp;amp;partnerID=40&amp;amp;md5=c8f9de268ebf80409260408166dbdfef&lt;/url&gt;&lt;/related-urls&gt;&lt;/urls&gt;&lt;custom7&gt;7&lt;/custom7&gt;&lt;electronic-resource-num&gt;10.53761/1.20.02.07&lt;/electronic-resource-num&gt;&lt;remote-database-name&gt;Scopus&lt;/remote-database-name&gt;&lt;/record&gt;&lt;/Cite&gt;&lt;/EndNote&gt;</w:instrText>
-      </w:r>
-      <w:r>
-        <w:fldChar w:fldCharType="separate"/>
-      </w:r>
-      <w:r>
-        <w:rPr>
-          <w:noProof/>
-        </w:rPr>
-        <w:t>(M. Perkins, 2023)</w:t>
-      </w:r>
-      <w:r>
-        <w:fldChar w:fldCharType="end"/>
+        <w:t>{Perkins, 2023 #1737}</w:t>
       </w:r>
       <w:r>
         <w:t>.</w:t>
@@ -1553,22 +1057,7 @@
         <w:t xml:space="preserve">Another The use of generative AI in education has brought about various challenges, especially in the area of assessment design, particularly concerning academic integrity. Plagiarism is a significant concern as students can easily use AI-generated content to cheat in assignments, compromising the credibility and reliability of the assessment results. This paper addresses this issue by proposing a framework for designing take-home assignments in software-related courses incorporating generative AI and promoting academic integrity. The framework provides guidelines for designing assignments that prevent plagiarism and ensure that the assessment tasks align with the course learning objectives. It offers a practical and flexible approach to integrating generative AI into assessments while mitigating the risks associated with academic misconduct. consideration in assessment design is the use of rubrics. Many scholars emphasize the importance of rubrics in ensuring consistency and fairness in grading, as well as providing valuable feedback to students. </w:t>
       </w:r>
       <w:r>
-        <w:fldChar w:fldCharType="begin"/>
-      </w:r>
-      <w:r>
-        <w:instrText xml:space="preserve"> ADDIN EN.CITE &lt;EndNote&gt;&lt;Cite&gt;&lt;Author&gt;Brookhart&lt;/Author&gt;&lt;Year&gt;2013&lt;/Year&gt;&lt;RecNum&gt;3544&lt;/RecNum&gt;&lt;DisplayText&gt;(Brookhart, 2013)&lt;/DisplayText&gt;&lt;record&gt;&lt;rec-number&gt;18&lt;/rec-number&gt;&lt;foreign-keys&gt;&lt;key app="EN" db-id="5psd5p52mrves4efraq5wfewdfw5v5p9seea" timestamp="1701861170"&gt;18&lt;/key&gt;&lt;/foreign-keys&gt;&lt;ref-type name="Book"&gt;6&lt;/ref-type&gt;&lt;contributors&gt;&lt;authors&gt;&lt;author&gt;Brookhart, Susan M&lt;/author&gt;&lt;/authors&gt;&lt;/contributors&gt;&lt;titles&gt;&lt;title&gt;How to create and use rubrics for formative assessment and grading&lt;/title&gt;&lt;/titles&gt;&lt;dates&gt;&lt;year&gt;2013&lt;/year&gt;&lt;/dates&gt;&lt;publisher&gt;Ascd&lt;/publisher&gt;&lt;isbn&gt;1416615520&lt;/isbn&gt;&lt;urls&gt;&lt;/urls&gt;&lt;/record&gt;&lt;/Cite&gt;&lt;/EndNote&gt;</w:instrText>
-      </w:r>
-      <w:r>
-        <w:fldChar w:fldCharType="separate"/>
-      </w:r>
-      <w:r>
-        <w:rPr>
-          <w:noProof/>
-        </w:rPr>
-        <w:t>(Brookhart, 2013)</w:t>
-      </w:r>
-      <w:r>
-        <w:fldChar w:fldCharType="end"/>
+        <w:t>{Brookhart, 2013 #3544}</w:t>
       </w:r>
       <w:r>
         <w:t xml:space="preserve"> notes that rubrics can help students understand the expectations for their work and can encourage deeper engagement with the material.</w:t>
@@ -1583,50 +1072,20 @@
         <w:t xml:space="preserve"> </w:t>
       </w:r>
       <w:r>
-        <w:fldChar w:fldCharType="begin"/>
-      </w:r>
-      <w:r>
-        <w:instrText xml:space="preserve"> ADDIN EN.CITE &lt;EndNote&gt;&lt;Cite&gt;&lt;Author&gt;Mellar&lt;/Author&gt;&lt;Year&gt;2018&lt;/Year&gt;&lt;RecNum&gt;1756&lt;/RecNum&gt;&lt;DisplayText&gt;(Mellar et al., 2018)&lt;/DisplayText&gt;&lt;record&gt;&lt;rec-number&gt;19&lt;/rec-number&gt;&lt;foreign-keys&gt;&lt;key app="EN" db-id="5psd5p52mrves4efraq5wfewdfw5v5p9seea" timestamp="1701861170"&gt;19&lt;/key&gt;&lt;/foreign-keys&gt;&lt;ref-type name="Journal Article"&gt;17&lt;/ref-type&gt;&lt;contributors&gt;&lt;authors&gt;&lt;author&gt;Mellar, H.&lt;/author&gt;&lt;author&gt;Peytcheva-Forsyth, R.&lt;/author&gt;&lt;author&gt;Kocdar, S.&lt;/author&gt;&lt;author&gt;Karadeniz, A.&lt;/author&gt;&lt;author&gt;Yovkova, B.&lt;/author&gt;&lt;/authors&gt;&lt;/contributors&gt;&lt;auth-address&gt;University College London, Institute of Education, London, United Kingdom&amp;#xD;Sofia University, Sofia, Bulgaria&amp;#xD;Anadolu University, Eskişehir, Turkey&lt;/auth-address&gt;&lt;titles&gt;&lt;title&gt;Addressing cheating in e-assessment using student authentication and authorship checking systems: Teachers&amp;apos; perspectives&lt;/title&gt;&lt;secondary-title&gt;International Journal for Educational Integrity&lt;/secondary-title&gt;&lt;/titles&gt;&lt;periodical&gt;&lt;full-title&gt;International Journal for Educational Integrity&lt;/full-title&gt;&lt;/periodical&gt;&lt;volume&gt;14&lt;/volume&gt;&lt;number&gt;1&lt;/number&gt;&lt;keywords&gt;&lt;keyword&gt;Authorship checking&lt;/keyword&gt;&lt;keyword&gt;E-assessment&lt;/keyword&gt;&lt;keyword&gt;Student authentication&lt;/keyword&gt;&lt;keyword&gt;Teachers&amp;apos; perspectives&lt;/keyword&gt;&lt;/keywords&gt;&lt;dates&gt;&lt;year&gt;2018&lt;/year&gt;&lt;/dates&gt;&lt;work-type&gt;Article&lt;/work-type&gt;&lt;urls&gt;&lt;related-urls&gt;&lt;url&gt;https://www.scopus.com/inward/record.uri?eid=2-s2.0-85058781735&amp;amp;doi=10.1007%2fs40979-018-0025-x&amp;amp;partnerID=40&amp;amp;md5=e523805fa57b0ad54f3d7b70368bcab5&lt;/url&gt;&lt;/related-urls&gt;&lt;/urls&gt;&lt;custom7&gt;2&lt;/custom7&gt;&lt;electronic-resource-num&gt;10.1007/s40979-018-0025-x&lt;/electronic-resource-num&gt;&lt;remote-database-name&gt;Scopus&lt;/remote-database-name&gt;&lt;/record&gt;&lt;/Cite&gt;&lt;/EndNote&gt;</w:instrText>
-      </w:r>
-      <w:r>
-        <w:fldChar w:fldCharType="separate"/>
-      </w:r>
-      <w:r>
-        <w:rPr>
-          <w:noProof/>
-        </w:rPr>
-        <w:t>(Mellar et al., 2018)</w:t>
-      </w:r>
-      <w:r>
-        <w:fldChar w:fldCharType="end"/>
+        <w:t>{Mellar, 2018 #1756}</w:t>
       </w:r>
       <w:r>
         <w:t xml:space="preserve">. This includes both formative assessments, designed to provide ongoing feedback and support to students, and summative assessments, used to evaluate learning at the end of a course or program. </w:t>
       </w:r>
       <w:r>
-        <w:fldChar w:fldCharType="begin"/>
-      </w:r>
-      <w:r>
-        <w:instrText xml:space="preserve"> ADDIN EN.CITE &lt;EndNote&gt;&lt;Cite AuthorYear="1"&gt;&lt;Author&gt;Brookhart&lt;/Author&gt;&lt;Year&gt;2013&lt;/Year&gt;&lt;RecNum&gt;3544&lt;/RecNum&gt;&lt;DisplayText&gt;Brookhart (2013)&lt;/DisplayText&gt;&lt;record&gt;&lt;rec-number&gt;18&lt;/rec-number&gt;&lt;foreign-keys&gt;&lt;key app="EN" db-id="5psd5p52mrves4efraq5wfewdfw5v5p9seea" timestamp="1701861170"&gt;18&lt;/key&gt;&lt;/foreign-keys&gt;&lt;ref-type name="Book"&gt;6&lt;/ref-type&gt;&lt;contributors&gt;&lt;authors&gt;&lt;author&gt;Brookhart, Susan M&lt;/author&gt;&lt;/authors&gt;&lt;/contributors&gt;&lt;titles&gt;&lt;title&gt;How to create and use rubrics for formative assessment and grading&lt;/title&gt;&lt;/titles&gt;&lt;dates&gt;&lt;year&gt;2013&lt;/year&gt;&lt;/dates&gt;&lt;publisher&gt;Ascd&lt;/publisher&gt;&lt;isbn&gt;1416615520&lt;/isbn&gt;&lt;urls&gt;&lt;/urls&gt;&lt;/record&gt;&lt;/Cite&gt;&lt;/EndNote&gt;</w:instrText>
-      </w:r>
-      <w:r>
-        <w:fldChar w:fldCharType="separate"/>
-      </w:r>
-      <w:r>
-        <w:rPr>
-          <w:noProof/>
-        </w:rPr>
-        <w:t>Brookhart (2013)</w:t>
-      </w:r>
-      <w:r>
-        <w:fldChar w:fldCharType="end"/>
-      </w:r>
-      <w:r>
-        <w:t xml:space="preserve"> notes that different assessment types may be </w:t>
+        <w:t>{Brookhart, 2013 #3544@@author-year}</w:t>
+      </w:r>
+      <w:r>
+        <w:t xml:space="preserve"> notes that different </w:t>
       </w:r>
       <w:r>
         <w:lastRenderedPageBreak/>
-        <w:t>more appropriate for different learning outcomes and that instructors should carefully consider which types will provide the most valid and reliable data.</w:t>
+        <w:t>assessment types may be more appropriate for different learning outcomes and that instructors should carefully consider which types will provide the most valid and reliable data.</w:t>
       </w:r>
     </w:p>
     <w:p>
@@ -1670,22 +1129,7 @@
         <w:t xml:space="preserve">One theme that emerges in the literature is the importance of aligning assessments with the appropriate level of Bloom's taxonomy. This requires careful attention to the intended learning outcomes and the cognitive demands of the assessment </w:t>
       </w:r>
       <w:r>
-        <w:fldChar w:fldCharType="begin"/>
-      </w:r>
-      <w:r>
-        <w:instrText xml:space="preserve"> ADDIN EN.CITE &lt;EndNote&gt;&lt;Cite&gt;&lt;Author&gt;Wilson&lt;/Author&gt;&lt;Year&gt;2016&lt;/Year&gt;&lt;RecNum&gt;3547&lt;/RecNum&gt;&lt;DisplayText&gt;(Wilson, 2016)&lt;/DisplayText&gt;&lt;record&gt;&lt;rec-number&gt;20&lt;/rec-number&gt;&lt;foreign-keys&gt;&lt;key app="EN" db-id="5psd5p52mrves4efraq5wfewdfw5v5p9seea" timestamp="1701861170"&gt;20&lt;/key&gt;&lt;/foreign-keys&gt;&lt;ref-type name="Journal Article"&gt;17&lt;/ref-type&gt;&lt;contributors&gt;&lt;authors&gt;&lt;author&gt;Wilson, Leslie Owen&lt;/author&gt;&lt;/authors&gt;&lt;/contributors&gt;&lt;titles&gt;&lt;title&gt;Anderson and Krathwohl–Bloom’s taxonomy revised&lt;/title&gt;&lt;secondary-title&gt;Understanding the New Version of Bloom&amp;apos;s Taxonomy&lt;/secondary-title&gt;&lt;/titles&gt;&lt;periodical&gt;&lt;full-title&gt;Understanding the New Version of Bloom&amp;apos;s Taxonomy&lt;/full-title&gt;&lt;/periodical&gt;&lt;dates&gt;&lt;year&gt;2016&lt;/year&gt;&lt;/dates&gt;&lt;urls&gt;&lt;/urls&gt;&lt;/record&gt;&lt;/Cite&gt;&lt;/EndNote&gt;</w:instrText>
-      </w:r>
-      <w:r>
-        <w:fldChar w:fldCharType="separate"/>
-      </w:r>
-      <w:r>
-        <w:rPr>
-          <w:noProof/>
-        </w:rPr>
-        <w:t>(Wilson, 2016)</w:t>
-      </w:r>
-      <w:r>
-        <w:fldChar w:fldCharType="end"/>
+        <w:t>{Wilson, 2016 #3547}</w:t>
       </w:r>
       <w:r>
         <w:t>. Anderson and Krathwohl (2001) suggest that assessments should be designed to measure the highest level of cognitive skills that students are expected to achieve, while also incorporating lower-level skills as necessary.</w:t>
@@ -1751,265 +1195,7 @@
         <w:t xml:space="preserve">educational research </w:t>
       </w:r>
       <w:r>
-        <w:fldChar w:fldCharType="begin">
-          <w:fldData xml:space="preserve">PEVuZE5vdGU+PENpdGU+PEF1dGhvcj5WaWxsYXJyb2VsPC9BdXRob3I+PFllYXI+MjAxODwvWWVh
-cj48UmVjTnVtPjE3NDg8L1JlY051bT48RGlzcGxheVRleHQ+KE1lbGxhciBldCBhbC4sIDIwMTg7
-IFBpdHRhd2F5IGV0IGFsLiwgMjAwOTsgSS4gVmFuIERlbiBCZXJnIGV0IGFsLiwgMjAwNjsgVi4g
-VmlsbGFycm9lbCBldCBhbC4sIDIwMTgpPC9EaXNwbGF5VGV4dD48cmVjb3JkPjxyZWMtbnVtYmVy
-PjE3NDg8L3JlYy1udW1iZXI+PGZvcmVpZ24ta2V5cz48a2V5IGFwcD0iRU4iIGRiLWlkPSJwczV2
-dzVwYTZhd2FmeGV3cjV4NXR3ZHVlYXNzMnh2eGQwOWEiIHRpbWVzdGFtcD0iMTY4MzM0Njg5NSI+
-MTc0ODwva2V5PjwvZm9yZWlnbi1rZXlzPjxyZWYtdHlwZSBuYW1lPSJKb3VybmFsIEFydGljbGUi
-PjE3PC9yZWYtdHlwZT48Y29udHJpYnV0b3JzPjxhdXRob3JzPjxhdXRob3I+VmlsbGFycm9lbCwg
-Vi48L2F1dGhvcj48YXV0aG9yPkJsb3hoYW0sIFMuPC9hdXRob3I+PGF1dGhvcj5CcnVuYSwgRC48
-L2F1dGhvcj48YXV0aG9yPkJydW5hLCBDLjwvYXV0aG9yPjxhdXRob3I+SGVycmVyYS1TZWRhLCBD
-LjwvYXV0aG9yPjwvYXV0aG9ycz48L2NvbnRyaWJ1dG9ycz48YXV0aC1hZGRyZXNzPkNlbnRlciBm
-b3IgUmVzZWFyY2ggYW5kIEltcHJvdmVtZW50IG9mIEVkdWNhdGlvbiAoQ0lNRSksIEZhY3VsdHkg
-b2YgUHN5Y2hvbG9neSwgVW5pdmVyc2lkYWQgZGVsIERlc2Fycm9sbG8sIENpdHkgb2YgQ29uY2Vw
-Y2nDs24sIENoaWxlJiN4RDtGYWN1bHR5IG9mIEVkdWNhdGlvbiwgVW5pdmVyc2l0eSBvZiBDdW1i
-cmlhLCBDaXR5IG9mIENhcmxpc2xlLCBVbml0ZWQgS2luZ2RvbSYjeEQ7RGVwYXJ0bWVudCBvZiBC
-aW9jaGVtaXN0cnkgYW5kIE1vbGVjdWxhciBCaW9sb2d5LCBGYWN1bHR5IG9mIEJpb2xvZ2ljYWwg
-U2NpZW5jZXMsIFVuaXZlcnNpZGFkIGRlIENvbmNlcGNpw7NuLCBDaXR5IG9mIENvbmNlcGNpw7Nu
-LCBDaGlsZSYjeEQ7RmFjdWx0eSBvZiBQc3ljaG9sb2d5LCBVbml2ZXJzaWRhZCBkZWwgRGVzYXJy
-b2xsbywgQ2l0eSBvZiBDb25jZXBjacOzbiwgQ2hpbGU8L2F1dGgtYWRkcmVzcz48dGl0bGVzPjx0
-aXRsZT5BdXRoZW50aWMgYXNzZXNzbWVudDogY3JlYXRpbmcgYSBibHVlcHJpbnQgZm9yIGNvdXJz
-ZSBkZXNpZ248L3RpdGxlPjxzZWNvbmRhcnktdGl0bGU+QXNzZXNzbWVudCBhbmQgRXZhbHVhdGlv
-biBpbiBIaWdoZXIgRWR1Y2F0aW9uPC9zZWNvbmRhcnktdGl0bGU+PC90aXRsZXM+PHBlcmlvZGlj
-YWw+PGZ1bGwtdGl0bGU+QXNzZXNzbWVudCBhbmQgRXZhbHVhdGlvbiBpbiBIaWdoZXIgRWR1Y2F0
-aW9uPC9mdWxsLXRpdGxlPjwvcGVyaW9kaWNhbD48cGFnZXM+ODQwLTg1NDwvcGFnZXM+PHZvbHVt
-ZT40Mzwvdm9sdW1lPjxudW1iZXI+NTwvbnVtYmVyPjxrZXl3b3Jkcz48a2V5d29yZD5BdXRoZW50
-aWMgYXNzZXNzbWVudDwva2V5d29yZD48a2V5d29yZD5oaWdoZXIgZWR1Y2F0aW9uPC9rZXl3b3Jk
-PjxrZXl3b3JkPndvcmtwbGFjZTwva2V5d29yZD48L2tleXdvcmRzPjxkYXRlcz48eWVhcj4yMDE4
-PC95ZWFyPjwvZGF0ZXM+PHdvcmstdHlwZT5BcnRpY2xlPC93b3JrLXR5cGU+PHVybHM+PHJlbGF0
-ZWQtdXJscz48dXJsPmh0dHBzOi8vd3d3LnNjb3B1cy5jb20vaW53YXJkL3JlY29yZC51cmk/ZWlk
-PTItczIuMC04NTAzODM5NDYyMCZhbXA7ZG9pPTEwLjEwODAlMmYwMjYwMjkzOC4yMDE3LjE0MTIz
-OTYmYW1wO3BhcnRuZXJJRD00MCZhbXA7bWQ1PTdjOTc4ZTg1MDVjOTcwNzAzMjI4NjIyMmFlN2Vl
-YmI3PC91cmw+PC9yZWxhdGVkLXVybHM+PC91cmxzPjxlbGVjdHJvbmljLXJlc291cmNlLW51bT4x
-MC4xMDgwLzAyNjAyOTM4LjIwMTcuMTQxMjM5NjwvZWxlY3Ryb25pYy1yZXNvdXJjZS1udW0+PHJl
-bW90ZS1kYXRhYmFzZS1uYW1lPlNjb3B1czwvcmVtb3RlLWRhdGFiYXNlLW5hbWU+PC9yZWNvcmQ+
-PC9DaXRlPjxDaXRlPjxBdXRob3I+TWVsbGFyPC9BdXRob3I+PFllYXI+MjAxODwvWWVhcj48UmVj
-TnVtPjE3NTY8L1JlY051bT48cmVjb3JkPjxyZWMtbnVtYmVyPjE5PC9yZWMtbnVtYmVyPjxmb3Jl
-aWduLWtleXM+PGtleSBhcHA9IkVOIiBkYi1pZD0iNXBzZDVwNTJtcnZlczRlZnJhcTV3ZmV3ZGZ3
-NXY1cDlzZWVhIiB0aW1lc3RhbXA9IjE3MDE4NjExNzAiPjE5PC9rZXk+PC9mb3JlaWduLWtleXM+
-PHJlZi10eXBlIG5hbWU9IkpvdXJuYWwgQXJ0aWNsZSI+MTc8L3JlZi10eXBlPjxjb250cmlidXRv
-cnM+PGF1dGhvcnM+PGF1dGhvcj5NZWxsYXIsIEguPC9hdXRob3I+PGF1dGhvcj5QZXl0Y2hldmEt
-Rm9yc3l0aCwgUi48L2F1dGhvcj48YXV0aG9yPktvY2RhciwgUy48L2F1dGhvcj48YXV0aG9yPkth
-cmFkZW5peiwgQS48L2F1dGhvcj48YXV0aG9yPllvdmtvdmEsIEIuPC9hdXRob3I+PC9hdXRob3Jz
-PjwvY29udHJpYnV0b3JzPjxhdXRoLWFkZHJlc3M+VW5pdmVyc2l0eSBDb2xsZWdlIExvbmRvbiwg
-SW5zdGl0dXRlIG9mIEVkdWNhdGlvbiwgTG9uZG9uLCBVbml0ZWQgS2luZ2RvbSYjeEQ7U29maWEg
-VW5pdmVyc2l0eSwgU29maWEsIEJ1bGdhcmlhJiN4RDtBbmFkb2x1IFVuaXZlcnNpdHksIEVza2nF
-n2VoaXIsIFR1cmtleTwvYXV0aC1hZGRyZXNzPjx0aXRsZXM+PHRpdGxlPkFkZHJlc3NpbmcgY2hl
-YXRpbmcgaW4gZS1hc3Nlc3NtZW50IHVzaW5nIHN0dWRlbnQgYXV0aGVudGljYXRpb24gYW5kIGF1
-dGhvcnNoaXAgY2hlY2tpbmcgc3lzdGVtczogVGVhY2hlcnMmYXBvczsgcGVyc3BlY3RpdmVzPC90
-aXRsZT48c2Vjb25kYXJ5LXRpdGxlPkludGVybmF0aW9uYWwgSm91cm5hbCBmb3IgRWR1Y2F0aW9u
-YWwgSW50ZWdyaXR5PC9zZWNvbmRhcnktdGl0bGU+PC90aXRsZXM+PHBlcmlvZGljYWw+PGZ1bGwt
-dGl0bGU+SW50ZXJuYXRpb25hbCBKb3VybmFsIGZvciBFZHVjYXRpb25hbCBJbnRlZ3JpdHk8L2Z1
-bGwtdGl0bGU+PC9wZXJpb2RpY2FsPjx2b2x1bWU+MTQ8L3ZvbHVtZT48bnVtYmVyPjE8L251bWJl
-cj48a2V5d29yZHM+PGtleXdvcmQ+QXV0aG9yc2hpcCBjaGVja2luZzwva2V5d29yZD48a2V5d29y
-ZD5FLWFzc2Vzc21lbnQ8L2tleXdvcmQ+PGtleXdvcmQ+U3R1ZGVudCBhdXRoZW50aWNhdGlvbjwv
-a2V5d29yZD48a2V5d29yZD5UZWFjaGVycyZhcG9zOyBwZXJzcGVjdGl2ZXM8L2tleXdvcmQ+PC9r
-ZXl3b3Jkcz48ZGF0ZXM+PHllYXI+MjAxODwveWVhcj48L2RhdGVzPjx3b3JrLXR5cGU+QXJ0aWNs
-ZTwvd29yay10eXBlPjx1cmxzPjxyZWxhdGVkLXVybHM+PHVybD5odHRwczovL3d3dy5zY29wdXMu
-Y29tL2lud2FyZC9yZWNvcmQudXJpP2VpZD0yLXMyLjAtODUwNTg3ODE3MzUmYW1wO2RvaT0xMC4x
-MDA3JTJmczQwOTc5LTAxOC0wMDI1LXgmYW1wO3BhcnRuZXJJRD00MCZhbXA7bWQ1PWU1MjM4MDVm
-YTU3YjBhZDU0ZjNkN2I3MDM2OGJjYWI1PC91cmw+PC9yZWxhdGVkLXVybHM+PC91cmxzPjxjdXN0
-b203PjI8L2N1c3RvbTc+PGVsZWN0cm9uaWMtcmVzb3VyY2UtbnVtPjEwLjEwMDcvczQwOTc5LTAx
-OC0wMDI1LXg8L2VsZWN0cm9uaWMtcmVzb3VyY2UtbnVtPjxyZW1vdGUtZGF0YWJhc2UtbmFtZT5T
-Y29wdXM8L3JlbW90ZS1kYXRhYmFzZS1uYW1lPjwvcmVjb3JkPjwvQ2l0ZT48Q2l0ZT48QXV0aG9y
-PlBpdHRhd2F5PC9BdXRob3I+PFllYXI+MjAwOTwvWWVhcj48UmVjTnVtPjE3NTE8L1JlY051bT48
-cmVjb3JkPjxyZWMtbnVtYmVyPjIxPC9yZWMtbnVtYmVyPjxmb3JlaWduLWtleXM+PGtleSBhcHA9
-IkVOIiBkYi1pZD0iNXBzZDVwNTJtcnZlczRlZnJhcTV3ZmV3ZGZ3NXY1cDlzZWVhIiB0aW1lc3Rh
-bXA9IjE3MDE4NjExNzAiPjIxPC9rZXk+PC9mb3JlaWduLWtleXM+PHJlZi10eXBlIG5hbWU9Ikpv
-dXJuYWwgQXJ0aWNsZSI+MTc8L3JlZi10eXBlPjxjb250cmlidXRvcnM+PGF1dGhvcnM+PGF1dGhv
-cj5QaXR0YXdheSwgTC48L2F1dGhvcj48YXV0aG9yPkhhbm5vbiwgUC48L2F1dGhvcj48YXV0aG9y
-PkdpYmIsIEEuPC9hdXRob3I+PGF1dGhvcj5UaG9tcHNvbiwgSi48L2F1dGhvcj48L2F1dGhvcnM+
-PC9jb250cmlidXRvcnM+PGF1dGgtYWRkcmVzcz5Db2xsZWdlIG9mIEJ1c2luZXNzIEFkbWluaXN0
-cmF0aW9uLCBHZW9yZ2lhIFNvdXRoZXJuIFVuaXZlcnNpdHksIFN0YXRlc2Jvcm8sIEdBLCBVbml0
-ZWQgU3RhdGVzJiN4RDtOYXRpb25hbCBDb3VuY2lsIGZvciBHcmFkdWF0ZSBFbnRyZXByZW5ldXJz
-aGlwLCBCaXJtaW5naGFtLCBVbml0ZWQgS2luZ2RvbSYjeEQ7VW5pdmVyc2l0eSBvZiBEdXJoYW0s
-IER1cmhhbSwgVW5pdGVkIEtpbmdkb20mI3hEO0h1ZGRlcnNmaWVsZCBVbml2ZXJzaXR5IEJ1c2lu
-ZXNzIFNjaG9vbCwgSHVkZGVyc2ZpZWxkLCBVbml0ZWQgS2luZ2RvbTwvYXV0aC1hZGRyZXNzPjx0
-aXRsZXM+PHRpdGxlPkFzc2Vzc21lbnQgcHJhY3RpY2UgaW4gZW50ZXJwcmlzZSBlZHVjYXRpb248
-L3RpdGxlPjxzZWNvbmRhcnktdGl0bGU+SW50ZXJuYXRpb25hbCBKb3VybmFsIG9mIEVudHJlcHJl
-bmV1cmlhbCBCZWhhdmlvdXIgYW5kIFJlc2VhcmNoPC9zZWNvbmRhcnktdGl0bGU+PC90aXRsZXM+
-PHBlcmlvZGljYWw+PGZ1bGwtdGl0bGU+SW50ZXJuYXRpb25hbCBKb3VybmFsIG9mIEVudHJlcHJl
-bmV1cmlhbCBCZWhhdmlvdXIgYW5kIFJlc2VhcmNoPC9mdWxsLXRpdGxlPjwvcGVyaW9kaWNhbD48
-cGFnZXM+NzEtOTM8L3BhZ2VzPjx2b2x1bWU+MTU8L3ZvbHVtZT48bnVtYmVyPjE8L251bWJlcj48
-a2V5d29yZHM+PGtleXdvcmQ+QXNzZXNzbWVudDwva2V5d29yZD48a2V5d29yZD5FZHVjYXRpb248
-L2tleXdvcmQ+PGtleXdvcmQ+U3R1ZGVudHM8L2tleXdvcmQ+PGtleXdvcmQ+V29ya2luZyBwcmFj
-dGljZXM8L2tleXdvcmQ+PC9rZXl3b3Jkcz48ZGF0ZXM+PHllYXI+MjAwOTwveWVhcj48L2RhdGVz
-Pjx3b3JrLXR5cGU+QXJ0aWNsZTwvd29yay10eXBlPjx1cmxzPjxyZWxhdGVkLXVybHM+PHVybD5o
-dHRwczovL3d3dy5zY29wdXMuY29tL2lud2FyZC9yZWNvcmQudXJpP2VpZD0yLXMyLjAtNTkzNDkw
-ODMzNDQmYW1wO2RvaT0xMC4xMTA4JTJmMTM1NTI1NTA5MTA5MzQ0NjgmYW1wO3BhcnRuZXJJRD00
-MCZhbXA7bWQ1PWJhNWE4MzA2MmNjZWE2OTA0YTk2ODY1ZWU1Nzk2ZjY4PC91cmw+PC9yZWxhdGVk
-LXVybHM+PC91cmxzPjxlbGVjdHJvbmljLXJlc291cmNlLW51bT4xMC4xMTA4LzEzNTUyNTUwOTEw
-OTM0NDY4PC9lbGVjdHJvbmljLXJlc291cmNlLW51bT48cmVtb3RlLWRhdGFiYXNlLW5hbWU+U2Nv
-cHVzPC9yZW1vdGUtZGF0YWJhc2UtbmFtZT48L3JlY29yZD48L0NpdGU+PENpdGU+PEF1dGhvcj5W
-YW4gRGVuIEJlcmc8L0F1dGhvcj48WWVhcj4yMDA2PC9ZZWFyPjxSZWNOdW0+MTc1MzwvUmVjTnVt
-PjxyZWNvcmQ+PHJlYy1udW1iZXI+MTc1MzwvcmVjLW51bWJlcj48Zm9yZWlnbi1rZXlzPjxrZXkg
-YXBwPSJFTiIgZGItaWQ9InBzNXZ3NXBhNmF3YWZ4ZXdyNXg1dHdkdWVhc3MyeHZ4ZDA5YSIgdGlt
-ZXN0YW1wPSIxNjgzMzQ2ODk1Ij4xNzUzPC9rZXk+PC9mb3JlaWduLWtleXM+PHJlZi10eXBlIG5h
-bWU9IkpvdXJuYWwgQXJ0aWNsZSI+MTc8L3JlZi10eXBlPjxjb250cmlidXRvcnM+PGF1dGhvcnM+
-PGF1dGhvcj5WYW4gRGVuIEJlcmcsIEkuPC9hdXRob3I+PGF1dGhvcj5BZG1pcmFhbCwgVy48L2F1
-dGhvcj48YXV0aG9yPlBpbG90LCBBLjwvYXV0aG9yPjwvYXV0aG9ycz48L2NvbnRyaWJ1dG9ycz48
-YXV0aC1hZGRyZXNzPlV0cmVjaHQgVW5pdmVyc2l0eSwgTmV0aGVybGFuZHMmI3hEO0lWTE9TLCBV
-dHJlY2h0IFVuaXZlcnNpdHksIFAuTy4gQm94IDgwMTI3LCAzNTA4IFRDIFV0cmVjaHQsIE5ldGhl
-cmxhbmRzPC9hdXRoLWFkZHJlc3M+PHRpdGxlcz48dGl0bGU+RGVzaWduIHByaW5jaXBsZXMgYW5k
-IG91dGNvbWVzIG9mIHBlZXIgYXNzZXNzbWVudCBpbiBoaWdoZXIgZWR1Y2F0aW9uPC90aXRsZT48
-c2Vjb25kYXJ5LXRpdGxlPlN0dWRpZXMgaW4gSGlnaGVyIEVkdWNhdGlvbjwvc2Vjb25kYXJ5LXRp
-dGxlPjwvdGl0bGVzPjxwZXJpb2RpY2FsPjxmdWxsLXRpdGxlPlN0dWRpZXMgaW4gSGlnaGVyIEVk
-dWNhdGlvbjwvZnVsbC10aXRsZT48L3BlcmlvZGljYWw+PHBhZ2VzPjM0MS0zNTY8L3BhZ2VzPjx2
-b2x1bWU+MzE8L3ZvbHVtZT48bnVtYmVyPjM8L251bWJlcj48ZGF0ZXM+PHllYXI+MjAwNjwveWVh
-cj48L2RhdGVzPjx3b3JrLXR5cGU+QXJ0aWNsZTwvd29yay10eXBlPjx1cmxzPjxyZWxhdGVkLXVy
-bHM+PHVybD5odHRwczovL3d3dy5zY29wdXMuY29tL2lud2FyZC9yZWNvcmQudXJpP2VpZD0yLXMy
-LjAtMzM2NDY1MzQwMDQmYW1wO2RvaT0xMC4xMDgwJTJmMDMwNzUwNzA2MDA2ODA4MzYmYW1wO3Bh
-cnRuZXJJRD00MCZhbXA7bWQ1PTgyZjA5NTU4MmU4YzNlYTRjMTEyNDEyOTg2OGZlOTc1PC91cmw+
-PC9yZWxhdGVkLXVybHM+PC91cmxzPjxlbGVjdHJvbmljLXJlc291cmNlLW51bT4xMC4xMDgwLzAz
-MDc1MDcwNjAwNjgwODM2PC9lbGVjdHJvbmljLXJlc291cmNlLW51bT48cmVtb3RlLWRhdGFiYXNl
-LW5hbWU+U2NvcHVzPC9yZW1vdGUtZGF0YWJhc2UtbmFtZT48L3JlY29yZD48L0NpdGU+PC9FbmRO
-b3RlPn==
-</w:fldData>
-        </w:fldChar>
-      </w:r>
-      <w:r>
-        <w:instrText xml:space="preserve"> ADDIN EN.CITE </w:instrText>
-      </w:r>
-      <w:r>
-        <w:fldChar w:fldCharType="begin">
-          <w:fldData xml:space="preserve">PEVuZE5vdGU+PENpdGU+PEF1dGhvcj5WaWxsYXJyb2VsPC9BdXRob3I+PFllYXI+MjAxODwvWWVh
-cj48UmVjTnVtPjE3NDg8L1JlY051bT48RGlzcGxheVRleHQ+KE1lbGxhciBldCBhbC4sIDIwMTg7
-IFBpdHRhd2F5IGV0IGFsLiwgMjAwOTsgSS4gVmFuIERlbiBCZXJnIGV0IGFsLiwgMjAwNjsgVi4g
-VmlsbGFycm9lbCBldCBhbC4sIDIwMTgpPC9EaXNwbGF5VGV4dD48cmVjb3JkPjxyZWMtbnVtYmVy
-PjE3NDg8L3JlYy1udW1iZXI+PGZvcmVpZ24ta2V5cz48a2V5IGFwcD0iRU4iIGRiLWlkPSJwczV2
-dzVwYTZhd2FmeGV3cjV4NXR3ZHVlYXNzMnh2eGQwOWEiIHRpbWVzdGFtcD0iMTY4MzM0Njg5NSI+
-MTc0ODwva2V5PjwvZm9yZWlnbi1rZXlzPjxyZWYtdHlwZSBuYW1lPSJKb3VybmFsIEFydGljbGUi
-PjE3PC9yZWYtdHlwZT48Y29udHJpYnV0b3JzPjxhdXRob3JzPjxhdXRob3I+VmlsbGFycm9lbCwg
-Vi48L2F1dGhvcj48YXV0aG9yPkJsb3hoYW0sIFMuPC9hdXRob3I+PGF1dGhvcj5CcnVuYSwgRC48
-L2F1dGhvcj48YXV0aG9yPkJydW5hLCBDLjwvYXV0aG9yPjxhdXRob3I+SGVycmVyYS1TZWRhLCBD
-LjwvYXV0aG9yPjwvYXV0aG9ycz48L2NvbnRyaWJ1dG9ycz48YXV0aC1hZGRyZXNzPkNlbnRlciBm
-b3IgUmVzZWFyY2ggYW5kIEltcHJvdmVtZW50IG9mIEVkdWNhdGlvbiAoQ0lNRSksIEZhY3VsdHkg
-b2YgUHN5Y2hvbG9neSwgVW5pdmVyc2lkYWQgZGVsIERlc2Fycm9sbG8sIENpdHkgb2YgQ29uY2Vw
-Y2nDs24sIENoaWxlJiN4RDtGYWN1bHR5IG9mIEVkdWNhdGlvbiwgVW5pdmVyc2l0eSBvZiBDdW1i
-cmlhLCBDaXR5IG9mIENhcmxpc2xlLCBVbml0ZWQgS2luZ2RvbSYjeEQ7RGVwYXJ0bWVudCBvZiBC
-aW9jaGVtaXN0cnkgYW5kIE1vbGVjdWxhciBCaW9sb2d5LCBGYWN1bHR5IG9mIEJpb2xvZ2ljYWwg
-U2NpZW5jZXMsIFVuaXZlcnNpZGFkIGRlIENvbmNlcGNpw7NuLCBDaXR5IG9mIENvbmNlcGNpw7Nu
-LCBDaGlsZSYjeEQ7RmFjdWx0eSBvZiBQc3ljaG9sb2d5LCBVbml2ZXJzaWRhZCBkZWwgRGVzYXJy
-b2xsbywgQ2l0eSBvZiBDb25jZXBjacOzbiwgQ2hpbGU8L2F1dGgtYWRkcmVzcz48dGl0bGVzPjx0
-aXRsZT5BdXRoZW50aWMgYXNzZXNzbWVudDogY3JlYXRpbmcgYSBibHVlcHJpbnQgZm9yIGNvdXJz
-ZSBkZXNpZ248L3RpdGxlPjxzZWNvbmRhcnktdGl0bGU+QXNzZXNzbWVudCBhbmQgRXZhbHVhdGlv
-biBpbiBIaWdoZXIgRWR1Y2F0aW9uPC9zZWNvbmRhcnktdGl0bGU+PC90aXRsZXM+PHBlcmlvZGlj
-YWw+PGZ1bGwtdGl0bGU+QXNzZXNzbWVudCBhbmQgRXZhbHVhdGlvbiBpbiBIaWdoZXIgRWR1Y2F0
-aW9uPC9mdWxsLXRpdGxlPjwvcGVyaW9kaWNhbD48cGFnZXM+ODQwLTg1NDwvcGFnZXM+PHZvbHVt
-ZT40Mzwvdm9sdW1lPjxudW1iZXI+NTwvbnVtYmVyPjxrZXl3b3Jkcz48a2V5d29yZD5BdXRoZW50
-aWMgYXNzZXNzbWVudDwva2V5d29yZD48a2V5d29yZD5oaWdoZXIgZWR1Y2F0aW9uPC9rZXl3b3Jk
-PjxrZXl3b3JkPndvcmtwbGFjZTwva2V5d29yZD48L2tleXdvcmRzPjxkYXRlcz48eWVhcj4yMDE4
-PC95ZWFyPjwvZGF0ZXM+PHdvcmstdHlwZT5BcnRpY2xlPC93b3JrLXR5cGU+PHVybHM+PHJlbGF0
-ZWQtdXJscz48dXJsPmh0dHBzOi8vd3d3LnNjb3B1cy5jb20vaW53YXJkL3JlY29yZC51cmk/ZWlk
-PTItczIuMC04NTAzODM5NDYyMCZhbXA7ZG9pPTEwLjEwODAlMmYwMjYwMjkzOC4yMDE3LjE0MTIz
-OTYmYW1wO3BhcnRuZXJJRD00MCZhbXA7bWQ1PTdjOTc4ZTg1MDVjOTcwNzAzMjI4NjIyMmFlN2Vl
-YmI3PC91cmw+PC9yZWxhdGVkLXVybHM+PC91cmxzPjxlbGVjdHJvbmljLXJlc291cmNlLW51bT4x
-MC4xMDgwLzAyNjAyOTM4LjIwMTcuMTQxMjM5NjwvZWxlY3Ryb25pYy1yZXNvdXJjZS1udW0+PHJl
-bW90ZS1kYXRhYmFzZS1uYW1lPlNjb3B1czwvcmVtb3RlLWRhdGFiYXNlLW5hbWU+PC9yZWNvcmQ+
-PC9DaXRlPjxDaXRlPjxBdXRob3I+TWVsbGFyPC9BdXRob3I+PFllYXI+MjAxODwvWWVhcj48UmVj
-TnVtPjE3NTY8L1JlY051bT48cmVjb3JkPjxyZWMtbnVtYmVyPjE5PC9yZWMtbnVtYmVyPjxmb3Jl
-aWduLWtleXM+PGtleSBhcHA9IkVOIiBkYi1pZD0iNXBzZDVwNTJtcnZlczRlZnJhcTV3ZmV3ZGZ3
-NXY1cDlzZWVhIiB0aW1lc3RhbXA9IjE3MDE4NjExNzAiPjE5PC9rZXk+PC9mb3JlaWduLWtleXM+
-PHJlZi10eXBlIG5hbWU9IkpvdXJuYWwgQXJ0aWNsZSI+MTc8L3JlZi10eXBlPjxjb250cmlidXRv
-cnM+PGF1dGhvcnM+PGF1dGhvcj5NZWxsYXIsIEguPC9hdXRob3I+PGF1dGhvcj5QZXl0Y2hldmEt
-Rm9yc3l0aCwgUi48L2F1dGhvcj48YXV0aG9yPktvY2RhciwgUy48L2F1dGhvcj48YXV0aG9yPkth
-cmFkZW5peiwgQS48L2F1dGhvcj48YXV0aG9yPllvdmtvdmEsIEIuPC9hdXRob3I+PC9hdXRob3Jz
-PjwvY29udHJpYnV0b3JzPjxhdXRoLWFkZHJlc3M+VW5pdmVyc2l0eSBDb2xsZWdlIExvbmRvbiwg
-SW5zdGl0dXRlIG9mIEVkdWNhdGlvbiwgTG9uZG9uLCBVbml0ZWQgS2luZ2RvbSYjeEQ7U29maWEg
-VW5pdmVyc2l0eSwgU29maWEsIEJ1bGdhcmlhJiN4RDtBbmFkb2x1IFVuaXZlcnNpdHksIEVza2nF
-n2VoaXIsIFR1cmtleTwvYXV0aC1hZGRyZXNzPjx0aXRsZXM+PHRpdGxlPkFkZHJlc3NpbmcgY2hl
-YXRpbmcgaW4gZS1hc3Nlc3NtZW50IHVzaW5nIHN0dWRlbnQgYXV0aGVudGljYXRpb24gYW5kIGF1
-dGhvcnNoaXAgY2hlY2tpbmcgc3lzdGVtczogVGVhY2hlcnMmYXBvczsgcGVyc3BlY3RpdmVzPC90
-aXRsZT48c2Vjb25kYXJ5LXRpdGxlPkludGVybmF0aW9uYWwgSm91cm5hbCBmb3IgRWR1Y2F0aW9u
-YWwgSW50ZWdyaXR5PC9zZWNvbmRhcnktdGl0bGU+PC90aXRsZXM+PHBlcmlvZGljYWw+PGZ1bGwt
-dGl0bGU+SW50ZXJuYXRpb25hbCBKb3VybmFsIGZvciBFZHVjYXRpb25hbCBJbnRlZ3JpdHk8L2Z1
-bGwtdGl0bGU+PC9wZXJpb2RpY2FsPjx2b2x1bWU+MTQ8L3ZvbHVtZT48bnVtYmVyPjE8L251bWJl
-cj48a2V5d29yZHM+PGtleXdvcmQ+QXV0aG9yc2hpcCBjaGVja2luZzwva2V5d29yZD48a2V5d29y
-ZD5FLWFzc2Vzc21lbnQ8L2tleXdvcmQ+PGtleXdvcmQ+U3R1ZGVudCBhdXRoZW50aWNhdGlvbjwv
-a2V5d29yZD48a2V5d29yZD5UZWFjaGVycyZhcG9zOyBwZXJzcGVjdGl2ZXM8L2tleXdvcmQ+PC9r
-ZXl3b3Jkcz48ZGF0ZXM+PHllYXI+MjAxODwveWVhcj48L2RhdGVzPjx3b3JrLXR5cGU+QXJ0aWNs
-ZTwvd29yay10eXBlPjx1cmxzPjxyZWxhdGVkLXVybHM+PHVybD5odHRwczovL3d3dy5zY29wdXMu
-Y29tL2lud2FyZC9yZWNvcmQudXJpP2VpZD0yLXMyLjAtODUwNTg3ODE3MzUmYW1wO2RvaT0xMC4x
-MDA3JTJmczQwOTc5LTAxOC0wMDI1LXgmYW1wO3BhcnRuZXJJRD00MCZhbXA7bWQ1PWU1MjM4MDVm
-YTU3YjBhZDU0ZjNkN2I3MDM2OGJjYWI1PC91cmw+PC9yZWxhdGVkLXVybHM+PC91cmxzPjxjdXN0
-b203PjI8L2N1c3RvbTc+PGVsZWN0cm9uaWMtcmVzb3VyY2UtbnVtPjEwLjEwMDcvczQwOTc5LTAx
-OC0wMDI1LXg8L2VsZWN0cm9uaWMtcmVzb3VyY2UtbnVtPjxyZW1vdGUtZGF0YWJhc2UtbmFtZT5T
-Y29wdXM8L3JlbW90ZS1kYXRhYmFzZS1uYW1lPjwvcmVjb3JkPjwvQ2l0ZT48Q2l0ZT48QXV0aG9y
-PlBpdHRhd2F5PC9BdXRob3I+PFllYXI+MjAwOTwvWWVhcj48UmVjTnVtPjE3NTE8L1JlY051bT48
-cmVjb3JkPjxyZWMtbnVtYmVyPjIxPC9yZWMtbnVtYmVyPjxmb3JlaWduLWtleXM+PGtleSBhcHA9
-IkVOIiBkYi1pZD0iNXBzZDVwNTJtcnZlczRlZnJhcTV3ZmV3ZGZ3NXY1cDlzZWVhIiB0aW1lc3Rh
-bXA9IjE3MDE4NjExNzAiPjIxPC9rZXk+PC9mb3JlaWduLWtleXM+PHJlZi10eXBlIG5hbWU9Ikpv
-dXJuYWwgQXJ0aWNsZSI+MTc8L3JlZi10eXBlPjxjb250cmlidXRvcnM+PGF1dGhvcnM+PGF1dGhv
-cj5QaXR0YXdheSwgTC48L2F1dGhvcj48YXV0aG9yPkhhbm5vbiwgUC48L2F1dGhvcj48YXV0aG9y
-PkdpYmIsIEEuPC9hdXRob3I+PGF1dGhvcj5UaG9tcHNvbiwgSi48L2F1dGhvcj48L2F1dGhvcnM+
-PC9jb250cmlidXRvcnM+PGF1dGgtYWRkcmVzcz5Db2xsZWdlIG9mIEJ1c2luZXNzIEFkbWluaXN0
-cmF0aW9uLCBHZW9yZ2lhIFNvdXRoZXJuIFVuaXZlcnNpdHksIFN0YXRlc2Jvcm8sIEdBLCBVbml0
-ZWQgU3RhdGVzJiN4RDtOYXRpb25hbCBDb3VuY2lsIGZvciBHcmFkdWF0ZSBFbnRyZXByZW5ldXJz
-aGlwLCBCaXJtaW5naGFtLCBVbml0ZWQgS2luZ2RvbSYjeEQ7VW5pdmVyc2l0eSBvZiBEdXJoYW0s
-IER1cmhhbSwgVW5pdGVkIEtpbmdkb20mI3hEO0h1ZGRlcnNmaWVsZCBVbml2ZXJzaXR5IEJ1c2lu
-ZXNzIFNjaG9vbCwgSHVkZGVyc2ZpZWxkLCBVbml0ZWQgS2luZ2RvbTwvYXV0aC1hZGRyZXNzPjx0
-aXRsZXM+PHRpdGxlPkFzc2Vzc21lbnQgcHJhY3RpY2UgaW4gZW50ZXJwcmlzZSBlZHVjYXRpb248
-L3RpdGxlPjxzZWNvbmRhcnktdGl0bGU+SW50ZXJuYXRpb25hbCBKb3VybmFsIG9mIEVudHJlcHJl
-bmV1cmlhbCBCZWhhdmlvdXIgYW5kIFJlc2VhcmNoPC9zZWNvbmRhcnktdGl0bGU+PC90aXRsZXM+
-PHBlcmlvZGljYWw+PGZ1bGwtdGl0bGU+SW50ZXJuYXRpb25hbCBKb3VybmFsIG9mIEVudHJlcHJl
-bmV1cmlhbCBCZWhhdmlvdXIgYW5kIFJlc2VhcmNoPC9mdWxsLXRpdGxlPjwvcGVyaW9kaWNhbD48
-cGFnZXM+NzEtOTM8L3BhZ2VzPjx2b2x1bWU+MTU8L3ZvbHVtZT48bnVtYmVyPjE8L251bWJlcj48
-a2V5d29yZHM+PGtleXdvcmQ+QXNzZXNzbWVudDwva2V5d29yZD48a2V5d29yZD5FZHVjYXRpb248
-L2tleXdvcmQ+PGtleXdvcmQ+U3R1ZGVudHM8L2tleXdvcmQ+PGtleXdvcmQ+V29ya2luZyBwcmFj
-dGljZXM8L2tleXdvcmQ+PC9rZXl3b3Jkcz48ZGF0ZXM+PHllYXI+MjAwOTwveWVhcj48L2RhdGVz
-Pjx3b3JrLXR5cGU+QXJ0aWNsZTwvd29yay10eXBlPjx1cmxzPjxyZWxhdGVkLXVybHM+PHVybD5o
-dHRwczovL3d3dy5zY29wdXMuY29tL2lud2FyZC9yZWNvcmQudXJpP2VpZD0yLXMyLjAtNTkzNDkw
-ODMzNDQmYW1wO2RvaT0xMC4xMTA4JTJmMTM1NTI1NTA5MTA5MzQ0NjgmYW1wO3BhcnRuZXJJRD00
-MCZhbXA7bWQ1PWJhNWE4MzA2MmNjZWE2OTA0YTk2ODY1ZWU1Nzk2ZjY4PC91cmw+PC9yZWxhdGVk
-LXVybHM+PC91cmxzPjxlbGVjdHJvbmljLXJlc291cmNlLW51bT4xMC4xMTA4LzEzNTUyNTUwOTEw
-OTM0NDY4PC9lbGVjdHJvbmljLXJlc291cmNlLW51bT48cmVtb3RlLWRhdGFiYXNlLW5hbWU+U2Nv
-cHVzPC9yZW1vdGUtZGF0YWJhc2UtbmFtZT48L3JlY29yZD48L0NpdGU+PENpdGU+PEF1dGhvcj5W
-YW4gRGVuIEJlcmc8L0F1dGhvcj48WWVhcj4yMDA2PC9ZZWFyPjxSZWNOdW0+MTc1MzwvUmVjTnVt
-PjxyZWNvcmQ+PHJlYy1udW1iZXI+MTc1MzwvcmVjLW51bWJlcj48Zm9yZWlnbi1rZXlzPjxrZXkg
-YXBwPSJFTiIgZGItaWQ9InBzNXZ3NXBhNmF3YWZ4ZXdyNXg1dHdkdWVhc3MyeHZ4ZDA5YSIgdGlt
-ZXN0YW1wPSIxNjgzMzQ2ODk1Ij4xNzUzPC9rZXk+PC9mb3JlaWduLWtleXM+PHJlZi10eXBlIG5h
-bWU9IkpvdXJuYWwgQXJ0aWNsZSI+MTc8L3JlZi10eXBlPjxjb250cmlidXRvcnM+PGF1dGhvcnM+
-PGF1dGhvcj5WYW4gRGVuIEJlcmcsIEkuPC9hdXRob3I+PGF1dGhvcj5BZG1pcmFhbCwgVy48L2F1
-dGhvcj48YXV0aG9yPlBpbG90LCBBLjwvYXV0aG9yPjwvYXV0aG9ycz48L2NvbnRyaWJ1dG9ycz48
-YXV0aC1hZGRyZXNzPlV0cmVjaHQgVW5pdmVyc2l0eSwgTmV0aGVybGFuZHMmI3hEO0lWTE9TLCBV
-dHJlY2h0IFVuaXZlcnNpdHksIFAuTy4gQm94IDgwMTI3LCAzNTA4IFRDIFV0cmVjaHQsIE5ldGhl
-cmxhbmRzPC9hdXRoLWFkZHJlc3M+PHRpdGxlcz48dGl0bGU+RGVzaWduIHByaW5jaXBsZXMgYW5k
-IG91dGNvbWVzIG9mIHBlZXIgYXNzZXNzbWVudCBpbiBoaWdoZXIgZWR1Y2F0aW9uPC90aXRsZT48
-c2Vjb25kYXJ5LXRpdGxlPlN0dWRpZXMgaW4gSGlnaGVyIEVkdWNhdGlvbjwvc2Vjb25kYXJ5LXRp
-dGxlPjwvdGl0bGVzPjxwZXJpb2RpY2FsPjxmdWxsLXRpdGxlPlN0dWRpZXMgaW4gSGlnaGVyIEVk
-dWNhdGlvbjwvZnVsbC10aXRsZT48L3BlcmlvZGljYWw+PHBhZ2VzPjM0MS0zNTY8L3BhZ2VzPjx2
-b2x1bWU+MzE8L3ZvbHVtZT48bnVtYmVyPjM8L251bWJlcj48ZGF0ZXM+PHllYXI+MjAwNjwveWVh
-cj48L2RhdGVzPjx3b3JrLXR5cGU+QXJ0aWNsZTwvd29yay10eXBlPjx1cmxzPjxyZWxhdGVkLXVy
-bHM+PHVybD5odHRwczovL3d3dy5zY29wdXMuY29tL2lud2FyZC9yZWNvcmQudXJpP2VpZD0yLXMy
-LjAtMzM2NDY1MzQwMDQmYW1wO2RvaT0xMC4xMDgwJTJmMDMwNzUwNzA2MDA2ODA4MzYmYW1wO3Bh
-cnRuZXJJRD00MCZhbXA7bWQ1PTgyZjA5NTU4MmU4YzNlYTRjMTEyNDEyOTg2OGZlOTc1PC91cmw+
-PC9yZWxhdGVkLXVybHM+PC91cmxzPjxlbGVjdHJvbmljLXJlc291cmNlLW51bT4xMC4xMDgwLzAz
-MDc1MDcwNjAwNjgwODM2PC9lbGVjdHJvbmljLXJlc291cmNlLW51bT48cmVtb3RlLWRhdGFiYXNl
-LW5hbWU+U2NvcHVzPC9yZW1vdGUtZGF0YWJhc2UtbmFtZT48L3JlY29yZD48L0NpdGU+PC9FbmRO
-b3RlPn==
-</w:fldData>
-        </w:fldChar>
-      </w:r>
-      <w:r>
-        <w:instrText xml:space="preserve"> ADDIN EN.CITE.DATA </w:instrText>
-      </w:r>
-      <w:r>
-        <w:fldChar w:fldCharType="end"/>
-      </w:r>
-      <w:r>
-        <w:fldChar w:fldCharType="separate"/>
-      </w:r>
-      <w:r>
-        <w:rPr>
-          <w:noProof/>
-        </w:rPr>
-        <w:t>(Mellar et al., 2018; Pittaway et al., 2009; I. Van Den Berg et al., 2006; V. Villarroel et al., 2018)</w:t>
-      </w:r>
-      <w:r>
-        <w:fldChar w:fldCharType="end"/>
+        <w:t>{Villarroel, 2018 #1748;Mellar, 2018 #1756;Pittaway, 2009 #1751;Van Den Berg, 2006 #1753}</w:t>
       </w:r>
       <w:r>
         <w:t>.</w:t>
@@ -2024,213 +1210,7 @@
         <w:t xml:space="preserve"> </w:t>
       </w:r>
       <w:r>
-        <w:fldChar w:fldCharType="begin">
-          <w:fldData xml:space="preserve">PEVuZE5vdGU+PENpdGU+PEF1dGhvcj5CcmV0YWc8L0F1dGhvcj48WWVhcj4yMDE5PC9ZZWFyPjxS
-ZWNOdW0+MTc0NzwvUmVjTnVtPjxEaXNwbGF5VGV4dD4oQW5ndXMgJmFtcDsgV2F0c29uLCAyMDA5
-OyBCcmV0YWcsIEhhcnBlciwgQnVydG9uLCBFbGxpcywgTmV3dG9uLCBSb3plbmJlcmcsIGV0IGFs
-LiwgMjAxOTsgQnJldGFnLCBIYXJwZXIsIEJ1cnRvbiwgRWxsaXMsIE5ld3RvbiwgdmFuIEhhZXJp
-bmdlbiwgZXQgYWwuLCAyMDE5KTwvRGlzcGxheVRleHQ+PHJlY29yZD48cmVjLW51bWJlcj4xNzQ3
-PC9yZWMtbnVtYmVyPjxmb3JlaWduLWtleXM+PGtleSBhcHA9IkVOIiBkYi1pZD0icHM1dnc1cGE2
-YXdhZnhld3I1eDV0d2R1ZWFzczJ4dnhkMDlhIiB0aW1lc3RhbXA9IjE2ODMzNDY4OTUiPjE3NDc8
-L2tleT48L2ZvcmVpZ24ta2V5cz48cmVmLXR5cGUgbmFtZT0iSm91cm5hbCBBcnRpY2xlIj4xNzwv
-cmVmLXR5cGU+PGNvbnRyaWJ1dG9ycz48YXV0aG9ycz48YXV0aG9yPkJyZXRhZywgVC48L2F1dGhv
-cj48YXV0aG9yPkhhcnBlciwgUi48L2F1dGhvcj48YXV0aG9yPkJ1cnRvbiwgTS48L2F1dGhvcj48
-YXV0aG9yPkVsbGlzLCBDLjwvYXV0aG9yPjxhdXRob3I+TmV3dG9uLCBQLjwvYXV0aG9yPjxhdXRo
-b3I+Um96ZW5iZXJnLCBQLjwvYXV0aG9yPjxhdXRob3I+U2FkZGlxdWksIFMuPC9hdXRob3I+PGF1
-dGhvcj52YW4gSGFlcmluZ2VuLCBLLjwvYXV0aG9yPjwvYXV0aG9ycz48L2NvbnRyaWJ1dG9ycz48
-YXV0aC1hZGRyZXNzPlNjaG9vbCBvZiBNYW5hZ2VtZW50LCBVbml2ZXJzaXR5IG9mIFNvdXRoIEF1
-c3RyYWxpYSwgQWRlbGFpZGUsIEF1c3RyYWxpYTwvYXV0aC1hZGRyZXNzPjx0aXRsZXM+PHRpdGxl
-PkNvbnRyYWN0IGNoZWF0aW5nOiBhIHN1cnZleSBvZiBBdXN0cmFsaWFuIHVuaXZlcnNpdHkgc3R1
-ZGVudHM8L3RpdGxlPjxzZWNvbmRhcnktdGl0bGU+U3R1ZGllcyBpbiBIaWdoZXIgRWR1Y2F0aW9u
-PC9zZWNvbmRhcnktdGl0bGU+PC90aXRsZXM+PHBlcmlvZGljYWw+PGZ1bGwtdGl0bGU+U3R1ZGll
-cyBpbiBIaWdoZXIgRWR1Y2F0aW9uPC9mdWxsLXRpdGxlPjwvcGVyaW9kaWNhbD48cGFnZXM+MTgz
-Ny0xODU2PC9wYWdlcz48dm9sdW1lPjQ0PC92b2x1bWU+PG51bWJlcj4xMTwvbnVtYmVyPjxrZXl3
-b3Jkcz48a2V5d29yZD5BY2FkZW1pYyBpbnRlZ3JpdHk8L2tleXdvcmQ+PGtleXdvcmQ+Y29udHJh
-Y3QgY2hlYXRpbmc8L2tleXdvcmQ+PGtleXdvcmQ+aGlnaGVyIGVkdWNhdGlvbjwva2V5d29yZD48
-a2V5d29yZD5wbGFnaWFyaXNtPC9rZXl3b3JkPjxrZXl3b3JkPnVuaXZlcnNpdHk8L2tleXdvcmQ+
-PC9rZXl3b3Jkcz48ZGF0ZXM+PHllYXI+MjAxOTwveWVhcj48L2RhdGVzPjx3b3JrLXR5cGU+QXJ0
-aWNsZTwvd29yay10eXBlPjx1cmxzPjxyZWxhdGVkLXVybHM+PHVybD5odHRwczovL3d3dy5zY29w
-dXMuY29tL2lud2FyZC9yZWNvcmQudXJpP2VpZD0yLXMyLjAtODUwNDU0NjkxNjEmYW1wO2RvaT0x
-MC4xMDgwJTJmMDMwNzUwNzkuMjAxOC4xNDYyNzg4JmFtcDtwYXJ0bmVySUQ9NDAmYW1wO21kNT0z
-NDk5NDIwZWU3YjY5NGE0ZWRjOTZjOTMwYTVmMzRkNzwvdXJsPjwvcmVsYXRlZC11cmxzPjwvdXJs
-cz48ZWxlY3Ryb25pYy1yZXNvdXJjZS1udW0+MTAuMTA4MC8wMzA3NTA3OS4yMDE4LjE0NjI3ODg8
-L2VsZWN0cm9uaWMtcmVzb3VyY2UtbnVtPjxyZW1vdGUtZGF0YWJhc2UtbmFtZT5TY29wdXM8L3Jl
-bW90ZS1kYXRhYmFzZS1uYW1lPjwvcmVjb3JkPjwvQ2l0ZT48Q2l0ZT48QXV0aG9yPkJyZXRhZzwv
-QXV0aG9yPjxZZWFyPjIwMTk8L1llYXI+PFJlY051bT4xNzU5PC9SZWNOdW0+PHJlY29yZD48cmVj
-LW51bWJlcj4yMjwvcmVjLW51bWJlcj48Zm9yZWlnbi1rZXlzPjxrZXkgYXBwPSJFTiIgZGItaWQ9
-IjVwc2Q1cDUybXJ2ZXM0ZWZyYXE1d2Zld2RmdzV2NXA5c2VlYSIgdGltZXN0YW1wPSIxNzAxODYx
-MTcwIj4yMjwva2V5PjwvZm9yZWlnbi1rZXlzPjxyZWYtdHlwZSBuYW1lPSJKb3VybmFsIEFydGlj
-bGUiPjE3PC9yZWYtdHlwZT48Y29udHJpYnV0b3JzPjxhdXRob3JzPjxhdXRob3I+QnJldGFnLCBU
-LjwvYXV0aG9yPjxhdXRob3I+SGFycGVyLCBSLjwvYXV0aG9yPjxhdXRob3I+QnVydG9uLCBNLjwv
-YXV0aG9yPjxhdXRob3I+RWxsaXMsIEMuPC9hdXRob3I+PGF1dGhvcj5OZXd0b24sIFAuPC9hdXRo
-b3I+PGF1dGhvcj52YW4gSGFlcmluZ2VuLCBLLjwvYXV0aG9yPjxhdXRob3I+U2FkZGlxdWksIFMu
-PC9hdXRob3I+PGF1dGhvcj5Sb3plbmJlcmcsIFAuPC9hdXRob3I+PC9hdXRob3JzPjwvY29udHJp
-YnV0b3JzPjxhdXRoLWFkZHJlc3M+VW5pdmVyc2l0eSBvZiBTb3V0aCBBdXN0cmFsaWEsIEFkZWxh
-aWRlLCBBdXN0cmFsaWEmI3hEO1VXQSBTY2hvb2wgb2YgQWdyaWN1bHR1cmUgYW5kIEVudmlyb25t
-ZW50LCBVbml2ZXJzaXR5IG9mIFdlc3Rlcm4gQXVzdHJhbGlhLCBQZXJ0aCwgQXVzdHJhbGlhJiN4
-RDtTY2hvb2wgb2YgQXJ0cyBhbmQgTWVkaWEsIFVuaXZlcnNpdHkgb2YgTmV3IFNvdXRoIFdhbGVz
-LCBTeWRuZXksIEF1c3RyYWxpYSYjeEQ7U3dhbnNlYSBVbml2ZXJzaXR5LCBTd2Fuc2VhLCBVbml0
-ZWQgS2luZ2RvbSYjeEQ7R3JpZmZpdGggVW5pdmVyc2l0eSwgQnJpc2JhbmUsIEF1c3RyYWxpYSYj
-eEQ7VW5pdmVyc2l0eSBvZiBTeWRuZXksIFN5ZG5leSwgQXVzdHJhbGlhPC9hdXRoLWFkZHJlc3M+
-PHRpdGxlcz48dGl0bGU+Q29udHJhY3QgY2hlYXRpbmcgYW5kIGFzc2Vzc21lbnQgZGVzaWduOiBl
-eHBsb3JpbmcgdGhlIHJlbGF0aW9uc2hpcDwvdGl0bGU+PHNlY29uZGFyeS10aXRsZT5Bc3Nlc3Nt
-ZW50IGFuZCBFdmFsdWF0aW9uIGluIEhpZ2hlciBFZHVjYXRpb248L3NlY29uZGFyeS10aXRsZT48
-L3RpdGxlcz48cGVyaW9kaWNhbD48ZnVsbC10aXRsZT5Bc3Nlc3NtZW50IGFuZCBFdmFsdWF0aW9u
-IGluIEhpZ2hlciBFZHVjYXRpb248L2Z1bGwtdGl0bGU+PC9wZXJpb2RpY2FsPjxwYWdlcz42NzYt
-NjkxPC9wYWdlcz48dm9sdW1lPjQ0PC92b2x1bWU+PG51bWJlcj41PC9udW1iZXI+PGtleXdvcmRz
-PjxrZXl3b3JkPmFjYWRlbWljIGludGVncml0eTwva2V5d29yZD48a2V5d29yZD5Bc3Nlc3NtZW50
-IGRlc2lnbjwva2V5d29yZD48a2V5d29yZD5jb250cmFjdCBjaGVhdGluZzwva2V5d29yZD48a2V5
-d29yZD5oaWdoZXIgZWR1Y2F0aW9uPC9rZXl3b3JkPjxrZXl3b3JkPnRlYWNoaW5nIGFuZCBsZWFy
-bmluZzwva2V5d29yZD48L2tleXdvcmRzPjxkYXRlcz48eWVhcj4yMDE5PC95ZWFyPjwvZGF0ZXM+
-PHdvcmstdHlwZT5BcnRpY2xlPC93b3JrLXR5cGU+PHVybHM+PHJlbGF0ZWQtdXJscz48dXJsPmh0
-dHBzOi8vd3d3LnNjb3B1cy5jb20vaW53YXJkL3JlY29yZC51cmk/ZWlkPTItczIuMC04NTA1ODcw
-MDk3NiZhbXA7ZG9pPTEwLjEwODAlMmYwMjYwMjkzOC4yMDE4LjE1Mjc4OTImYW1wO3BhcnRuZXJJ
-RD00MCZhbXA7bWQ1PWI2Njk2ZDFlMTUxYmZjNjBkOWYxNTE3ZGYwODJmMGFkPC91cmw+PC9yZWxh
-dGVkLXVybHM+PC91cmxzPjxlbGVjdHJvbmljLXJlc291cmNlLW51bT4xMC4xMDgwLzAyNjAyOTM4
-LjIwMTguMTUyNzg5MjwvZWxlY3Ryb25pYy1yZXNvdXJjZS1udW0+PHJlbW90ZS1kYXRhYmFzZS1u
-YW1lPlNjb3B1czwvcmVtb3RlLWRhdGFiYXNlLW5hbWU+PC9yZWNvcmQ+PC9DaXRlPjxDaXRlPjxB
-dXRob3I+QW5ndXM8L0F1dGhvcj48WWVhcj4yMDA5PC9ZZWFyPjxSZWNOdW0+MTc1NDwvUmVjTnVt
-PjxyZWNvcmQ+PHJlYy1udW1iZXI+MjM8L3JlYy1udW1iZXI+PGZvcmVpZ24ta2V5cz48a2V5IGFw
-cD0iRU4iIGRiLWlkPSI1cHNkNXA1Mm1ydmVzNGVmcmFxNXdmZXdkZnc1djVwOXNlZWEiIHRpbWVz
-dGFtcD0iMTcwMTg2MTE3MCI+MjM8L2tleT48L2ZvcmVpZ24ta2V5cz48cmVmLXR5cGUgbmFtZT0i
-Sm91cm5hbCBBcnRpY2xlIj4xNzwvcmVmLXR5cGU+PGNvbnRyaWJ1dG9ycz48YXV0aG9ycz48YXV0
-aG9yPkFuZ3VzLCBTLiBELjwvYXV0aG9yPjxhdXRob3I+V2F0c29uLCBKLjwvYXV0aG9yPjwvYXV0
-aG9ycz48L2NvbnRyaWJ1dG9ycz48YXV0aC1hZGRyZXNzPkRlcGFydG1lbnQgb2YgRWNvbm9taWNz
-LCBNb25hc2ggVW5pdmVyc2l0eSwgTWVsYm91cm5lLCBBdXN0cmFsaWEmI3hEO1NjaG9vbCBvZiBF
-Y29ub21pY3MsIFVuaXZlcnNpdHkgb2YgTmV3IFNvdXRoIFdhbGVzLCBTeWRuZXksIEF1c3RyYWxp
-YSYjeEQ7RGVwYXJ0bWVudCBvZiBFY29ub21pY3MsIE1vbmFzaCBVbml2ZXJzaXR5LCBDbGF5dG9u
-LCBWSUMgMzIwNiwgQXVzdHJhbGlhPC9hdXRoLWFkZHJlc3M+PHRpdGxlcz48dGl0bGU+RG9lcyBy
-ZWd1bGFyIG9ubGluZSB0ZXN0aW5nIGVuaGFuY2Ugc3R1ZGVudCBsZWFybmluZyBpbiB0aGUgbnVt
-ZXJpY2FsIHNjaWVuY2VzPyBSb2J1c3QgZXZpZGVuY2UgZnJvbSBhIGxhcmdlIGRhdGEgc2V0PC90
-aXRsZT48c2Vjb25kYXJ5LXRpdGxlPkJyaXRpc2ggSm91cm5hbCBvZiBFZHVjYXRpb25hbCBUZWNo
-bm9sb2d5PC9zZWNvbmRhcnktdGl0bGU+PC90aXRsZXM+PHBlcmlvZGljYWw+PGZ1bGwtdGl0bGU+
-QnJpdGlzaCBKb3VybmFsIG9mIEVkdWNhdGlvbmFsIFRlY2hub2xvZ3k8L2Z1bGwtdGl0bGU+PC9w
-ZXJpb2RpY2FsPjxwYWdlcz4yNTUtMjcyPC9wYWdlcz48dm9sdW1lPjQwPC92b2x1bWU+PG51bWJl
-cj4yPC9udW1iZXI+PGRhdGVzPjx5ZWFyPjIwMDk8L3llYXI+PC9kYXRlcz48d29yay10eXBlPkFy
-dGljbGU8L3dvcmstdHlwZT48dXJscz48cmVsYXRlZC11cmxzPjx1cmw+aHR0cHM6Ly93d3cuc2Nv
-cHVzLmNvbS9pbndhcmQvcmVjb3JkLnVyaT9laWQ9Mi1zMi4wLTYwMzQ5MTA3NDIwJmFtcDtkb2k9
-MTAuMTExMSUyZmouMTQ2Ny04NTM1LjIwMDguMDA5MTYueCZhbXA7cGFydG5lcklEPTQwJmFtcDtt
-ZDU9ZmRiZTg4MjE2OTYzZGQ4MzQzYTAyYWE4MmI5MmYwZjU8L3VybD48L3JlbGF0ZWQtdXJscz48
-L3VybHM+PGVsZWN0cm9uaWMtcmVzb3VyY2UtbnVtPjEwLjExMTEvai4xNDY3LTg1MzUuMjAwOC4w
-MDkxNi54PC9lbGVjdHJvbmljLXJlc291cmNlLW51bT48cmVtb3RlLWRhdGFiYXNlLW5hbWU+U2Nv
-cHVzPC9yZW1vdGUtZGF0YWJhc2UtbmFtZT48L3JlY29yZD48L0NpdGU+PC9FbmROb3RlPn==
-</w:fldData>
-        </w:fldChar>
-      </w:r>
-      <w:r>
-        <w:instrText xml:space="preserve"> ADDIN EN.CITE </w:instrText>
-      </w:r>
-      <w:r>
-        <w:fldChar w:fldCharType="begin">
-          <w:fldData xml:space="preserve">PEVuZE5vdGU+PENpdGU+PEF1dGhvcj5CcmV0YWc8L0F1dGhvcj48WWVhcj4yMDE5PC9ZZWFyPjxS
-ZWNOdW0+MTc0NzwvUmVjTnVtPjxEaXNwbGF5VGV4dD4oQW5ndXMgJmFtcDsgV2F0c29uLCAyMDA5
-OyBCcmV0YWcsIEhhcnBlciwgQnVydG9uLCBFbGxpcywgTmV3dG9uLCBSb3plbmJlcmcsIGV0IGFs
-LiwgMjAxOTsgQnJldGFnLCBIYXJwZXIsIEJ1cnRvbiwgRWxsaXMsIE5ld3RvbiwgdmFuIEhhZXJp
-bmdlbiwgZXQgYWwuLCAyMDE5KTwvRGlzcGxheVRleHQ+PHJlY29yZD48cmVjLW51bWJlcj4xNzQ3
-PC9yZWMtbnVtYmVyPjxmb3JlaWduLWtleXM+PGtleSBhcHA9IkVOIiBkYi1pZD0icHM1dnc1cGE2
-YXdhZnhld3I1eDV0d2R1ZWFzczJ4dnhkMDlhIiB0aW1lc3RhbXA9IjE2ODMzNDY4OTUiPjE3NDc8
-L2tleT48L2ZvcmVpZ24ta2V5cz48cmVmLXR5cGUgbmFtZT0iSm91cm5hbCBBcnRpY2xlIj4xNzwv
-cmVmLXR5cGU+PGNvbnRyaWJ1dG9ycz48YXV0aG9ycz48YXV0aG9yPkJyZXRhZywgVC48L2F1dGhv
-cj48YXV0aG9yPkhhcnBlciwgUi48L2F1dGhvcj48YXV0aG9yPkJ1cnRvbiwgTS48L2F1dGhvcj48
-YXV0aG9yPkVsbGlzLCBDLjwvYXV0aG9yPjxhdXRob3I+TmV3dG9uLCBQLjwvYXV0aG9yPjxhdXRo
-b3I+Um96ZW5iZXJnLCBQLjwvYXV0aG9yPjxhdXRob3I+U2FkZGlxdWksIFMuPC9hdXRob3I+PGF1
-dGhvcj52YW4gSGFlcmluZ2VuLCBLLjwvYXV0aG9yPjwvYXV0aG9ycz48L2NvbnRyaWJ1dG9ycz48
-YXV0aC1hZGRyZXNzPlNjaG9vbCBvZiBNYW5hZ2VtZW50LCBVbml2ZXJzaXR5IG9mIFNvdXRoIEF1
-c3RyYWxpYSwgQWRlbGFpZGUsIEF1c3RyYWxpYTwvYXV0aC1hZGRyZXNzPjx0aXRsZXM+PHRpdGxl
-PkNvbnRyYWN0IGNoZWF0aW5nOiBhIHN1cnZleSBvZiBBdXN0cmFsaWFuIHVuaXZlcnNpdHkgc3R1
-ZGVudHM8L3RpdGxlPjxzZWNvbmRhcnktdGl0bGU+U3R1ZGllcyBpbiBIaWdoZXIgRWR1Y2F0aW9u
-PC9zZWNvbmRhcnktdGl0bGU+PC90aXRsZXM+PHBlcmlvZGljYWw+PGZ1bGwtdGl0bGU+U3R1ZGll
-cyBpbiBIaWdoZXIgRWR1Y2F0aW9uPC9mdWxsLXRpdGxlPjwvcGVyaW9kaWNhbD48cGFnZXM+MTgz
-Ny0xODU2PC9wYWdlcz48dm9sdW1lPjQ0PC92b2x1bWU+PG51bWJlcj4xMTwvbnVtYmVyPjxrZXl3
-b3Jkcz48a2V5d29yZD5BY2FkZW1pYyBpbnRlZ3JpdHk8L2tleXdvcmQ+PGtleXdvcmQ+Y29udHJh
-Y3QgY2hlYXRpbmc8L2tleXdvcmQ+PGtleXdvcmQ+aGlnaGVyIGVkdWNhdGlvbjwva2V5d29yZD48
-a2V5d29yZD5wbGFnaWFyaXNtPC9rZXl3b3JkPjxrZXl3b3JkPnVuaXZlcnNpdHk8L2tleXdvcmQ+
-PC9rZXl3b3Jkcz48ZGF0ZXM+PHllYXI+MjAxOTwveWVhcj48L2RhdGVzPjx3b3JrLXR5cGU+QXJ0
-aWNsZTwvd29yay10eXBlPjx1cmxzPjxyZWxhdGVkLXVybHM+PHVybD5odHRwczovL3d3dy5zY29w
-dXMuY29tL2lud2FyZC9yZWNvcmQudXJpP2VpZD0yLXMyLjAtODUwNDU0NjkxNjEmYW1wO2RvaT0x
-MC4xMDgwJTJmMDMwNzUwNzkuMjAxOC4xNDYyNzg4JmFtcDtwYXJ0bmVySUQ9NDAmYW1wO21kNT0z
-NDk5NDIwZWU3YjY5NGE0ZWRjOTZjOTMwYTVmMzRkNzwvdXJsPjwvcmVsYXRlZC11cmxzPjwvdXJs
-cz48ZWxlY3Ryb25pYy1yZXNvdXJjZS1udW0+MTAuMTA4MC8wMzA3NTA3OS4yMDE4LjE0NjI3ODg8
-L2VsZWN0cm9uaWMtcmVzb3VyY2UtbnVtPjxyZW1vdGUtZGF0YWJhc2UtbmFtZT5TY29wdXM8L3Jl
-bW90ZS1kYXRhYmFzZS1uYW1lPjwvcmVjb3JkPjwvQ2l0ZT48Q2l0ZT48QXV0aG9yPkJyZXRhZzwv
-QXV0aG9yPjxZZWFyPjIwMTk8L1llYXI+PFJlY051bT4xNzU5PC9SZWNOdW0+PHJlY29yZD48cmVj
-LW51bWJlcj4yMjwvcmVjLW51bWJlcj48Zm9yZWlnbi1rZXlzPjxrZXkgYXBwPSJFTiIgZGItaWQ9
-IjVwc2Q1cDUybXJ2ZXM0ZWZyYXE1d2Zld2RmdzV2NXA5c2VlYSIgdGltZXN0YW1wPSIxNzAxODYx
-MTcwIj4yMjwva2V5PjwvZm9yZWlnbi1rZXlzPjxyZWYtdHlwZSBuYW1lPSJKb3VybmFsIEFydGlj
-bGUiPjE3PC9yZWYtdHlwZT48Y29udHJpYnV0b3JzPjxhdXRob3JzPjxhdXRob3I+QnJldGFnLCBU
-LjwvYXV0aG9yPjxhdXRob3I+SGFycGVyLCBSLjwvYXV0aG9yPjxhdXRob3I+QnVydG9uLCBNLjwv
-YXV0aG9yPjxhdXRob3I+RWxsaXMsIEMuPC9hdXRob3I+PGF1dGhvcj5OZXd0b24sIFAuPC9hdXRo
-b3I+PGF1dGhvcj52YW4gSGFlcmluZ2VuLCBLLjwvYXV0aG9yPjxhdXRob3I+U2FkZGlxdWksIFMu
-PC9hdXRob3I+PGF1dGhvcj5Sb3plbmJlcmcsIFAuPC9hdXRob3I+PC9hdXRob3JzPjwvY29udHJp
-YnV0b3JzPjxhdXRoLWFkZHJlc3M+VW5pdmVyc2l0eSBvZiBTb3V0aCBBdXN0cmFsaWEsIEFkZWxh
-aWRlLCBBdXN0cmFsaWEmI3hEO1VXQSBTY2hvb2wgb2YgQWdyaWN1bHR1cmUgYW5kIEVudmlyb25t
-ZW50LCBVbml2ZXJzaXR5IG9mIFdlc3Rlcm4gQXVzdHJhbGlhLCBQZXJ0aCwgQXVzdHJhbGlhJiN4
-RDtTY2hvb2wgb2YgQXJ0cyBhbmQgTWVkaWEsIFVuaXZlcnNpdHkgb2YgTmV3IFNvdXRoIFdhbGVz
-LCBTeWRuZXksIEF1c3RyYWxpYSYjeEQ7U3dhbnNlYSBVbml2ZXJzaXR5LCBTd2Fuc2VhLCBVbml0
-ZWQgS2luZ2RvbSYjeEQ7R3JpZmZpdGggVW5pdmVyc2l0eSwgQnJpc2JhbmUsIEF1c3RyYWxpYSYj
-eEQ7VW5pdmVyc2l0eSBvZiBTeWRuZXksIFN5ZG5leSwgQXVzdHJhbGlhPC9hdXRoLWFkZHJlc3M+
-PHRpdGxlcz48dGl0bGU+Q29udHJhY3QgY2hlYXRpbmcgYW5kIGFzc2Vzc21lbnQgZGVzaWduOiBl
-eHBsb3JpbmcgdGhlIHJlbGF0aW9uc2hpcDwvdGl0bGU+PHNlY29uZGFyeS10aXRsZT5Bc3Nlc3Nt
-ZW50IGFuZCBFdmFsdWF0aW9uIGluIEhpZ2hlciBFZHVjYXRpb248L3NlY29uZGFyeS10aXRsZT48
-L3RpdGxlcz48cGVyaW9kaWNhbD48ZnVsbC10aXRsZT5Bc3Nlc3NtZW50IGFuZCBFdmFsdWF0aW9u
-IGluIEhpZ2hlciBFZHVjYXRpb248L2Z1bGwtdGl0bGU+PC9wZXJpb2RpY2FsPjxwYWdlcz42NzYt
-NjkxPC9wYWdlcz48dm9sdW1lPjQ0PC92b2x1bWU+PG51bWJlcj41PC9udW1iZXI+PGtleXdvcmRz
-PjxrZXl3b3JkPmFjYWRlbWljIGludGVncml0eTwva2V5d29yZD48a2V5d29yZD5Bc3Nlc3NtZW50
-IGRlc2lnbjwva2V5d29yZD48a2V5d29yZD5jb250cmFjdCBjaGVhdGluZzwva2V5d29yZD48a2V5
-d29yZD5oaWdoZXIgZWR1Y2F0aW9uPC9rZXl3b3JkPjxrZXl3b3JkPnRlYWNoaW5nIGFuZCBsZWFy
-bmluZzwva2V5d29yZD48L2tleXdvcmRzPjxkYXRlcz48eWVhcj4yMDE5PC95ZWFyPjwvZGF0ZXM+
-PHdvcmstdHlwZT5BcnRpY2xlPC93b3JrLXR5cGU+PHVybHM+PHJlbGF0ZWQtdXJscz48dXJsPmh0
-dHBzOi8vd3d3LnNjb3B1cy5jb20vaW53YXJkL3JlY29yZC51cmk/ZWlkPTItczIuMC04NTA1ODcw
-MDk3NiZhbXA7ZG9pPTEwLjEwODAlMmYwMjYwMjkzOC4yMDE4LjE1Mjc4OTImYW1wO3BhcnRuZXJJ
-RD00MCZhbXA7bWQ1PWI2Njk2ZDFlMTUxYmZjNjBkOWYxNTE3ZGYwODJmMGFkPC91cmw+PC9yZWxh
-dGVkLXVybHM+PC91cmxzPjxlbGVjdHJvbmljLXJlc291cmNlLW51bT4xMC4xMDgwLzAyNjAyOTM4
-LjIwMTguMTUyNzg5MjwvZWxlY3Ryb25pYy1yZXNvdXJjZS1udW0+PHJlbW90ZS1kYXRhYmFzZS1u
-YW1lPlNjb3B1czwvcmVtb3RlLWRhdGFiYXNlLW5hbWU+PC9yZWNvcmQ+PC9DaXRlPjxDaXRlPjxB
-dXRob3I+QW5ndXM8L0F1dGhvcj48WWVhcj4yMDA5PC9ZZWFyPjxSZWNOdW0+MTc1NDwvUmVjTnVt
-PjxyZWNvcmQ+PHJlYy1udW1iZXI+MjM8L3JlYy1udW1iZXI+PGZvcmVpZ24ta2V5cz48a2V5IGFw
-cD0iRU4iIGRiLWlkPSI1cHNkNXA1Mm1ydmVzNGVmcmFxNXdmZXdkZnc1djVwOXNlZWEiIHRpbWVz
-dGFtcD0iMTcwMTg2MTE3MCI+MjM8L2tleT48L2ZvcmVpZ24ta2V5cz48cmVmLXR5cGUgbmFtZT0i
-Sm91cm5hbCBBcnRpY2xlIj4xNzwvcmVmLXR5cGU+PGNvbnRyaWJ1dG9ycz48YXV0aG9ycz48YXV0
-aG9yPkFuZ3VzLCBTLiBELjwvYXV0aG9yPjxhdXRob3I+V2F0c29uLCBKLjwvYXV0aG9yPjwvYXV0
-aG9ycz48L2NvbnRyaWJ1dG9ycz48YXV0aC1hZGRyZXNzPkRlcGFydG1lbnQgb2YgRWNvbm9taWNz
-LCBNb25hc2ggVW5pdmVyc2l0eSwgTWVsYm91cm5lLCBBdXN0cmFsaWEmI3hEO1NjaG9vbCBvZiBF
-Y29ub21pY3MsIFVuaXZlcnNpdHkgb2YgTmV3IFNvdXRoIFdhbGVzLCBTeWRuZXksIEF1c3RyYWxp
-YSYjeEQ7RGVwYXJ0bWVudCBvZiBFY29ub21pY3MsIE1vbmFzaCBVbml2ZXJzaXR5LCBDbGF5dG9u
-LCBWSUMgMzIwNiwgQXVzdHJhbGlhPC9hdXRoLWFkZHJlc3M+PHRpdGxlcz48dGl0bGU+RG9lcyBy
-ZWd1bGFyIG9ubGluZSB0ZXN0aW5nIGVuaGFuY2Ugc3R1ZGVudCBsZWFybmluZyBpbiB0aGUgbnVt
-ZXJpY2FsIHNjaWVuY2VzPyBSb2J1c3QgZXZpZGVuY2UgZnJvbSBhIGxhcmdlIGRhdGEgc2V0PC90
-aXRsZT48c2Vjb25kYXJ5LXRpdGxlPkJyaXRpc2ggSm91cm5hbCBvZiBFZHVjYXRpb25hbCBUZWNo
-bm9sb2d5PC9zZWNvbmRhcnktdGl0bGU+PC90aXRsZXM+PHBlcmlvZGljYWw+PGZ1bGwtdGl0bGU+
-QnJpdGlzaCBKb3VybmFsIG9mIEVkdWNhdGlvbmFsIFRlY2hub2xvZ3k8L2Z1bGwtdGl0bGU+PC9w
-ZXJpb2RpY2FsPjxwYWdlcz4yNTUtMjcyPC9wYWdlcz48dm9sdW1lPjQwPC92b2x1bWU+PG51bWJl
-cj4yPC9udW1iZXI+PGRhdGVzPjx5ZWFyPjIwMDk8L3llYXI+PC9kYXRlcz48d29yay10eXBlPkFy
-dGljbGU8L3dvcmstdHlwZT48dXJscz48cmVsYXRlZC11cmxzPjx1cmw+aHR0cHM6Ly93d3cuc2Nv
-cHVzLmNvbS9pbndhcmQvcmVjb3JkLnVyaT9laWQ9Mi1zMi4wLTYwMzQ5MTA3NDIwJmFtcDtkb2k9
-MTAuMTExMSUyZmouMTQ2Ny04NTM1LjIwMDguMDA5MTYueCZhbXA7cGFydG5lcklEPTQwJmFtcDtt
-ZDU9ZmRiZTg4MjE2OTYzZGQ4MzQzYTAyYWE4MmI5MmYwZjU8L3VybD48L3JlbGF0ZWQtdXJscz48
-L3VybHM+PGVsZWN0cm9uaWMtcmVzb3VyY2UtbnVtPjEwLjExMTEvai4xNDY3LTg1MzUuMjAwOC4w
-MDkxNi54PC9lbGVjdHJvbmljLXJlc291cmNlLW51bT48cmVtb3RlLWRhdGFiYXNlLW5hbWU+U2Nv
-cHVzPC9yZW1vdGUtZGF0YWJhc2UtbmFtZT48L3JlY29yZD48L0NpdGU+PC9FbmROb3RlPn==
-</w:fldData>
-        </w:fldChar>
-      </w:r>
-      <w:r>
-        <w:instrText xml:space="preserve"> ADDIN EN.CITE.DATA </w:instrText>
-      </w:r>
-      <w:r>
-        <w:fldChar w:fldCharType="end"/>
-      </w:r>
-      <w:r>
-        <w:fldChar w:fldCharType="separate"/>
-      </w:r>
-      <w:r>
-        <w:rPr>
-          <w:noProof/>
-        </w:rPr>
-        <w:t>(Angus &amp; Watson, 2009; Bretag, Harper, Burton, Ellis, Newton, Rozenberg, et al., 2019; Bretag, Harper, Burton, Ellis, Newton, van Haeringen, et al., 2019)</w:t>
-      </w:r>
-      <w:r>
-        <w:fldChar w:fldCharType="end"/>
+        <w:t>{Bretag, 2019 #1747;Bretag, 2019 #1759;Angus, 2009 #1754}</w:t>
       </w:r>
       <w:r>
         <w:t xml:space="preserve">. </w:t>
@@ -2242,247 +1222,7 @@
         <w:t xml:space="preserve"> </w:t>
       </w:r>
       <w:r>
-        <w:fldChar w:fldCharType="begin">
-          <w:fldData xml:space="preserve">PEVuZE5vdGU+PENpdGU+PEF1dGhvcj5GZXJndXM8L0F1dGhvcj48WWVhcj4yMDIzPC9ZZWFyPjxS
-ZWNOdW0+MTcyMzwvUmVjTnVtPjxEaXNwbGF5VGV4dD4oUy4gRmVyZ3VzIGV0IGFsLiwgMjAyMzsg
-Vy4gR2VlcmxpbmcgZXQgYWwuLCAyMDIzOyBJdmFub3YgJmFtcDsgU29saW1hbiwgMjAyMzsgTGVl
-LCAyMDIzKTwvRGlzcGxheVRleHQ+PHJlY29yZD48cmVjLW51bWJlcj4xNzIzPC9yZWMtbnVtYmVy
-Pjxmb3JlaWduLWtleXM+PGtleSBhcHA9IkVOIiBkYi1pZD0icHM1dnc1cGE2YXdhZnhld3I1eDV0
-d2R1ZWFzczJ4dnhkMDlhIiB0aW1lc3RhbXA9IjE2ODMxNjc4MjgiPjE3MjM8L2tleT48L2ZvcmVp
-Z24ta2V5cz48cmVmLXR5cGUgbmFtZT0iSm91cm5hbCBBcnRpY2xlIj4xNzwvcmVmLXR5cGU+PGNv
-bnRyaWJ1dG9ycz48YXV0aG9ycz48YXV0aG9yPkZlcmd1cywgUy48L2F1dGhvcj48YXV0aG9yPkJv
-dGhhLCBNLjwvYXV0aG9yPjxhdXRob3I+T3N0b3ZhciwgTS48L2F1dGhvcj48L2F1dGhvcnM+PC9j
-b250cmlidXRvcnM+PGF1dGgtYWRkcmVzcz5TY2hvb2wgb2YgTGlmZSBhbmQgTWVkaWNhbCBTY2ll
-bmNlcywgVW5pdmVyc2l0eSBvZiBIZXJ0Zm9yZHNoaXJlLCBDb2xsZWdlIExhbmUsIEhhdGZpZWxk
-LCBBTDEwIDlBQiwgVW5pdGVkIEtpbmdkb208L2F1dGgtYWRkcmVzcz48dGl0bGVzPjx0aXRsZT5F
-dmFsdWF0aW5nIEFjYWRlbWljIEFuc3dlcnMgR2VuZXJhdGVkIFVzaW5nIENoYXRHUFQ8L3RpdGxl
-PjxzZWNvbmRhcnktdGl0bGU+Sm91cm5hbCBvZiBDaGVtaWNhbCBFZHVjYXRpb248L3NlY29uZGFy
-eS10aXRsZT48L3RpdGxlcz48cGVyaW9kaWNhbD48ZnVsbC10aXRsZT5Kb3VybmFsIG9mIENoZW1p
-Y2FsIEVkdWNhdGlvbjwvZnVsbC10aXRsZT48L3BlcmlvZGljYWw+PHBhZ2VzPjE2NzItMTY3NTwv
-cGFnZXM+PHZvbHVtZT4xMDA8L3ZvbHVtZT48bnVtYmVyPjQ8L251bWJlcj48a2V5d29yZHM+PGtl
-eXdvcmQ+QXBwbGljYXRpb25zIG9mIENoZW1pc3RyeTwva2V5d29yZD48a2V5d29yZD5GaXJzdC1Z
-ZWFyIFVuZGVyZ3JhZHVhdGU8L2tleXdvcmQ+PGtleXdvcmQ+R2VuZXJhbDwva2V5d29yZD48a2V5
-d29yZD5JbnRlcm5ldDwva2V5d29yZD48a2V5d29yZD5PdXRyZWFjaDwva2V5d29yZD48a2V5d29y
-ZD5QdWJsaWMgVW5kZXJzdGFuZGluZzwva2V5d29yZD48a2V5d29yZD5XZWItQmFzZWQgTGVhcm5p
-bmc8L2tleXdvcmQ+PC9rZXl3b3Jkcz48ZGF0ZXM+PHllYXI+MjAyMzwveWVhcj48L2RhdGVzPjx3
-b3JrLXR5cGU+QXJ0aWNsZTwvd29yay10eXBlPjx1cmxzPjxyZWxhdGVkLXVybHM+PHVybD5odHRw
-czovL3d3dy5zY29wdXMuY29tL2lud2FyZC9yZWNvcmQudXJpP2VpZD0yLXMyLjAtODUxNTEzMjA5
-NjYmYW1wO2RvaT0xMC4xMDIxJTJmYWNzLmpjaGVtZWQuM2MwMDA4NyZhbXA7cGFydG5lcklEPTQw
-JmFtcDttZDU9Y2ViY2YxODU2YTBjMDlhYzNlZmY3NzdhNzI0YWFjNDg8L3VybD48L3JlbGF0ZWQt
-dXJscz48L3VybHM+PGVsZWN0cm9uaWMtcmVzb3VyY2UtbnVtPjEwLjEwMjEvYWNzLmpjaGVtZWQu
-M2MwMDA4NzwvZWxlY3Ryb25pYy1yZXNvdXJjZS1udW0+PHJlbW90ZS1kYXRhYmFzZS1uYW1lPlNj
-b3B1czwvcmVtb3RlLWRhdGFiYXNlLW5hbWU+PC9yZWNvcmQ+PC9DaXRlPjxDaXRlPjxBdXRob3I+
-R2Vlcmxpbmc8L0F1dGhvcj48WWVhcj4yMDIzPC9ZZWFyPjxSZWNOdW0+MTczMTwvUmVjTnVtPjxy
-ZWNvcmQ+PHJlYy1udW1iZXI+MTczMTwvcmVjLW51bWJlcj48Zm9yZWlnbi1rZXlzPjxrZXkgYXBw
-PSJFTiIgZGItaWQ9InBzNXZ3NXBhNmF3YWZ4ZXdyNXg1dHdkdWVhc3MyeHZ4ZDA5YSIgdGltZXN0
-YW1wPSIxNjgzMTY3ODI4Ij4xNzMxPC9rZXk+PC9mb3JlaWduLWtleXM+PHJlZi10eXBlIG5hbWU9
-IkpvdXJuYWwgQXJ0aWNsZSI+MTc8L3JlZi10eXBlPjxjb250cmlidXRvcnM+PGF1dGhvcnM+PGF1
-dGhvcj5HZWVybGluZywgVy48L2F1dGhvcj48YXV0aG9yPk1hdGVlciwgRy4gRC48L2F1dGhvcj48
-YXV0aG9yPldvb3RlbiwgSi48L2F1dGhvcj48YXV0aG9yPkRhbW9kYXJhbiwgTi48L2F1dGhvcj48
-L2F1dGhvcnM+PC9jb250cmlidXRvcnM+PGF1dGgtYWRkcmVzcz5EZXBhcnRtZW50IG9mIEVjb25v
-bWljcywgVGhlIFVuaXZlcnNpdHkgb2YgVGV4YXMgYXQgQXVzdGluLCBBdXN0aW4sIFRYLCBVbml0
-ZWQgU3RhdGVzJiN4RDtEZXBhcnRtZW50IG9mIEVjb25vbWljcywgVmlyZ2luaWEgUG9seXRlY2hu
-aWMgSW5zdGl0dXRlIGFuZCBTdGF0ZSBVbml2ZXJzaXR5IENvbGxlZ2Ugb2YgU2NpZW5jZSwgQmxh
-Y2tzYnVyZywgVkEsIFVuaXRlZCBTdGF0ZXMmI3hEO0RlcGFydG1lbnQgb2YgRWNvbm9taWNzLCBP
-UCBKaW5kYWwgR2xvYmFsIFVuaXZlcnNpdHksIFNvbmlwYXQsIEluZGlhPC9hdXRoLWFkZHJlc3M+
-PHRpdGxlcz48dGl0bGU+Q2hhdEdQVCBoYXMgQWNlZCB0aGUgVGVzdCBvZiBVbmRlcnN0YW5kaW5n
-IGluIENvbGxlZ2UgRWNvbm9taWNzOiBOb3cgV2hhdD88L3RpdGxlPjxzZWNvbmRhcnktdGl0bGU+
-QW1lcmljYW4gRWNvbm9taXN0PC9zZWNvbmRhcnktdGl0bGU+PC90aXRsZXM+PHBlcmlvZGljYWw+
-PGZ1bGwtdGl0bGU+QW1lcmljYW4gRWNvbm9taXN0PC9mdWxsLXRpdGxlPjwvcGVyaW9kaWNhbD48
-a2V5d29yZHM+PGtleXdvcmQ+YWNhZGVtaWMgaW50ZWdyaXR5PC9rZXl3b3JkPjxrZXl3b3JkPmFy
-dGlmaWNpYWwgaW50ZWxsaWdlbmNlPC9rZXl3b3JkPjxrZXl3b3JkPmFzc2Vzc21lbnQ8L2tleXdv
-cmQ+PGtleXdvcmQ+Q2hhdEdQVDwva2V5d29yZD48a2V5d29yZD5UVUNFPC9rZXl3b3JkPjwva2V5
-d29yZHM+PGRhdGVzPjx5ZWFyPjIwMjM8L3llYXI+PC9kYXRlcz48d29yay10eXBlPkFydGljbGU8
-L3dvcmstdHlwZT48dXJscz48cmVsYXRlZC11cmxzPjx1cmw+aHR0cHM6Ly93d3cuc2NvcHVzLmNv
-bS9pbndhcmQvcmVjb3JkLnVyaT9laWQ9Mi1zMi4wLTg1MTUyNDAwODMzJmFtcDtkb2k9MTAuMTE3
-NyUyZjA1Njk0MzQ1MjMxMTY5NjU0JmFtcDtwYXJ0bmVySUQ9NDAmYW1wO21kNT0yYzlmODc4MGIz
-YmJmZTg1ZTUwMDNmMjUxNGYzNTdiZjwvdXJsPjwvcmVsYXRlZC11cmxzPjwvdXJscz48ZWxlY3Ry
-b25pYy1yZXNvdXJjZS1udW0+MTAuMTE3Ny8wNTY5NDM0NTIzMTE2OTY1NDwvZWxlY3Ryb25pYy1y
-ZXNvdXJjZS1udW0+PHJlbW90ZS1kYXRhYmFzZS1uYW1lPlNjb3B1czwvcmVtb3RlLWRhdGFiYXNl
-LW5hbWU+PC9yZWNvcmQ+PC9DaXRlPjxDaXRlPjxBdXRob3I+SXZhbm92PC9BdXRob3I+PFllYXI+
-MjAyMzwvWWVhcj48UmVjTnVtPjE3MzI8L1JlY051bT48cmVjb3JkPjxyZWMtbnVtYmVyPjI0PC9y
-ZWMtbnVtYmVyPjxmb3JlaWduLWtleXM+PGtleSBhcHA9IkVOIiBkYi1pZD0iNXBzZDVwNTJtcnZl
-czRlZnJhcTV3ZmV3ZGZ3NXY1cDlzZWVhIiB0aW1lc3RhbXA9IjE3MDE4NjExNzAiPjI0PC9rZXk+
-PC9mb3JlaWduLWtleXM+PHJlZi10eXBlIG5hbWU9IkpvdXJuYWwgQXJ0aWNsZSI+MTc8L3JlZi10
-eXBlPjxjb250cmlidXRvcnM+PGF1dGhvcnM+PGF1dGhvcj5JdmFub3YsIFMuPC9hdXRob3I+PGF1
-dGhvcj5Tb2xpbWFuLCBNLjwvYXV0aG9yPjwvYXV0aG9ycz48L2NvbnRyaWJ1dG9ycz48YXV0aC1h
-ZGRyZXNzPlZhcm5hIFVuaXZlcnNpdHkgb2YgTWFuYWdlbWVudCwgVmFybmEsIEJ1bGdhcmlhJiN4
-RDtaYW5nYWRvciBSZXNlYXJjaCBJbnN0aXR1dGUsIFZhcm5hLCBCdWxnYXJpYSYjeEQ7VW5pdmVy
-c2l0eSBvZiBUZWNobm9sb2d5IGFuZCBBcHBsaWVkIFNjaWVuY2VzLCBTYWxhbGFoLCBPbWFuJiN4
-RDtGYXlvdW0gVW5pdmVyc2l0eSwgRmF5b3VtLCBFZ3lwdDwvYXV0aC1hZGRyZXNzPjx0aXRsZXM+
-PHRpdGxlPkdhbWUgb2YgYWxnb3JpdGhtczogQ2hhdEdQVCBpbXBsaWNhdGlvbnMgZm9yIHRoZSBm
-dXR1cmUgb2YgdG91cmlzbSBlZHVjYXRpb24gYW5kwqByZXNlYXJjaDwvdGl0bGU+PHNlY29uZGFy
-eS10aXRsZT5Kb3VybmFsIG9mIFRvdXJpc20gRnV0dXJlczwvc2Vjb25kYXJ5LXRpdGxlPjwvdGl0
-bGVzPjxwZXJpb2RpY2FsPjxmdWxsLXRpdGxlPkpvdXJuYWwgb2YgVG91cmlzbSBGdXR1cmVzPC9m
-dWxsLXRpdGxlPjwvcGVyaW9kaWNhbD48a2V5d29yZHM+PGtleXdvcmQ+Q2hhdEdQVDwva2V5d29y
-ZD48a2V5d29yZD5JbnRlbGxpZ2VudCBhdXRvbWF0aW9uPC9rZXl3b3JkPjxrZXl3b3JkPkxhcmdl
-IGxhbmd1YWdlIG1vZGVsczwva2V5d29yZD48a2V5d29yZD5Ub3VyaXNtIGVkdWNhdGlvbjwva2V5
-d29yZD48a2V5d29yZD5Ub3VyaXNtIHJlc2VhcmNoPC9rZXl3b3JkPjwva2V5d29yZHM+PGRhdGVz
-Pjx5ZWFyPjIwMjM8L3llYXI+PC9kYXRlcz48d29yay10eXBlPkFydGljbGU8L3dvcmstdHlwZT48
-dXJscz48cmVsYXRlZC11cmxzPjx1cmw+aHR0cHM6Ly93d3cuc2NvcHVzLmNvbS9pbndhcmQvcmVj
-b3JkLnVyaT9laWQ9Mi1zMi4wLTg1MTUyMDY2NTk1JmFtcDtkb2k9MTAuMTEwOCUyZkpURi0wMi0y
-MDIzLTAwMzgmYW1wO3BhcnRuZXJJRD00MCZhbXA7bWQ1PWI1YzRlYWMzNmZiODljOTdmZmI2YWY0
-MjUzMzJhNzBhPC91cmw+PC9yZWxhdGVkLXVybHM+PC91cmxzPjxlbGVjdHJvbmljLXJlc291cmNl
-LW51bT4xMC4xMTA4L0pURi0wMi0yMDIzLTAwMzg8L2VsZWN0cm9uaWMtcmVzb3VyY2UtbnVtPjxy
-ZW1vdGUtZGF0YWJhc2UtbmFtZT5TY29wdXM8L3JlbW90ZS1kYXRhYmFzZS1uYW1lPjwvcmVjb3Jk
-PjwvQ2l0ZT48Q2l0ZT48QXV0aG9yPkxlZTwvQXV0aG9yPjxZZWFyPjIwMjM8L1llYXI+PFJlY051
-bT4xNzMzPC9SZWNOdW0+PHJlY29yZD48cmVjLW51bWJlcj4yNTwvcmVjLW51bWJlcj48Zm9yZWln
-bi1rZXlzPjxrZXkgYXBwPSJFTiIgZGItaWQ9IjVwc2Q1cDUybXJ2ZXM0ZWZyYXE1d2Zld2RmdzV2
-NXA5c2VlYSIgdGltZXN0YW1wPSIxNzAxODYxMTcwIj4yNTwva2V5PjwvZm9yZWlnbi1rZXlzPjxy
-ZWYtdHlwZSBuYW1lPSJKb3VybmFsIEFydGljbGUiPjE3PC9yZWYtdHlwZT48Y29udHJpYnV0b3Jz
-PjxhdXRob3JzPjxhdXRob3I+TGVlLCBILjwvYXV0aG9yPjwvYXV0aG9ycz48L2NvbnRyaWJ1dG9y
-cz48YXV0aC1hZGRyZXNzPkRlcGFydG1lbnQgb2YgTWVkaWNhbCBJbmZvcm1hdGljcywgU2Nob29s
-IG9mIE1lZGljaW5lLCBLZWlteXVuZyBVbml2ZXJzaXR5LCAjMjIzLCAxMDk1LCBEYWxndWJlb2xk
-YWUtcm8sIERhbHNlby1ndSwgRGFlZ3UsIFNvdXRoIEtvcmVhPC9hdXRoLWFkZHJlc3M+PHRpdGxl
-cz48dGl0bGU+VGhlIHJpc2Ugb2YgQ2hhdEdQVDogRXhwbG9yaW5nIGl0cyBwb3RlbnRpYWwgaW4g
-bWVkaWNhbCBlZHVjYXRpb248L3RpdGxlPjxzZWNvbmRhcnktdGl0bGU+QW5hdG9taWNhbCBTY2ll
-bmNlcyBFZHVjYXRpb248L3NlY29uZGFyeS10aXRsZT48L3RpdGxlcz48cGVyaW9kaWNhbD48ZnVs
-bC10aXRsZT5BbmF0b21pY2FsIFNjaWVuY2VzIEVkdWNhdGlvbjwvZnVsbC10aXRsZT48L3Blcmlv
-ZGljYWw+PGtleXdvcmRzPjxrZXl3b3JkPmFydGlmaWNpYWwgaW50ZWxsaWdlbmNlPC9rZXl3b3Jk
-PjxrZXl3b3JkPkNoYXRHUFQ8L2tleXdvcmQ+PGtleXdvcmQ+bWVkaWNhbCBlZHVjYXRpb248L2tl
-eXdvcmQ+PGtleXdvcmQ+bmF0dXJhbCBsYW5ndWFnZSBwcm9jZXNzaW5nPC9rZXl3b3JkPjxrZXl3
-b3JkPnZpcnR1YWwgdGVhY2hpbmcgYXNzaXN0YW50PC9rZXl3b3JkPjwva2V5d29yZHM+PGRhdGVz
-Pjx5ZWFyPjIwMjM8L3llYXI+PC9kYXRlcz48d29yay10eXBlPk5vdGU8L3dvcmstdHlwZT48dXJs
-cz48cmVsYXRlZC11cmxzPjx1cmw+aHR0cHM6Ly93d3cuc2NvcHVzLmNvbS9pbndhcmQvcmVjb3Jk
-LnVyaT9laWQ9Mi1zMi4wLTg1MTUxNDMzMTk2JmFtcDtkb2k9MTAuMTAwMiUyZmFzZS4yMjcwJmFt
-cDtwYXJ0bmVySUQ9NDAmYW1wO21kNT0xZDM0YzNjMTZkOWM3MTFkZTM1YzMxMDRjMWJlZGMzNzwv
-dXJsPjwvcmVsYXRlZC11cmxzPjwvdXJscz48ZWxlY3Ryb25pYy1yZXNvdXJjZS1udW0+MTAuMTAw
-Mi9hc2UuMjI3MDwvZWxlY3Ryb25pYy1yZXNvdXJjZS1udW0+PHJlbW90ZS1kYXRhYmFzZS1uYW1l
-PlNjb3B1czwvcmVtb3RlLWRhdGFiYXNlLW5hbWU+PC9yZWNvcmQ+PC9DaXRlPjwvRW5kTm90ZT4A
-</w:fldData>
-        </w:fldChar>
-      </w:r>
-      <w:r>
-        <w:instrText xml:space="preserve"> ADDIN EN.CITE </w:instrText>
-      </w:r>
-      <w:r>
-        <w:fldChar w:fldCharType="begin">
-          <w:fldData xml:space="preserve">PEVuZE5vdGU+PENpdGU+PEF1dGhvcj5GZXJndXM8L0F1dGhvcj48WWVhcj4yMDIzPC9ZZWFyPjxS
-ZWNOdW0+MTcyMzwvUmVjTnVtPjxEaXNwbGF5VGV4dD4oUy4gRmVyZ3VzIGV0IGFsLiwgMjAyMzsg
-Vy4gR2VlcmxpbmcgZXQgYWwuLCAyMDIzOyBJdmFub3YgJmFtcDsgU29saW1hbiwgMjAyMzsgTGVl
-LCAyMDIzKTwvRGlzcGxheVRleHQ+PHJlY29yZD48cmVjLW51bWJlcj4xNzIzPC9yZWMtbnVtYmVy
-Pjxmb3JlaWduLWtleXM+PGtleSBhcHA9IkVOIiBkYi1pZD0icHM1dnc1cGE2YXdhZnhld3I1eDV0
-d2R1ZWFzczJ4dnhkMDlhIiB0aW1lc3RhbXA9IjE2ODMxNjc4MjgiPjE3MjM8L2tleT48L2ZvcmVp
-Z24ta2V5cz48cmVmLXR5cGUgbmFtZT0iSm91cm5hbCBBcnRpY2xlIj4xNzwvcmVmLXR5cGU+PGNv
-bnRyaWJ1dG9ycz48YXV0aG9ycz48YXV0aG9yPkZlcmd1cywgUy48L2F1dGhvcj48YXV0aG9yPkJv
-dGhhLCBNLjwvYXV0aG9yPjxhdXRob3I+T3N0b3ZhciwgTS48L2F1dGhvcj48L2F1dGhvcnM+PC9j
-b250cmlidXRvcnM+PGF1dGgtYWRkcmVzcz5TY2hvb2wgb2YgTGlmZSBhbmQgTWVkaWNhbCBTY2ll
-bmNlcywgVW5pdmVyc2l0eSBvZiBIZXJ0Zm9yZHNoaXJlLCBDb2xsZWdlIExhbmUsIEhhdGZpZWxk
-LCBBTDEwIDlBQiwgVW5pdGVkIEtpbmdkb208L2F1dGgtYWRkcmVzcz48dGl0bGVzPjx0aXRsZT5F
-dmFsdWF0aW5nIEFjYWRlbWljIEFuc3dlcnMgR2VuZXJhdGVkIFVzaW5nIENoYXRHUFQ8L3RpdGxl
-PjxzZWNvbmRhcnktdGl0bGU+Sm91cm5hbCBvZiBDaGVtaWNhbCBFZHVjYXRpb248L3NlY29uZGFy
-eS10aXRsZT48L3RpdGxlcz48cGVyaW9kaWNhbD48ZnVsbC10aXRsZT5Kb3VybmFsIG9mIENoZW1p
-Y2FsIEVkdWNhdGlvbjwvZnVsbC10aXRsZT48L3BlcmlvZGljYWw+PHBhZ2VzPjE2NzItMTY3NTwv
-cGFnZXM+PHZvbHVtZT4xMDA8L3ZvbHVtZT48bnVtYmVyPjQ8L251bWJlcj48a2V5d29yZHM+PGtl
-eXdvcmQ+QXBwbGljYXRpb25zIG9mIENoZW1pc3RyeTwva2V5d29yZD48a2V5d29yZD5GaXJzdC1Z
-ZWFyIFVuZGVyZ3JhZHVhdGU8L2tleXdvcmQ+PGtleXdvcmQ+R2VuZXJhbDwva2V5d29yZD48a2V5
-d29yZD5JbnRlcm5ldDwva2V5d29yZD48a2V5d29yZD5PdXRyZWFjaDwva2V5d29yZD48a2V5d29y
-ZD5QdWJsaWMgVW5kZXJzdGFuZGluZzwva2V5d29yZD48a2V5d29yZD5XZWItQmFzZWQgTGVhcm5p
-bmc8L2tleXdvcmQ+PC9rZXl3b3Jkcz48ZGF0ZXM+PHllYXI+MjAyMzwveWVhcj48L2RhdGVzPjx3
-b3JrLXR5cGU+QXJ0aWNsZTwvd29yay10eXBlPjx1cmxzPjxyZWxhdGVkLXVybHM+PHVybD5odHRw
-czovL3d3dy5zY29wdXMuY29tL2lud2FyZC9yZWNvcmQudXJpP2VpZD0yLXMyLjAtODUxNTEzMjA5
-NjYmYW1wO2RvaT0xMC4xMDIxJTJmYWNzLmpjaGVtZWQuM2MwMDA4NyZhbXA7cGFydG5lcklEPTQw
-JmFtcDttZDU9Y2ViY2YxODU2YTBjMDlhYzNlZmY3NzdhNzI0YWFjNDg8L3VybD48L3JlbGF0ZWQt
-dXJscz48L3VybHM+PGVsZWN0cm9uaWMtcmVzb3VyY2UtbnVtPjEwLjEwMjEvYWNzLmpjaGVtZWQu
-M2MwMDA4NzwvZWxlY3Ryb25pYy1yZXNvdXJjZS1udW0+PHJlbW90ZS1kYXRhYmFzZS1uYW1lPlNj
-b3B1czwvcmVtb3RlLWRhdGFiYXNlLW5hbWU+PC9yZWNvcmQ+PC9DaXRlPjxDaXRlPjxBdXRob3I+
-R2Vlcmxpbmc8L0F1dGhvcj48WWVhcj4yMDIzPC9ZZWFyPjxSZWNOdW0+MTczMTwvUmVjTnVtPjxy
-ZWNvcmQ+PHJlYy1udW1iZXI+MTczMTwvcmVjLW51bWJlcj48Zm9yZWlnbi1rZXlzPjxrZXkgYXBw
-PSJFTiIgZGItaWQ9InBzNXZ3NXBhNmF3YWZ4ZXdyNXg1dHdkdWVhc3MyeHZ4ZDA5YSIgdGltZXN0
-YW1wPSIxNjgzMTY3ODI4Ij4xNzMxPC9rZXk+PC9mb3JlaWduLWtleXM+PHJlZi10eXBlIG5hbWU9
-IkpvdXJuYWwgQXJ0aWNsZSI+MTc8L3JlZi10eXBlPjxjb250cmlidXRvcnM+PGF1dGhvcnM+PGF1
-dGhvcj5HZWVybGluZywgVy48L2F1dGhvcj48YXV0aG9yPk1hdGVlciwgRy4gRC48L2F1dGhvcj48
-YXV0aG9yPldvb3RlbiwgSi48L2F1dGhvcj48YXV0aG9yPkRhbW9kYXJhbiwgTi48L2F1dGhvcj48
-L2F1dGhvcnM+PC9jb250cmlidXRvcnM+PGF1dGgtYWRkcmVzcz5EZXBhcnRtZW50IG9mIEVjb25v
-bWljcywgVGhlIFVuaXZlcnNpdHkgb2YgVGV4YXMgYXQgQXVzdGluLCBBdXN0aW4sIFRYLCBVbml0
-ZWQgU3RhdGVzJiN4RDtEZXBhcnRtZW50IG9mIEVjb25vbWljcywgVmlyZ2luaWEgUG9seXRlY2hu
-aWMgSW5zdGl0dXRlIGFuZCBTdGF0ZSBVbml2ZXJzaXR5IENvbGxlZ2Ugb2YgU2NpZW5jZSwgQmxh
-Y2tzYnVyZywgVkEsIFVuaXRlZCBTdGF0ZXMmI3hEO0RlcGFydG1lbnQgb2YgRWNvbm9taWNzLCBP
-UCBKaW5kYWwgR2xvYmFsIFVuaXZlcnNpdHksIFNvbmlwYXQsIEluZGlhPC9hdXRoLWFkZHJlc3M+
-PHRpdGxlcz48dGl0bGU+Q2hhdEdQVCBoYXMgQWNlZCB0aGUgVGVzdCBvZiBVbmRlcnN0YW5kaW5n
-IGluIENvbGxlZ2UgRWNvbm9taWNzOiBOb3cgV2hhdD88L3RpdGxlPjxzZWNvbmRhcnktdGl0bGU+
-QW1lcmljYW4gRWNvbm9taXN0PC9zZWNvbmRhcnktdGl0bGU+PC90aXRsZXM+PHBlcmlvZGljYWw+
-PGZ1bGwtdGl0bGU+QW1lcmljYW4gRWNvbm9taXN0PC9mdWxsLXRpdGxlPjwvcGVyaW9kaWNhbD48
-a2V5d29yZHM+PGtleXdvcmQ+YWNhZGVtaWMgaW50ZWdyaXR5PC9rZXl3b3JkPjxrZXl3b3JkPmFy
-dGlmaWNpYWwgaW50ZWxsaWdlbmNlPC9rZXl3b3JkPjxrZXl3b3JkPmFzc2Vzc21lbnQ8L2tleXdv
-cmQ+PGtleXdvcmQ+Q2hhdEdQVDwva2V5d29yZD48a2V5d29yZD5UVUNFPC9rZXl3b3JkPjwva2V5
-d29yZHM+PGRhdGVzPjx5ZWFyPjIwMjM8L3llYXI+PC9kYXRlcz48d29yay10eXBlPkFydGljbGU8
-L3dvcmstdHlwZT48dXJscz48cmVsYXRlZC11cmxzPjx1cmw+aHR0cHM6Ly93d3cuc2NvcHVzLmNv
-bS9pbndhcmQvcmVjb3JkLnVyaT9laWQ9Mi1zMi4wLTg1MTUyNDAwODMzJmFtcDtkb2k9MTAuMTE3
-NyUyZjA1Njk0MzQ1MjMxMTY5NjU0JmFtcDtwYXJ0bmVySUQ9NDAmYW1wO21kNT0yYzlmODc4MGIz
-YmJmZTg1ZTUwMDNmMjUxNGYzNTdiZjwvdXJsPjwvcmVsYXRlZC11cmxzPjwvdXJscz48ZWxlY3Ry
-b25pYy1yZXNvdXJjZS1udW0+MTAuMTE3Ny8wNTY5NDM0NTIzMTE2OTY1NDwvZWxlY3Ryb25pYy1y
-ZXNvdXJjZS1udW0+PHJlbW90ZS1kYXRhYmFzZS1uYW1lPlNjb3B1czwvcmVtb3RlLWRhdGFiYXNl
-LW5hbWU+PC9yZWNvcmQ+PC9DaXRlPjxDaXRlPjxBdXRob3I+SXZhbm92PC9BdXRob3I+PFllYXI+
-MjAyMzwvWWVhcj48UmVjTnVtPjE3MzI8L1JlY051bT48cmVjb3JkPjxyZWMtbnVtYmVyPjI0PC9y
-ZWMtbnVtYmVyPjxmb3JlaWduLWtleXM+PGtleSBhcHA9IkVOIiBkYi1pZD0iNXBzZDVwNTJtcnZl
-czRlZnJhcTV3ZmV3ZGZ3NXY1cDlzZWVhIiB0aW1lc3RhbXA9IjE3MDE4NjExNzAiPjI0PC9rZXk+
-PC9mb3JlaWduLWtleXM+PHJlZi10eXBlIG5hbWU9IkpvdXJuYWwgQXJ0aWNsZSI+MTc8L3JlZi10
-eXBlPjxjb250cmlidXRvcnM+PGF1dGhvcnM+PGF1dGhvcj5JdmFub3YsIFMuPC9hdXRob3I+PGF1
-dGhvcj5Tb2xpbWFuLCBNLjwvYXV0aG9yPjwvYXV0aG9ycz48L2NvbnRyaWJ1dG9ycz48YXV0aC1h
-ZGRyZXNzPlZhcm5hIFVuaXZlcnNpdHkgb2YgTWFuYWdlbWVudCwgVmFybmEsIEJ1bGdhcmlhJiN4
-RDtaYW5nYWRvciBSZXNlYXJjaCBJbnN0aXR1dGUsIFZhcm5hLCBCdWxnYXJpYSYjeEQ7VW5pdmVy
-c2l0eSBvZiBUZWNobm9sb2d5IGFuZCBBcHBsaWVkIFNjaWVuY2VzLCBTYWxhbGFoLCBPbWFuJiN4
-RDtGYXlvdW0gVW5pdmVyc2l0eSwgRmF5b3VtLCBFZ3lwdDwvYXV0aC1hZGRyZXNzPjx0aXRsZXM+
-PHRpdGxlPkdhbWUgb2YgYWxnb3JpdGhtczogQ2hhdEdQVCBpbXBsaWNhdGlvbnMgZm9yIHRoZSBm
-dXR1cmUgb2YgdG91cmlzbSBlZHVjYXRpb24gYW5kwqByZXNlYXJjaDwvdGl0bGU+PHNlY29uZGFy
-eS10aXRsZT5Kb3VybmFsIG9mIFRvdXJpc20gRnV0dXJlczwvc2Vjb25kYXJ5LXRpdGxlPjwvdGl0
-bGVzPjxwZXJpb2RpY2FsPjxmdWxsLXRpdGxlPkpvdXJuYWwgb2YgVG91cmlzbSBGdXR1cmVzPC9m
-dWxsLXRpdGxlPjwvcGVyaW9kaWNhbD48a2V5d29yZHM+PGtleXdvcmQ+Q2hhdEdQVDwva2V5d29y
-ZD48a2V5d29yZD5JbnRlbGxpZ2VudCBhdXRvbWF0aW9uPC9rZXl3b3JkPjxrZXl3b3JkPkxhcmdl
-IGxhbmd1YWdlIG1vZGVsczwva2V5d29yZD48a2V5d29yZD5Ub3VyaXNtIGVkdWNhdGlvbjwva2V5
-d29yZD48a2V5d29yZD5Ub3VyaXNtIHJlc2VhcmNoPC9rZXl3b3JkPjwva2V5d29yZHM+PGRhdGVz
-Pjx5ZWFyPjIwMjM8L3llYXI+PC9kYXRlcz48d29yay10eXBlPkFydGljbGU8L3dvcmstdHlwZT48
-dXJscz48cmVsYXRlZC11cmxzPjx1cmw+aHR0cHM6Ly93d3cuc2NvcHVzLmNvbS9pbndhcmQvcmVj
-b3JkLnVyaT9laWQ9Mi1zMi4wLTg1MTUyMDY2NTk1JmFtcDtkb2k9MTAuMTEwOCUyZkpURi0wMi0y
-MDIzLTAwMzgmYW1wO3BhcnRuZXJJRD00MCZhbXA7bWQ1PWI1YzRlYWMzNmZiODljOTdmZmI2YWY0
-MjUzMzJhNzBhPC91cmw+PC9yZWxhdGVkLXVybHM+PC91cmxzPjxlbGVjdHJvbmljLXJlc291cmNl
-LW51bT4xMC4xMTA4L0pURi0wMi0yMDIzLTAwMzg8L2VsZWN0cm9uaWMtcmVzb3VyY2UtbnVtPjxy
-ZW1vdGUtZGF0YWJhc2UtbmFtZT5TY29wdXM8L3JlbW90ZS1kYXRhYmFzZS1uYW1lPjwvcmVjb3Jk
-PjwvQ2l0ZT48Q2l0ZT48QXV0aG9yPkxlZTwvQXV0aG9yPjxZZWFyPjIwMjM8L1llYXI+PFJlY051
-bT4xNzMzPC9SZWNOdW0+PHJlY29yZD48cmVjLW51bWJlcj4yNTwvcmVjLW51bWJlcj48Zm9yZWln
-bi1rZXlzPjxrZXkgYXBwPSJFTiIgZGItaWQ9IjVwc2Q1cDUybXJ2ZXM0ZWZyYXE1d2Zld2RmdzV2
-NXA5c2VlYSIgdGltZXN0YW1wPSIxNzAxODYxMTcwIj4yNTwva2V5PjwvZm9yZWlnbi1rZXlzPjxy
-ZWYtdHlwZSBuYW1lPSJKb3VybmFsIEFydGljbGUiPjE3PC9yZWYtdHlwZT48Y29udHJpYnV0b3Jz
-PjxhdXRob3JzPjxhdXRob3I+TGVlLCBILjwvYXV0aG9yPjwvYXV0aG9ycz48L2NvbnRyaWJ1dG9y
-cz48YXV0aC1hZGRyZXNzPkRlcGFydG1lbnQgb2YgTWVkaWNhbCBJbmZvcm1hdGljcywgU2Nob29s
-IG9mIE1lZGljaW5lLCBLZWlteXVuZyBVbml2ZXJzaXR5LCAjMjIzLCAxMDk1LCBEYWxndWJlb2xk
-YWUtcm8sIERhbHNlby1ndSwgRGFlZ3UsIFNvdXRoIEtvcmVhPC9hdXRoLWFkZHJlc3M+PHRpdGxl
-cz48dGl0bGU+VGhlIHJpc2Ugb2YgQ2hhdEdQVDogRXhwbG9yaW5nIGl0cyBwb3RlbnRpYWwgaW4g
-bWVkaWNhbCBlZHVjYXRpb248L3RpdGxlPjxzZWNvbmRhcnktdGl0bGU+QW5hdG9taWNhbCBTY2ll
-bmNlcyBFZHVjYXRpb248L3NlY29uZGFyeS10aXRsZT48L3RpdGxlcz48cGVyaW9kaWNhbD48ZnVs
-bC10aXRsZT5BbmF0b21pY2FsIFNjaWVuY2VzIEVkdWNhdGlvbjwvZnVsbC10aXRsZT48L3Blcmlv
-ZGljYWw+PGtleXdvcmRzPjxrZXl3b3JkPmFydGlmaWNpYWwgaW50ZWxsaWdlbmNlPC9rZXl3b3Jk
-PjxrZXl3b3JkPkNoYXRHUFQ8L2tleXdvcmQ+PGtleXdvcmQ+bWVkaWNhbCBlZHVjYXRpb248L2tl
-eXdvcmQ+PGtleXdvcmQ+bmF0dXJhbCBsYW5ndWFnZSBwcm9jZXNzaW5nPC9rZXl3b3JkPjxrZXl3
-b3JkPnZpcnR1YWwgdGVhY2hpbmcgYXNzaXN0YW50PC9rZXl3b3JkPjwva2V5d29yZHM+PGRhdGVz
-Pjx5ZWFyPjIwMjM8L3llYXI+PC9kYXRlcz48d29yay10eXBlPk5vdGU8L3dvcmstdHlwZT48dXJs
-cz48cmVsYXRlZC11cmxzPjx1cmw+aHR0cHM6Ly93d3cuc2NvcHVzLmNvbS9pbndhcmQvcmVjb3Jk
-LnVyaT9laWQ9Mi1zMi4wLTg1MTUxNDMzMTk2JmFtcDtkb2k9MTAuMTAwMiUyZmFzZS4yMjcwJmFt
-cDtwYXJ0bmVySUQ9NDAmYW1wO21kNT0xZDM0YzNjMTZkOWM3MTFkZTM1YzMxMDRjMWJlZGMzNzwv
-dXJsPjwvcmVsYXRlZC11cmxzPjwvdXJscz48ZWxlY3Ryb25pYy1yZXNvdXJjZS1udW0+MTAuMTAw
-Mi9hc2UuMjI3MDwvZWxlY3Ryb25pYy1yZXNvdXJjZS1udW0+PHJlbW90ZS1kYXRhYmFzZS1uYW1l
-PlNjb3B1czwvcmVtb3RlLWRhdGFiYXNlLW5hbWU+PC9yZWNvcmQ+PC9DaXRlPjwvRW5kTm90ZT4A
-</w:fldData>
-        </w:fldChar>
-      </w:r>
-      <w:r>
-        <w:instrText xml:space="preserve"> ADDIN EN.CITE.DATA </w:instrText>
-      </w:r>
-      <w:r>
-        <w:fldChar w:fldCharType="end"/>
-      </w:r>
-      <w:r>
-        <w:fldChar w:fldCharType="separate"/>
-      </w:r>
-      <w:r>
-        <w:rPr>
-          <w:noProof/>
-        </w:rPr>
-        <w:t>(S. Fergus et al., 2023; W. Geerling et al., 2023; Ivanov &amp; Soliman, 2023; Lee, 2023)</w:t>
-      </w:r>
-      <w:r>
-        <w:fldChar w:fldCharType="end"/>
+        <w:t>{Fergus, 2023 #1723;Geerling, 2023 #1731;Ivanov, 2023 #1732;Lee, 2023 #1733}</w:t>
       </w:r>
       <w:r>
         <w:t>.</w:t>
@@ -2494,11 +1234,11 @@
         <w:t xml:space="preserve"> </w:t>
       </w:r>
       <w:r>
-        <w:t xml:space="preserve">It is crucial to have an assessment design framework that can guide educators in higher </w:t>
+        <w:t xml:space="preserve">It is crucial to have an assessment design framework that can guide educators in higher education to develop effective assessments. Such a framework is needed to counteract the </w:t>
       </w:r>
       <w:r>
         <w:lastRenderedPageBreak/>
-        <w:t xml:space="preserve">education to develop effective assessments. Such a framework is needed to counteract the impact of generative AI tools, ensuring the maintenance of teaching quality and fairness in </w:t>
+        <w:t xml:space="preserve">impact of generative AI tools, ensuring the maintenance of teaching quality and fairness in </w:t>
       </w:r>
       <w:r>
         <w:t xml:space="preserve">the </w:t>
@@ -2510,261 +1250,7 @@
         <w:t xml:space="preserve"> </w:t>
       </w:r>
       <w:r>
-        <w:fldChar w:fldCharType="begin">
-          <w:fldData xml:space="preserve">PEVuZE5vdGU+PENpdGU+PEF1dGhvcj5Lb29saTwvQXV0aG9yPjxZZWFyPjIwMjM8L1llYXI+PFJl
-Y051bT4xNzI1PC9SZWNOdW0+PERpc3BsYXlUZXh0PihWLiBCZW51eWVuYWgsIDIwMjM7IEEuIEdp
-bHNvbiBldCBhbC4sIDIwMjM7IEl2YW5vdiAmYW1wOyBTb2xpbWFuLCAyMDIzOyBDLiBLb29saSwg
-MjAyMyk8L0Rpc3BsYXlUZXh0PjxyZWNvcmQ+PHJlYy1udW1iZXI+MTcyNTwvcmVjLW51bWJlcj48
-Zm9yZWlnbi1rZXlzPjxrZXkgYXBwPSJFTiIgZGItaWQ9InBzNXZ3NXBhNmF3YWZ4ZXdyNXg1dHdk
-dWVhc3MyeHZ4ZDA5YSIgdGltZXN0YW1wPSIxNjgzMTY3ODI4Ij4xNzI1PC9rZXk+PC9mb3JlaWdu
-LWtleXM+PHJlZi10eXBlIG5hbWU9IkpvdXJuYWwgQXJ0aWNsZSI+MTc8L3JlZi10eXBlPjxjb250
-cmlidXRvcnM+PGF1dGhvcnM+PGF1dGhvcj5Lb29saSwgQy48L2F1dGhvcj48L2F1dGhvcnM+PC9j
-b250cmlidXRvcnM+PGF1dGgtYWRkcmVzcz5UZWxmZXIgU2Nob29sIG9mIE1hbmFnZW1lbnQsIFRo
-ZSBVbml2ZXJzaXR5IG9mIE90dGF3YSwgT3R0YXdhLCBPTiBLMU4gNk41LCBDYW5hZGE8L2F1dGgt
-YWRkcmVzcz48dGl0bGVzPjx0aXRsZT5DaGF0Ym90cyBpbiBFZHVjYXRpb24gYW5kIFJlc2VhcmNo
-OiBBIENyaXRpY2FsIEV4YW1pbmF0aW9uIG9mIEV0aGljYWwgSW1wbGljYXRpb25zIGFuZCBTb2x1
-dGlvbnM8L3RpdGxlPjxzZWNvbmRhcnktdGl0bGU+U3VzdGFpbmFiaWxpdHkgKFN3aXR6ZXJsYW5k
-KTwvc2Vjb25kYXJ5LXRpdGxlPjwvdGl0bGVzPjxwZXJpb2RpY2FsPjxmdWxsLXRpdGxlPlN1c3Rh
-aW5hYmlsaXR5IChTd2l0emVybGFuZCk8L2Z1bGwtdGl0bGU+PC9wZXJpb2RpY2FsPjx2b2x1bWU+
-MTU8L3ZvbHVtZT48bnVtYmVyPjc8L251bWJlcj48a2V5d29yZHM+PGtleXdvcmQ+YXJ0aWZpY2lh
-bCBpbnRlbGxpZ2VuY2U8L2tleXdvcmQ+PGtleXdvcmQ+Y2hhdGJvdHM8L2tleXdvcmQ+PGtleXdv
-cmQ+Q2hhdEdQVDwva2V5d29yZD48a2V5d29yZD5lZHVjYXRpb248L2tleXdvcmQ+PGtleXdvcmQ+
-ZXRoaWNzPC9rZXl3b3JkPjxrZXl3b3JkPnJlc2VhcmNoPC9rZXl3b3JkPjxrZXl3b3JkPnN1c3Rh
-aW5hYmlsaXR5PC9rZXl3b3JkPjwva2V5d29yZHM+PGRhdGVzPjx5ZWFyPjIwMjM8L3llYXI+PC9k
-YXRlcz48d29yay10eXBlPkFydGljbGU8L3dvcmstdHlwZT48dXJscz48cmVsYXRlZC11cmxzPjx1
-cmw+aHR0cHM6Ly93d3cuc2NvcHVzLmNvbS9pbndhcmQvcmVjb3JkLnVyaT9laWQ9Mi1zMi4wLTg1
-MTUyNzc4ODg1JmFtcDtkb2k9MTAuMzM5MCUyZnN1MTUwNzU2MTQmYW1wO3BhcnRuZXJJRD00MCZh
-bXA7bWQ1PWFjMjM4NWIwMDNjMjljYjA4ZGU1MjNjMDJlMThkMDUwPC91cmw+PC9yZWxhdGVkLXVy
-bHM+PC91cmxzPjxjdXN0b203PjU2MTQ8L2N1c3RvbTc+PGVsZWN0cm9uaWMtcmVzb3VyY2UtbnVt
-PjEwLjMzOTAvc3UxNTA3NTYxNDwvZWxlY3Ryb25pYy1yZXNvdXJjZS1udW0+PHJlbW90ZS1kYXRh
-YmFzZS1uYW1lPlNjb3B1czwvcmVtb3RlLWRhdGFiYXNlLW5hbWU+PC9yZWNvcmQ+PC9DaXRlPjxD
-aXRlPjxBdXRob3I+QmVudXllbmFoPC9BdXRob3I+PFllYXI+MjAyMzwvWWVhcj48UmVjTnVtPjE3
-MjY8L1JlY051bT48cmVjb3JkPjxyZWMtbnVtYmVyPjE3MjY8L3JlYy1udW1iZXI+PGZvcmVpZ24t
-a2V5cz48a2V5IGFwcD0iRU4iIGRiLWlkPSJwczV2dzVwYTZhd2FmeGV3cjV4NXR3ZHVlYXNzMnh2
-eGQwOWEiIHRpbWVzdGFtcD0iMTY4MzE2NzgyOCI+MTcyNjwva2V5PjwvZm9yZWlnbi1rZXlzPjxy
-ZWYtdHlwZSBuYW1lPSJKb3VybmFsIEFydGljbGUiPjE3PC9yZWYtdHlwZT48Y29udHJpYnV0b3Jz
-PjxhdXRob3JzPjxhdXRob3I+QmVudXllbmFoLCBWLjwvYXV0aG9yPjwvYXV0aG9ycz48L2NvbnRy
-aWJ1dG9ycz48YXV0aC1hZGRyZXNzPkJpcm1pbmdoYW0gQnVzaW5lc3MgU2Nob29sLCBVbml2ZXJz
-aXR5IG9mIEJpcm1pbmdoYW0sIEJpcm1pbmdoYW0sIFVuaXRlZCBLaW5nZG9tPC9hdXRoLWFkZHJl
-c3M+PHRpdGxlcz48dGl0bGU+Q29tbWVudGFyeTogQ2hhdEdQVCB1c2UgaW4gaGlnaGVyIGVkdWNh
-dGlvbiBhc3Nlc3NtZW50OiBQcm9zcGVjdHMgYW5kIGVwaXN0ZW1pYyB0aHJlYXRzPC90aXRsZT48
-c2Vjb25kYXJ5LXRpdGxlPkpvdXJuYWwgb2YgUmVzZWFyY2ggaW4gSW5ub3ZhdGl2ZSBUZWFjaGlu
-ZyBhbmQgTGVhcm5pbmc8L3NlY29uZGFyeS10aXRsZT48L3RpdGxlcz48cGVyaW9kaWNhbD48ZnVs
-bC10aXRsZT5Kb3VybmFsIG9mIFJlc2VhcmNoIGluIElubm92YXRpdmUgVGVhY2hpbmcgYW5kIExl
-YXJuaW5nPC9mdWxsLXRpdGxlPjwvcGVyaW9kaWNhbD48cGFnZXM+MTM0LTEzNTwvcGFnZXM+PHZv
-bHVtZT4xNjwvdm9sdW1lPjxudW1iZXI+MTwvbnVtYmVyPjxkYXRlcz48eWVhcj4yMDIzPC95ZWFy
-PjwvZGF0ZXM+PHdvcmstdHlwZT5Ob3RlPC93b3JrLXR5cGU+PHVybHM+PHJlbGF0ZWQtdXJscz48
-dXJsPmh0dHBzOi8vd3d3LnNjb3B1cy5jb20vaW53YXJkL3JlY29yZC51cmk/ZWlkPTItczIuMC04
-NTE1MjU4NTQ1NCZhbXA7ZG9pPTEwLjExMDglMmZKUklULTAzLTIwMjMtMDk3JmFtcDtwYXJ0bmVy
-SUQ9NDAmYW1wO21kNT04ZWY4OTIyNGNlOWY1YTQ1ZmE0ZTY0ODVjZDQxNWE1NjwvdXJsPjwvcmVs
-YXRlZC11cmxzPjwvdXJscz48ZWxlY3Ryb25pYy1yZXNvdXJjZS1udW0+MTAuMTEwOC9KUklULTAz
-LTIwMjMtMDk3PC9lbGVjdHJvbmljLXJlc291cmNlLW51bT48cmVtb3RlLWRhdGFiYXNlLW5hbWU+
-U2NvcHVzPC9yZW1vdGUtZGF0YWJhc2UtbmFtZT48L3JlY29yZD48L0NpdGU+PENpdGU+PEF1dGhv
-cj5JdmFub3Y8L0F1dGhvcj48WWVhcj4yMDIzPC9ZZWFyPjxSZWNOdW0+MTczMjwvUmVjTnVtPjxy
-ZWNvcmQ+PHJlYy1udW1iZXI+MjQ8L3JlYy1udW1iZXI+PGZvcmVpZ24ta2V5cz48a2V5IGFwcD0i
-RU4iIGRiLWlkPSI1cHNkNXA1Mm1ydmVzNGVmcmFxNXdmZXdkZnc1djVwOXNlZWEiIHRpbWVzdGFt
-cD0iMTcwMTg2MTE3MCI+MjQ8L2tleT48L2ZvcmVpZ24ta2V5cz48cmVmLXR5cGUgbmFtZT0iSm91
-cm5hbCBBcnRpY2xlIj4xNzwvcmVmLXR5cGU+PGNvbnRyaWJ1dG9ycz48YXV0aG9ycz48YXV0aG9y
-Pkl2YW5vdiwgUy48L2F1dGhvcj48YXV0aG9yPlNvbGltYW4sIE0uPC9hdXRob3I+PC9hdXRob3Jz
-PjwvY29udHJpYnV0b3JzPjxhdXRoLWFkZHJlc3M+VmFybmEgVW5pdmVyc2l0eSBvZiBNYW5hZ2Vt
-ZW50LCBWYXJuYSwgQnVsZ2FyaWEmI3hEO1phbmdhZG9yIFJlc2VhcmNoIEluc3RpdHV0ZSwgVmFy
-bmEsIEJ1bGdhcmlhJiN4RDtVbml2ZXJzaXR5IG9mIFRlY2hub2xvZ3kgYW5kIEFwcGxpZWQgU2Np
-ZW5jZXMsIFNhbGFsYWgsIE9tYW4mI3hEO0ZheW91bSBVbml2ZXJzaXR5LCBGYXlvdW0sIEVneXB0
-PC9hdXRoLWFkZHJlc3M+PHRpdGxlcz48dGl0bGU+R2FtZSBvZiBhbGdvcml0aG1zOiBDaGF0R1BU
-IGltcGxpY2F0aW9ucyBmb3IgdGhlIGZ1dHVyZSBvZiB0b3VyaXNtIGVkdWNhdGlvbiBhbmTCoHJl
-c2VhcmNoPC90aXRsZT48c2Vjb25kYXJ5LXRpdGxlPkpvdXJuYWwgb2YgVG91cmlzbSBGdXR1cmVz
-PC9zZWNvbmRhcnktdGl0bGU+PC90aXRsZXM+PHBlcmlvZGljYWw+PGZ1bGwtdGl0bGU+Sm91cm5h
-bCBvZiBUb3VyaXNtIEZ1dHVyZXM8L2Z1bGwtdGl0bGU+PC9wZXJpb2RpY2FsPjxrZXl3b3Jkcz48
-a2V5d29yZD5DaGF0R1BUPC9rZXl3b3JkPjxrZXl3b3JkPkludGVsbGlnZW50IGF1dG9tYXRpb248
-L2tleXdvcmQ+PGtleXdvcmQ+TGFyZ2UgbGFuZ3VhZ2UgbW9kZWxzPC9rZXl3b3JkPjxrZXl3b3Jk
-PlRvdXJpc20gZWR1Y2F0aW9uPC9rZXl3b3JkPjxrZXl3b3JkPlRvdXJpc20gcmVzZWFyY2g8L2tl
-eXdvcmQ+PC9rZXl3b3Jkcz48ZGF0ZXM+PHllYXI+MjAyMzwveWVhcj48L2RhdGVzPjx3b3JrLXR5
-cGU+QXJ0aWNsZTwvd29yay10eXBlPjx1cmxzPjxyZWxhdGVkLXVybHM+PHVybD5odHRwczovL3d3
-dy5zY29wdXMuY29tL2lud2FyZC9yZWNvcmQudXJpP2VpZD0yLXMyLjAtODUxNTIwNjY1OTUmYW1w
-O2RvaT0xMC4xMTA4JTJmSlRGLTAyLTIwMjMtMDAzOCZhbXA7cGFydG5lcklEPTQwJmFtcDttZDU9
-YjVjNGVhYzM2ZmI4OWM5N2ZmYjZhZjQyNTMzMmE3MGE8L3VybD48L3JlbGF0ZWQtdXJscz48L3Vy
-bHM+PGVsZWN0cm9uaWMtcmVzb3VyY2UtbnVtPjEwLjExMDgvSlRGLTAyLTIwMjMtMDAzODwvZWxl
-Y3Ryb25pYy1yZXNvdXJjZS1udW0+PHJlbW90ZS1kYXRhYmFzZS1uYW1lPlNjb3B1czwvcmVtb3Rl
-LWRhdGFiYXNlLW5hbWU+PC9yZWNvcmQ+PC9DaXRlPjxDaXRlPjxBdXRob3I+R2lsc29uPC9BdXRo
-b3I+PFllYXI+MjAyMzwvWWVhcj48UmVjTnVtPjE3Mzg8L1JlY051bT48cmVjb3JkPjxyZWMtbnVt
-YmVyPjE3Mzg8L3JlYy1udW1iZXI+PGZvcmVpZ24ta2V5cz48a2V5IGFwcD0iRU4iIGRiLWlkPSJw
-czV2dzVwYTZhd2FmeGV3cjV4NXR3ZHVlYXNzMnh2eGQwOWEiIHRpbWVzdGFtcD0iMTY4MzE2Nzgy
-OCI+MTczODwva2V5PjwvZm9yZWlnbi1rZXlzPjxyZWYtdHlwZSBuYW1lPSJKb3VybmFsIEFydGlj
-bGUiPjE3PC9yZWYtdHlwZT48Y29udHJpYnV0b3JzPjxhdXRob3JzPjxhdXRob3I+R2lsc29uLCBB
-LjwvYXV0aG9yPjxhdXRob3I+U2FmcmFuZWssIEMuIFcuPC9hdXRob3I+PGF1dGhvcj5IdWFuZywg
-VC48L2F1dGhvcj48YXV0aG9yPlNvY3JhdGVzLCBWLjwvYXV0aG9yPjxhdXRob3I+Q2hpLCBMLjwv
-YXV0aG9yPjxhdXRob3I+VGF5bG9yLCBSLiBBLjwvYXV0aG9yPjxhdXRob3I+Q2hhcnRhc2gsIEQu
-PC9hdXRob3I+PC9hdXRob3JzPjwvY29udHJpYnV0b3JzPjxhdXRoLWFkZHJlc3M+U2VjdGlvbiBm
-b3IgQmlvbWVkaWNhbCBJbmZvcm1hdGljcyBhbmQgRGF0YSBTY2llbmNlLCBZYWxlIFVuaXZlcnNp
-dHkgU2Nob29sIG9mIE1lZGljaW5lLCBOZXcgSGF2ZW4sIENULCBVbml0ZWQgU3RhdGVzJiN4RDtE
-ZXBhcnRtZW50IG9mIEVtZXJnZW5jeSBNZWRpY2luZSwgWWFsZSBVbml2ZXJzaXR5IFNjaG9vbCBv
-ZiBNZWRpY2luZSwgTmV3IEhhdmVuLCBDVCwgVW5pdGVkIFN0YXRlcyYjeEQ7UHJvZ3JhbSBvZiBD
-b21wdXRhdGlvbmFsIEJpb2xvZ3kgYW5kIEJpb2luZm9ybWF0aWNzLCBZYWxlIFVuaXZlcnNpdHks
-IE5ldyBIYXZlbiwgQ1QsIFVuaXRlZCBTdGF0ZXMmI3hEO1NjaG9vbCBvZiBNZWRpY2luZSwgVW5p
-dmVyc2l0eSBDb2xsZWdlIER1YmxpbiwgTmF0aW9uYWwgVW5pdmVyc2l0eSBvZiBJcmVsYW5kLCBE
-dWJsaW4sIElyZWxhbmQ8L2F1dGgtYWRkcmVzcz48dGl0bGVzPjx0aXRsZT5Ib3cgRG9lcyBDaGF0
-R1BUIFBlcmZvcm0gb24gdGhlIFVuaXRlZCBTdGF0ZXMgTWVkaWNhbCBMaWNlbnNpbmcgRXhhbWlu
-YXRpb24/IFRoZSBJbXBsaWNhdGlvbnMgb2YgTGFyZ2UgTGFuZ3VhZ2UgTW9kZWxzIGZvciBNZWRp
-Y2FsIEVkdWNhdGlvbiBhbmQgS25vd2xlZGdlIEFzc2Vzc21lbnQ8L3RpdGxlPjxzZWNvbmRhcnkt
-dGl0bGU+Sk1JUiBNZWRpY2FsIEVkdWNhdGlvbjwvc2Vjb25kYXJ5LXRpdGxlPjwvdGl0bGVzPjxw
-ZXJpb2RpY2FsPjxmdWxsLXRpdGxlPkpNSVIgTWVkaWNhbCBFZHVjYXRpb248L2Z1bGwtdGl0bGU+
-PC9wZXJpb2RpY2FsPjx2b2x1bWU+OTwvdm9sdW1lPjxrZXl3b3Jkcz48a2V5d29yZD5hcnRpZmlj
-aWFsIGludGVsbGlnZW5jZTwva2V5d29yZD48a2V5d29yZD5jaGF0Ym90PC9rZXl3b3JkPjxrZXl3
-b3JkPkNoYXRHUFQ8L2tleXdvcmQ+PGtleXdvcmQ+Y29udmVyc2F0aW9uYWwgYWdlbnQ8L2tleXdv
-cmQ+PGtleXdvcmQ+ZWR1Y2F0aW9uIHRlY2hub2xvZ3k8L2tleXdvcmQ+PGtleXdvcmQ+Z2VuZXJh
-dGl2ZSBwcmUtdHJhaW5lZCB0cmFuc2Zvcm1lcjwva2V5d29yZD48a2V5d29yZD5HUFQ8L2tleXdv
-cmQ+PGtleXdvcmQ+bWFjaGluZSBsZWFybmluZzwva2V5d29yZD48a2V5d29yZD5tZWRpY2FsIGVk
-dWNhdGlvbjwva2V5d29yZD48a2V5d29yZD5NZWRRQTwva2V5d29yZD48a2V5d29yZD5uYXR1cmFs
-IGxhbmd1YWdlIHByb2Nlc3Npbmc8L2tleXdvcmQ+PGtleXdvcmQ+TkxQPC9rZXl3b3JkPjwva2V5
-d29yZHM+PGRhdGVzPjx5ZWFyPjIwMjM8L3llYXI+PC9kYXRlcz48d29yay10eXBlPkFydGljbGU8
-L3dvcmstdHlwZT48dXJscz48cmVsYXRlZC11cmxzPjx1cmw+aHR0cHM6Ly93d3cuc2NvcHVzLmNv
-bS9pbndhcmQvcmVjb3JkLnVyaT9laWQ9Mi1zMi4wLTg1MTQ4OTkyNTc1JmFtcDtkb2k9MTAuMjE5
-NiUyZjQ1MzEyJmFtcDtwYXJ0bmVySUQ9NDAmYW1wO21kNT1hNzBhOWIxMWI3MGY5MTgyYTZiMWE5
-ZWQyNGRjNTEyMjwvdXJsPjwvcmVsYXRlZC11cmxzPjwvdXJscz48Y3VzdG9tNz5lNDUzMTI8L2N1
-c3RvbTc+PGVsZWN0cm9uaWMtcmVzb3VyY2UtbnVtPjEwLjIxOTYvNDUzMTI8L2VsZWN0cm9uaWMt
-cmVzb3VyY2UtbnVtPjxyZW1vdGUtZGF0YWJhc2UtbmFtZT5TY29wdXM8L3JlbW90ZS1kYXRhYmFz
-ZS1uYW1lPjwvcmVjb3JkPjwvQ2l0ZT48L0VuZE5vdGU+AG==
-</w:fldData>
-        </w:fldChar>
-      </w:r>
-      <w:r>
-        <w:instrText xml:space="preserve"> ADDIN EN.CITE </w:instrText>
-      </w:r>
-      <w:r>
-        <w:fldChar w:fldCharType="begin">
-          <w:fldData xml:space="preserve">PEVuZE5vdGU+PENpdGU+PEF1dGhvcj5Lb29saTwvQXV0aG9yPjxZZWFyPjIwMjM8L1llYXI+PFJl
-Y051bT4xNzI1PC9SZWNOdW0+PERpc3BsYXlUZXh0PihWLiBCZW51eWVuYWgsIDIwMjM7IEEuIEdp
-bHNvbiBldCBhbC4sIDIwMjM7IEl2YW5vdiAmYW1wOyBTb2xpbWFuLCAyMDIzOyBDLiBLb29saSwg
-MjAyMyk8L0Rpc3BsYXlUZXh0PjxyZWNvcmQ+PHJlYy1udW1iZXI+MTcyNTwvcmVjLW51bWJlcj48
-Zm9yZWlnbi1rZXlzPjxrZXkgYXBwPSJFTiIgZGItaWQ9InBzNXZ3NXBhNmF3YWZ4ZXdyNXg1dHdk
-dWVhc3MyeHZ4ZDA5YSIgdGltZXN0YW1wPSIxNjgzMTY3ODI4Ij4xNzI1PC9rZXk+PC9mb3JlaWdu
-LWtleXM+PHJlZi10eXBlIG5hbWU9IkpvdXJuYWwgQXJ0aWNsZSI+MTc8L3JlZi10eXBlPjxjb250
-cmlidXRvcnM+PGF1dGhvcnM+PGF1dGhvcj5Lb29saSwgQy48L2F1dGhvcj48L2F1dGhvcnM+PC9j
-b250cmlidXRvcnM+PGF1dGgtYWRkcmVzcz5UZWxmZXIgU2Nob29sIG9mIE1hbmFnZW1lbnQsIFRo
-ZSBVbml2ZXJzaXR5IG9mIE90dGF3YSwgT3R0YXdhLCBPTiBLMU4gNk41LCBDYW5hZGE8L2F1dGgt
-YWRkcmVzcz48dGl0bGVzPjx0aXRsZT5DaGF0Ym90cyBpbiBFZHVjYXRpb24gYW5kIFJlc2VhcmNo
-OiBBIENyaXRpY2FsIEV4YW1pbmF0aW9uIG9mIEV0aGljYWwgSW1wbGljYXRpb25zIGFuZCBTb2x1
-dGlvbnM8L3RpdGxlPjxzZWNvbmRhcnktdGl0bGU+U3VzdGFpbmFiaWxpdHkgKFN3aXR6ZXJsYW5k
-KTwvc2Vjb25kYXJ5LXRpdGxlPjwvdGl0bGVzPjxwZXJpb2RpY2FsPjxmdWxsLXRpdGxlPlN1c3Rh
-aW5hYmlsaXR5IChTd2l0emVybGFuZCk8L2Z1bGwtdGl0bGU+PC9wZXJpb2RpY2FsPjx2b2x1bWU+
-MTU8L3ZvbHVtZT48bnVtYmVyPjc8L251bWJlcj48a2V5d29yZHM+PGtleXdvcmQ+YXJ0aWZpY2lh
-bCBpbnRlbGxpZ2VuY2U8L2tleXdvcmQ+PGtleXdvcmQ+Y2hhdGJvdHM8L2tleXdvcmQ+PGtleXdv
-cmQ+Q2hhdEdQVDwva2V5d29yZD48a2V5d29yZD5lZHVjYXRpb248L2tleXdvcmQ+PGtleXdvcmQ+
-ZXRoaWNzPC9rZXl3b3JkPjxrZXl3b3JkPnJlc2VhcmNoPC9rZXl3b3JkPjxrZXl3b3JkPnN1c3Rh
-aW5hYmlsaXR5PC9rZXl3b3JkPjwva2V5d29yZHM+PGRhdGVzPjx5ZWFyPjIwMjM8L3llYXI+PC9k
-YXRlcz48d29yay10eXBlPkFydGljbGU8L3dvcmstdHlwZT48dXJscz48cmVsYXRlZC11cmxzPjx1
-cmw+aHR0cHM6Ly93d3cuc2NvcHVzLmNvbS9pbndhcmQvcmVjb3JkLnVyaT9laWQ9Mi1zMi4wLTg1
-MTUyNzc4ODg1JmFtcDtkb2k9MTAuMzM5MCUyZnN1MTUwNzU2MTQmYW1wO3BhcnRuZXJJRD00MCZh
-bXA7bWQ1PWFjMjM4NWIwMDNjMjljYjA4ZGU1MjNjMDJlMThkMDUwPC91cmw+PC9yZWxhdGVkLXVy
-bHM+PC91cmxzPjxjdXN0b203PjU2MTQ8L2N1c3RvbTc+PGVsZWN0cm9uaWMtcmVzb3VyY2UtbnVt
-PjEwLjMzOTAvc3UxNTA3NTYxNDwvZWxlY3Ryb25pYy1yZXNvdXJjZS1udW0+PHJlbW90ZS1kYXRh
-YmFzZS1uYW1lPlNjb3B1czwvcmVtb3RlLWRhdGFiYXNlLW5hbWU+PC9yZWNvcmQ+PC9DaXRlPjxD
-aXRlPjxBdXRob3I+QmVudXllbmFoPC9BdXRob3I+PFllYXI+MjAyMzwvWWVhcj48UmVjTnVtPjE3
-MjY8L1JlY051bT48cmVjb3JkPjxyZWMtbnVtYmVyPjE3MjY8L3JlYy1udW1iZXI+PGZvcmVpZ24t
-a2V5cz48a2V5IGFwcD0iRU4iIGRiLWlkPSJwczV2dzVwYTZhd2FmeGV3cjV4NXR3ZHVlYXNzMnh2
-eGQwOWEiIHRpbWVzdGFtcD0iMTY4MzE2NzgyOCI+MTcyNjwva2V5PjwvZm9yZWlnbi1rZXlzPjxy
-ZWYtdHlwZSBuYW1lPSJKb3VybmFsIEFydGljbGUiPjE3PC9yZWYtdHlwZT48Y29udHJpYnV0b3Jz
-PjxhdXRob3JzPjxhdXRob3I+QmVudXllbmFoLCBWLjwvYXV0aG9yPjwvYXV0aG9ycz48L2NvbnRy
-aWJ1dG9ycz48YXV0aC1hZGRyZXNzPkJpcm1pbmdoYW0gQnVzaW5lc3MgU2Nob29sLCBVbml2ZXJz
-aXR5IG9mIEJpcm1pbmdoYW0sIEJpcm1pbmdoYW0sIFVuaXRlZCBLaW5nZG9tPC9hdXRoLWFkZHJl
-c3M+PHRpdGxlcz48dGl0bGU+Q29tbWVudGFyeTogQ2hhdEdQVCB1c2UgaW4gaGlnaGVyIGVkdWNh
-dGlvbiBhc3Nlc3NtZW50OiBQcm9zcGVjdHMgYW5kIGVwaXN0ZW1pYyB0aHJlYXRzPC90aXRsZT48
-c2Vjb25kYXJ5LXRpdGxlPkpvdXJuYWwgb2YgUmVzZWFyY2ggaW4gSW5ub3ZhdGl2ZSBUZWFjaGlu
-ZyBhbmQgTGVhcm5pbmc8L3NlY29uZGFyeS10aXRsZT48L3RpdGxlcz48cGVyaW9kaWNhbD48ZnVs
-bC10aXRsZT5Kb3VybmFsIG9mIFJlc2VhcmNoIGluIElubm92YXRpdmUgVGVhY2hpbmcgYW5kIExl
-YXJuaW5nPC9mdWxsLXRpdGxlPjwvcGVyaW9kaWNhbD48cGFnZXM+MTM0LTEzNTwvcGFnZXM+PHZv
-bHVtZT4xNjwvdm9sdW1lPjxudW1iZXI+MTwvbnVtYmVyPjxkYXRlcz48eWVhcj4yMDIzPC95ZWFy
-PjwvZGF0ZXM+PHdvcmstdHlwZT5Ob3RlPC93b3JrLXR5cGU+PHVybHM+PHJlbGF0ZWQtdXJscz48
-dXJsPmh0dHBzOi8vd3d3LnNjb3B1cy5jb20vaW53YXJkL3JlY29yZC51cmk/ZWlkPTItczIuMC04
-NTE1MjU4NTQ1NCZhbXA7ZG9pPTEwLjExMDglMmZKUklULTAzLTIwMjMtMDk3JmFtcDtwYXJ0bmVy
-SUQ9NDAmYW1wO21kNT04ZWY4OTIyNGNlOWY1YTQ1ZmE0ZTY0ODVjZDQxNWE1NjwvdXJsPjwvcmVs
-YXRlZC11cmxzPjwvdXJscz48ZWxlY3Ryb25pYy1yZXNvdXJjZS1udW0+MTAuMTEwOC9KUklULTAz
-LTIwMjMtMDk3PC9lbGVjdHJvbmljLXJlc291cmNlLW51bT48cmVtb3RlLWRhdGFiYXNlLW5hbWU+
-U2NvcHVzPC9yZW1vdGUtZGF0YWJhc2UtbmFtZT48L3JlY29yZD48L0NpdGU+PENpdGU+PEF1dGhv
-cj5JdmFub3Y8L0F1dGhvcj48WWVhcj4yMDIzPC9ZZWFyPjxSZWNOdW0+MTczMjwvUmVjTnVtPjxy
-ZWNvcmQ+PHJlYy1udW1iZXI+MjQ8L3JlYy1udW1iZXI+PGZvcmVpZ24ta2V5cz48a2V5IGFwcD0i
-RU4iIGRiLWlkPSI1cHNkNXA1Mm1ydmVzNGVmcmFxNXdmZXdkZnc1djVwOXNlZWEiIHRpbWVzdGFt
-cD0iMTcwMTg2MTE3MCI+MjQ8L2tleT48L2ZvcmVpZ24ta2V5cz48cmVmLXR5cGUgbmFtZT0iSm91
-cm5hbCBBcnRpY2xlIj4xNzwvcmVmLXR5cGU+PGNvbnRyaWJ1dG9ycz48YXV0aG9ycz48YXV0aG9y
-Pkl2YW5vdiwgUy48L2F1dGhvcj48YXV0aG9yPlNvbGltYW4sIE0uPC9hdXRob3I+PC9hdXRob3Jz
-PjwvY29udHJpYnV0b3JzPjxhdXRoLWFkZHJlc3M+VmFybmEgVW5pdmVyc2l0eSBvZiBNYW5hZ2Vt
-ZW50LCBWYXJuYSwgQnVsZ2FyaWEmI3hEO1phbmdhZG9yIFJlc2VhcmNoIEluc3RpdHV0ZSwgVmFy
-bmEsIEJ1bGdhcmlhJiN4RDtVbml2ZXJzaXR5IG9mIFRlY2hub2xvZ3kgYW5kIEFwcGxpZWQgU2Np
-ZW5jZXMsIFNhbGFsYWgsIE9tYW4mI3hEO0ZheW91bSBVbml2ZXJzaXR5LCBGYXlvdW0sIEVneXB0
-PC9hdXRoLWFkZHJlc3M+PHRpdGxlcz48dGl0bGU+R2FtZSBvZiBhbGdvcml0aG1zOiBDaGF0R1BU
-IGltcGxpY2F0aW9ucyBmb3IgdGhlIGZ1dHVyZSBvZiB0b3VyaXNtIGVkdWNhdGlvbiBhbmTCoHJl
-c2VhcmNoPC90aXRsZT48c2Vjb25kYXJ5LXRpdGxlPkpvdXJuYWwgb2YgVG91cmlzbSBGdXR1cmVz
-PC9zZWNvbmRhcnktdGl0bGU+PC90aXRsZXM+PHBlcmlvZGljYWw+PGZ1bGwtdGl0bGU+Sm91cm5h
-bCBvZiBUb3VyaXNtIEZ1dHVyZXM8L2Z1bGwtdGl0bGU+PC9wZXJpb2RpY2FsPjxrZXl3b3Jkcz48
-a2V5d29yZD5DaGF0R1BUPC9rZXl3b3JkPjxrZXl3b3JkPkludGVsbGlnZW50IGF1dG9tYXRpb248
-L2tleXdvcmQ+PGtleXdvcmQ+TGFyZ2UgbGFuZ3VhZ2UgbW9kZWxzPC9rZXl3b3JkPjxrZXl3b3Jk
-PlRvdXJpc20gZWR1Y2F0aW9uPC9rZXl3b3JkPjxrZXl3b3JkPlRvdXJpc20gcmVzZWFyY2g8L2tl
-eXdvcmQ+PC9rZXl3b3Jkcz48ZGF0ZXM+PHllYXI+MjAyMzwveWVhcj48L2RhdGVzPjx3b3JrLXR5
-cGU+QXJ0aWNsZTwvd29yay10eXBlPjx1cmxzPjxyZWxhdGVkLXVybHM+PHVybD5odHRwczovL3d3
-dy5zY29wdXMuY29tL2lud2FyZC9yZWNvcmQudXJpP2VpZD0yLXMyLjAtODUxNTIwNjY1OTUmYW1w
-O2RvaT0xMC4xMTA4JTJmSlRGLTAyLTIwMjMtMDAzOCZhbXA7cGFydG5lcklEPTQwJmFtcDttZDU9
-YjVjNGVhYzM2ZmI4OWM5N2ZmYjZhZjQyNTMzMmE3MGE8L3VybD48L3JlbGF0ZWQtdXJscz48L3Vy
-bHM+PGVsZWN0cm9uaWMtcmVzb3VyY2UtbnVtPjEwLjExMDgvSlRGLTAyLTIwMjMtMDAzODwvZWxl
-Y3Ryb25pYy1yZXNvdXJjZS1udW0+PHJlbW90ZS1kYXRhYmFzZS1uYW1lPlNjb3B1czwvcmVtb3Rl
-LWRhdGFiYXNlLW5hbWU+PC9yZWNvcmQ+PC9DaXRlPjxDaXRlPjxBdXRob3I+R2lsc29uPC9BdXRo
-b3I+PFllYXI+MjAyMzwvWWVhcj48UmVjTnVtPjE3Mzg8L1JlY051bT48cmVjb3JkPjxyZWMtbnVt
-YmVyPjE3Mzg8L3JlYy1udW1iZXI+PGZvcmVpZ24ta2V5cz48a2V5IGFwcD0iRU4iIGRiLWlkPSJw
-czV2dzVwYTZhd2FmeGV3cjV4NXR3ZHVlYXNzMnh2eGQwOWEiIHRpbWVzdGFtcD0iMTY4MzE2Nzgy
-OCI+MTczODwva2V5PjwvZm9yZWlnbi1rZXlzPjxyZWYtdHlwZSBuYW1lPSJKb3VybmFsIEFydGlj
-bGUiPjE3PC9yZWYtdHlwZT48Y29udHJpYnV0b3JzPjxhdXRob3JzPjxhdXRob3I+R2lsc29uLCBB
-LjwvYXV0aG9yPjxhdXRob3I+U2FmcmFuZWssIEMuIFcuPC9hdXRob3I+PGF1dGhvcj5IdWFuZywg
-VC48L2F1dGhvcj48YXV0aG9yPlNvY3JhdGVzLCBWLjwvYXV0aG9yPjxhdXRob3I+Q2hpLCBMLjwv
-YXV0aG9yPjxhdXRob3I+VGF5bG9yLCBSLiBBLjwvYXV0aG9yPjxhdXRob3I+Q2hhcnRhc2gsIEQu
-PC9hdXRob3I+PC9hdXRob3JzPjwvY29udHJpYnV0b3JzPjxhdXRoLWFkZHJlc3M+U2VjdGlvbiBm
-b3IgQmlvbWVkaWNhbCBJbmZvcm1hdGljcyBhbmQgRGF0YSBTY2llbmNlLCBZYWxlIFVuaXZlcnNp
-dHkgU2Nob29sIG9mIE1lZGljaW5lLCBOZXcgSGF2ZW4sIENULCBVbml0ZWQgU3RhdGVzJiN4RDtE
-ZXBhcnRtZW50IG9mIEVtZXJnZW5jeSBNZWRpY2luZSwgWWFsZSBVbml2ZXJzaXR5IFNjaG9vbCBv
-ZiBNZWRpY2luZSwgTmV3IEhhdmVuLCBDVCwgVW5pdGVkIFN0YXRlcyYjeEQ7UHJvZ3JhbSBvZiBD
-b21wdXRhdGlvbmFsIEJpb2xvZ3kgYW5kIEJpb2luZm9ybWF0aWNzLCBZYWxlIFVuaXZlcnNpdHks
-IE5ldyBIYXZlbiwgQ1QsIFVuaXRlZCBTdGF0ZXMmI3hEO1NjaG9vbCBvZiBNZWRpY2luZSwgVW5p
-dmVyc2l0eSBDb2xsZWdlIER1YmxpbiwgTmF0aW9uYWwgVW5pdmVyc2l0eSBvZiBJcmVsYW5kLCBE
-dWJsaW4sIElyZWxhbmQ8L2F1dGgtYWRkcmVzcz48dGl0bGVzPjx0aXRsZT5Ib3cgRG9lcyBDaGF0
-R1BUIFBlcmZvcm0gb24gdGhlIFVuaXRlZCBTdGF0ZXMgTWVkaWNhbCBMaWNlbnNpbmcgRXhhbWlu
-YXRpb24/IFRoZSBJbXBsaWNhdGlvbnMgb2YgTGFyZ2UgTGFuZ3VhZ2UgTW9kZWxzIGZvciBNZWRp
-Y2FsIEVkdWNhdGlvbiBhbmQgS25vd2xlZGdlIEFzc2Vzc21lbnQ8L3RpdGxlPjxzZWNvbmRhcnkt
-dGl0bGU+Sk1JUiBNZWRpY2FsIEVkdWNhdGlvbjwvc2Vjb25kYXJ5LXRpdGxlPjwvdGl0bGVzPjxw
-ZXJpb2RpY2FsPjxmdWxsLXRpdGxlPkpNSVIgTWVkaWNhbCBFZHVjYXRpb248L2Z1bGwtdGl0bGU+
-PC9wZXJpb2RpY2FsPjx2b2x1bWU+OTwvdm9sdW1lPjxrZXl3b3Jkcz48a2V5d29yZD5hcnRpZmlj
-aWFsIGludGVsbGlnZW5jZTwva2V5d29yZD48a2V5d29yZD5jaGF0Ym90PC9rZXl3b3JkPjxrZXl3
-b3JkPkNoYXRHUFQ8L2tleXdvcmQ+PGtleXdvcmQ+Y29udmVyc2F0aW9uYWwgYWdlbnQ8L2tleXdv
-cmQ+PGtleXdvcmQ+ZWR1Y2F0aW9uIHRlY2hub2xvZ3k8L2tleXdvcmQ+PGtleXdvcmQ+Z2VuZXJh
-dGl2ZSBwcmUtdHJhaW5lZCB0cmFuc2Zvcm1lcjwva2V5d29yZD48a2V5d29yZD5HUFQ8L2tleXdv
-cmQ+PGtleXdvcmQ+bWFjaGluZSBsZWFybmluZzwva2V5d29yZD48a2V5d29yZD5tZWRpY2FsIGVk
-dWNhdGlvbjwva2V5d29yZD48a2V5d29yZD5NZWRRQTwva2V5d29yZD48a2V5d29yZD5uYXR1cmFs
-IGxhbmd1YWdlIHByb2Nlc3Npbmc8L2tleXdvcmQ+PGtleXdvcmQ+TkxQPC9rZXl3b3JkPjwva2V5
-d29yZHM+PGRhdGVzPjx5ZWFyPjIwMjM8L3llYXI+PC9kYXRlcz48d29yay10eXBlPkFydGljbGU8
-L3dvcmstdHlwZT48dXJscz48cmVsYXRlZC11cmxzPjx1cmw+aHR0cHM6Ly93d3cuc2NvcHVzLmNv
-bS9pbndhcmQvcmVjb3JkLnVyaT9laWQ9Mi1zMi4wLTg1MTQ4OTkyNTc1JmFtcDtkb2k9MTAuMjE5
-NiUyZjQ1MzEyJmFtcDtwYXJ0bmVySUQ9NDAmYW1wO21kNT1hNzBhOWIxMWI3MGY5MTgyYTZiMWE5
-ZWQyNGRjNTEyMjwvdXJsPjwvcmVsYXRlZC11cmxzPjwvdXJscz48Y3VzdG9tNz5lNDUzMTI8L2N1
-c3RvbTc+PGVsZWN0cm9uaWMtcmVzb3VyY2UtbnVtPjEwLjIxOTYvNDUzMTI8L2VsZWN0cm9uaWMt
-cmVzb3VyY2UtbnVtPjxyZW1vdGUtZGF0YWJhc2UtbmFtZT5TY29wdXM8L3JlbW90ZS1kYXRhYmFz
-ZS1uYW1lPjwvcmVjb3JkPjwvQ2l0ZT48L0VuZE5vdGU+AG==
-</w:fldData>
-        </w:fldChar>
-      </w:r>
-      <w:r>
-        <w:instrText xml:space="preserve"> ADDIN EN.CITE.DATA </w:instrText>
-      </w:r>
-      <w:r>
-        <w:fldChar w:fldCharType="end"/>
-      </w:r>
-      <w:r>
-        <w:fldChar w:fldCharType="separate"/>
-      </w:r>
-      <w:r>
-        <w:rPr>
-          <w:noProof/>
-        </w:rPr>
-        <w:t>(V. Benuyenah, 2023; A. Gilson et al., 2023; Ivanov &amp; Soliman, 2023; C. Kooli, 2023)</w:t>
-      </w:r>
-      <w:r>
-        <w:fldChar w:fldCharType="end"/>
+        <w:t>{Kooli, 2023 #1725;Benuyenah, 2023 #1726;Ivanov, 2023 #1732;Gilson, 2023 #1738}</w:t>
       </w:r>
       <w:r>
         <w:t>. Additionally, the framework should aim to provide students with an optimal learning pathway while leveraging the benefits of generative AI tools</w:t>
@@ -2773,185 +1259,7 @@
         <w:t xml:space="preserve"> </w:t>
       </w:r>
       <w:r>
-        <w:fldChar w:fldCharType="begin">
-          <w:fldData xml:space="preserve">PEVuZE5vdGU+PENpdGU+PEF1dGhvcj5Ed2l2ZWRpPC9BdXRob3I+PFllYXI+MjAyMzwvWWVhcj48
-UmVjTnVtPjg5MzwvUmVjTnVtPjxEaXNwbGF5VGV4dD4oRHdpdmVkaSBldCBhbC4sIDIwMjM7IEdy
-ZWdvcmNpYyAmYW1wOyBQZW5kcmlsbCwgMjAyMzsgVy4gWWVhZG9uIGV0IGFsLiwgMjAyMyk8L0Rp
-c3BsYXlUZXh0PjxyZWNvcmQ+PHJlYy1udW1iZXI+MjY8L3JlYy1udW1iZXI+PGZvcmVpZ24ta2V5
-cz48a2V5IGFwcD0iRU4iIGRiLWlkPSI1cHNkNXA1Mm1ydmVzNGVmcmFxNXdmZXdkZnc1djVwOXNl
-ZWEiIHRpbWVzdGFtcD0iMTcwMTg2MTE3MCI+MjY8L2tleT48L2ZvcmVpZ24ta2V5cz48cmVmLXR5
-cGUgbmFtZT0iSm91cm5hbCBBcnRpY2xlIj4xNzwvcmVmLXR5cGU+PGNvbnRyaWJ1dG9ycz48YXV0
-aG9ycz48YXV0aG9yPkR3aXZlZGksIFlvZ2VzaCBLPC9hdXRob3I+PGF1dGhvcj5Lc2hldHJpLCBO
-aXI8L2F1dGhvcj48YXV0aG9yPkh1Z2hlcywgTGF1cmllPC9hdXRob3I+PGF1dGhvcj5TbGFkZSwg
-RW1tYSBMb3Vpc2U8L2F1dGhvcj48YXV0aG9yPkpleWFyYWosIEFuYW5kPC9hdXRob3I+PGF1dGhv
-cj5LYXIsIEFycGFuIEt1bWFyPC9hdXRob3I+PGF1dGhvcj5CYWFiZHVsbGFoLCBBYmR1bGxhaCBN
-PC9hdXRob3I+PGF1dGhvcj5Lb29oYW5nLCBBbGV4PC9hdXRob3I+PGF1dGhvcj5SYWdoYXZhbiwg
-VmlzaG51cHJpeWE8L2F1dGhvcj48YXV0aG9yPkFodWphLCBNYW5qdTwvYXV0aG9yPjwvYXV0aG9y
-cz48L2NvbnRyaWJ1dG9ycz48dGl0bGVzPjx0aXRsZT7igJxTbyB3aGF0IGlmIENoYXRHUFQgd3Jv
-dGUgaXQ/4oCdIE11bHRpZGlzY2lwbGluYXJ5IHBlcnNwZWN0aXZlcyBvbiBvcHBvcnR1bml0aWVz
-LCBjaGFsbGVuZ2VzIGFuZCBpbXBsaWNhdGlvbnMgb2YgZ2VuZXJhdGl2ZSBjb252ZXJzYXRpb25h
-bCBBSSBmb3IgcmVzZWFyY2gsIHByYWN0aWNlIGFuZCBwb2xpY3k8L3RpdGxlPjxzZWNvbmRhcnkt
-dGl0bGU+SW50ZXJuYXRpb25hbCBKb3VybmFsIG9mIEluZm9ybWF0aW9uIE1hbmFnZW1lbnQ8L3Nl
-Y29uZGFyeS10aXRsZT48L3RpdGxlcz48cGVyaW9kaWNhbD48ZnVsbC10aXRsZT5JbnRlcm5hdGlv
-bmFsIEpvdXJuYWwgb2YgSW5mb3JtYXRpb24gTWFuYWdlbWVudDwvZnVsbC10aXRsZT48L3Blcmlv
-ZGljYWw+PHBhZ2VzPjEwMjY0MjwvcGFnZXM+PHZvbHVtZT43MTwvdm9sdW1lPjxkYXRlcz48eWVh
-cj4yMDIzPC95ZWFyPjwvZGF0ZXM+PGlzYm4+MDI2OC00MDEyPC9pc2JuPjx1cmxzPjwvdXJscz48
-L3JlY29yZD48L0NpdGU+PENpdGU+PEF1dGhvcj5ZZWFkb248L0F1dGhvcj48WWVhcj4yMDIzPC9Z
-ZWFyPjxSZWNOdW0+MTcyMDwvUmVjTnVtPjxyZWNvcmQ+PHJlYy1udW1iZXI+MTY8L3JlYy1udW1i
-ZXI+PGZvcmVpZ24ta2V5cz48a2V5IGFwcD0iRU4iIGRiLWlkPSI1cHNkNXA1Mm1ydmVzNGVmcmFx
-NXdmZXdkZnc1djVwOXNlZWEiIHRpbWVzdGFtcD0iMTcwMTg2MTE3MCI+MTY8L2tleT48L2ZvcmVp
-Z24ta2V5cz48cmVmLXR5cGUgbmFtZT0iSm91cm5hbCBBcnRpY2xlIj4xNzwvcmVmLXR5cGU+PGNv
-bnRyaWJ1dG9ycz48YXV0aG9ycz48YXV0aG9yPlllYWRvbiwgVy48L2F1dGhvcj48YXV0aG9yPklu
-eWFuZywgTy4gTy48L2F1dGhvcj48YXV0aG9yPk1pem91cmksIEEuPC9hdXRob3I+PGF1dGhvcj5Q
-ZWFjaCwgQS48L2F1dGhvcj48YXV0aG9yPlRlc3Ryb3csIEMuIFAuPC9hdXRob3I+PC9hdXRob3Jz
-PjwvY29udHJpYnV0b3JzPjxhdXRoLWFkZHJlc3M+RGVwYXJ0bWVudCBvZiBQaHlzaWNzLCBEdXJo
-YW0gVW5pdmVyc2l0eSwgTG93ZXIgTW91bnRqb3ksIFNvdXRoIFJkLCBEdXJoYW0sIERIMSAzTEUs
-IFVuaXRlZCBLaW5nZG9tPC9hdXRoLWFkZHJlc3M+PHRpdGxlcz48dGl0bGU+VGhlIGRlYXRoIG9m
-IHRoZSBzaG9ydC1mb3JtIHBoeXNpY3MgZXNzYXkgaW4gdGhlIGNvbWluZyBBSSByZXZvbHV0aW9u
-PC90aXRsZT48c2Vjb25kYXJ5LXRpdGxlPlBoeXNpY3MgRWR1Y2F0aW9uPC9zZWNvbmRhcnktdGl0
-bGU+PC90aXRsZXM+PHBlcmlvZGljYWw+PGZ1bGwtdGl0bGU+UGh5c2ljcyBFZHVjYXRpb248L2Z1
-bGwtdGl0bGU+PC9wZXJpb2RpY2FsPjx2b2x1bWU+NTg8L3ZvbHVtZT48bnVtYmVyPjM8L251bWJl
-cj48a2V5d29yZHM+PGtleXdvcmQ+YXV0aGVudGljIGFzc2Vzc21lbnQ8L2tleXdvcmQ+PGtleXdv
-cmQ+Q2hhdEdQVDwva2V5d29yZD48a2V5d29yZD5ldGhpY3M8L2tleXdvcmQ+PGtleXdvcmQ+bGFu
-Z3VhZ2UgbW9kZWxzPC9rZXl3b3JkPjxrZXl3b3JkPk5MUDwva2V5d29yZD48a2V5d29yZD5wZWRh
-Z29neTwva2V5d29yZD48L2tleXdvcmRzPjxkYXRlcz48eWVhcj4yMDIzPC95ZWFyPjwvZGF0ZXM+
-PHdvcmstdHlwZT5BcnRpY2xlPC93b3JrLXR5cGU+PHVybHM+PHJlbGF0ZWQtdXJscz48dXJsPmh0
-dHBzOi8vd3d3LnNjb3B1cy5jb20vaW53YXJkL3JlY29yZC51cmk/ZWlkPTItczIuMC04NTE1MjQ3
-MDA5NCZhbXA7ZG9pPTEwLjEwODglMmYxMzYxLTY1NTIlMmZhY2M1Y2YmYW1wO3BhcnRuZXJJRD00
-MCZhbXA7bWQ1PTQwZmNhOTliMzk1YmY1OGVhNmZlMTlmMjM4MDM1MmQ4PC91cmw+PC9yZWxhdGVk
-LXVybHM+PC91cmxzPjxjdXN0b203PjAzNTAyNzwvY3VzdG9tNz48ZWxlY3Ryb25pYy1yZXNvdXJj
-ZS1udW0+MTAuMTA4OC8xMzYxLTY1NTIvYWNjNWNmPC9lbGVjdHJvbmljLXJlc291cmNlLW51bT48
-cmVtb3RlLWRhdGFiYXNlLW5hbWU+U2NvcHVzPC9yZW1vdGUtZGF0YWJhc2UtbmFtZT48L3JlY29y
-ZD48L0NpdGU+PENpdGU+PEF1dGhvcj5HcmVnb3JjaWM8L0F1dGhvcj48WWVhcj4yMDIzPC9ZZWFy
-PjxSZWNOdW0+MTcyMTwvUmVjTnVtPjxyZWNvcmQ+PHJlYy1udW1iZXI+Mjc8L3JlYy1udW1iZXI+
-PGZvcmVpZ24ta2V5cz48a2V5IGFwcD0iRU4iIGRiLWlkPSI1cHNkNXA1Mm1ydmVzNGVmcmFxNXdm
-ZXdkZnc1djVwOXNlZWEiIHRpbWVzdGFtcD0iMTcwMTg2MTE3MCI+Mjc8L2tleT48L2ZvcmVpZ24t
-a2V5cz48cmVmLXR5cGUgbmFtZT0iSm91cm5hbCBBcnRpY2xlIj4xNzwvcmVmLXR5cGU+PGNvbnRy
-aWJ1dG9ycz48YXV0aG9ycz48YXV0aG9yPkdyZWdvcmNpYywgQi48L2F1dGhvcj48YXV0aG9yPlBl
-bmRyaWxsLCBBLiBNLjwvYXV0aG9yPjwvYXV0aG9ycz48L2NvbnRyaWJ1dG9ycz48YXV0aC1hZGRy
-ZXNzPkRlcGFydG1lbnQgb2YgUGh5c2ljcyBhbmQgQXN0cm9ub215LCBVcHBzYWxhIFVuaXZlcnNp
-dHksIEJveCA1MTYsIFVwcHNhbGEsIDc1MTIwLCBTd2VkZW4mI3hEO05hdGlvbmFsIFJlc291cmNl
-IENlbnRyZSBmb3IgUGh5c2ljcyBFZHVjYXRpb24sIEx1bmQgVW5pdmVyc2l0eSwgQm94IDExOCwg
-THVuZCwgMjIxMDAsIFN3ZWRlbjwvYXV0aC1hZGRyZXNzPjx0aXRsZXM+PHRpdGxlPkNoYXRHUFQg
-YW5kIHRoZSBmcnVzdHJhdGVkIFNvY3JhdGVzPC90aXRsZT48c2Vjb25kYXJ5LXRpdGxlPlBoeXNp
-Y3MgRWR1Y2F0aW9uPC9zZWNvbmRhcnktdGl0bGU+PC90aXRsZXM+PHBlcmlvZGljYWw+PGZ1bGwt
-dGl0bGU+UGh5c2ljcyBFZHVjYXRpb248L2Z1bGwtdGl0bGU+PC9wZXJpb2RpY2FsPjx2b2x1bWU+
-NTg8L3ZvbHVtZT48bnVtYmVyPjM8L251bWJlcj48a2V5d29yZHM+PGtleXdvcmQ+YWNjZWxlcmF0
-aW9uPC9rZXl3b3JkPjxrZXl3b3JkPmFydGlmaWNpYWwgaW50ZWxsaWdlbmNlPC9rZXl3b3JkPjxr
-ZXl3b3JkPmNoYXRib3Q8L2tleXdvcmQ+PGtleXdvcmQ+Q2hhdEdQVDwva2V5d29yZD48a2V5d29y
-ZD5kaXNjb3Vyc2UgaW1pdGF0aW9uPC9rZXl3b3JkPjxrZXl3b3JkPmtpbmVtYXRpY3M8L2tleXdv
-cmQ+PGtleXdvcmQ+U29jcmF0aWMgZGlhbG9ndWU8L2tleXdvcmQ+PC9rZXl3b3Jkcz48ZGF0ZXM+
-PHllYXI+MjAyMzwveWVhcj48L2RhdGVzPjx3b3JrLXR5cGU+QXJ0aWNsZTwvd29yay10eXBlPjx1
-cmxzPjxyZWxhdGVkLXVybHM+PHVybD5odHRwczovL3d3dy5zY29wdXMuY29tL2lud2FyZC9yZWNv
-cmQudXJpP2VpZD0yLXMyLjAtODUxNTA4ODk4OTQmYW1wO2RvaT0xMC4xMDg4JTJmMTM2MS02NTUy
-JTJmYWNjMjk5JmFtcDtwYXJ0bmVySUQ9NDAmYW1wO21kNT01OTZlNzBkMmU3NzYwOWU4MDg0ZTI1
-MTYxMDgwYjdlNDwvdXJsPjwvcmVsYXRlZC11cmxzPjwvdXJscz48Y3VzdG9tNz4wMzUwMjE8L2N1
-c3RvbTc+PGVsZWN0cm9uaWMtcmVzb3VyY2UtbnVtPjEwLjEwODgvMTM2MS02NTUyL2FjYzI5OTwv
-ZWxlY3Ryb25pYy1yZXNvdXJjZS1udW0+PHJlbW90ZS1kYXRhYmFzZS1uYW1lPlNjb3B1czwvcmVt
-b3RlLWRhdGFiYXNlLW5hbWU+PC9yZWNvcmQ+PC9DaXRlPjwvRW5kTm90ZT5=
-</w:fldData>
-        </w:fldChar>
-      </w:r>
-      <w:r>
-        <w:instrText xml:space="preserve"> ADDIN EN.CITE </w:instrText>
-      </w:r>
-      <w:r>
-        <w:fldChar w:fldCharType="begin">
-          <w:fldData xml:space="preserve">PEVuZE5vdGU+PENpdGU+PEF1dGhvcj5Ed2l2ZWRpPC9BdXRob3I+PFllYXI+MjAyMzwvWWVhcj48
-UmVjTnVtPjg5MzwvUmVjTnVtPjxEaXNwbGF5VGV4dD4oRHdpdmVkaSBldCBhbC4sIDIwMjM7IEdy
-ZWdvcmNpYyAmYW1wOyBQZW5kcmlsbCwgMjAyMzsgVy4gWWVhZG9uIGV0IGFsLiwgMjAyMyk8L0Rp
-c3BsYXlUZXh0PjxyZWNvcmQ+PHJlYy1udW1iZXI+MjY8L3JlYy1udW1iZXI+PGZvcmVpZ24ta2V5
-cz48a2V5IGFwcD0iRU4iIGRiLWlkPSI1cHNkNXA1Mm1ydmVzNGVmcmFxNXdmZXdkZnc1djVwOXNl
-ZWEiIHRpbWVzdGFtcD0iMTcwMTg2MTE3MCI+MjY8L2tleT48L2ZvcmVpZ24ta2V5cz48cmVmLXR5
-cGUgbmFtZT0iSm91cm5hbCBBcnRpY2xlIj4xNzwvcmVmLXR5cGU+PGNvbnRyaWJ1dG9ycz48YXV0
-aG9ycz48YXV0aG9yPkR3aXZlZGksIFlvZ2VzaCBLPC9hdXRob3I+PGF1dGhvcj5Lc2hldHJpLCBO
-aXI8L2F1dGhvcj48YXV0aG9yPkh1Z2hlcywgTGF1cmllPC9hdXRob3I+PGF1dGhvcj5TbGFkZSwg
-RW1tYSBMb3Vpc2U8L2F1dGhvcj48YXV0aG9yPkpleWFyYWosIEFuYW5kPC9hdXRob3I+PGF1dGhv
-cj5LYXIsIEFycGFuIEt1bWFyPC9hdXRob3I+PGF1dGhvcj5CYWFiZHVsbGFoLCBBYmR1bGxhaCBN
-PC9hdXRob3I+PGF1dGhvcj5Lb29oYW5nLCBBbGV4PC9hdXRob3I+PGF1dGhvcj5SYWdoYXZhbiwg
-VmlzaG51cHJpeWE8L2F1dGhvcj48YXV0aG9yPkFodWphLCBNYW5qdTwvYXV0aG9yPjwvYXV0aG9y
-cz48L2NvbnRyaWJ1dG9ycz48dGl0bGVzPjx0aXRsZT7igJxTbyB3aGF0IGlmIENoYXRHUFQgd3Jv
-dGUgaXQ/4oCdIE11bHRpZGlzY2lwbGluYXJ5IHBlcnNwZWN0aXZlcyBvbiBvcHBvcnR1bml0aWVz
-LCBjaGFsbGVuZ2VzIGFuZCBpbXBsaWNhdGlvbnMgb2YgZ2VuZXJhdGl2ZSBjb252ZXJzYXRpb25h
-bCBBSSBmb3IgcmVzZWFyY2gsIHByYWN0aWNlIGFuZCBwb2xpY3k8L3RpdGxlPjxzZWNvbmRhcnkt
-dGl0bGU+SW50ZXJuYXRpb25hbCBKb3VybmFsIG9mIEluZm9ybWF0aW9uIE1hbmFnZW1lbnQ8L3Nl
-Y29uZGFyeS10aXRsZT48L3RpdGxlcz48cGVyaW9kaWNhbD48ZnVsbC10aXRsZT5JbnRlcm5hdGlv
-bmFsIEpvdXJuYWwgb2YgSW5mb3JtYXRpb24gTWFuYWdlbWVudDwvZnVsbC10aXRsZT48L3Blcmlv
-ZGljYWw+PHBhZ2VzPjEwMjY0MjwvcGFnZXM+PHZvbHVtZT43MTwvdm9sdW1lPjxkYXRlcz48eWVh
-cj4yMDIzPC95ZWFyPjwvZGF0ZXM+PGlzYm4+MDI2OC00MDEyPC9pc2JuPjx1cmxzPjwvdXJscz48
-L3JlY29yZD48L0NpdGU+PENpdGU+PEF1dGhvcj5ZZWFkb248L0F1dGhvcj48WWVhcj4yMDIzPC9Z
-ZWFyPjxSZWNOdW0+MTcyMDwvUmVjTnVtPjxyZWNvcmQ+PHJlYy1udW1iZXI+MTY8L3JlYy1udW1i
-ZXI+PGZvcmVpZ24ta2V5cz48a2V5IGFwcD0iRU4iIGRiLWlkPSI1cHNkNXA1Mm1ydmVzNGVmcmFx
-NXdmZXdkZnc1djVwOXNlZWEiIHRpbWVzdGFtcD0iMTcwMTg2MTE3MCI+MTY8L2tleT48L2ZvcmVp
-Z24ta2V5cz48cmVmLXR5cGUgbmFtZT0iSm91cm5hbCBBcnRpY2xlIj4xNzwvcmVmLXR5cGU+PGNv
-bnRyaWJ1dG9ycz48YXV0aG9ycz48YXV0aG9yPlllYWRvbiwgVy48L2F1dGhvcj48YXV0aG9yPklu
-eWFuZywgTy4gTy48L2F1dGhvcj48YXV0aG9yPk1pem91cmksIEEuPC9hdXRob3I+PGF1dGhvcj5Q
-ZWFjaCwgQS48L2F1dGhvcj48YXV0aG9yPlRlc3Ryb3csIEMuIFAuPC9hdXRob3I+PC9hdXRob3Jz
-PjwvY29udHJpYnV0b3JzPjxhdXRoLWFkZHJlc3M+RGVwYXJ0bWVudCBvZiBQaHlzaWNzLCBEdXJo
-YW0gVW5pdmVyc2l0eSwgTG93ZXIgTW91bnRqb3ksIFNvdXRoIFJkLCBEdXJoYW0sIERIMSAzTEUs
-IFVuaXRlZCBLaW5nZG9tPC9hdXRoLWFkZHJlc3M+PHRpdGxlcz48dGl0bGU+VGhlIGRlYXRoIG9m
-IHRoZSBzaG9ydC1mb3JtIHBoeXNpY3MgZXNzYXkgaW4gdGhlIGNvbWluZyBBSSByZXZvbHV0aW9u
-PC90aXRsZT48c2Vjb25kYXJ5LXRpdGxlPlBoeXNpY3MgRWR1Y2F0aW9uPC9zZWNvbmRhcnktdGl0
-bGU+PC90aXRsZXM+PHBlcmlvZGljYWw+PGZ1bGwtdGl0bGU+UGh5c2ljcyBFZHVjYXRpb248L2Z1
-bGwtdGl0bGU+PC9wZXJpb2RpY2FsPjx2b2x1bWU+NTg8L3ZvbHVtZT48bnVtYmVyPjM8L251bWJl
-cj48a2V5d29yZHM+PGtleXdvcmQ+YXV0aGVudGljIGFzc2Vzc21lbnQ8L2tleXdvcmQ+PGtleXdv
-cmQ+Q2hhdEdQVDwva2V5d29yZD48a2V5d29yZD5ldGhpY3M8L2tleXdvcmQ+PGtleXdvcmQ+bGFu
-Z3VhZ2UgbW9kZWxzPC9rZXl3b3JkPjxrZXl3b3JkPk5MUDwva2V5d29yZD48a2V5d29yZD5wZWRh
-Z29neTwva2V5d29yZD48L2tleXdvcmRzPjxkYXRlcz48eWVhcj4yMDIzPC95ZWFyPjwvZGF0ZXM+
-PHdvcmstdHlwZT5BcnRpY2xlPC93b3JrLXR5cGU+PHVybHM+PHJlbGF0ZWQtdXJscz48dXJsPmh0
-dHBzOi8vd3d3LnNjb3B1cy5jb20vaW53YXJkL3JlY29yZC51cmk/ZWlkPTItczIuMC04NTE1MjQ3
-MDA5NCZhbXA7ZG9pPTEwLjEwODglMmYxMzYxLTY1NTIlMmZhY2M1Y2YmYW1wO3BhcnRuZXJJRD00
-MCZhbXA7bWQ1PTQwZmNhOTliMzk1YmY1OGVhNmZlMTlmMjM4MDM1MmQ4PC91cmw+PC9yZWxhdGVk
-LXVybHM+PC91cmxzPjxjdXN0b203PjAzNTAyNzwvY3VzdG9tNz48ZWxlY3Ryb25pYy1yZXNvdXJj
-ZS1udW0+MTAuMTA4OC8xMzYxLTY1NTIvYWNjNWNmPC9lbGVjdHJvbmljLXJlc291cmNlLW51bT48
-cmVtb3RlLWRhdGFiYXNlLW5hbWU+U2NvcHVzPC9yZW1vdGUtZGF0YWJhc2UtbmFtZT48L3JlY29y
-ZD48L0NpdGU+PENpdGU+PEF1dGhvcj5HcmVnb3JjaWM8L0F1dGhvcj48WWVhcj4yMDIzPC9ZZWFy
-PjxSZWNOdW0+MTcyMTwvUmVjTnVtPjxyZWNvcmQ+PHJlYy1udW1iZXI+Mjc8L3JlYy1udW1iZXI+
-PGZvcmVpZ24ta2V5cz48a2V5IGFwcD0iRU4iIGRiLWlkPSI1cHNkNXA1Mm1ydmVzNGVmcmFxNXdm
-ZXdkZnc1djVwOXNlZWEiIHRpbWVzdGFtcD0iMTcwMTg2MTE3MCI+Mjc8L2tleT48L2ZvcmVpZ24t
-a2V5cz48cmVmLXR5cGUgbmFtZT0iSm91cm5hbCBBcnRpY2xlIj4xNzwvcmVmLXR5cGU+PGNvbnRy
-aWJ1dG9ycz48YXV0aG9ycz48YXV0aG9yPkdyZWdvcmNpYywgQi48L2F1dGhvcj48YXV0aG9yPlBl
-bmRyaWxsLCBBLiBNLjwvYXV0aG9yPjwvYXV0aG9ycz48L2NvbnRyaWJ1dG9ycz48YXV0aC1hZGRy
-ZXNzPkRlcGFydG1lbnQgb2YgUGh5c2ljcyBhbmQgQXN0cm9ub215LCBVcHBzYWxhIFVuaXZlcnNp
-dHksIEJveCA1MTYsIFVwcHNhbGEsIDc1MTIwLCBTd2VkZW4mI3hEO05hdGlvbmFsIFJlc291cmNl
-IENlbnRyZSBmb3IgUGh5c2ljcyBFZHVjYXRpb24sIEx1bmQgVW5pdmVyc2l0eSwgQm94IDExOCwg
-THVuZCwgMjIxMDAsIFN3ZWRlbjwvYXV0aC1hZGRyZXNzPjx0aXRsZXM+PHRpdGxlPkNoYXRHUFQg
-YW5kIHRoZSBmcnVzdHJhdGVkIFNvY3JhdGVzPC90aXRsZT48c2Vjb25kYXJ5LXRpdGxlPlBoeXNp
-Y3MgRWR1Y2F0aW9uPC9zZWNvbmRhcnktdGl0bGU+PC90aXRsZXM+PHBlcmlvZGljYWw+PGZ1bGwt
-dGl0bGU+UGh5c2ljcyBFZHVjYXRpb248L2Z1bGwtdGl0bGU+PC9wZXJpb2RpY2FsPjx2b2x1bWU+
-NTg8L3ZvbHVtZT48bnVtYmVyPjM8L251bWJlcj48a2V5d29yZHM+PGtleXdvcmQ+YWNjZWxlcmF0
-aW9uPC9rZXl3b3JkPjxrZXl3b3JkPmFydGlmaWNpYWwgaW50ZWxsaWdlbmNlPC9rZXl3b3JkPjxr
-ZXl3b3JkPmNoYXRib3Q8L2tleXdvcmQ+PGtleXdvcmQ+Q2hhdEdQVDwva2V5d29yZD48a2V5d29y
-ZD5kaXNjb3Vyc2UgaW1pdGF0aW9uPC9rZXl3b3JkPjxrZXl3b3JkPmtpbmVtYXRpY3M8L2tleXdv
-cmQ+PGtleXdvcmQ+U29jcmF0aWMgZGlhbG9ndWU8L2tleXdvcmQ+PC9rZXl3b3Jkcz48ZGF0ZXM+
-PHllYXI+MjAyMzwveWVhcj48L2RhdGVzPjx3b3JrLXR5cGU+QXJ0aWNsZTwvd29yay10eXBlPjx1
-cmxzPjxyZWxhdGVkLXVybHM+PHVybD5odHRwczovL3d3dy5zY29wdXMuY29tL2lud2FyZC9yZWNv
-cmQudXJpP2VpZD0yLXMyLjAtODUxNTA4ODk4OTQmYW1wO2RvaT0xMC4xMDg4JTJmMTM2MS02NTUy
-JTJmYWNjMjk5JmFtcDtwYXJ0bmVySUQ9NDAmYW1wO21kNT01OTZlNzBkMmU3NzYwOWU4MDg0ZTI1
-MTYxMDgwYjdlNDwvdXJsPjwvcmVsYXRlZC11cmxzPjwvdXJscz48Y3VzdG9tNz4wMzUwMjE8L2N1
-c3RvbTc+PGVsZWN0cm9uaWMtcmVzb3VyY2UtbnVtPjEwLjEwODgvMTM2MS02NTUyL2FjYzI5OTwv
-ZWxlY3Ryb25pYy1yZXNvdXJjZS1udW0+PHJlbW90ZS1kYXRhYmFzZS1uYW1lPlNjb3B1czwvcmVt
-b3RlLWRhdGFiYXNlLW5hbWU+PC9yZWNvcmQ+PC9DaXRlPjwvRW5kTm90ZT5=
-</w:fldData>
-        </w:fldChar>
-      </w:r>
-      <w:r>
-        <w:instrText xml:space="preserve"> ADDIN EN.CITE.DATA </w:instrText>
-      </w:r>
-      <w:r>
-        <w:fldChar w:fldCharType="end"/>
-      </w:r>
-      <w:r>
-        <w:fldChar w:fldCharType="separate"/>
-      </w:r>
-      <w:r>
-        <w:rPr>
-          <w:noProof/>
-        </w:rPr>
-        <w:t>(Dwivedi et al., 2023; Gregorcic &amp; Pendrill, 2023; W. Yeadon et al., 2023)</w:t>
-      </w:r>
-      <w:r>
-        <w:fldChar w:fldCharType="end"/>
+        <w:t>{Dwivedi, 2023 #893;Yeadon, 2023 #1720;Gregorcic, 2023 #1721}</w:t>
       </w:r>
       <w:r>
         <w:t>.</w:t>
@@ -2993,43 +1301,13 @@
         <w:t xml:space="preserve">The main objective of experimental research is to examine causal relationships between variables through carefully designed experiments </w:t>
       </w:r>
       <w:r>
-        <w:fldChar w:fldCharType="begin"/>
-      </w:r>
-      <w:r>
-        <w:instrText xml:space="preserve"> ADDIN EN.CITE &lt;EndNote&gt;&lt;Cite&gt;&lt;Author&gt;Cook&lt;/Author&gt;&lt;Year&gt;2002&lt;/Year&gt;&lt;RecNum&gt;3548&lt;/RecNum&gt;&lt;DisplayText&gt;(Cook et al., 2002)&lt;/DisplayText&gt;&lt;record&gt;&lt;rec-number&gt;28&lt;/rec-number&gt;&lt;foreign-keys&gt;&lt;key app="EN" db-id="5psd5p52mrves4efraq5wfewdfw5v5p9seea" timestamp="1701861170"&gt;28&lt;/key&gt;&lt;/foreign-keys&gt;&lt;ref-type name="Book"&gt;6&lt;/ref-type&gt;&lt;contributors&gt;&lt;authors&gt;&lt;author&gt;Cook, Thomas D&lt;/author&gt;&lt;author&gt;Campbell, Donald Thomas&lt;/author&gt;&lt;author&gt;Shadish, William&lt;/author&gt;&lt;/authors&gt;&lt;/contributors&gt;&lt;titles&gt;&lt;title&gt;Experimental and quasi-experimental designs for generalized causal inference&lt;/title&gt;&lt;/titles&gt;&lt;dates&gt;&lt;year&gt;2002&lt;/year&gt;&lt;/dates&gt;&lt;publisher&gt;Houghton Mifflin Boston, MA&lt;/publisher&gt;&lt;isbn&gt;0395615569&lt;/isbn&gt;&lt;urls&gt;&lt;/urls&gt;&lt;/record&gt;&lt;/Cite&gt;&lt;/EndNote&gt;</w:instrText>
-      </w:r>
-      <w:r>
-        <w:fldChar w:fldCharType="separate"/>
-      </w:r>
-      <w:r>
-        <w:rPr>
-          <w:noProof/>
-        </w:rPr>
-        <w:t>(Cook et al., 2002)</w:t>
-      </w:r>
-      <w:r>
-        <w:fldChar w:fldCharType="end"/>
+        <w:t>{Cook, 2002 #3548}</w:t>
       </w:r>
       <w:r>
         <w:t xml:space="preserve">. Experimental research is characterized by the manipulation of an independent variable (IV) while keeping all other variables constant. The dependent variable (DV) is the outcome that is measured to determine the effect of the IV. In addition to the IV and DV, experimental research often includes a control group that does not receive the experimental treatment </w:t>
       </w:r>
       <w:r>
-        <w:fldChar w:fldCharType="begin"/>
-      </w:r>
-      <w:r>
-        <w:instrText xml:space="preserve"> ADDIN EN.CITE &lt;EndNote&gt;&lt;Cite&gt;&lt;Author&gt;Trochim&lt;/Author&gt;&lt;Year&gt;2001&lt;/Year&gt;&lt;RecNum&gt;3549&lt;/RecNum&gt;&lt;DisplayText&gt;(Trochim &amp;amp; Donnelly, 2001)&lt;/DisplayText&gt;&lt;record&gt;&lt;rec-number&gt;29&lt;/rec-number&gt;&lt;foreign-keys&gt;&lt;key app="EN" db-id="5psd5p52mrves4efraq5wfewdfw5v5p9seea" timestamp="1701861170"&gt;29&lt;/key&gt;&lt;/foreign-keys&gt;&lt;ref-type name="Book"&gt;6&lt;/ref-type&gt;&lt;contributors&gt;&lt;authors&gt;&lt;author&gt;Trochim, William MK&lt;/author&gt;&lt;author&gt;Donnelly, James P&lt;/author&gt;&lt;/authors&gt;&lt;/contributors&gt;&lt;titles&gt;&lt;title&gt;Research methods knowledge base&lt;/title&gt;&lt;/titles&gt;&lt;volume&gt;2&lt;/volume&gt;&lt;dates&gt;&lt;year&gt;2001&lt;/year&gt;&lt;/dates&gt;&lt;publisher&gt;Atomic Dog Pub. Macmillan Publishing Company, New York&lt;/publisher&gt;&lt;urls&gt;&lt;/urls&gt;&lt;/record&gt;&lt;/Cite&gt;&lt;/EndNote&gt;</w:instrText>
-      </w:r>
-      <w:r>
-        <w:fldChar w:fldCharType="separate"/>
-      </w:r>
-      <w:r>
-        <w:rPr>
-          <w:noProof/>
-        </w:rPr>
-        <w:t>(Trochim &amp; Donnelly, 2001)</w:t>
-      </w:r>
-      <w:r>
-        <w:fldChar w:fldCharType="end"/>
+        <w:t>{Trochim, 2001 #3549}</w:t>
       </w:r>
       <w:r>
         <w:t>. This helps to ensure that any changes observed in the experimental group are due to the treatment and not to other factors.</w:t>
@@ -5890,249 +4168,7 @@
           <w:rFonts w:eastAsia="Times New Roman"/>
           <w:color w:val="000000"/>
         </w:rPr>
-        <w:fldChar w:fldCharType="begin">
-          <w:fldData xml:space="preserve">PEVuZE5vdGU+PENpdGU+PEF1dGhvcj5ZZWFkb248L0F1dGhvcj48WWVhcj4yMDIzPC9ZZWFyPjxS
-ZWNOdW0+MTcyMDwvUmVjTnVtPjxEaXNwbGF5VGV4dD4oRW1lbmlrZSAmYW1wOyBFbWVuaWtlLCAy
-MDIzOyBTLiBGZXJndXMgZXQgYWwuLCAyMDIzOyBXLiBZZWFkb24gZXQgYWwuLCAyMDIzKTwvRGlz
-cGxheVRleHQ+PHJlY29yZD48cmVjLW51bWJlcj4xNjwvcmVjLW51bWJlcj48Zm9yZWlnbi1rZXlz
-PjxrZXkgYXBwPSJFTiIgZGItaWQ9IjVwc2Q1cDUybXJ2ZXM0ZWZyYXE1d2Zld2RmdzV2NXA5c2Vl
-YSIgdGltZXN0YW1wPSIxNzAxODYxMTcwIj4xNjwva2V5PjwvZm9yZWlnbi1rZXlzPjxyZWYtdHlw
-ZSBuYW1lPSJKb3VybmFsIEFydGljbGUiPjE3PC9yZWYtdHlwZT48Y29udHJpYnV0b3JzPjxhdXRo
-b3JzPjxhdXRob3I+WWVhZG9uLCBXLjwvYXV0aG9yPjxhdXRob3I+SW55YW5nLCBPLiBPLjwvYXV0
-aG9yPjxhdXRob3I+TWl6b3VyaSwgQS48L2F1dGhvcj48YXV0aG9yPlBlYWNoLCBBLjwvYXV0aG9y
-PjxhdXRob3I+VGVzdHJvdywgQy4gUC48L2F1dGhvcj48L2F1dGhvcnM+PC9jb250cmlidXRvcnM+
-PGF1dGgtYWRkcmVzcz5EZXBhcnRtZW50IG9mIFBoeXNpY3MsIER1cmhhbSBVbml2ZXJzaXR5LCBM
-b3dlciBNb3VudGpveSwgU291dGggUmQsIER1cmhhbSwgREgxIDNMRSwgVW5pdGVkIEtpbmdkb208
-L2F1dGgtYWRkcmVzcz48dGl0bGVzPjx0aXRsZT5UaGUgZGVhdGggb2YgdGhlIHNob3J0LWZvcm0g
-cGh5c2ljcyBlc3NheSBpbiB0aGUgY29taW5nIEFJIHJldm9sdXRpb248L3RpdGxlPjxzZWNvbmRh
-cnktdGl0bGU+UGh5c2ljcyBFZHVjYXRpb248L3NlY29uZGFyeS10aXRsZT48L3RpdGxlcz48cGVy
-aW9kaWNhbD48ZnVsbC10aXRsZT5QaHlzaWNzIEVkdWNhdGlvbjwvZnVsbC10aXRsZT48L3Blcmlv
-ZGljYWw+PHZvbHVtZT41ODwvdm9sdW1lPjxudW1iZXI+MzwvbnVtYmVyPjxrZXl3b3Jkcz48a2V5
-d29yZD5hdXRoZW50aWMgYXNzZXNzbWVudDwva2V5d29yZD48a2V5d29yZD5DaGF0R1BUPC9rZXl3
-b3JkPjxrZXl3b3JkPmV0aGljczwva2V5d29yZD48a2V5d29yZD5sYW5ndWFnZSBtb2RlbHM8L2tl
-eXdvcmQ+PGtleXdvcmQ+TkxQPC9rZXl3b3JkPjxrZXl3b3JkPnBlZGFnb2d5PC9rZXl3b3JkPjwv
-a2V5d29yZHM+PGRhdGVzPjx5ZWFyPjIwMjM8L3llYXI+PC9kYXRlcz48d29yay10eXBlPkFydGlj
-bGU8L3dvcmstdHlwZT48dXJscz48cmVsYXRlZC11cmxzPjx1cmw+aHR0cHM6Ly93d3cuc2NvcHVz
-LmNvbS9pbndhcmQvcmVjb3JkLnVyaT9laWQ9Mi1zMi4wLTg1MTUyNDcwMDk0JmFtcDtkb2k9MTAu
-MTA4OCUyZjEzNjEtNjU1MiUyZmFjYzVjZiZhbXA7cGFydG5lcklEPTQwJmFtcDttZDU9NDBmY2E5
-OWIzOTViZjU4ZWE2ZmUxOWYyMzgwMzUyZDg8L3VybD48L3JlbGF0ZWQtdXJscz48L3VybHM+PGN1
-c3RvbTc+MDM1MDI3PC9jdXN0b203PjxlbGVjdHJvbmljLXJlc291cmNlLW51bT4xMC4xMDg4LzEz
-NjEtNjU1Mi9hY2M1Y2Y8L2VsZWN0cm9uaWMtcmVzb3VyY2UtbnVtPjxyZW1vdGUtZGF0YWJhc2Ut
-bmFtZT5TY29wdXM8L3JlbW90ZS1kYXRhYmFzZS1uYW1lPjwvcmVjb3JkPjwvQ2l0ZT48Q2l0ZT48
-QXV0aG9yPkVtZW5pa2U8L0F1dGhvcj48WWVhcj4yMDIzPC9ZZWFyPjxSZWNOdW0+MTcyMjwvUmVj
-TnVtPjxyZWNvcmQ+PHJlYy1udW1iZXI+MTcyMjwvcmVjLW51bWJlcj48Zm9yZWlnbi1rZXlzPjxr
-ZXkgYXBwPSJFTiIgZGItaWQ9InBzNXZ3NXBhNmF3YWZ4ZXdyNXg1dHdkdWVhc3MyeHZ4ZDA5YSIg
-dGltZXN0YW1wPSIxNjgzMTY3ODI4Ij4xNzIyPC9rZXk+PC9mb3JlaWduLWtleXM+PHJlZi10eXBl
-IG5hbWU9IkpvdXJuYWwgQXJ0aWNsZSI+MTc8L3JlZi10eXBlPjxjb250cmlidXRvcnM+PGF1dGhv
-cnM+PGF1dGhvcj5FbWVuaWtlLCBNLiBFLjwvYXV0aG9yPjxhdXRob3I+RW1lbmlrZSwgQi4gVS48
-L2F1dGhvcj48L2F1dGhvcnM+PC9jb250cmlidXRvcnM+PGF1dGgtYWRkcmVzcz5EZXBhcnRtZW50
-IG9mIENoZW1pc3RyeSBhbmQgQ2hlbWljYWwgQmlvbG9neSwgUnV0Z2VycywgVGhlIFN0YXRlIFVu
-aXZlcnNpdHkgb2YgTmV3IEplcnNleSwgUGlzY2F0YXdheSwgTkogMDg4NTQsIFVuaXRlZCBTdGF0
-ZXMmI3hEO0RlcGFydG1lbnQgb2YgQ2hlbWlzdHJ5IGFuZCBQaHlzaWNzLCBTdGF0ZSBVbml2ZXJz
-aXR5IG9mIE5ldyBZb3JrLCBPbGQgV2VzdGJ1cnksIE5ZIDExNTY4LCBVbml0ZWQgU3RhdGVzPC9h
-dXRoLWFkZHJlc3M+PHRpdGxlcz48dGl0bGU+V2FzIFRoaXMgVGl0bGUgR2VuZXJhdGVkIGJ5IENo
-YXRHUFQ/IENvbnNpZGVyYXRpb25zIGZvciBBcnRpZmljaWFsIEludGVsbGlnZW5jZSBUZXh0LUdl
-bmVyYXRpb24gU29mdHdhcmUgUHJvZ3JhbXMgZm9yIENoZW1pc3RzIGFuZCBDaGVtaXN0cnkgRWR1
-Y2F0b3JzPC90aXRsZT48c2Vjb25kYXJ5LXRpdGxlPkpvdXJuYWwgb2YgQ2hlbWljYWwgRWR1Y2F0
-aW9uPC9zZWNvbmRhcnktdGl0bGU+PC90aXRsZXM+PHBlcmlvZGljYWw+PGZ1bGwtdGl0bGU+Sm91
-cm5hbCBvZiBDaGVtaWNhbCBFZHVjYXRpb248L2Z1bGwtdGl0bGU+PC9wZXJpb2RpY2FsPjxwYWdl
-cz4xNDEzLTE0MTg8L3BhZ2VzPjx2b2x1bWU+MTAwPC92b2x1bWU+PG51bWJlcj40PC9udW1iZXI+
-PGtleXdvcmRzPjxrZXl3b3JkPkNvbW11bmljYXRpb24vV3JpdGluZzwva2V5d29yZD48a2V5d29y
-ZD5DdXJyaWN1bHVtPC9rZXl3b3JkPjxrZXl3b3JkPkZpcnN0LVllYXIgVW5kZXJncmFkdWF0ZS9H
-ZW5lcmFsPC9rZXl3b3JkPjxrZXl3b3JkPkdlbmVyYWwgUHVibGljPC9rZXl3b3JkPjxrZXl3b3Jk
-PkdyYWR1YXRlIEVkdWNhdGlvbi9SZXNlYXJjaDwva2V5d29yZD48a2V5d29yZD5JbnRlcm5ldC9X
-ZWItQmFzZWQgTGVhcm5pbmc8L2tleXdvcmQ+PGtleXdvcmQ+UHJvZmVzc2lvbmFsIERldmVsb3Bt
-ZW50PC9rZXl3b3JkPjxrZXl3b3JkPlNlY29uZC1ZZWFyIFVuZGVyZ3JhZHVhdGU8L2tleXdvcmQ+
-PGtleXdvcmQ+VXBwZXItRGl2aXNpb24gVW5kZXJncmFkdWF0ZTwva2V5d29yZD48L2tleXdvcmRz
-PjxkYXRlcz48eWVhcj4yMDIzPC95ZWFyPjwvZGF0ZXM+PHdvcmstdHlwZT5SZXZpZXc8L3dvcmst
-dHlwZT48dXJscz48cmVsYXRlZC11cmxzPjx1cmw+aHR0cHM6Ly93d3cuc2NvcHVzLmNvbS9pbndh
-cmQvcmVjb3JkLnVyaT9laWQ9Mi1zMi4wLTg1MTUxMzgyMjQ4JmFtcDtkb2k9MTAuMTAyMSUyZmFj
-cy5qY2hlbWVkLjNjMDAwNjMmYW1wO3BhcnRuZXJJRD00MCZhbXA7bWQ1PTQ3ZWU1ODIzOTljZjE1
-ZGMzNjM5MjYyNzAwZDY5NzBiPC91cmw+PC9yZWxhdGVkLXVybHM+PC91cmxzPjxlbGVjdHJvbmlj
-LXJlc291cmNlLW51bT4xMC4xMDIxL2Fjcy5qY2hlbWVkLjNjMDAwNjM8L2VsZWN0cm9uaWMtcmVz
-b3VyY2UtbnVtPjxyZW1vdGUtZGF0YWJhc2UtbmFtZT5TY29wdXM8L3JlbW90ZS1kYXRhYmFzZS1u
-YW1lPjwvcmVjb3JkPjwvQ2l0ZT48Q2l0ZT48QXV0aG9yPkZlcmd1czwvQXV0aG9yPjxZZWFyPjIw
-MjM8L1llYXI+PFJlY051bT4xNzIzPC9SZWNOdW0+PHJlY29yZD48cmVjLW51bWJlcj4xNzIzPC9y
-ZWMtbnVtYmVyPjxmb3JlaWduLWtleXM+PGtleSBhcHA9IkVOIiBkYi1pZD0icHM1dnc1cGE2YXdh
-Znhld3I1eDV0d2R1ZWFzczJ4dnhkMDlhIiB0aW1lc3RhbXA9IjE2ODMxNjc4MjgiPjE3MjM8L2tl
-eT48L2ZvcmVpZ24ta2V5cz48cmVmLXR5cGUgbmFtZT0iSm91cm5hbCBBcnRpY2xlIj4xNzwvcmVm
-LXR5cGU+PGNvbnRyaWJ1dG9ycz48YXV0aG9ycz48YXV0aG9yPkZlcmd1cywgUy48L2F1dGhvcj48
-YXV0aG9yPkJvdGhhLCBNLjwvYXV0aG9yPjxhdXRob3I+T3N0b3ZhciwgTS48L2F1dGhvcj48L2F1
-dGhvcnM+PC9jb250cmlidXRvcnM+PGF1dGgtYWRkcmVzcz5TY2hvb2wgb2YgTGlmZSBhbmQgTWVk
-aWNhbCBTY2llbmNlcywgVW5pdmVyc2l0eSBvZiBIZXJ0Zm9yZHNoaXJlLCBDb2xsZWdlIExhbmUs
-IEhhdGZpZWxkLCBBTDEwIDlBQiwgVW5pdGVkIEtpbmdkb208L2F1dGgtYWRkcmVzcz48dGl0bGVz
-Pjx0aXRsZT5FdmFsdWF0aW5nIEFjYWRlbWljIEFuc3dlcnMgR2VuZXJhdGVkIFVzaW5nIENoYXRH
-UFQ8L3RpdGxlPjxzZWNvbmRhcnktdGl0bGU+Sm91cm5hbCBvZiBDaGVtaWNhbCBFZHVjYXRpb248
-L3NlY29uZGFyeS10aXRsZT48L3RpdGxlcz48cGVyaW9kaWNhbD48ZnVsbC10aXRsZT5Kb3VybmFs
-IG9mIENoZW1pY2FsIEVkdWNhdGlvbjwvZnVsbC10aXRsZT48L3BlcmlvZGljYWw+PHBhZ2VzPjE2
-NzItMTY3NTwvcGFnZXM+PHZvbHVtZT4xMDA8L3ZvbHVtZT48bnVtYmVyPjQ8L251bWJlcj48a2V5
-d29yZHM+PGtleXdvcmQ+QXBwbGljYXRpb25zIG9mIENoZW1pc3RyeTwva2V5d29yZD48a2V5d29y
-ZD5GaXJzdC1ZZWFyIFVuZGVyZ3JhZHVhdGU8L2tleXdvcmQ+PGtleXdvcmQ+R2VuZXJhbDwva2V5
-d29yZD48a2V5d29yZD5JbnRlcm5ldDwva2V5d29yZD48a2V5d29yZD5PdXRyZWFjaDwva2V5d29y
-ZD48a2V5d29yZD5QdWJsaWMgVW5kZXJzdGFuZGluZzwva2V5d29yZD48a2V5d29yZD5XZWItQmFz
-ZWQgTGVhcm5pbmc8L2tleXdvcmQ+PC9rZXl3b3Jkcz48ZGF0ZXM+PHllYXI+MjAyMzwveWVhcj48
-L2RhdGVzPjx3b3JrLXR5cGU+QXJ0aWNsZTwvd29yay10eXBlPjx1cmxzPjxyZWxhdGVkLXVybHM+
-PHVybD5odHRwczovL3d3dy5zY29wdXMuY29tL2lud2FyZC9yZWNvcmQudXJpP2VpZD0yLXMyLjAt
-ODUxNTEzMjA5NjYmYW1wO2RvaT0xMC4xMDIxJTJmYWNzLmpjaGVtZWQuM2MwMDA4NyZhbXA7cGFy
-dG5lcklEPTQwJmFtcDttZDU9Y2ViY2YxODU2YTBjMDlhYzNlZmY3NzdhNzI0YWFjNDg8L3VybD48
-L3JlbGF0ZWQtdXJscz48L3VybHM+PGVsZWN0cm9uaWMtcmVzb3VyY2UtbnVtPjEwLjEwMjEvYWNz
-LmpjaGVtZWQuM2MwMDA4NzwvZWxlY3Ryb25pYy1yZXNvdXJjZS1udW0+PHJlbW90ZS1kYXRhYmFz
-ZS1uYW1lPlNjb3B1czwvcmVtb3RlLWRhdGFiYXNlLW5hbWU+PC9yZWNvcmQ+PC9DaXRlPjwvRW5k
-Tm90ZT5=
-</w:fldData>
-        </w:fldChar>
-      </w:r>
-      <w:r>
-        <w:rPr>
-          <w:rFonts w:eastAsia="Times New Roman"/>
-          <w:color w:val="000000"/>
-        </w:rPr>
-        <w:instrText xml:space="preserve"> ADDIN EN.CITE </w:instrText>
-      </w:r>
-      <w:r>
-        <w:rPr>
-          <w:rFonts w:eastAsia="Times New Roman"/>
-          <w:color w:val="000000"/>
-        </w:rPr>
-        <w:fldChar w:fldCharType="begin">
-          <w:fldData xml:space="preserve">PEVuZE5vdGU+PENpdGU+PEF1dGhvcj5ZZWFkb248L0F1dGhvcj48WWVhcj4yMDIzPC9ZZWFyPjxS
-ZWNOdW0+MTcyMDwvUmVjTnVtPjxEaXNwbGF5VGV4dD4oRW1lbmlrZSAmYW1wOyBFbWVuaWtlLCAy
-MDIzOyBTLiBGZXJndXMgZXQgYWwuLCAyMDIzOyBXLiBZZWFkb24gZXQgYWwuLCAyMDIzKTwvRGlz
-cGxheVRleHQ+PHJlY29yZD48cmVjLW51bWJlcj4xNjwvcmVjLW51bWJlcj48Zm9yZWlnbi1rZXlz
-PjxrZXkgYXBwPSJFTiIgZGItaWQ9IjVwc2Q1cDUybXJ2ZXM0ZWZyYXE1d2Zld2RmdzV2NXA5c2Vl
-YSIgdGltZXN0YW1wPSIxNzAxODYxMTcwIj4xNjwva2V5PjwvZm9yZWlnbi1rZXlzPjxyZWYtdHlw
-ZSBuYW1lPSJKb3VybmFsIEFydGljbGUiPjE3PC9yZWYtdHlwZT48Y29udHJpYnV0b3JzPjxhdXRo
-b3JzPjxhdXRob3I+WWVhZG9uLCBXLjwvYXV0aG9yPjxhdXRob3I+SW55YW5nLCBPLiBPLjwvYXV0
-aG9yPjxhdXRob3I+TWl6b3VyaSwgQS48L2F1dGhvcj48YXV0aG9yPlBlYWNoLCBBLjwvYXV0aG9y
-PjxhdXRob3I+VGVzdHJvdywgQy4gUC48L2F1dGhvcj48L2F1dGhvcnM+PC9jb250cmlidXRvcnM+
-PGF1dGgtYWRkcmVzcz5EZXBhcnRtZW50IG9mIFBoeXNpY3MsIER1cmhhbSBVbml2ZXJzaXR5LCBM
-b3dlciBNb3VudGpveSwgU291dGggUmQsIER1cmhhbSwgREgxIDNMRSwgVW5pdGVkIEtpbmdkb208
-L2F1dGgtYWRkcmVzcz48dGl0bGVzPjx0aXRsZT5UaGUgZGVhdGggb2YgdGhlIHNob3J0LWZvcm0g
-cGh5c2ljcyBlc3NheSBpbiB0aGUgY29taW5nIEFJIHJldm9sdXRpb248L3RpdGxlPjxzZWNvbmRh
-cnktdGl0bGU+UGh5c2ljcyBFZHVjYXRpb248L3NlY29uZGFyeS10aXRsZT48L3RpdGxlcz48cGVy
-aW9kaWNhbD48ZnVsbC10aXRsZT5QaHlzaWNzIEVkdWNhdGlvbjwvZnVsbC10aXRsZT48L3Blcmlv
-ZGljYWw+PHZvbHVtZT41ODwvdm9sdW1lPjxudW1iZXI+MzwvbnVtYmVyPjxrZXl3b3Jkcz48a2V5
-d29yZD5hdXRoZW50aWMgYXNzZXNzbWVudDwva2V5d29yZD48a2V5d29yZD5DaGF0R1BUPC9rZXl3
-b3JkPjxrZXl3b3JkPmV0aGljczwva2V5d29yZD48a2V5d29yZD5sYW5ndWFnZSBtb2RlbHM8L2tl
-eXdvcmQ+PGtleXdvcmQ+TkxQPC9rZXl3b3JkPjxrZXl3b3JkPnBlZGFnb2d5PC9rZXl3b3JkPjwv
-a2V5d29yZHM+PGRhdGVzPjx5ZWFyPjIwMjM8L3llYXI+PC9kYXRlcz48d29yay10eXBlPkFydGlj
-bGU8L3dvcmstdHlwZT48dXJscz48cmVsYXRlZC11cmxzPjx1cmw+aHR0cHM6Ly93d3cuc2NvcHVz
-LmNvbS9pbndhcmQvcmVjb3JkLnVyaT9laWQ9Mi1zMi4wLTg1MTUyNDcwMDk0JmFtcDtkb2k9MTAu
-MTA4OCUyZjEzNjEtNjU1MiUyZmFjYzVjZiZhbXA7cGFydG5lcklEPTQwJmFtcDttZDU9NDBmY2E5
-OWIzOTViZjU4ZWE2ZmUxOWYyMzgwMzUyZDg8L3VybD48L3JlbGF0ZWQtdXJscz48L3VybHM+PGN1
-c3RvbTc+MDM1MDI3PC9jdXN0b203PjxlbGVjdHJvbmljLXJlc291cmNlLW51bT4xMC4xMDg4LzEz
-NjEtNjU1Mi9hY2M1Y2Y8L2VsZWN0cm9uaWMtcmVzb3VyY2UtbnVtPjxyZW1vdGUtZGF0YWJhc2Ut
-bmFtZT5TY29wdXM8L3JlbW90ZS1kYXRhYmFzZS1uYW1lPjwvcmVjb3JkPjwvQ2l0ZT48Q2l0ZT48
-QXV0aG9yPkVtZW5pa2U8L0F1dGhvcj48WWVhcj4yMDIzPC9ZZWFyPjxSZWNOdW0+MTcyMjwvUmVj
-TnVtPjxyZWNvcmQ+PHJlYy1udW1iZXI+MTcyMjwvcmVjLW51bWJlcj48Zm9yZWlnbi1rZXlzPjxr
-ZXkgYXBwPSJFTiIgZGItaWQ9InBzNXZ3NXBhNmF3YWZ4ZXdyNXg1dHdkdWVhc3MyeHZ4ZDA5YSIg
-dGltZXN0YW1wPSIxNjgzMTY3ODI4Ij4xNzIyPC9rZXk+PC9mb3JlaWduLWtleXM+PHJlZi10eXBl
-IG5hbWU9IkpvdXJuYWwgQXJ0aWNsZSI+MTc8L3JlZi10eXBlPjxjb250cmlidXRvcnM+PGF1dGhv
-cnM+PGF1dGhvcj5FbWVuaWtlLCBNLiBFLjwvYXV0aG9yPjxhdXRob3I+RW1lbmlrZSwgQi4gVS48
-L2F1dGhvcj48L2F1dGhvcnM+PC9jb250cmlidXRvcnM+PGF1dGgtYWRkcmVzcz5EZXBhcnRtZW50
-IG9mIENoZW1pc3RyeSBhbmQgQ2hlbWljYWwgQmlvbG9neSwgUnV0Z2VycywgVGhlIFN0YXRlIFVu
-aXZlcnNpdHkgb2YgTmV3IEplcnNleSwgUGlzY2F0YXdheSwgTkogMDg4NTQsIFVuaXRlZCBTdGF0
-ZXMmI3hEO0RlcGFydG1lbnQgb2YgQ2hlbWlzdHJ5IGFuZCBQaHlzaWNzLCBTdGF0ZSBVbml2ZXJz
-aXR5IG9mIE5ldyBZb3JrLCBPbGQgV2VzdGJ1cnksIE5ZIDExNTY4LCBVbml0ZWQgU3RhdGVzPC9h
-dXRoLWFkZHJlc3M+PHRpdGxlcz48dGl0bGU+V2FzIFRoaXMgVGl0bGUgR2VuZXJhdGVkIGJ5IENo
-YXRHUFQ/IENvbnNpZGVyYXRpb25zIGZvciBBcnRpZmljaWFsIEludGVsbGlnZW5jZSBUZXh0LUdl
-bmVyYXRpb24gU29mdHdhcmUgUHJvZ3JhbXMgZm9yIENoZW1pc3RzIGFuZCBDaGVtaXN0cnkgRWR1
-Y2F0b3JzPC90aXRsZT48c2Vjb25kYXJ5LXRpdGxlPkpvdXJuYWwgb2YgQ2hlbWljYWwgRWR1Y2F0
-aW9uPC9zZWNvbmRhcnktdGl0bGU+PC90aXRsZXM+PHBlcmlvZGljYWw+PGZ1bGwtdGl0bGU+Sm91
-cm5hbCBvZiBDaGVtaWNhbCBFZHVjYXRpb248L2Z1bGwtdGl0bGU+PC9wZXJpb2RpY2FsPjxwYWdl
-cz4xNDEzLTE0MTg8L3BhZ2VzPjx2b2x1bWU+MTAwPC92b2x1bWU+PG51bWJlcj40PC9udW1iZXI+
-PGtleXdvcmRzPjxrZXl3b3JkPkNvbW11bmljYXRpb24vV3JpdGluZzwva2V5d29yZD48a2V5d29y
-ZD5DdXJyaWN1bHVtPC9rZXl3b3JkPjxrZXl3b3JkPkZpcnN0LVllYXIgVW5kZXJncmFkdWF0ZS9H
-ZW5lcmFsPC9rZXl3b3JkPjxrZXl3b3JkPkdlbmVyYWwgUHVibGljPC9rZXl3b3JkPjxrZXl3b3Jk
-PkdyYWR1YXRlIEVkdWNhdGlvbi9SZXNlYXJjaDwva2V5d29yZD48a2V5d29yZD5JbnRlcm5ldC9X
-ZWItQmFzZWQgTGVhcm5pbmc8L2tleXdvcmQ+PGtleXdvcmQ+UHJvZmVzc2lvbmFsIERldmVsb3Bt
-ZW50PC9rZXl3b3JkPjxrZXl3b3JkPlNlY29uZC1ZZWFyIFVuZGVyZ3JhZHVhdGU8L2tleXdvcmQ+
-PGtleXdvcmQ+VXBwZXItRGl2aXNpb24gVW5kZXJncmFkdWF0ZTwva2V5d29yZD48L2tleXdvcmRz
-PjxkYXRlcz48eWVhcj4yMDIzPC95ZWFyPjwvZGF0ZXM+PHdvcmstdHlwZT5SZXZpZXc8L3dvcmst
-dHlwZT48dXJscz48cmVsYXRlZC11cmxzPjx1cmw+aHR0cHM6Ly93d3cuc2NvcHVzLmNvbS9pbndh
-cmQvcmVjb3JkLnVyaT9laWQ9Mi1zMi4wLTg1MTUxMzgyMjQ4JmFtcDtkb2k9MTAuMTAyMSUyZmFj
-cy5qY2hlbWVkLjNjMDAwNjMmYW1wO3BhcnRuZXJJRD00MCZhbXA7bWQ1PTQ3ZWU1ODIzOTljZjE1
-ZGMzNjM5MjYyNzAwZDY5NzBiPC91cmw+PC9yZWxhdGVkLXVybHM+PC91cmxzPjxlbGVjdHJvbmlj
-LXJlc291cmNlLW51bT4xMC4xMDIxL2Fjcy5qY2hlbWVkLjNjMDAwNjM8L2VsZWN0cm9uaWMtcmVz
-b3VyY2UtbnVtPjxyZW1vdGUtZGF0YWJhc2UtbmFtZT5TY29wdXM8L3JlbW90ZS1kYXRhYmFzZS1u
-YW1lPjwvcmVjb3JkPjwvQ2l0ZT48Q2l0ZT48QXV0aG9yPkZlcmd1czwvQXV0aG9yPjxZZWFyPjIw
-MjM8L1llYXI+PFJlY051bT4xNzIzPC9SZWNOdW0+PHJlY29yZD48cmVjLW51bWJlcj4xNzIzPC9y
-ZWMtbnVtYmVyPjxmb3JlaWduLWtleXM+PGtleSBhcHA9IkVOIiBkYi1pZD0icHM1dnc1cGE2YXdh
-Znhld3I1eDV0d2R1ZWFzczJ4dnhkMDlhIiB0aW1lc3RhbXA9IjE2ODMxNjc4MjgiPjE3MjM8L2tl
-eT48L2ZvcmVpZ24ta2V5cz48cmVmLXR5cGUgbmFtZT0iSm91cm5hbCBBcnRpY2xlIj4xNzwvcmVm
-LXR5cGU+PGNvbnRyaWJ1dG9ycz48YXV0aG9ycz48YXV0aG9yPkZlcmd1cywgUy48L2F1dGhvcj48
-YXV0aG9yPkJvdGhhLCBNLjwvYXV0aG9yPjxhdXRob3I+T3N0b3ZhciwgTS48L2F1dGhvcj48L2F1
-dGhvcnM+PC9jb250cmlidXRvcnM+PGF1dGgtYWRkcmVzcz5TY2hvb2wgb2YgTGlmZSBhbmQgTWVk
-aWNhbCBTY2llbmNlcywgVW5pdmVyc2l0eSBvZiBIZXJ0Zm9yZHNoaXJlLCBDb2xsZWdlIExhbmUs
-IEhhdGZpZWxkLCBBTDEwIDlBQiwgVW5pdGVkIEtpbmdkb208L2F1dGgtYWRkcmVzcz48dGl0bGVz
-Pjx0aXRsZT5FdmFsdWF0aW5nIEFjYWRlbWljIEFuc3dlcnMgR2VuZXJhdGVkIFVzaW5nIENoYXRH
-UFQ8L3RpdGxlPjxzZWNvbmRhcnktdGl0bGU+Sm91cm5hbCBvZiBDaGVtaWNhbCBFZHVjYXRpb248
-L3NlY29uZGFyeS10aXRsZT48L3RpdGxlcz48cGVyaW9kaWNhbD48ZnVsbC10aXRsZT5Kb3VybmFs
-IG9mIENoZW1pY2FsIEVkdWNhdGlvbjwvZnVsbC10aXRsZT48L3BlcmlvZGljYWw+PHBhZ2VzPjE2
-NzItMTY3NTwvcGFnZXM+PHZvbHVtZT4xMDA8L3ZvbHVtZT48bnVtYmVyPjQ8L251bWJlcj48a2V5
-d29yZHM+PGtleXdvcmQ+QXBwbGljYXRpb25zIG9mIENoZW1pc3RyeTwva2V5d29yZD48a2V5d29y
-ZD5GaXJzdC1ZZWFyIFVuZGVyZ3JhZHVhdGU8L2tleXdvcmQ+PGtleXdvcmQ+R2VuZXJhbDwva2V5
-d29yZD48a2V5d29yZD5JbnRlcm5ldDwva2V5d29yZD48a2V5d29yZD5PdXRyZWFjaDwva2V5d29y
-ZD48a2V5d29yZD5QdWJsaWMgVW5kZXJzdGFuZGluZzwva2V5d29yZD48a2V5d29yZD5XZWItQmFz
-ZWQgTGVhcm5pbmc8L2tleXdvcmQ+PC9rZXl3b3Jkcz48ZGF0ZXM+PHllYXI+MjAyMzwveWVhcj48
-L2RhdGVzPjx3b3JrLXR5cGU+QXJ0aWNsZTwvd29yay10eXBlPjx1cmxzPjxyZWxhdGVkLXVybHM+
-PHVybD5odHRwczovL3d3dy5zY29wdXMuY29tL2lud2FyZC9yZWNvcmQudXJpP2VpZD0yLXMyLjAt
-ODUxNTEzMjA5NjYmYW1wO2RvaT0xMC4xMDIxJTJmYWNzLmpjaGVtZWQuM2MwMDA4NyZhbXA7cGFy
-dG5lcklEPTQwJmFtcDttZDU9Y2ViY2YxODU2YTBjMDlhYzNlZmY3NzdhNzI0YWFjNDg8L3VybD48
-L3JlbGF0ZWQtdXJscz48L3VybHM+PGVsZWN0cm9uaWMtcmVzb3VyY2UtbnVtPjEwLjEwMjEvYWNz
-LmpjaGVtZWQuM2MwMDA4NzwvZWxlY3Ryb25pYy1yZXNvdXJjZS1udW0+PHJlbW90ZS1kYXRhYmFz
-ZS1uYW1lPlNjb3B1czwvcmVtb3RlLWRhdGFiYXNlLW5hbWU+PC9yZWNvcmQ+PC9DaXRlPjwvRW5k
-Tm90ZT5=
-</w:fldData>
-        </w:fldChar>
-      </w:r>
-      <w:r>
-        <w:rPr>
-          <w:rFonts w:eastAsia="Times New Roman"/>
-          <w:color w:val="000000"/>
-        </w:rPr>
-        <w:instrText xml:space="preserve"> ADDIN EN.CITE.DATA </w:instrText>
-      </w:r>
-      <w:r>
-        <w:rPr>
-          <w:rFonts w:eastAsia="Times New Roman"/>
-          <w:color w:val="000000"/>
-        </w:rPr>
-      </w:r>
-      <w:r>
-        <w:rPr>
-          <w:rFonts w:eastAsia="Times New Roman"/>
-          <w:color w:val="000000"/>
-        </w:rPr>
-        <w:fldChar w:fldCharType="end"/>
-      </w:r>
-      <w:r>
-        <w:rPr>
-          <w:rFonts w:eastAsia="Times New Roman"/>
-          <w:color w:val="000000"/>
-        </w:rPr>
-      </w:r>
-      <w:r>
-        <w:rPr>
-          <w:rFonts w:eastAsia="Times New Roman"/>
-          <w:color w:val="000000"/>
-        </w:rPr>
-        <w:fldChar w:fldCharType="separate"/>
-      </w:r>
-      <w:r>
-        <w:rPr>
-          <w:rFonts w:eastAsia="Times New Roman"/>
-          <w:noProof/>
-          <w:color w:val="000000"/>
-        </w:rPr>
-        <w:t>(Emenike &amp; Emenike, 2023; S. Fergus et al., 2023; W. Yeadon et al., 2023)</w:t>
-      </w:r>
-      <w:r>
-        <w:rPr>
-          <w:rFonts w:eastAsia="Times New Roman"/>
-          <w:color w:val="000000"/>
-        </w:rPr>
-        <w:fldChar w:fldCharType="end"/>
+        <w:t>{Yeadon, 2023 #1720;Emenike, 2023 #1722;Fergus, 2023 #1723}</w:t>
       </w:r>
       <w:r>
         <w:rPr>
@@ -6182,257 +4218,7 @@
           <w:rFonts w:eastAsia="Times New Roman"/>
           <w:color w:val="000000"/>
         </w:rPr>
-        <w:fldChar w:fldCharType="begin">
-          <w:fldData xml:space="preserve">PEVuZE5vdGU+PENpdGU+PEF1dGhvcj5HZWVybGluZzwvQXV0aG9yPjxZZWFyPjIwMjM8L1llYXI+
-PFJlY051bT4xNzMxPC9SZWNOdW0+PERpc3BsYXlUZXh0PihXLiBHZWVybGluZyBldCBhbC4sIDIw
-MjM7IEEuIEdpbHNvbiBldCBhbC4sIDIwMjM7IExlZSwgMjAyMyk8L0Rpc3BsYXlUZXh0PjxyZWNv
-cmQ+PHJlYy1udW1iZXI+MTczMTwvcmVjLW51bWJlcj48Zm9yZWlnbi1rZXlzPjxrZXkgYXBwPSJF
-TiIgZGItaWQ9InBzNXZ3NXBhNmF3YWZ4ZXdyNXg1dHdkdWVhc3MyeHZ4ZDA5YSIgdGltZXN0YW1w
-PSIxNjgzMTY3ODI4Ij4xNzMxPC9rZXk+PC9mb3JlaWduLWtleXM+PHJlZi10eXBlIG5hbWU9Ikpv
-dXJuYWwgQXJ0aWNsZSI+MTc8L3JlZi10eXBlPjxjb250cmlidXRvcnM+PGF1dGhvcnM+PGF1dGhv
-cj5HZWVybGluZywgVy48L2F1dGhvcj48YXV0aG9yPk1hdGVlciwgRy4gRC48L2F1dGhvcj48YXV0
-aG9yPldvb3RlbiwgSi48L2F1dGhvcj48YXV0aG9yPkRhbW9kYXJhbiwgTi48L2F1dGhvcj48L2F1
-dGhvcnM+PC9jb250cmlidXRvcnM+PGF1dGgtYWRkcmVzcz5EZXBhcnRtZW50IG9mIEVjb25vbWlj
-cywgVGhlIFVuaXZlcnNpdHkgb2YgVGV4YXMgYXQgQXVzdGluLCBBdXN0aW4sIFRYLCBVbml0ZWQg
-U3RhdGVzJiN4RDtEZXBhcnRtZW50IG9mIEVjb25vbWljcywgVmlyZ2luaWEgUG9seXRlY2huaWMg
-SW5zdGl0dXRlIGFuZCBTdGF0ZSBVbml2ZXJzaXR5IENvbGxlZ2Ugb2YgU2NpZW5jZSwgQmxhY2tz
-YnVyZywgVkEsIFVuaXRlZCBTdGF0ZXMmI3hEO0RlcGFydG1lbnQgb2YgRWNvbm9taWNzLCBPUCBK
-aW5kYWwgR2xvYmFsIFVuaXZlcnNpdHksIFNvbmlwYXQsIEluZGlhPC9hdXRoLWFkZHJlc3M+PHRp
-dGxlcz48dGl0bGU+Q2hhdEdQVCBoYXMgQWNlZCB0aGUgVGVzdCBvZiBVbmRlcnN0YW5kaW5nIGlu
-IENvbGxlZ2UgRWNvbm9taWNzOiBOb3cgV2hhdD88L3RpdGxlPjxzZWNvbmRhcnktdGl0bGU+QW1l
-cmljYW4gRWNvbm9taXN0PC9zZWNvbmRhcnktdGl0bGU+PC90aXRsZXM+PHBlcmlvZGljYWw+PGZ1
-bGwtdGl0bGU+QW1lcmljYW4gRWNvbm9taXN0PC9mdWxsLXRpdGxlPjwvcGVyaW9kaWNhbD48a2V5
-d29yZHM+PGtleXdvcmQ+YWNhZGVtaWMgaW50ZWdyaXR5PC9rZXl3b3JkPjxrZXl3b3JkPmFydGlm
-aWNpYWwgaW50ZWxsaWdlbmNlPC9rZXl3b3JkPjxrZXl3b3JkPmFzc2Vzc21lbnQ8L2tleXdvcmQ+
-PGtleXdvcmQ+Q2hhdEdQVDwva2V5d29yZD48a2V5d29yZD5UVUNFPC9rZXl3b3JkPjwva2V5d29y
-ZHM+PGRhdGVzPjx5ZWFyPjIwMjM8L3llYXI+PC9kYXRlcz48d29yay10eXBlPkFydGljbGU8L3dv
-cmstdHlwZT48dXJscz48cmVsYXRlZC11cmxzPjx1cmw+aHR0cHM6Ly93d3cuc2NvcHVzLmNvbS9p
-bndhcmQvcmVjb3JkLnVyaT9laWQ9Mi1zMi4wLTg1MTUyNDAwODMzJmFtcDtkb2k9MTAuMTE3NyUy
-ZjA1Njk0MzQ1MjMxMTY5NjU0JmFtcDtwYXJ0bmVySUQ9NDAmYW1wO21kNT0yYzlmODc4MGIzYmJm
-ZTg1ZTUwMDNmMjUxNGYzNTdiZjwvdXJsPjwvcmVsYXRlZC11cmxzPjwvdXJscz48ZWxlY3Ryb25p
-Yy1yZXNvdXJjZS1udW0+MTAuMTE3Ny8wNTY5NDM0NTIzMTE2OTY1NDwvZWxlY3Ryb25pYy1yZXNv
-dXJjZS1udW0+PHJlbW90ZS1kYXRhYmFzZS1uYW1lPlNjb3B1czwvcmVtb3RlLWRhdGFiYXNlLW5h
-bWU+PC9yZWNvcmQ+PC9DaXRlPjxDaXRlPjxBdXRob3I+TGVlPC9BdXRob3I+PFllYXI+MjAyMzwv
-WWVhcj48UmVjTnVtPjE3MzM8L1JlY051bT48cmVjb3JkPjxyZWMtbnVtYmVyPjI1PC9yZWMtbnVt
-YmVyPjxmb3JlaWduLWtleXM+PGtleSBhcHA9IkVOIiBkYi1pZD0iNXBzZDVwNTJtcnZlczRlZnJh
-cTV3ZmV3ZGZ3NXY1cDlzZWVhIiB0aW1lc3RhbXA9IjE3MDE4NjExNzAiPjI1PC9rZXk+PC9mb3Jl
-aWduLWtleXM+PHJlZi10eXBlIG5hbWU9IkpvdXJuYWwgQXJ0aWNsZSI+MTc8L3JlZi10eXBlPjxj
-b250cmlidXRvcnM+PGF1dGhvcnM+PGF1dGhvcj5MZWUsIEguPC9hdXRob3I+PC9hdXRob3JzPjwv
-Y29udHJpYnV0b3JzPjxhdXRoLWFkZHJlc3M+RGVwYXJ0bWVudCBvZiBNZWRpY2FsIEluZm9ybWF0
-aWNzLCBTY2hvb2wgb2YgTWVkaWNpbmUsIEtlaW15dW5nIFVuaXZlcnNpdHksICMyMjMsIDEwOTUs
-IERhbGd1YmVvbGRhZS1ybywgRGFsc2VvLWd1LCBEYWVndSwgU291dGggS29yZWE8L2F1dGgtYWRk
-cmVzcz48dGl0bGVzPjx0aXRsZT5UaGUgcmlzZSBvZiBDaGF0R1BUOiBFeHBsb3JpbmcgaXRzIHBv
-dGVudGlhbCBpbiBtZWRpY2FsIGVkdWNhdGlvbjwvdGl0bGU+PHNlY29uZGFyeS10aXRsZT5BbmF0
-b21pY2FsIFNjaWVuY2VzIEVkdWNhdGlvbjwvc2Vjb25kYXJ5LXRpdGxlPjwvdGl0bGVzPjxwZXJp
-b2RpY2FsPjxmdWxsLXRpdGxlPkFuYXRvbWljYWwgU2NpZW5jZXMgRWR1Y2F0aW9uPC9mdWxsLXRp
-dGxlPjwvcGVyaW9kaWNhbD48a2V5d29yZHM+PGtleXdvcmQ+YXJ0aWZpY2lhbCBpbnRlbGxpZ2Vu
-Y2U8L2tleXdvcmQ+PGtleXdvcmQ+Q2hhdEdQVDwva2V5d29yZD48a2V5d29yZD5tZWRpY2FsIGVk
-dWNhdGlvbjwva2V5d29yZD48a2V5d29yZD5uYXR1cmFsIGxhbmd1YWdlIHByb2Nlc3Npbmc8L2tl
-eXdvcmQ+PGtleXdvcmQ+dmlydHVhbCB0ZWFjaGluZyBhc3Npc3RhbnQ8L2tleXdvcmQ+PC9rZXl3
-b3Jkcz48ZGF0ZXM+PHllYXI+MjAyMzwveWVhcj48L2RhdGVzPjx3b3JrLXR5cGU+Tm90ZTwvd29y
-ay10eXBlPjx1cmxzPjxyZWxhdGVkLXVybHM+PHVybD5odHRwczovL3d3dy5zY29wdXMuY29tL2lu
-d2FyZC9yZWNvcmQudXJpP2VpZD0yLXMyLjAtODUxNTE0MzMxOTYmYW1wO2RvaT0xMC4xMDAyJTJm
-YXNlLjIyNzAmYW1wO3BhcnRuZXJJRD00MCZhbXA7bWQ1PTFkMzRjM2MxNmQ5YzcxMWRlMzVjMzEw
-NGMxYmVkYzM3PC91cmw+PC9yZWxhdGVkLXVybHM+PC91cmxzPjxlbGVjdHJvbmljLXJlc291cmNl
-LW51bT4xMC4xMDAyL2FzZS4yMjcwPC9lbGVjdHJvbmljLXJlc291cmNlLW51bT48cmVtb3RlLWRh
-dGFiYXNlLW5hbWU+U2NvcHVzPC9yZW1vdGUtZGF0YWJhc2UtbmFtZT48L3JlY29yZD48L0NpdGU+
-PENpdGU+PEF1dGhvcj5HaWxzb248L0F1dGhvcj48WWVhcj4yMDIzPC9ZZWFyPjxSZWNOdW0+MTcz
-ODwvUmVjTnVtPjxyZWNvcmQ+PHJlYy1udW1iZXI+MTczODwvcmVjLW51bWJlcj48Zm9yZWlnbi1r
-ZXlzPjxrZXkgYXBwPSJFTiIgZGItaWQ9InBzNXZ3NXBhNmF3YWZ4ZXdyNXg1dHdkdWVhc3MyeHZ4
-ZDA5YSIgdGltZXN0YW1wPSIxNjgzMTY3ODI4Ij4xNzM4PC9rZXk+PC9mb3JlaWduLWtleXM+PHJl
-Zi10eXBlIG5hbWU9IkpvdXJuYWwgQXJ0aWNsZSI+MTc8L3JlZi10eXBlPjxjb250cmlidXRvcnM+
-PGF1dGhvcnM+PGF1dGhvcj5HaWxzb24sIEEuPC9hdXRob3I+PGF1dGhvcj5TYWZyYW5laywgQy4g
-Vy48L2F1dGhvcj48YXV0aG9yPkh1YW5nLCBULjwvYXV0aG9yPjxhdXRob3I+U29jcmF0ZXMsIFYu
-PC9hdXRob3I+PGF1dGhvcj5DaGksIEwuPC9hdXRob3I+PGF1dGhvcj5UYXlsb3IsIFIuIEEuPC9h
-dXRob3I+PGF1dGhvcj5DaGFydGFzaCwgRC48L2F1dGhvcj48L2F1dGhvcnM+PC9jb250cmlidXRv
-cnM+PGF1dGgtYWRkcmVzcz5TZWN0aW9uIGZvciBCaW9tZWRpY2FsIEluZm9ybWF0aWNzIGFuZCBE
-YXRhIFNjaWVuY2UsIFlhbGUgVW5pdmVyc2l0eSBTY2hvb2wgb2YgTWVkaWNpbmUsIE5ldyBIYXZl
-biwgQ1QsIFVuaXRlZCBTdGF0ZXMmI3hEO0RlcGFydG1lbnQgb2YgRW1lcmdlbmN5IE1lZGljaW5l
-LCBZYWxlIFVuaXZlcnNpdHkgU2Nob29sIG9mIE1lZGljaW5lLCBOZXcgSGF2ZW4sIENULCBVbml0
-ZWQgU3RhdGVzJiN4RDtQcm9ncmFtIG9mIENvbXB1dGF0aW9uYWwgQmlvbG9neSBhbmQgQmlvaW5m
-b3JtYXRpY3MsIFlhbGUgVW5pdmVyc2l0eSwgTmV3IEhhdmVuLCBDVCwgVW5pdGVkIFN0YXRlcyYj
-eEQ7U2Nob29sIG9mIE1lZGljaW5lLCBVbml2ZXJzaXR5IENvbGxlZ2UgRHVibGluLCBOYXRpb25h
-bCBVbml2ZXJzaXR5IG9mIElyZWxhbmQsIER1YmxpbiwgSXJlbGFuZDwvYXV0aC1hZGRyZXNzPjx0
-aXRsZXM+PHRpdGxlPkhvdyBEb2VzIENoYXRHUFQgUGVyZm9ybSBvbiB0aGUgVW5pdGVkIFN0YXRl
-cyBNZWRpY2FsIExpY2Vuc2luZyBFeGFtaW5hdGlvbj8gVGhlIEltcGxpY2F0aW9ucyBvZiBMYXJn
-ZSBMYW5ndWFnZSBNb2RlbHMgZm9yIE1lZGljYWwgRWR1Y2F0aW9uIGFuZCBLbm93bGVkZ2UgQXNz
-ZXNzbWVudDwvdGl0bGU+PHNlY29uZGFyeS10aXRsZT5KTUlSIE1lZGljYWwgRWR1Y2F0aW9uPC9z
-ZWNvbmRhcnktdGl0bGU+PC90aXRsZXM+PHBlcmlvZGljYWw+PGZ1bGwtdGl0bGU+Sk1JUiBNZWRp
-Y2FsIEVkdWNhdGlvbjwvZnVsbC10aXRsZT48L3BlcmlvZGljYWw+PHZvbHVtZT45PC92b2x1bWU+
-PGtleXdvcmRzPjxrZXl3b3JkPmFydGlmaWNpYWwgaW50ZWxsaWdlbmNlPC9rZXl3b3JkPjxrZXl3
-b3JkPmNoYXRib3Q8L2tleXdvcmQ+PGtleXdvcmQ+Q2hhdEdQVDwva2V5d29yZD48a2V5d29yZD5j
-b252ZXJzYXRpb25hbCBhZ2VudDwva2V5d29yZD48a2V5d29yZD5lZHVjYXRpb24gdGVjaG5vbG9n
-eTwva2V5d29yZD48a2V5d29yZD5nZW5lcmF0aXZlIHByZS10cmFpbmVkIHRyYW5zZm9ybWVyPC9r
-ZXl3b3JkPjxrZXl3b3JkPkdQVDwva2V5d29yZD48a2V5d29yZD5tYWNoaW5lIGxlYXJuaW5nPC9r
-ZXl3b3JkPjxrZXl3b3JkPm1lZGljYWwgZWR1Y2F0aW9uPC9rZXl3b3JkPjxrZXl3b3JkPk1lZFFB
-PC9rZXl3b3JkPjxrZXl3b3JkPm5hdHVyYWwgbGFuZ3VhZ2UgcHJvY2Vzc2luZzwva2V5d29yZD48
-a2V5d29yZD5OTFA8L2tleXdvcmQ+PC9rZXl3b3Jkcz48ZGF0ZXM+PHllYXI+MjAyMzwveWVhcj48
-L2RhdGVzPjx3b3JrLXR5cGU+QXJ0aWNsZTwvd29yay10eXBlPjx1cmxzPjxyZWxhdGVkLXVybHM+
-PHVybD5odHRwczovL3d3dy5zY29wdXMuY29tL2lud2FyZC9yZWNvcmQudXJpP2VpZD0yLXMyLjAt
-ODUxNDg5OTI1NzUmYW1wO2RvaT0xMC4yMTk2JTJmNDUzMTImYW1wO3BhcnRuZXJJRD00MCZhbXA7
-bWQ1PWE3MGE5YjExYjcwZjkxODJhNmIxYTllZDI0ZGM1MTIyPC91cmw+PC9yZWxhdGVkLXVybHM+
-PC91cmxzPjxjdXN0b203PmU0NTMxMjwvY3VzdG9tNz48ZWxlY3Ryb25pYy1yZXNvdXJjZS1udW0+
-MTAuMjE5Ni80NTMxMjwvZWxlY3Ryb25pYy1yZXNvdXJjZS1udW0+PHJlbW90ZS1kYXRhYmFzZS1u
-YW1lPlNjb3B1czwvcmVtb3RlLWRhdGFiYXNlLW5hbWU+PC9yZWNvcmQ+PC9DaXRlPjwvRW5kTm90
-ZT4A
-</w:fldData>
-        </w:fldChar>
-      </w:r>
-      <w:r>
-        <w:rPr>
-          <w:rFonts w:eastAsia="Times New Roman"/>
-          <w:color w:val="000000"/>
-        </w:rPr>
-        <w:instrText xml:space="preserve"> ADDIN EN.CITE </w:instrText>
-      </w:r>
-      <w:r>
-        <w:rPr>
-          <w:rFonts w:eastAsia="Times New Roman"/>
-          <w:color w:val="000000"/>
-        </w:rPr>
-        <w:fldChar w:fldCharType="begin">
-          <w:fldData xml:space="preserve">PEVuZE5vdGU+PENpdGU+PEF1dGhvcj5HZWVybGluZzwvQXV0aG9yPjxZZWFyPjIwMjM8L1llYXI+
-PFJlY051bT4xNzMxPC9SZWNOdW0+PERpc3BsYXlUZXh0PihXLiBHZWVybGluZyBldCBhbC4sIDIw
-MjM7IEEuIEdpbHNvbiBldCBhbC4sIDIwMjM7IExlZSwgMjAyMyk8L0Rpc3BsYXlUZXh0PjxyZWNv
-cmQ+PHJlYy1udW1iZXI+MTczMTwvcmVjLW51bWJlcj48Zm9yZWlnbi1rZXlzPjxrZXkgYXBwPSJF
-TiIgZGItaWQ9InBzNXZ3NXBhNmF3YWZ4ZXdyNXg1dHdkdWVhc3MyeHZ4ZDA5YSIgdGltZXN0YW1w
-PSIxNjgzMTY3ODI4Ij4xNzMxPC9rZXk+PC9mb3JlaWduLWtleXM+PHJlZi10eXBlIG5hbWU9Ikpv
-dXJuYWwgQXJ0aWNsZSI+MTc8L3JlZi10eXBlPjxjb250cmlidXRvcnM+PGF1dGhvcnM+PGF1dGhv
-cj5HZWVybGluZywgVy48L2F1dGhvcj48YXV0aG9yPk1hdGVlciwgRy4gRC48L2F1dGhvcj48YXV0
-aG9yPldvb3RlbiwgSi48L2F1dGhvcj48YXV0aG9yPkRhbW9kYXJhbiwgTi48L2F1dGhvcj48L2F1
-dGhvcnM+PC9jb250cmlidXRvcnM+PGF1dGgtYWRkcmVzcz5EZXBhcnRtZW50IG9mIEVjb25vbWlj
-cywgVGhlIFVuaXZlcnNpdHkgb2YgVGV4YXMgYXQgQXVzdGluLCBBdXN0aW4sIFRYLCBVbml0ZWQg
-U3RhdGVzJiN4RDtEZXBhcnRtZW50IG9mIEVjb25vbWljcywgVmlyZ2luaWEgUG9seXRlY2huaWMg
-SW5zdGl0dXRlIGFuZCBTdGF0ZSBVbml2ZXJzaXR5IENvbGxlZ2Ugb2YgU2NpZW5jZSwgQmxhY2tz
-YnVyZywgVkEsIFVuaXRlZCBTdGF0ZXMmI3hEO0RlcGFydG1lbnQgb2YgRWNvbm9taWNzLCBPUCBK
-aW5kYWwgR2xvYmFsIFVuaXZlcnNpdHksIFNvbmlwYXQsIEluZGlhPC9hdXRoLWFkZHJlc3M+PHRp
-dGxlcz48dGl0bGU+Q2hhdEdQVCBoYXMgQWNlZCB0aGUgVGVzdCBvZiBVbmRlcnN0YW5kaW5nIGlu
-IENvbGxlZ2UgRWNvbm9taWNzOiBOb3cgV2hhdD88L3RpdGxlPjxzZWNvbmRhcnktdGl0bGU+QW1l
-cmljYW4gRWNvbm9taXN0PC9zZWNvbmRhcnktdGl0bGU+PC90aXRsZXM+PHBlcmlvZGljYWw+PGZ1
-bGwtdGl0bGU+QW1lcmljYW4gRWNvbm9taXN0PC9mdWxsLXRpdGxlPjwvcGVyaW9kaWNhbD48a2V5
-d29yZHM+PGtleXdvcmQ+YWNhZGVtaWMgaW50ZWdyaXR5PC9rZXl3b3JkPjxrZXl3b3JkPmFydGlm
-aWNpYWwgaW50ZWxsaWdlbmNlPC9rZXl3b3JkPjxrZXl3b3JkPmFzc2Vzc21lbnQ8L2tleXdvcmQ+
-PGtleXdvcmQ+Q2hhdEdQVDwva2V5d29yZD48a2V5d29yZD5UVUNFPC9rZXl3b3JkPjwva2V5d29y
-ZHM+PGRhdGVzPjx5ZWFyPjIwMjM8L3llYXI+PC9kYXRlcz48d29yay10eXBlPkFydGljbGU8L3dv
-cmstdHlwZT48dXJscz48cmVsYXRlZC11cmxzPjx1cmw+aHR0cHM6Ly93d3cuc2NvcHVzLmNvbS9p
-bndhcmQvcmVjb3JkLnVyaT9laWQ9Mi1zMi4wLTg1MTUyNDAwODMzJmFtcDtkb2k9MTAuMTE3NyUy
-ZjA1Njk0MzQ1MjMxMTY5NjU0JmFtcDtwYXJ0bmVySUQ9NDAmYW1wO21kNT0yYzlmODc4MGIzYmJm
-ZTg1ZTUwMDNmMjUxNGYzNTdiZjwvdXJsPjwvcmVsYXRlZC11cmxzPjwvdXJscz48ZWxlY3Ryb25p
-Yy1yZXNvdXJjZS1udW0+MTAuMTE3Ny8wNTY5NDM0NTIzMTE2OTY1NDwvZWxlY3Ryb25pYy1yZXNv
-dXJjZS1udW0+PHJlbW90ZS1kYXRhYmFzZS1uYW1lPlNjb3B1czwvcmVtb3RlLWRhdGFiYXNlLW5h
-bWU+PC9yZWNvcmQ+PC9DaXRlPjxDaXRlPjxBdXRob3I+TGVlPC9BdXRob3I+PFllYXI+MjAyMzwv
-WWVhcj48UmVjTnVtPjE3MzM8L1JlY051bT48cmVjb3JkPjxyZWMtbnVtYmVyPjI1PC9yZWMtbnVt
-YmVyPjxmb3JlaWduLWtleXM+PGtleSBhcHA9IkVOIiBkYi1pZD0iNXBzZDVwNTJtcnZlczRlZnJh
-cTV3ZmV3ZGZ3NXY1cDlzZWVhIiB0aW1lc3RhbXA9IjE3MDE4NjExNzAiPjI1PC9rZXk+PC9mb3Jl
-aWduLWtleXM+PHJlZi10eXBlIG5hbWU9IkpvdXJuYWwgQXJ0aWNsZSI+MTc8L3JlZi10eXBlPjxj
-b250cmlidXRvcnM+PGF1dGhvcnM+PGF1dGhvcj5MZWUsIEguPC9hdXRob3I+PC9hdXRob3JzPjwv
-Y29udHJpYnV0b3JzPjxhdXRoLWFkZHJlc3M+RGVwYXJ0bWVudCBvZiBNZWRpY2FsIEluZm9ybWF0
-aWNzLCBTY2hvb2wgb2YgTWVkaWNpbmUsIEtlaW15dW5nIFVuaXZlcnNpdHksICMyMjMsIDEwOTUs
-IERhbGd1YmVvbGRhZS1ybywgRGFsc2VvLWd1LCBEYWVndSwgU291dGggS29yZWE8L2F1dGgtYWRk
-cmVzcz48dGl0bGVzPjx0aXRsZT5UaGUgcmlzZSBvZiBDaGF0R1BUOiBFeHBsb3JpbmcgaXRzIHBv
-dGVudGlhbCBpbiBtZWRpY2FsIGVkdWNhdGlvbjwvdGl0bGU+PHNlY29uZGFyeS10aXRsZT5BbmF0
-b21pY2FsIFNjaWVuY2VzIEVkdWNhdGlvbjwvc2Vjb25kYXJ5LXRpdGxlPjwvdGl0bGVzPjxwZXJp
-b2RpY2FsPjxmdWxsLXRpdGxlPkFuYXRvbWljYWwgU2NpZW5jZXMgRWR1Y2F0aW9uPC9mdWxsLXRp
-dGxlPjwvcGVyaW9kaWNhbD48a2V5d29yZHM+PGtleXdvcmQ+YXJ0aWZpY2lhbCBpbnRlbGxpZ2Vu
-Y2U8L2tleXdvcmQ+PGtleXdvcmQ+Q2hhdEdQVDwva2V5d29yZD48a2V5d29yZD5tZWRpY2FsIGVk
-dWNhdGlvbjwva2V5d29yZD48a2V5d29yZD5uYXR1cmFsIGxhbmd1YWdlIHByb2Nlc3Npbmc8L2tl
-eXdvcmQ+PGtleXdvcmQ+dmlydHVhbCB0ZWFjaGluZyBhc3Npc3RhbnQ8L2tleXdvcmQ+PC9rZXl3
-b3Jkcz48ZGF0ZXM+PHllYXI+MjAyMzwveWVhcj48L2RhdGVzPjx3b3JrLXR5cGU+Tm90ZTwvd29y
-ay10eXBlPjx1cmxzPjxyZWxhdGVkLXVybHM+PHVybD5odHRwczovL3d3dy5zY29wdXMuY29tL2lu
-d2FyZC9yZWNvcmQudXJpP2VpZD0yLXMyLjAtODUxNTE0MzMxOTYmYW1wO2RvaT0xMC4xMDAyJTJm
-YXNlLjIyNzAmYW1wO3BhcnRuZXJJRD00MCZhbXA7bWQ1PTFkMzRjM2MxNmQ5YzcxMWRlMzVjMzEw
-NGMxYmVkYzM3PC91cmw+PC9yZWxhdGVkLXVybHM+PC91cmxzPjxlbGVjdHJvbmljLXJlc291cmNl
-LW51bT4xMC4xMDAyL2FzZS4yMjcwPC9lbGVjdHJvbmljLXJlc291cmNlLW51bT48cmVtb3RlLWRh
-dGFiYXNlLW5hbWU+U2NvcHVzPC9yZW1vdGUtZGF0YWJhc2UtbmFtZT48L3JlY29yZD48L0NpdGU+
-PENpdGU+PEF1dGhvcj5HaWxzb248L0F1dGhvcj48WWVhcj4yMDIzPC9ZZWFyPjxSZWNOdW0+MTcz
-ODwvUmVjTnVtPjxyZWNvcmQ+PHJlYy1udW1iZXI+MTczODwvcmVjLW51bWJlcj48Zm9yZWlnbi1r
-ZXlzPjxrZXkgYXBwPSJFTiIgZGItaWQ9InBzNXZ3NXBhNmF3YWZ4ZXdyNXg1dHdkdWVhc3MyeHZ4
-ZDA5YSIgdGltZXN0YW1wPSIxNjgzMTY3ODI4Ij4xNzM4PC9rZXk+PC9mb3JlaWduLWtleXM+PHJl
-Zi10eXBlIG5hbWU9IkpvdXJuYWwgQXJ0aWNsZSI+MTc8L3JlZi10eXBlPjxjb250cmlidXRvcnM+
-PGF1dGhvcnM+PGF1dGhvcj5HaWxzb24sIEEuPC9hdXRob3I+PGF1dGhvcj5TYWZyYW5laywgQy4g
-Vy48L2F1dGhvcj48YXV0aG9yPkh1YW5nLCBULjwvYXV0aG9yPjxhdXRob3I+U29jcmF0ZXMsIFYu
-PC9hdXRob3I+PGF1dGhvcj5DaGksIEwuPC9hdXRob3I+PGF1dGhvcj5UYXlsb3IsIFIuIEEuPC9h
-dXRob3I+PGF1dGhvcj5DaGFydGFzaCwgRC48L2F1dGhvcj48L2F1dGhvcnM+PC9jb250cmlidXRv
-cnM+PGF1dGgtYWRkcmVzcz5TZWN0aW9uIGZvciBCaW9tZWRpY2FsIEluZm9ybWF0aWNzIGFuZCBE
-YXRhIFNjaWVuY2UsIFlhbGUgVW5pdmVyc2l0eSBTY2hvb2wgb2YgTWVkaWNpbmUsIE5ldyBIYXZl
-biwgQ1QsIFVuaXRlZCBTdGF0ZXMmI3hEO0RlcGFydG1lbnQgb2YgRW1lcmdlbmN5IE1lZGljaW5l
-LCBZYWxlIFVuaXZlcnNpdHkgU2Nob29sIG9mIE1lZGljaW5lLCBOZXcgSGF2ZW4sIENULCBVbml0
-ZWQgU3RhdGVzJiN4RDtQcm9ncmFtIG9mIENvbXB1dGF0aW9uYWwgQmlvbG9neSBhbmQgQmlvaW5m
-b3JtYXRpY3MsIFlhbGUgVW5pdmVyc2l0eSwgTmV3IEhhdmVuLCBDVCwgVW5pdGVkIFN0YXRlcyYj
-eEQ7U2Nob29sIG9mIE1lZGljaW5lLCBVbml2ZXJzaXR5IENvbGxlZ2UgRHVibGluLCBOYXRpb25h
-bCBVbml2ZXJzaXR5IG9mIElyZWxhbmQsIER1YmxpbiwgSXJlbGFuZDwvYXV0aC1hZGRyZXNzPjx0
-aXRsZXM+PHRpdGxlPkhvdyBEb2VzIENoYXRHUFQgUGVyZm9ybSBvbiB0aGUgVW5pdGVkIFN0YXRl
-cyBNZWRpY2FsIExpY2Vuc2luZyBFeGFtaW5hdGlvbj8gVGhlIEltcGxpY2F0aW9ucyBvZiBMYXJn
-ZSBMYW5ndWFnZSBNb2RlbHMgZm9yIE1lZGljYWwgRWR1Y2F0aW9uIGFuZCBLbm93bGVkZ2UgQXNz
-ZXNzbWVudDwvdGl0bGU+PHNlY29uZGFyeS10aXRsZT5KTUlSIE1lZGljYWwgRWR1Y2F0aW9uPC9z
-ZWNvbmRhcnktdGl0bGU+PC90aXRsZXM+PHBlcmlvZGljYWw+PGZ1bGwtdGl0bGU+Sk1JUiBNZWRp
-Y2FsIEVkdWNhdGlvbjwvZnVsbC10aXRsZT48L3BlcmlvZGljYWw+PHZvbHVtZT45PC92b2x1bWU+
-PGtleXdvcmRzPjxrZXl3b3JkPmFydGlmaWNpYWwgaW50ZWxsaWdlbmNlPC9rZXl3b3JkPjxrZXl3
-b3JkPmNoYXRib3Q8L2tleXdvcmQ+PGtleXdvcmQ+Q2hhdEdQVDwva2V5d29yZD48a2V5d29yZD5j
-b252ZXJzYXRpb25hbCBhZ2VudDwva2V5d29yZD48a2V5d29yZD5lZHVjYXRpb24gdGVjaG5vbG9n
-eTwva2V5d29yZD48a2V5d29yZD5nZW5lcmF0aXZlIHByZS10cmFpbmVkIHRyYW5zZm9ybWVyPC9r
-ZXl3b3JkPjxrZXl3b3JkPkdQVDwva2V5d29yZD48a2V5d29yZD5tYWNoaW5lIGxlYXJuaW5nPC9r
-ZXl3b3JkPjxrZXl3b3JkPm1lZGljYWwgZWR1Y2F0aW9uPC9rZXl3b3JkPjxrZXl3b3JkPk1lZFFB
-PC9rZXl3b3JkPjxrZXl3b3JkPm5hdHVyYWwgbGFuZ3VhZ2UgcHJvY2Vzc2luZzwva2V5d29yZD48
-a2V5d29yZD5OTFA8L2tleXdvcmQ+PC9rZXl3b3Jkcz48ZGF0ZXM+PHllYXI+MjAyMzwveWVhcj48
-L2RhdGVzPjx3b3JrLXR5cGU+QXJ0aWNsZTwvd29yay10eXBlPjx1cmxzPjxyZWxhdGVkLXVybHM+
-PHVybD5odHRwczovL3d3dy5zY29wdXMuY29tL2lud2FyZC9yZWNvcmQudXJpP2VpZD0yLXMyLjAt
-ODUxNDg5OTI1NzUmYW1wO2RvaT0xMC4yMTk2JTJmNDUzMTImYW1wO3BhcnRuZXJJRD00MCZhbXA7
-bWQ1PWE3MGE5YjExYjcwZjkxODJhNmIxYTllZDI0ZGM1MTIyPC91cmw+PC9yZWxhdGVkLXVybHM+
-PC91cmxzPjxjdXN0b203PmU0NTMxMjwvY3VzdG9tNz48ZWxlY3Ryb25pYy1yZXNvdXJjZS1udW0+
-MTAuMjE5Ni80NTMxMjwvZWxlY3Ryb25pYy1yZXNvdXJjZS1udW0+PHJlbW90ZS1kYXRhYmFzZS1u
-YW1lPlNjb3B1czwvcmVtb3RlLWRhdGFiYXNlLW5hbWU+PC9yZWNvcmQ+PC9DaXRlPjwvRW5kTm90
-ZT4A
-</w:fldData>
-        </w:fldChar>
-      </w:r>
-      <w:r>
-        <w:rPr>
-          <w:rFonts w:eastAsia="Times New Roman"/>
-          <w:color w:val="000000"/>
-        </w:rPr>
-        <w:instrText xml:space="preserve"> ADDIN EN.CITE.DATA </w:instrText>
-      </w:r>
-      <w:r>
-        <w:rPr>
-          <w:rFonts w:eastAsia="Times New Roman"/>
-          <w:color w:val="000000"/>
-        </w:rPr>
-      </w:r>
-      <w:r>
-        <w:rPr>
-          <w:rFonts w:eastAsia="Times New Roman"/>
-          <w:color w:val="000000"/>
-        </w:rPr>
-        <w:fldChar w:fldCharType="end"/>
-      </w:r>
-      <w:r>
-        <w:rPr>
-          <w:rFonts w:eastAsia="Times New Roman"/>
-          <w:color w:val="000000"/>
-        </w:rPr>
-      </w:r>
-      <w:r>
-        <w:rPr>
-          <w:rFonts w:eastAsia="Times New Roman"/>
-          <w:color w:val="000000"/>
-        </w:rPr>
-        <w:fldChar w:fldCharType="separate"/>
-      </w:r>
-      <w:r>
-        <w:rPr>
-          <w:rFonts w:eastAsia="Times New Roman"/>
-          <w:noProof/>
-          <w:color w:val="000000"/>
-        </w:rPr>
-        <w:t>(W. Geerling et al., 2023; A. Gilson et al., 2023; Lee, 2023)</w:t>
-      </w:r>
-      <w:r>
-        <w:rPr>
-          <w:rFonts w:eastAsia="Times New Roman"/>
-          <w:color w:val="000000"/>
-        </w:rPr>
-        <w:fldChar w:fldCharType="end"/>
+        <w:t>{Geerling, 2023 #1731;Lee, 2023 #1733;Gilson, 2023 #1738}</w:t>
       </w:r>
       <w:r>
         <w:rPr>
@@ -6587,7 +4373,6 @@
         <w:rPr>
           <w:noProof/>
         </w:rPr>
-        <w:lastRenderedPageBreak/>
         <w:drawing>
           <wp:inline distT="0" distB="0" distL="0" distR="0" wp14:anchorId="26F9AD7E" wp14:editId="5381931D">
             <wp:extent cx="5733415" cy="1480185"/>
@@ -6703,371 +4488,77 @@
         <w:rPr>
           <w:rFonts w:eastAsia="Times"/>
         </w:rPr>
-        <w:fldChar w:fldCharType="begin">
-          <w:fldData xml:space="preserve">PEVuZE5vdGU+PENpdGU+PEF1dGhvcj5HYcWhZXZpxIc8L0F1dGhvcj48WWVhcj4yMDIzPC9ZZWFy
-PjxSZWNOdW0+MTczOTwvUmVjTnVtPjxEaXNwbGF5VGV4dD4oQ3Jhd2ZvcmQgZXQgYWwuLCAyMDIz
-OyBHYcWhZXZpxIcgZXQgYWwuLCAyMDIzKTwvRGlzcGxheVRleHQ+PHJlY29yZD48cmVjLW51bWJl
-cj4zMDwvcmVjLW51bWJlcj48Zm9yZWlnbi1rZXlzPjxrZXkgYXBwPSJFTiIgZGItaWQ9IjVwc2Q1
-cDUybXJ2ZXM0ZWZyYXE1d2Zld2RmdzV2NXA5c2VlYSIgdGltZXN0YW1wPSIxNzAxODYxMTcwIj4z
-MDwva2V5PjwvZm9yZWlnbi1rZXlzPjxyZWYtdHlwZSBuYW1lPSJKb3VybmFsIEFydGljbGUiPjE3
-PC9yZWYtdHlwZT48Y29udHJpYnV0b3JzPjxhdXRob3JzPjxhdXRob3I+R2HFoWV2acSHLCBELjwv
-YXV0aG9yPjxhdXRob3I+U2llbWVucywgRy48L2F1dGhvcj48YXV0aG9yPlNhZGlxLCBTLjwvYXV0
-aG9yPjwvYXV0aG9ycz48L2NvbnRyaWJ1dG9ycz48YXV0aC1hZGRyZXNzPkNlbnRyZSBmb3IgTGVh
-cm5pbmcgQW5hbHl0aWNzLCBGYWN1bHR5IG9mIEluZm9ybWF0aW9uIFRlY2hub2xvZ3ksIE1vbmFz
-aCBVbml2ZXJzaXR5LCBBdXN0cmFsaWEmI3hEO0NlbnRyZSBmb3IgQ2hhbmdlIGFuZCBDb21wbGV4
-aXR5IGluIExlYXJuaW5nLCBVbml2ZXJzaXR5IG9mIFNvdXRoIEF1c3RyYWxpYSwgQXVzdHJhbGlh
-JiN4RDtTY2hvb2wgb2YgSW5mb3JtYXRpb24gVGVjaG5vbG9neSBhbmQgRWxlY3RyaWNhbCBFbmdp
-bmVlcmluZywgVGhlIFVuaXZlcnNpdHkgb2YgUXVlZW5zbGFuZCwgQXVzdHJhbGlhPC9hdXRoLWFk
-ZHJlc3M+PHRpdGxlcz48dGl0bGU+RW1wb3dlcmluZyBsZWFybmVycyBmb3IgdGhlIGFnZSBvZiBh
-cnRpZmljaWFsIGludGVsbGlnZW5jZTwvdGl0bGU+PHNlY29uZGFyeS10aXRsZT5Db21wdXRlcnMg
-YW5kIEVkdWNhdGlvbjogQXJ0aWZpY2lhbCBJbnRlbGxpZ2VuY2U8L3NlY29uZGFyeS10aXRsZT48
-L3RpdGxlcz48cGVyaW9kaWNhbD48ZnVsbC10aXRsZT5Db21wdXRlcnMgYW5kIEVkdWNhdGlvbjog
-QXJ0aWZpY2lhbCBJbnRlbGxpZ2VuY2U8L2Z1bGwtdGl0bGU+PC9wZXJpb2RpY2FsPjxkYXRlcz48
-eWVhcj4yMDIzPC95ZWFyPjwvZGF0ZXM+PHdvcmstdHlwZT5FZGl0b3JpYWw8L3dvcmstdHlwZT48
-dXJscz48cmVsYXRlZC11cmxzPjx1cmw+aHR0cHM6Ly93d3cuc2NvcHVzLmNvbS9pbndhcmQvcmVj
-b3JkLnVyaT9laWQ9Mi1zMi4wLTg1MTQ4NzUwMzkwJmFtcDtkb2k9MTAuMTAxNiUyZmouY2FlYWku
-MjAyMy4xMDAxMzAmYW1wO3BhcnRuZXJJRD00MCZhbXA7bWQ1PTlhMGM3MjUxODU5NGUxZmNiMjkw
-ZjZlYTNkYWQxMDUwPC91cmw+PC9yZWxhdGVkLXVybHM+PC91cmxzPjxjdXN0b203PjEwMDEzMDwv
-Y3VzdG9tNz48ZWxlY3Ryb25pYy1yZXNvdXJjZS1udW0+MTAuMTAxNi9qLmNhZWFpLjIwMjMuMTAw
-MTMwPC9lbGVjdHJvbmljLXJlc291cmNlLW51bT48cmVtb3RlLWRhdGFiYXNlLW5hbWU+U2NvcHVz
-PC9yZW1vdGUtZGF0YWJhc2UtbmFtZT48L3JlY29yZD48L0NpdGU+PENpdGU+PEF1dGhvcj5DcmF3
-Zm9yZDwvQXV0aG9yPjxZZWFyPjIwMjM8L1llYXI+PFJlY051bT4zPC9SZWNOdW0+PHJlY29yZD48
-cmVjLW51bWJlcj4xMjwvcmVjLW51bWJlcj48Zm9yZWlnbi1rZXlzPjxrZXkgYXBwPSJFTiIgZGIt
-aWQ9IjVwc2Q1cDUybXJ2ZXM0ZWZyYXE1d2Zld2RmdzV2NXA5c2VlYSIgdGltZXN0YW1wPSIxNzAx
-ODYxMTcwIj4xMjwva2V5PjwvZm9yZWlnbi1rZXlzPjxyZWYtdHlwZSBuYW1lPSJKb3VybmFsIEFy
-dGljbGUiPjE3PC9yZWYtdHlwZT48Y29udHJpYnV0b3JzPjxhdXRob3JzPjxhdXRob3I+Q3Jhd2Zv
-cmQsIEpvc2VwaDwvYXV0aG9yPjxhdXRob3I+Q293bGluZywgTWljaGFlbDwvYXV0aG9yPjxhdXRo
-b3I+QWxsZW4sIEtlbGx5LUFubjwvYXV0aG9yPjwvYXV0aG9ycz48L2NvbnRyaWJ1dG9ycz48dGl0
-bGVzPjx0aXRsZT5MZWFkZXJzaGlwIGlzIG5lZWRlZCBmb3IgZXRoaWNhbCBDaGF0R1BUOiBDaGFy
-YWN0ZXIsIGFzc2Vzc21lbnQsIGFuZCBsZWFybmluZyB1c2luZyBhcnRpZmljaWFsIGludGVsbGln
-ZW5jZSAoQUkpPC90aXRsZT48c2Vjb25kYXJ5LXRpdGxlPkpvdXJuYWwgb2YgVW5pdmVyc2l0eSBU
-ZWFjaGluZyAmYW1wOyBMZWFybmluZyBQcmFjdGljZTwvc2Vjb25kYXJ5LXRpdGxlPjwvdGl0bGVz
-PjxwZXJpb2RpY2FsPjxmdWxsLXRpdGxlPkpvdXJuYWwgb2YgVW5pdmVyc2l0eSBUZWFjaGluZyAm
-YW1wOyBMZWFybmluZyBQcmFjdGljZTwvZnVsbC10aXRsZT48L3BlcmlvZGljYWw+PHBhZ2VzPjAy
-PC9wYWdlcz48dm9sdW1lPjIwPC92b2x1bWU+PG51bWJlcj4zPC9udW1iZXI+PGRhdGVzPjx5ZWFy
-PjIwMjM8L3llYXI+PC9kYXRlcz48dXJscz48L3VybHM+PC9yZWNvcmQ+PC9DaXRlPjwvRW5kTm90
-ZT5=
-</w:fldData>
-        </w:fldChar>
+        <w:t>{Gašević, 2023 #1739;Crawford, 2023 #3}</w:t>
       </w:r>
       <w:r>
         <w:rPr>
           <w:rFonts w:eastAsia="Times"/>
         </w:rPr>
-        <w:instrText xml:space="preserve"> ADDIN EN.CITE </w:instrText>
+        <w:t>. One of the primary concerns associated with this technology is academic integrity, as students may use AI-generated content to cheat in assignments, compromising the reliability and credibility of assessment results</w:t>
       </w:r>
       <w:r>
         <w:rPr>
           <w:rFonts w:eastAsia="Times"/>
         </w:rPr>
-        <w:fldChar w:fldCharType="begin">
-          <w:fldData xml:space="preserve">PEVuZE5vdGU+PENpdGU+PEF1dGhvcj5HYcWhZXZpxIc8L0F1dGhvcj48WWVhcj4yMDIzPC9ZZWFy
-PjxSZWNOdW0+MTczOTwvUmVjTnVtPjxEaXNwbGF5VGV4dD4oQ3Jhd2ZvcmQgZXQgYWwuLCAyMDIz
-OyBHYcWhZXZpxIcgZXQgYWwuLCAyMDIzKTwvRGlzcGxheVRleHQ+PHJlY29yZD48cmVjLW51bWJl
-cj4zMDwvcmVjLW51bWJlcj48Zm9yZWlnbi1rZXlzPjxrZXkgYXBwPSJFTiIgZGItaWQ9IjVwc2Q1
-cDUybXJ2ZXM0ZWZyYXE1d2Zld2RmdzV2NXA5c2VlYSIgdGltZXN0YW1wPSIxNzAxODYxMTcwIj4z
-MDwva2V5PjwvZm9yZWlnbi1rZXlzPjxyZWYtdHlwZSBuYW1lPSJKb3VybmFsIEFydGljbGUiPjE3
-PC9yZWYtdHlwZT48Y29udHJpYnV0b3JzPjxhdXRob3JzPjxhdXRob3I+R2HFoWV2acSHLCBELjwv
-YXV0aG9yPjxhdXRob3I+U2llbWVucywgRy48L2F1dGhvcj48YXV0aG9yPlNhZGlxLCBTLjwvYXV0
-aG9yPjwvYXV0aG9ycz48L2NvbnRyaWJ1dG9ycz48YXV0aC1hZGRyZXNzPkNlbnRyZSBmb3IgTGVh
-cm5pbmcgQW5hbHl0aWNzLCBGYWN1bHR5IG9mIEluZm9ybWF0aW9uIFRlY2hub2xvZ3ksIE1vbmFz
-aCBVbml2ZXJzaXR5LCBBdXN0cmFsaWEmI3hEO0NlbnRyZSBmb3IgQ2hhbmdlIGFuZCBDb21wbGV4
-aXR5IGluIExlYXJuaW5nLCBVbml2ZXJzaXR5IG9mIFNvdXRoIEF1c3RyYWxpYSwgQXVzdHJhbGlh
-JiN4RDtTY2hvb2wgb2YgSW5mb3JtYXRpb24gVGVjaG5vbG9neSBhbmQgRWxlY3RyaWNhbCBFbmdp
-bmVlcmluZywgVGhlIFVuaXZlcnNpdHkgb2YgUXVlZW5zbGFuZCwgQXVzdHJhbGlhPC9hdXRoLWFk
-ZHJlc3M+PHRpdGxlcz48dGl0bGU+RW1wb3dlcmluZyBsZWFybmVycyBmb3IgdGhlIGFnZSBvZiBh
-cnRpZmljaWFsIGludGVsbGlnZW5jZTwvdGl0bGU+PHNlY29uZGFyeS10aXRsZT5Db21wdXRlcnMg
-YW5kIEVkdWNhdGlvbjogQXJ0aWZpY2lhbCBJbnRlbGxpZ2VuY2U8L3NlY29uZGFyeS10aXRsZT48
-L3RpdGxlcz48cGVyaW9kaWNhbD48ZnVsbC10aXRsZT5Db21wdXRlcnMgYW5kIEVkdWNhdGlvbjog
-QXJ0aWZpY2lhbCBJbnRlbGxpZ2VuY2U8L2Z1bGwtdGl0bGU+PC9wZXJpb2RpY2FsPjxkYXRlcz48
-eWVhcj4yMDIzPC95ZWFyPjwvZGF0ZXM+PHdvcmstdHlwZT5FZGl0b3JpYWw8L3dvcmstdHlwZT48
-dXJscz48cmVsYXRlZC11cmxzPjx1cmw+aHR0cHM6Ly93d3cuc2NvcHVzLmNvbS9pbndhcmQvcmVj
-b3JkLnVyaT9laWQ9Mi1zMi4wLTg1MTQ4NzUwMzkwJmFtcDtkb2k9MTAuMTAxNiUyZmouY2FlYWku
-MjAyMy4xMDAxMzAmYW1wO3BhcnRuZXJJRD00MCZhbXA7bWQ1PTlhMGM3MjUxODU5NGUxZmNiMjkw
-ZjZlYTNkYWQxMDUwPC91cmw+PC9yZWxhdGVkLXVybHM+PC91cmxzPjxjdXN0b203PjEwMDEzMDwv
-Y3VzdG9tNz48ZWxlY3Ryb25pYy1yZXNvdXJjZS1udW0+MTAuMTAxNi9qLmNhZWFpLjIwMjMuMTAw
-MTMwPC9lbGVjdHJvbmljLXJlc291cmNlLW51bT48cmVtb3RlLWRhdGFiYXNlLW5hbWU+U2NvcHVz
-PC9yZW1vdGUtZGF0YWJhc2UtbmFtZT48L3JlY29yZD48L0NpdGU+PENpdGU+PEF1dGhvcj5DcmF3
-Zm9yZDwvQXV0aG9yPjxZZWFyPjIwMjM8L1llYXI+PFJlY051bT4zPC9SZWNOdW0+PHJlY29yZD48
-cmVjLW51bWJlcj4xMjwvcmVjLW51bWJlcj48Zm9yZWlnbi1rZXlzPjxrZXkgYXBwPSJFTiIgZGIt
-aWQ9IjVwc2Q1cDUybXJ2ZXM0ZWZyYXE1d2Zld2RmdzV2NXA5c2VlYSIgdGltZXN0YW1wPSIxNzAx
-ODYxMTcwIj4xMjwva2V5PjwvZm9yZWlnbi1rZXlzPjxyZWYtdHlwZSBuYW1lPSJKb3VybmFsIEFy
-dGljbGUiPjE3PC9yZWYtdHlwZT48Y29udHJpYnV0b3JzPjxhdXRob3JzPjxhdXRob3I+Q3Jhd2Zv
-cmQsIEpvc2VwaDwvYXV0aG9yPjxhdXRob3I+Q293bGluZywgTWljaGFlbDwvYXV0aG9yPjxhdXRo
-b3I+QWxsZW4sIEtlbGx5LUFubjwvYXV0aG9yPjwvYXV0aG9ycz48L2NvbnRyaWJ1dG9ycz48dGl0
-bGVzPjx0aXRsZT5MZWFkZXJzaGlwIGlzIG5lZWRlZCBmb3IgZXRoaWNhbCBDaGF0R1BUOiBDaGFy
-YWN0ZXIsIGFzc2Vzc21lbnQsIGFuZCBsZWFybmluZyB1c2luZyBhcnRpZmljaWFsIGludGVsbGln
-ZW5jZSAoQUkpPC90aXRsZT48c2Vjb25kYXJ5LXRpdGxlPkpvdXJuYWwgb2YgVW5pdmVyc2l0eSBU
-ZWFjaGluZyAmYW1wOyBMZWFybmluZyBQcmFjdGljZTwvc2Vjb25kYXJ5LXRpdGxlPjwvdGl0bGVz
-PjxwZXJpb2RpY2FsPjxmdWxsLXRpdGxlPkpvdXJuYWwgb2YgVW5pdmVyc2l0eSBUZWFjaGluZyAm
-YW1wOyBMZWFybmluZyBQcmFjdGljZTwvZnVsbC10aXRsZT48L3BlcmlvZGljYWw+PHBhZ2VzPjAy
-PC9wYWdlcz48dm9sdW1lPjIwPC92b2x1bWU+PG51bWJlcj4zPC9udW1iZXI+PGRhdGVzPjx5ZWFy
-PjIwMjM8L3llYXI+PC9kYXRlcz48dXJscz48L3VybHM+PC9yZWNvcmQ+PC9DaXRlPjwvRW5kTm90
-ZT5=
-</w:fldData>
-        </w:fldChar>
+        <w:t xml:space="preserve"> </w:t>
       </w:r>
       <w:r>
         <w:rPr>
           <w:rFonts w:eastAsia="Times"/>
         </w:rPr>
-        <w:instrText xml:space="preserve"> ADDIN EN.CITE.DATA </w:instrText>
+        <w:t>{Lo, 2023 #1724;Benuyenah, 2023 #1726}</w:t>
       </w:r>
       <w:r>
         <w:rPr>
           <w:rFonts w:eastAsia="Times"/>
         </w:rPr>
+        <w:t>. However, the framework proposed in this paper offers a practical and flexible approach to incorporating generative AI in software-related courses' take-home assignments while promoting academic integrity. By providing guidelines that prevent plagiarism and align the assessment tasks with the course learning objectives, this framework helps to mitigate the risks associated with academic misconduct while enhancing the educational experience</w:t>
       </w:r>
       <w:r>
         <w:rPr>
           <w:rFonts w:eastAsia="Times"/>
         </w:rPr>
-        <w:fldChar w:fldCharType="end"/>
+        <w:t>.</w:t>
       </w:r>
       <w:r>
         <w:rPr>
           <w:rFonts w:eastAsia="Times"/>
         </w:rPr>
+        <w:t xml:space="preserve"> The study has some limitations in its design, for example, validation testing of the framework was not done with breath and depth. </w:t>
       </w:r>
       <w:r>
         <w:rPr>
           <w:rFonts w:eastAsia="Times"/>
         </w:rPr>
-        <w:fldChar w:fldCharType="separate"/>
-      </w:r>
-      <w:r>
+        <w:t xml:space="preserve"> </w:t>
+      </w:r>
+    </w:p>
+    <w:p>
+      <w:pPr>
+        <w:pStyle w:val="ICCENormal"/>
         <w:rPr>
           <w:rFonts w:eastAsia="Times"/>
-          <w:noProof/>
-        </w:rPr>
-        <w:t>(Crawford et al., 2023; Gašević et al., 2023)</w:t>
-      </w:r>
+        </w:rPr>
+      </w:pPr>
       <w:r>
         <w:rPr>
           <w:rFonts w:eastAsia="Times"/>
         </w:rPr>
-        <w:fldChar w:fldCharType="end"/>
+        <w:t>Future research could extend to other courses in various disciplines, including electronics, mechanics, food technology, and more. This would allow the framework to be tested in different contexts. It is expected that additional rules or modified rules will be developed to suit these new disciplines</w:t>
       </w:r>
       <w:r>
         <w:rPr>
           <w:rFonts w:eastAsia="Times"/>
         </w:rPr>
-        <w:t>. One of the primary concerns associated with this technology is academic integrity, as students may use AI-generated content to cheat in assignments, compromising the reliability and credibility of assessment results</w:t>
-      </w:r>
-      <w:r>
+        <w:t>.</w:t>
+      </w:r>
+    </w:p>
+    <w:p>
+      <w:pPr>
+        <w:pStyle w:val="ICCENormal"/>
         <w:rPr>
           <w:rFonts w:eastAsia="Times"/>
         </w:rPr>
-        <w:t xml:space="preserve"> </w:t>
-      </w:r>
-      <w:r>
-        <w:rPr>
-          <w:rFonts w:eastAsia="Times"/>
-        </w:rPr>
-        <w:fldChar w:fldCharType="begin">
-          <w:fldData xml:space="preserve">PEVuZE5vdGU+PENpdGU+PEF1dGhvcj5MbzwvQXV0aG9yPjxZZWFyPjIwMjM8L1llYXI+PFJlY051
-bT4xNzI0PC9SZWNOdW0+PERpc3BsYXlUZXh0PihWLiBCZW51eWVuYWgsIDIwMjM7IExvLCAyMDIz
-KTwvRGlzcGxheVRleHQ+PHJlY29yZD48cmVjLW51bWJlcj4zMTwvcmVjLW51bWJlcj48Zm9yZWln
-bi1rZXlzPjxrZXkgYXBwPSJFTiIgZGItaWQ9IjVwc2Q1cDUybXJ2ZXM0ZWZyYXE1d2Zld2RmdzV2
-NXA5c2VlYSIgdGltZXN0YW1wPSIxNzAxODYxMTcwIj4zMTwva2V5PjwvZm9yZWlnbi1rZXlzPjxy
-ZWYtdHlwZSBuYW1lPSJKb3VybmFsIEFydGljbGUiPjE3PC9yZWYtdHlwZT48Y29udHJpYnV0b3Jz
-PjxhdXRob3JzPjxhdXRob3I+TG8sIEMuIEsuPC9hdXRob3I+PC9hdXRob3JzPjwvY29udHJpYnV0
-b3JzPjxhdXRoLWFkZHJlc3M+RGVwYXJ0bWVudCBvZiBNYXRoZW1hdGljcyBhbmQgSW5mb3JtYXRp
-b24gVGVjaG5vbG9neSwgVGhlIEVkdWNhdGlvbiBVbml2ZXJzaXR5IG9mIEhvbmcgS29uZzk5OTA3
-NywgSG9uZyBLb25nPC9hdXRoLWFkZHJlc3M+PHRpdGxlcz48dGl0bGU+V2hhdCBJcyB0aGUgSW1w
-YWN0IG9mIENoYXRHUFQgb24gRWR1Y2F0aW9uPyBBIFJhcGlkIFJldmlldyBvZiB0aGUgTGl0ZXJh
-dHVyZTwvdGl0bGU+PHNlY29uZGFyeS10aXRsZT5FZHVjYXRpb24gU2NpZW5jZXM8L3NlY29uZGFy
-eS10aXRsZT48L3RpdGxlcz48cGVyaW9kaWNhbD48ZnVsbC10aXRsZT5FZHVjYXRpb24gU2NpZW5j
-ZXM8L2Z1bGwtdGl0bGU+PC9wZXJpb2RpY2FsPjx2b2x1bWU+MTM8L3ZvbHVtZT48bnVtYmVyPjQ8
-L251bWJlcj48a2V5d29yZHM+PGtleXdvcmQ+YXJ0aWZpY2lhbCBpbnRlbGxpZ2VuY2U8L2tleXdv
-cmQ+PGtleXdvcmQ+Y2hhdGJvdDwva2V5d29yZD48a2V5d29yZD5DaGF0R1BUPC9rZXl3b3JkPjxr
-ZXl3b3JkPm5hdHVyYWwgbGFuZ3VhZ2UgcHJvY2Vzc2luZzwva2V5d29yZD48a2V5d29yZD5PcGVu
-QUk8L2tleXdvcmQ+PC9rZXl3b3Jkcz48ZGF0ZXM+PHllYXI+MjAyMzwveWVhcj48L2RhdGVzPjx3
-b3JrLXR5cGU+UmV2aWV3PC93b3JrLXR5cGU+PHVybHM+PHJlbGF0ZWQtdXJscz48dXJsPmh0dHBz
-Oi8vd3d3LnNjb3B1cy5jb20vaW53YXJkL3JlY29yZC51cmk/ZWlkPTItczIuMC04NTE1MzcyMzMy
-NCZhbXA7ZG9pPTEwLjMzOTAlMmZlZHVjc2NpMTMwNDA0MTAmYW1wO3BhcnRuZXJJRD00MCZhbXA7
-bWQ1PTBhMmJmNzY0M2U1Zjg0YjY4M2Y4NDVmOGM0NjZmZTliPC91cmw+PC9yZWxhdGVkLXVybHM+
-PC91cmxzPjxjdXN0b203PjQxMDwvY3VzdG9tNz48ZWxlY3Ryb25pYy1yZXNvdXJjZS1udW0+MTAu
-MzM5MC9lZHVjc2NpMTMwNDA0MTA8L2VsZWN0cm9uaWMtcmVzb3VyY2UtbnVtPjxyZW1vdGUtZGF0
-YWJhc2UtbmFtZT5TY29wdXM8L3JlbW90ZS1kYXRhYmFzZS1uYW1lPjwvcmVjb3JkPjwvQ2l0ZT48
-Q2l0ZT48QXV0aG9yPkJlbnV5ZW5haDwvQXV0aG9yPjxZZWFyPjIwMjM8L1llYXI+PFJlY051bT4x
-NzI2PC9SZWNOdW0+PHJlY29yZD48cmVjLW51bWJlcj4xNzI2PC9yZWMtbnVtYmVyPjxmb3JlaWdu
-LWtleXM+PGtleSBhcHA9IkVOIiBkYi1pZD0icHM1dnc1cGE2YXdhZnhld3I1eDV0d2R1ZWFzczJ4
-dnhkMDlhIiB0aW1lc3RhbXA9IjE2ODMxNjc4MjgiPjE3MjY8L2tleT48L2ZvcmVpZ24ta2V5cz48
-cmVmLXR5cGUgbmFtZT0iSm91cm5hbCBBcnRpY2xlIj4xNzwvcmVmLXR5cGU+PGNvbnRyaWJ1dG9y
-cz48YXV0aG9ycz48YXV0aG9yPkJlbnV5ZW5haCwgVi48L2F1dGhvcj48L2F1dGhvcnM+PC9jb250
-cmlidXRvcnM+PGF1dGgtYWRkcmVzcz5CaXJtaW5naGFtIEJ1c2luZXNzIFNjaG9vbCwgVW5pdmVy
-c2l0eSBvZiBCaXJtaW5naGFtLCBCaXJtaW5naGFtLCBVbml0ZWQgS2luZ2RvbTwvYXV0aC1hZGRy
-ZXNzPjx0aXRsZXM+PHRpdGxlPkNvbW1lbnRhcnk6IENoYXRHUFQgdXNlIGluIGhpZ2hlciBlZHVj
-YXRpb24gYXNzZXNzbWVudDogUHJvc3BlY3RzIGFuZCBlcGlzdGVtaWMgdGhyZWF0czwvdGl0bGU+
-PHNlY29uZGFyeS10aXRsZT5Kb3VybmFsIG9mIFJlc2VhcmNoIGluIElubm92YXRpdmUgVGVhY2hp
-bmcgYW5kIExlYXJuaW5nPC9zZWNvbmRhcnktdGl0bGU+PC90aXRsZXM+PHBlcmlvZGljYWw+PGZ1
-bGwtdGl0bGU+Sm91cm5hbCBvZiBSZXNlYXJjaCBpbiBJbm5vdmF0aXZlIFRlYWNoaW5nIGFuZCBM
-ZWFybmluZzwvZnVsbC10aXRsZT48L3BlcmlvZGljYWw+PHBhZ2VzPjEzNC0xMzU8L3BhZ2VzPjx2
-b2x1bWU+MTY8L3ZvbHVtZT48bnVtYmVyPjE8L251bWJlcj48ZGF0ZXM+PHllYXI+MjAyMzwveWVh
-cj48L2RhdGVzPjx3b3JrLXR5cGU+Tm90ZTwvd29yay10eXBlPjx1cmxzPjxyZWxhdGVkLXVybHM+
-PHVybD5odHRwczovL3d3dy5zY29wdXMuY29tL2lud2FyZC9yZWNvcmQudXJpP2VpZD0yLXMyLjAt
-ODUxNTI1ODU0NTQmYW1wO2RvaT0xMC4xMTA4JTJmSlJJVC0wMy0yMDIzLTA5NyZhbXA7cGFydG5l
-cklEPTQwJmFtcDttZDU9OGVmODkyMjRjZTlmNWE0NWZhNGU2NDg1Y2Q0MTVhNTY8L3VybD48L3Jl
-bGF0ZWQtdXJscz48L3VybHM+PGVsZWN0cm9uaWMtcmVzb3VyY2UtbnVtPjEwLjExMDgvSlJJVC0w
-My0yMDIzLTA5NzwvZWxlY3Ryb25pYy1yZXNvdXJjZS1udW0+PHJlbW90ZS1kYXRhYmFzZS1uYW1l
-PlNjb3B1czwvcmVtb3RlLWRhdGFiYXNlLW5hbWU+PC9yZWNvcmQ+PC9DaXRlPjwvRW5kTm90ZT5=
-</w:fldData>
-        </w:fldChar>
-      </w:r>
-      <w:r>
-        <w:rPr>
-          <w:rFonts w:eastAsia="Times"/>
-        </w:rPr>
-        <w:instrText xml:space="preserve"> ADDIN EN.CITE </w:instrText>
-      </w:r>
-      <w:r>
-        <w:rPr>
-          <w:rFonts w:eastAsia="Times"/>
-        </w:rPr>
-        <w:fldChar w:fldCharType="begin">
-          <w:fldData xml:space="preserve">PEVuZE5vdGU+PENpdGU+PEF1dGhvcj5MbzwvQXV0aG9yPjxZZWFyPjIwMjM8L1llYXI+PFJlY051
-bT4xNzI0PC9SZWNOdW0+PERpc3BsYXlUZXh0PihWLiBCZW51eWVuYWgsIDIwMjM7IExvLCAyMDIz
-KTwvRGlzcGxheVRleHQ+PHJlY29yZD48cmVjLW51bWJlcj4zMTwvcmVjLW51bWJlcj48Zm9yZWln
-bi1rZXlzPjxrZXkgYXBwPSJFTiIgZGItaWQ9IjVwc2Q1cDUybXJ2ZXM0ZWZyYXE1d2Zld2RmdzV2
-NXA5c2VlYSIgdGltZXN0YW1wPSIxNzAxODYxMTcwIj4zMTwva2V5PjwvZm9yZWlnbi1rZXlzPjxy
-ZWYtdHlwZSBuYW1lPSJKb3VybmFsIEFydGljbGUiPjE3PC9yZWYtdHlwZT48Y29udHJpYnV0b3Jz
-PjxhdXRob3JzPjxhdXRob3I+TG8sIEMuIEsuPC9hdXRob3I+PC9hdXRob3JzPjwvY29udHJpYnV0
-b3JzPjxhdXRoLWFkZHJlc3M+RGVwYXJ0bWVudCBvZiBNYXRoZW1hdGljcyBhbmQgSW5mb3JtYXRp
-b24gVGVjaG5vbG9neSwgVGhlIEVkdWNhdGlvbiBVbml2ZXJzaXR5IG9mIEhvbmcgS29uZzk5OTA3
-NywgSG9uZyBLb25nPC9hdXRoLWFkZHJlc3M+PHRpdGxlcz48dGl0bGU+V2hhdCBJcyB0aGUgSW1w
-YWN0IG9mIENoYXRHUFQgb24gRWR1Y2F0aW9uPyBBIFJhcGlkIFJldmlldyBvZiB0aGUgTGl0ZXJh
-dHVyZTwvdGl0bGU+PHNlY29uZGFyeS10aXRsZT5FZHVjYXRpb24gU2NpZW5jZXM8L3NlY29uZGFy
-eS10aXRsZT48L3RpdGxlcz48cGVyaW9kaWNhbD48ZnVsbC10aXRsZT5FZHVjYXRpb24gU2NpZW5j
-ZXM8L2Z1bGwtdGl0bGU+PC9wZXJpb2RpY2FsPjx2b2x1bWU+MTM8L3ZvbHVtZT48bnVtYmVyPjQ8
-L251bWJlcj48a2V5d29yZHM+PGtleXdvcmQ+YXJ0aWZpY2lhbCBpbnRlbGxpZ2VuY2U8L2tleXdv
-cmQ+PGtleXdvcmQ+Y2hhdGJvdDwva2V5d29yZD48a2V5d29yZD5DaGF0R1BUPC9rZXl3b3JkPjxr
-ZXl3b3JkPm5hdHVyYWwgbGFuZ3VhZ2UgcHJvY2Vzc2luZzwva2V5d29yZD48a2V5d29yZD5PcGVu
-QUk8L2tleXdvcmQ+PC9rZXl3b3Jkcz48ZGF0ZXM+PHllYXI+MjAyMzwveWVhcj48L2RhdGVzPjx3
-b3JrLXR5cGU+UmV2aWV3PC93b3JrLXR5cGU+PHVybHM+PHJlbGF0ZWQtdXJscz48dXJsPmh0dHBz
-Oi8vd3d3LnNjb3B1cy5jb20vaW53YXJkL3JlY29yZC51cmk/ZWlkPTItczIuMC04NTE1MzcyMzMy
-NCZhbXA7ZG9pPTEwLjMzOTAlMmZlZHVjc2NpMTMwNDA0MTAmYW1wO3BhcnRuZXJJRD00MCZhbXA7
-bWQ1PTBhMmJmNzY0M2U1Zjg0YjY4M2Y4NDVmOGM0NjZmZTliPC91cmw+PC9yZWxhdGVkLXVybHM+
-PC91cmxzPjxjdXN0b203PjQxMDwvY3VzdG9tNz48ZWxlY3Ryb25pYy1yZXNvdXJjZS1udW0+MTAu
-MzM5MC9lZHVjc2NpMTMwNDA0MTA8L2VsZWN0cm9uaWMtcmVzb3VyY2UtbnVtPjxyZW1vdGUtZGF0
-YWJhc2UtbmFtZT5TY29wdXM8L3JlbW90ZS1kYXRhYmFzZS1uYW1lPjwvcmVjb3JkPjwvQ2l0ZT48
-Q2l0ZT48QXV0aG9yPkJlbnV5ZW5haDwvQXV0aG9yPjxZZWFyPjIwMjM8L1llYXI+PFJlY051bT4x
-NzI2PC9SZWNOdW0+PHJlY29yZD48cmVjLW51bWJlcj4xNzI2PC9yZWMtbnVtYmVyPjxmb3JlaWdu
-LWtleXM+PGtleSBhcHA9IkVOIiBkYi1pZD0icHM1dnc1cGE2YXdhZnhld3I1eDV0d2R1ZWFzczJ4
-dnhkMDlhIiB0aW1lc3RhbXA9IjE2ODMxNjc4MjgiPjE3MjY8L2tleT48L2ZvcmVpZ24ta2V5cz48
-cmVmLXR5cGUgbmFtZT0iSm91cm5hbCBBcnRpY2xlIj4xNzwvcmVmLXR5cGU+PGNvbnRyaWJ1dG9y
-cz48YXV0aG9ycz48YXV0aG9yPkJlbnV5ZW5haCwgVi48L2F1dGhvcj48L2F1dGhvcnM+PC9jb250
-cmlidXRvcnM+PGF1dGgtYWRkcmVzcz5CaXJtaW5naGFtIEJ1c2luZXNzIFNjaG9vbCwgVW5pdmVy
-c2l0eSBvZiBCaXJtaW5naGFtLCBCaXJtaW5naGFtLCBVbml0ZWQgS2luZ2RvbTwvYXV0aC1hZGRy
-ZXNzPjx0aXRsZXM+PHRpdGxlPkNvbW1lbnRhcnk6IENoYXRHUFQgdXNlIGluIGhpZ2hlciBlZHVj
-YXRpb24gYXNzZXNzbWVudDogUHJvc3BlY3RzIGFuZCBlcGlzdGVtaWMgdGhyZWF0czwvdGl0bGU+
-PHNlY29uZGFyeS10aXRsZT5Kb3VybmFsIG9mIFJlc2VhcmNoIGluIElubm92YXRpdmUgVGVhY2hp
-bmcgYW5kIExlYXJuaW5nPC9zZWNvbmRhcnktdGl0bGU+PC90aXRsZXM+PHBlcmlvZGljYWw+PGZ1
-bGwtdGl0bGU+Sm91cm5hbCBvZiBSZXNlYXJjaCBpbiBJbm5vdmF0aXZlIFRlYWNoaW5nIGFuZCBM
-ZWFybmluZzwvZnVsbC10aXRsZT48L3BlcmlvZGljYWw+PHBhZ2VzPjEzNC0xMzU8L3BhZ2VzPjx2
-b2x1bWU+MTY8L3ZvbHVtZT48bnVtYmVyPjE8L251bWJlcj48ZGF0ZXM+PHllYXI+MjAyMzwveWVh
-cj48L2RhdGVzPjx3b3JrLXR5cGU+Tm90ZTwvd29yay10eXBlPjx1cmxzPjxyZWxhdGVkLXVybHM+
-PHVybD5odHRwczovL3d3dy5zY29wdXMuY29tL2lud2FyZC9yZWNvcmQudXJpP2VpZD0yLXMyLjAt
-ODUxNTI1ODU0NTQmYW1wO2RvaT0xMC4xMTA4JTJmSlJJVC0wMy0yMDIzLTA5NyZhbXA7cGFydG5l
-cklEPTQwJmFtcDttZDU9OGVmODkyMjRjZTlmNWE0NWZhNGU2NDg1Y2Q0MTVhNTY8L3VybD48L3Jl
-bGF0ZWQtdXJscz48L3VybHM+PGVsZWN0cm9uaWMtcmVzb3VyY2UtbnVtPjEwLjExMDgvSlJJVC0w
-My0yMDIzLTA5NzwvZWxlY3Ryb25pYy1yZXNvdXJjZS1udW0+PHJlbW90ZS1kYXRhYmFzZS1uYW1l
-PlNjb3B1czwvcmVtb3RlLWRhdGFiYXNlLW5hbWU+PC9yZWNvcmQ+PC9DaXRlPjwvRW5kTm90ZT5=
-</w:fldData>
-        </w:fldChar>
-      </w:r>
-      <w:r>
-        <w:rPr>
-          <w:rFonts w:eastAsia="Times"/>
-        </w:rPr>
-        <w:instrText xml:space="preserve"> ADDIN EN.CITE.DATA </w:instrText>
-      </w:r>
-      <w:r>
-        <w:rPr>
-          <w:rFonts w:eastAsia="Times"/>
-        </w:rPr>
-      </w:r>
-      <w:r>
-        <w:rPr>
-          <w:rFonts w:eastAsia="Times"/>
-        </w:rPr>
-        <w:fldChar w:fldCharType="end"/>
-      </w:r>
-      <w:r>
-        <w:rPr>
-          <w:rFonts w:eastAsia="Times"/>
-        </w:rPr>
-      </w:r>
-      <w:r>
-        <w:rPr>
-          <w:rFonts w:eastAsia="Times"/>
-        </w:rPr>
-        <w:fldChar w:fldCharType="separate"/>
-      </w:r>
-      <w:r>
-        <w:rPr>
-          <w:rFonts w:eastAsia="Times"/>
-          <w:noProof/>
-        </w:rPr>
-        <w:t>(V. Benuyenah, 2023; Lo, 2023)</w:t>
-      </w:r>
-      <w:r>
-        <w:rPr>
-          <w:rFonts w:eastAsia="Times"/>
-        </w:rPr>
-        <w:fldChar w:fldCharType="end"/>
-      </w:r>
-      <w:r>
-        <w:rPr>
-          <w:rFonts w:eastAsia="Times"/>
-        </w:rPr>
-        <w:t>. However, the framework proposed in this paper offers a practical and flexible approach to incorporating generative AI in software-related courses' take-home assignments while promoting academic integrity. By providing guidelines that prevent plagiarism and align the assessment tasks with the course learning objectives, this framework helps to mitigate the risks associated with academic misconduct while enhancing the educational experience</w:t>
-      </w:r>
-      <w:r>
-        <w:rPr>
-          <w:rFonts w:eastAsia="Times"/>
-        </w:rPr>
-        <w:t>.</w:t>
-      </w:r>
-      <w:r>
-        <w:rPr>
-          <w:rFonts w:eastAsia="Times"/>
-        </w:rPr>
-        <w:t xml:space="preserve"> The study has some limitations in its design, for example, validation testing of the framework was not done with breath and depth. </w:t>
-      </w:r>
-      <w:r>
-        <w:rPr>
-          <w:rFonts w:eastAsia="Times"/>
-        </w:rPr>
-        <w:t xml:space="preserve"> </w:t>
-      </w:r>
-    </w:p>
-    <w:p>
-      <w:pPr>
-        <w:pStyle w:val="ICCENormal"/>
-        <w:rPr>
-          <w:rFonts w:eastAsia="Times"/>
-        </w:rPr>
-      </w:pPr>
-      <w:r>
-        <w:rPr>
-          <w:rFonts w:eastAsia="Times"/>
-        </w:rPr>
-        <w:t>Future research could extend to other courses in various disciplines, including electronics, mechanics, food technology, and more. This would allow the framework to be tested in different contexts. It is expected that additional rules or modified rules will be developed to suit these new disciplines</w:t>
-      </w:r>
-      <w:r>
-        <w:rPr>
-          <w:rFonts w:eastAsia="Times"/>
-        </w:rPr>
-        <w:t>.</w:t>
-      </w:r>
-    </w:p>
-    <w:p>
-      <w:pPr>
-        <w:pStyle w:val="ICCENormal"/>
-        <w:rPr>
-          <w:rFonts w:eastAsia="Times"/>
-        </w:rPr>
       </w:pPr>
     </w:p>
     <w:p>
@@ -7076,1838 +4567,6 @@
       </w:pPr>
       <w:r>
         <w:t>References</w:t>
-      </w:r>
-    </w:p>
-    <w:p>
-      <w:pPr>
-        <w:spacing w:line="276" w:lineRule="auto"/>
-        <w:rPr>
-          <w:rFonts w:ascii="Arial" w:eastAsia="Times" w:hAnsi="Arial" w:cs="Arial"/>
-          <w:sz w:val="22"/>
-          <w:szCs w:val="22"/>
-        </w:rPr>
-      </w:pPr>
-    </w:p>
-    <w:bookmarkStart w:id="0" w:name="_heading=h.gjdgxs" w:colFirst="0" w:colLast="0"/>
-    <w:bookmarkEnd w:id="0"/>
-    <w:p>
-      <w:pPr>
-        <w:pStyle w:val="EndNoteBibliography"/>
-        <w:ind w:left="720" w:hanging="720"/>
-        <w:rPr>
-          <w:noProof/>
-        </w:rPr>
-      </w:pPr>
-      <w:r>
-        <w:rPr>
-          <w:rFonts w:ascii="Arial" w:eastAsia="Times" w:hAnsi="Arial" w:cs="Arial"/>
-          <w:sz w:val="20"/>
-          <w:szCs w:val="20"/>
-        </w:rPr>
-        <w:fldChar w:fldCharType="begin"/>
-      </w:r>
-      <w:r>
-        <w:rPr>
-          <w:rFonts w:ascii="Arial" w:eastAsia="Times" w:hAnsi="Arial" w:cs="Arial"/>
-          <w:sz w:val="20"/>
-          <w:szCs w:val="20"/>
-          <w:lang w:val="de-DE"/>
-        </w:rPr>
-        <w:instrText xml:space="preserve"> ADDIN EN.REFLIST </w:instrText>
-      </w:r>
-      <w:r>
-        <w:rPr>
-          <w:rFonts w:ascii="Arial" w:eastAsia="Times" w:hAnsi="Arial" w:cs="Arial"/>
-          <w:sz w:val="20"/>
-          <w:szCs w:val="20"/>
-        </w:rPr>
-        <w:fldChar w:fldCharType="separate"/>
-      </w:r>
-      <w:r>
-        <w:rPr>
-          <w:noProof/>
-        </w:rPr>
-        <w:t xml:space="preserve">Almond, R., Steinberg, L., &amp; Mislevy, R. (2002). Enhancing the design and delivery of assessment systems: A four-process architecture. </w:t>
-      </w:r>
-      <w:r>
-        <w:rPr>
-          <w:i/>
-          <w:noProof/>
-        </w:rPr>
-        <w:t>The Journal of Technology, Learning and Assessment</w:t>
-      </w:r>
-      <w:r>
-        <w:rPr>
-          <w:noProof/>
-        </w:rPr>
-        <w:t>,</w:t>
-      </w:r>
-      <w:r>
-        <w:rPr>
-          <w:i/>
-          <w:noProof/>
-        </w:rPr>
-        <w:t xml:space="preserve"> 1</w:t>
-      </w:r>
-      <w:r>
-        <w:rPr>
-          <w:noProof/>
-        </w:rPr>
-        <w:t xml:space="preserve">(5). </w:t>
-      </w:r>
-    </w:p>
-    <w:p>
-      <w:pPr>
-        <w:pStyle w:val="EndNoteBibliography"/>
-        <w:ind w:left="720" w:hanging="720"/>
-        <w:rPr>
-          <w:noProof/>
-        </w:rPr>
-      </w:pPr>
-      <w:r>
-        <w:rPr>
-          <w:noProof/>
-        </w:rPr>
-        <w:t xml:space="preserve">Angus, S. D., &amp; Watson, J. (2009). Does regular online testing enhance student learning in the numerical sciences? Robust evidence from a large data set [Article]. </w:t>
-      </w:r>
-      <w:r>
-        <w:rPr>
-          <w:i/>
-          <w:noProof/>
-        </w:rPr>
-        <w:t>British Journal of Educational Technology</w:t>
-      </w:r>
-      <w:r>
-        <w:rPr>
-          <w:noProof/>
-        </w:rPr>
-        <w:t>,</w:t>
-      </w:r>
-      <w:r>
-        <w:rPr>
-          <w:i/>
-          <w:noProof/>
-        </w:rPr>
-        <w:t xml:space="preserve"> 40</w:t>
-      </w:r>
-      <w:r>
-        <w:rPr>
-          <w:noProof/>
-        </w:rPr>
-        <w:t xml:space="preserve">(2), 255-272. </w:t>
-      </w:r>
-      <w:hyperlink r:id="rId13" w:history="1">
-        <w:r>
-          <w:rPr>
-            <w:rStyle w:val="Siuktni"/>
-            <w:noProof/>
-          </w:rPr>
-          <w:t>https://doi.org/10.1111/j.1467-8535.2008.00916.x</w:t>
-        </w:r>
-      </w:hyperlink>
-      <w:r>
-        <w:rPr>
-          <w:noProof/>
-        </w:rPr>
-        <w:t xml:space="preserve"> </w:t>
-      </w:r>
-    </w:p>
-    <w:p>
-      <w:pPr>
-        <w:pStyle w:val="EndNoteBibliography"/>
-        <w:ind w:left="720" w:hanging="720"/>
-        <w:rPr>
-          <w:noProof/>
-        </w:rPr>
-      </w:pPr>
-      <w:r>
-        <w:rPr>
-          <w:noProof/>
-        </w:rPr>
-        <w:t xml:space="preserve">Benuyenah, V. (2023). Commentary: ChatGPT use in higher education assessment: Prospects and epistemic threats. </w:t>
-      </w:r>
-      <w:r>
-        <w:rPr>
-          <w:i/>
-          <w:noProof/>
-        </w:rPr>
-        <w:t>Journal of Research in Innovative Teaching &amp; Learning</w:t>
-      </w:r>
-      <w:r>
-        <w:rPr>
-          <w:noProof/>
-        </w:rPr>
-        <w:t>,</w:t>
-      </w:r>
-      <w:r>
-        <w:rPr>
-          <w:i/>
-          <w:noProof/>
-        </w:rPr>
-        <w:t xml:space="preserve"> 16</w:t>
-      </w:r>
-      <w:r>
-        <w:rPr>
-          <w:noProof/>
-        </w:rPr>
-        <w:t xml:space="preserve">(1), 134-135. </w:t>
-      </w:r>
-    </w:p>
-    <w:p>
-      <w:pPr>
-        <w:pStyle w:val="EndNoteBibliography"/>
-        <w:ind w:left="720" w:hanging="720"/>
-        <w:rPr>
-          <w:noProof/>
-        </w:rPr>
-      </w:pPr>
-      <w:r>
-        <w:rPr>
-          <w:noProof/>
-        </w:rPr>
-        <w:t xml:space="preserve">Benuyenah, V. (2023). Commentary: ChatGPT use in higher education assessment: Prospects and epistemic threats [Note]. </w:t>
-      </w:r>
-      <w:r>
-        <w:rPr>
-          <w:i/>
-          <w:noProof/>
-        </w:rPr>
-        <w:t>Journal of Research in Innovative Teaching and Learning</w:t>
-      </w:r>
-      <w:r>
-        <w:rPr>
-          <w:noProof/>
-        </w:rPr>
-        <w:t>,</w:t>
-      </w:r>
-      <w:r>
-        <w:rPr>
-          <w:i/>
-          <w:noProof/>
-        </w:rPr>
-        <w:t xml:space="preserve"> 16</w:t>
-      </w:r>
-      <w:r>
-        <w:rPr>
-          <w:noProof/>
-        </w:rPr>
-        <w:t xml:space="preserve">(1), 134-135. </w:t>
-      </w:r>
-      <w:hyperlink r:id="rId14" w:history="1">
-        <w:r>
-          <w:rPr>
-            <w:rStyle w:val="Siuktni"/>
-            <w:noProof/>
-          </w:rPr>
-          <w:t>https://doi.org/10.1108/JRIT-03-2023-097</w:t>
-        </w:r>
-      </w:hyperlink>
-      <w:r>
-        <w:rPr>
-          <w:noProof/>
-        </w:rPr>
-        <w:t xml:space="preserve"> </w:t>
-      </w:r>
-    </w:p>
-    <w:p>
-      <w:pPr>
-        <w:pStyle w:val="EndNoteBibliography"/>
-        <w:ind w:left="720" w:hanging="720"/>
-        <w:rPr>
-          <w:noProof/>
-        </w:rPr>
-      </w:pPr>
-      <w:r>
-        <w:rPr>
-          <w:noProof/>
-        </w:rPr>
-        <w:t xml:space="preserve">Bretag, T., Harper, R., Burton, M., Ellis, C., Newton, P., Rozenberg, P., Saddiqui, S., &amp; van Haeringen, K. (2019). Contract cheating: a survey of Australian university students [Article]. </w:t>
-      </w:r>
-      <w:r>
-        <w:rPr>
-          <w:i/>
-          <w:noProof/>
-        </w:rPr>
-        <w:t>Studies in Higher Education</w:t>
-      </w:r>
-      <w:r>
-        <w:rPr>
-          <w:noProof/>
-        </w:rPr>
-        <w:t>,</w:t>
-      </w:r>
-      <w:r>
-        <w:rPr>
-          <w:i/>
-          <w:noProof/>
-        </w:rPr>
-        <w:t xml:space="preserve"> 44</w:t>
-      </w:r>
-      <w:r>
-        <w:rPr>
-          <w:noProof/>
-        </w:rPr>
-        <w:t xml:space="preserve">(11), 1837-1856. </w:t>
-      </w:r>
-      <w:hyperlink r:id="rId15" w:history="1">
-        <w:r>
-          <w:rPr>
-            <w:rStyle w:val="Siuktni"/>
-            <w:noProof/>
-          </w:rPr>
-          <w:t>https://doi.org/10.1080/03075079.2018.1462788</w:t>
-        </w:r>
-      </w:hyperlink>
-      <w:r>
-        <w:rPr>
-          <w:noProof/>
-        </w:rPr>
-        <w:t xml:space="preserve"> </w:t>
-      </w:r>
-    </w:p>
-    <w:p>
-      <w:pPr>
-        <w:pStyle w:val="EndNoteBibliography"/>
-        <w:ind w:left="720" w:hanging="720"/>
-        <w:rPr>
-          <w:noProof/>
-        </w:rPr>
-      </w:pPr>
-      <w:r>
-        <w:rPr>
-          <w:noProof/>
-        </w:rPr>
-        <w:t xml:space="preserve">Bretag, T., Harper, R., Burton, M., Ellis, C., Newton, P., van Haeringen, K., Saddiqui, S., &amp; Rozenberg, P. (2019). Contract cheating and assessment design: exploring the </w:t>
-      </w:r>
-      <w:r>
-        <w:rPr>
-          <w:noProof/>
-        </w:rPr>
-        <w:lastRenderedPageBreak/>
-        <w:t xml:space="preserve">relationship [Article]. </w:t>
-      </w:r>
-      <w:r>
-        <w:rPr>
-          <w:i/>
-          <w:noProof/>
-        </w:rPr>
-        <w:t>Assessment and Evaluation in Higher Education</w:t>
-      </w:r>
-      <w:r>
-        <w:rPr>
-          <w:noProof/>
-        </w:rPr>
-        <w:t>,</w:t>
-      </w:r>
-      <w:r>
-        <w:rPr>
-          <w:i/>
-          <w:noProof/>
-        </w:rPr>
-        <w:t xml:space="preserve"> 44</w:t>
-      </w:r>
-      <w:r>
-        <w:rPr>
-          <w:noProof/>
-        </w:rPr>
-        <w:t xml:space="preserve">(5), 676-691. </w:t>
-      </w:r>
-      <w:hyperlink r:id="rId16" w:history="1">
-        <w:r>
-          <w:rPr>
-            <w:rStyle w:val="Siuktni"/>
-            <w:noProof/>
-          </w:rPr>
-          <w:t>https://doi.org/10.1080/02602938.2018.1527892</w:t>
-        </w:r>
-      </w:hyperlink>
-      <w:r>
-        <w:rPr>
-          <w:noProof/>
-        </w:rPr>
-        <w:t xml:space="preserve"> </w:t>
-      </w:r>
-    </w:p>
-    <w:p>
-      <w:pPr>
-        <w:pStyle w:val="EndNoteBibliography"/>
-        <w:ind w:left="720" w:hanging="720"/>
-        <w:rPr>
-          <w:noProof/>
-        </w:rPr>
-      </w:pPr>
-      <w:r>
-        <w:rPr>
-          <w:noProof/>
-        </w:rPr>
-        <w:t xml:space="preserve">Brookhart, S. M. (2013). </w:t>
-      </w:r>
-      <w:r>
-        <w:rPr>
-          <w:i/>
-          <w:noProof/>
-        </w:rPr>
-        <w:t>How to create and use rubrics for formative assessment and grading</w:t>
-      </w:r>
-      <w:r>
-        <w:rPr>
-          <w:noProof/>
-        </w:rPr>
-        <w:t xml:space="preserve">. Ascd. </w:t>
-      </w:r>
-    </w:p>
-    <w:p>
-      <w:pPr>
-        <w:pStyle w:val="EndNoteBibliography"/>
-        <w:ind w:left="720" w:hanging="720"/>
-        <w:rPr>
-          <w:noProof/>
-        </w:rPr>
-      </w:pPr>
-      <w:r>
-        <w:rPr>
-          <w:noProof/>
-        </w:rPr>
-        <w:t xml:space="preserve">Chickering, A. W., &amp; Gamson, Z. F. (1987). Seven principles for good practice in undergraduate education. </w:t>
-      </w:r>
-      <w:r>
-        <w:rPr>
-          <w:i/>
-          <w:noProof/>
-        </w:rPr>
-        <w:t>AAHE bulletin</w:t>
-      </w:r>
-      <w:r>
-        <w:rPr>
-          <w:noProof/>
-        </w:rPr>
-        <w:t>,</w:t>
-      </w:r>
-      <w:r>
-        <w:rPr>
-          <w:i/>
-          <w:noProof/>
-        </w:rPr>
-        <w:t xml:space="preserve"> 3</w:t>
-      </w:r>
-      <w:r>
-        <w:rPr>
-          <w:noProof/>
-        </w:rPr>
-        <w:t xml:space="preserve">, 7. </w:t>
-      </w:r>
-    </w:p>
-    <w:p>
-      <w:pPr>
-        <w:pStyle w:val="EndNoteBibliography"/>
-        <w:ind w:left="720" w:hanging="720"/>
-        <w:rPr>
-          <w:noProof/>
-        </w:rPr>
-      </w:pPr>
-      <w:r>
-        <w:rPr>
-          <w:noProof/>
-        </w:rPr>
-        <w:t xml:space="preserve">Cook, T. D., Campbell, D. T., &amp; Shadish, W. (2002). </w:t>
-      </w:r>
-      <w:r>
-        <w:rPr>
-          <w:i/>
-          <w:noProof/>
-        </w:rPr>
-        <w:t>Experimental and quasi-experimental designs for generalized causal inference</w:t>
-      </w:r>
-      <w:r>
-        <w:rPr>
-          <w:noProof/>
-        </w:rPr>
-        <w:t xml:space="preserve">. Houghton Mifflin Boston, MA. </w:t>
-      </w:r>
-    </w:p>
-    <w:p>
-      <w:pPr>
-        <w:pStyle w:val="EndNoteBibliography"/>
-        <w:ind w:left="720" w:hanging="720"/>
-        <w:rPr>
-          <w:noProof/>
-        </w:rPr>
-      </w:pPr>
-      <w:r>
-        <w:rPr>
-          <w:noProof/>
-        </w:rPr>
-        <w:t xml:space="preserve">Crawford, J., Cowling, M., &amp; Allen, K.-A. (2023). Leadership is needed for ethical ChatGPT: Character, assessment, and learning using artificial intelligence (AI). </w:t>
-      </w:r>
-      <w:r>
-        <w:rPr>
-          <w:i/>
-          <w:noProof/>
-        </w:rPr>
-        <w:t>Journal of University Teaching &amp; Learning Practice</w:t>
-      </w:r>
-      <w:r>
-        <w:rPr>
-          <w:noProof/>
-        </w:rPr>
-        <w:t>,</w:t>
-      </w:r>
-      <w:r>
-        <w:rPr>
-          <w:i/>
-          <w:noProof/>
-        </w:rPr>
-        <w:t xml:space="preserve"> 20</w:t>
-      </w:r>
-      <w:r>
-        <w:rPr>
-          <w:noProof/>
-        </w:rPr>
-        <w:t xml:space="preserve">(3), 02. </w:t>
-      </w:r>
-    </w:p>
-    <w:p>
-      <w:pPr>
-        <w:pStyle w:val="EndNoteBibliography"/>
-        <w:ind w:left="720" w:hanging="720"/>
-        <w:rPr>
-          <w:noProof/>
-        </w:rPr>
-      </w:pPr>
-      <w:r>
-        <w:rPr>
-          <w:noProof/>
-        </w:rPr>
-        <w:t xml:space="preserve">Dwivedi, Y. K., Kshetri, N., Hughes, L., Slade, E. L., Jeyaraj, A., Kar, A. K., Baabdullah, A. M., Koohang, A., Raghavan, V., &amp; Ahuja, M. (2023). “So what if ChatGPT wrote it?” Multidisciplinary perspectives on opportunities, challenges and implications of generative conversational AI for research, practice and policy. </w:t>
-      </w:r>
-      <w:r>
-        <w:rPr>
-          <w:i/>
-          <w:noProof/>
-        </w:rPr>
-        <w:t>International Journal of Information Management</w:t>
-      </w:r>
-      <w:r>
-        <w:rPr>
-          <w:noProof/>
-        </w:rPr>
-        <w:t>,</w:t>
-      </w:r>
-      <w:r>
-        <w:rPr>
-          <w:i/>
-          <w:noProof/>
-        </w:rPr>
-        <w:t xml:space="preserve"> 71</w:t>
-      </w:r>
-      <w:r>
-        <w:rPr>
-          <w:noProof/>
-        </w:rPr>
-        <w:t xml:space="preserve">, 102642. </w:t>
-      </w:r>
-    </w:p>
-    <w:p>
-      <w:pPr>
-        <w:pStyle w:val="EndNoteBibliography"/>
-        <w:ind w:left="720" w:hanging="720"/>
-        <w:rPr>
-          <w:noProof/>
-        </w:rPr>
-      </w:pPr>
-      <w:r>
-        <w:rPr>
-          <w:noProof/>
-        </w:rPr>
-        <w:t xml:space="preserve">Emenike, M. E., &amp; Emenike, B. U. (2023). Was This Title Generated by ChatGPT? Considerations for Artificial Intelligence Text-Generation Software Programs for Chemists and Chemistry Educators [Review]. </w:t>
-      </w:r>
-      <w:r>
-        <w:rPr>
-          <w:i/>
-          <w:noProof/>
-        </w:rPr>
-        <w:t>Journal of Chemical Education</w:t>
-      </w:r>
-      <w:r>
-        <w:rPr>
-          <w:noProof/>
-        </w:rPr>
-        <w:t>,</w:t>
-      </w:r>
-      <w:r>
-        <w:rPr>
-          <w:i/>
-          <w:noProof/>
-        </w:rPr>
-        <w:t xml:space="preserve"> 100</w:t>
-      </w:r>
-      <w:r>
-        <w:rPr>
-          <w:noProof/>
-        </w:rPr>
-        <w:t xml:space="preserve">(4), 1413-1418. </w:t>
-      </w:r>
-      <w:hyperlink r:id="rId17" w:history="1">
-        <w:r>
-          <w:rPr>
-            <w:rStyle w:val="Siuktni"/>
-            <w:noProof/>
-          </w:rPr>
-          <w:t>https://doi.org/10.1021/acs.jchemed.3c00063</w:t>
-        </w:r>
-      </w:hyperlink>
-      <w:r>
-        <w:rPr>
-          <w:noProof/>
-        </w:rPr>
-        <w:t xml:space="preserve"> </w:t>
-      </w:r>
-    </w:p>
-    <w:p>
-      <w:pPr>
-        <w:pStyle w:val="EndNoteBibliography"/>
-        <w:ind w:left="720" w:hanging="720"/>
-        <w:rPr>
-          <w:noProof/>
-        </w:rPr>
-      </w:pPr>
-      <w:r>
-        <w:rPr>
-          <w:noProof/>
-        </w:rPr>
-        <w:t xml:space="preserve">Fergus, S., Botha, M., &amp; Ostovar, M. (2023). Evaluating academic answers generated using chatgpt. </w:t>
-      </w:r>
-      <w:r>
-        <w:rPr>
-          <w:i/>
-          <w:noProof/>
-        </w:rPr>
-        <w:t>Journal of Chemical Education</w:t>
-      </w:r>
-      <w:r>
-        <w:rPr>
-          <w:noProof/>
-        </w:rPr>
-        <w:t xml:space="preserve">. </w:t>
-      </w:r>
-    </w:p>
-    <w:p>
-      <w:pPr>
-        <w:pStyle w:val="EndNoteBibliography"/>
-        <w:ind w:left="720" w:hanging="720"/>
-        <w:rPr>
-          <w:noProof/>
-        </w:rPr>
-      </w:pPr>
-      <w:r>
-        <w:rPr>
-          <w:noProof/>
-        </w:rPr>
-        <w:t xml:space="preserve">Fergus, S., Botha, M., &amp; Ostovar, M. (2023). Evaluating Academic Answers Generated Using ChatGPT [Article]. </w:t>
-      </w:r>
-      <w:r>
-        <w:rPr>
-          <w:i/>
-          <w:noProof/>
-        </w:rPr>
-        <w:t>Journal of Chemical Education</w:t>
-      </w:r>
-      <w:r>
-        <w:rPr>
-          <w:noProof/>
-        </w:rPr>
-        <w:t>,</w:t>
-      </w:r>
-      <w:r>
-        <w:rPr>
-          <w:i/>
-          <w:noProof/>
-        </w:rPr>
-        <w:t xml:space="preserve"> 100</w:t>
-      </w:r>
-      <w:r>
-        <w:rPr>
-          <w:noProof/>
-        </w:rPr>
-        <w:t xml:space="preserve">(4), 1672-1675. </w:t>
-      </w:r>
-      <w:hyperlink r:id="rId18" w:history="1">
-        <w:r>
-          <w:rPr>
-            <w:rStyle w:val="Siuktni"/>
-            <w:noProof/>
-          </w:rPr>
-          <w:t>https://doi.org/10.1021/acs.jchemed.3c00087</w:t>
-        </w:r>
-      </w:hyperlink>
-      <w:r>
-        <w:rPr>
-          <w:noProof/>
-        </w:rPr>
-        <w:t xml:space="preserve"> </w:t>
-      </w:r>
-    </w:p>
-    <w:p>
-      <w:pPr>
-        <w:pStyle w:val="EndNoteBibliography"/>
-        <w:ind w:left="720" w:hanging="720"/>
-        <w:rPr>
-          <w:noProof/>
-        </w:rPr>
-      </w:pPr>
-      <w:r>
-        <w:rPr>
-          <w:noProof/>
-        </w:rPr>
-        <w:t xml:space="preserve">Forehand, M. (2010). Bloom’s taxonomy. </w:t>
-      </w:r>
-      <w:r>
-        <w:rPr>
-          <w:i/>
-          <w:noProof/>
-        </w:rPr>
-        <w:t>Emerging perspectives on learning, teaching, and technology</w:t>
-      </w:r>
-      <w:r>
-        <w:rPr>
-          <w:noProof/>
-        </w:rPr>
-        <w:t>,</w:t>
-      </w:r>
-      <w:r>
-        <w:rPr>
-          <w:i/>
-          <w:noProof/>
-        </w:rPr>
-        <w:t xml:space="preserve"> 41</w:t>
-      </w:r>
-      <w:r>
-        <w:rPr>
-          <w:noProof/>
-        </w:rPr>
-        <w:t xml:space="preserve">(4), 47-56. </w:t>
-      </w:r>
-    </w:p>
-    <w:p>
-      <w:pPr>
-        <w:pStyle w:val="EndNoteBibliography"/>
-        <w:ind w:left="720" w:hanging="720"/>
-        <w:rPr>
-          <w:noProof/>
-        </w:rPr>
-      </w:pPr>
-      <w:r>
-        <w:rPr>
-          <w:noProof/>
-        </w:rPr>
-        <w:t xml:space="preserve">Gašević, D., Siemens, G., &amp; Sadiq, S. (2023). Empowering learners for the age of artificial intelligence [Editorial]. </w:t>
-      </w:r>
-      <w:r>
-        <w:rPr>
-          <w:i/>
-          <w:noProof/>
-        </w:rPr>
-        <w:t>Computers and Education: Artificial Intelligence</w:t>
-      </w:r>
-      <w:r>
-        <w:rPr>
-          <w:noProof/>
-        </w:rPr>
-        <w:t xml:space="preserve">, Article 100130. </w:t>
-      </w:r>
-      <w:hyperlink r:id="rId19" w:history="1">
-        <w:r>
-          <w:rPr>
-            <w:rStyle w:val="Siuktni"/>
-            <w:noProof/>
-          </w:rPr>
-          <w:t>https://doi.org/10.1016/j.caeai.2023.100130</w:t>
-        </w:r>
-      </w:hyperlink>
-      <w:r>
-        <w:rPr>
-          <w:noProof/>
-        </w:rPr>
-        <w:t xml:space="preserve"> </w:t>
-      </w:r>
-    </w:p>
-    <w:p>
-      <w:pPr>
-        <w:pStyle w:val="EndNoteBibliography"/>
-        <w:ind w:left="720" w:hanging="720"/>
-        <w:rPr>
-          <w:noProof/>
-        </w:rPr>
-      </w:pPr>
-      <w:r>
-        <w:rPr>
-          <w:noProof/>
-        </w:rPr>
-        <w:t xml:space="preserve">Geerling, W., Mateer, G. D., Wooten, J., &amp; Damodaran, N. (2023). ChatGPT has aced the test of understanding in college economics: Now what? </w:t>
-      </w:r>
-      <w:r>
-        <w:rPr>
-          <w:i/>
-          <w:noProof/>
-        </w:rPr>
-        <w:t>The American Economist</w:t>
-      </w:r>
-      <w:r>
-        <w:rPr>
-          <w:noProof/>
-        </w:rPr>
-        <w:t xml:space="preserve">, 05694345231169654. </w:t>
-      </w:r>
-    </w:p>
-    <w:p>
-      <w:pPr>
-        <w:pStyle w:val="EndNoteBibliography"/>
-        <w:ind w:left="720" w:hanging="720"/>
-        <w:rPr>
-          <w:noProof/>
-        </w:rPr>
-      </w:pPr>
-      <w:r>
-        <w:rPr>
-          <w:noProof/>
-        </w:rPr>
-        <w:t xml:space="preserve">Geerling, W., Mateer, G. D., Wooten, J., &amp; Damodaran, N. (2023). ChatGPT has Aced the Test of Understanding in College Economics: Now What? [Article]. </w:t>
-      </w:r>
-      <w:r>
-        <w:rPr>
-          <w:i/>
-          <w:noProof/>
-        </w:rPr>
-        <w:t>American Economist</w:t>
-      </w:r>
-      <w:r>
-        <w:rPr>
-          <w:noProof/>
-        </w:rPr>
-        <w:t xml:space="preserve">. </w:t>
-      </w:r>
-      <w:hyperlink r:id="rId20" w:history="1">
-        <w:r>
-          <w:rPr>
-            <w:rStyle w:val="Siuktni"/>
-            <w:noProof/>
-          </w:rPr>
-          <w:t>https://doi.org/10.1177/05694345231169654</w:t>
-        </w:r>
-      </w:hyperlink>
-      <w:r>
-        <w:rPr>
-          <w:noProof/>
-        </w:rPr>
-        <w:t xml:space="preserve"> </w:t>
-      </w:r>
-    </w:p>
-    <w:p>
-      <w:pPr>
-        <w:pStyle w:val="EndNoteBibliography"/>
-        <w:ind w:left="720" w:hanging="720"/>
-        <w:rPr>
-          <w:noProof/>
-        </w:rPr>
-      </w:pPr>
-      <w:r>
-        <w:rPr>
-          <w:noProof/>
-        </w:rPr>
-        <w:t xml:space="preserve">Gilson, A., Safranek, C. W., Huang, T., Socrates, V., Chi, L., Taylor, R. A., &amp; Chartash, D. (2023). How does CHATGPT perform on the United States Medical Licensing Examination? the implications of large language models for medical education and knowledge assessment. </w:t>
-      </w:r>
-      <w:r>
-        <w:rPr>
-          <w:i/>
-          <w:noProof/>
-        </w:rPr>
-        <w:t>JMIR Medical Education</w:t>
-      </w:r>
-      <w:r>
-        <w:rPr>
-          <w:noProof/>
-        </w:rPr>
-        <w:t>,</w:t>
-      </w:r>
-      <w:r>
-        <w:rPr>
-          <w:i/>
-          <w:noProof/>
-        </w:rPr>
-        <w:t xml:space="preserve"> 9</w:t>
-      </w:r>
-      <w:r>
-        <w:rPr>
-          <w:noProof/>
-        </w:rPr>
-        <w:t xml:space="preserve">(1), e45312. </w:t>
-      </w:r>
-    </w:p>
-    <w:p>
-      <w:pPr>
-        <w:pStyle w:val="EndNoteBibliography"/>
-        <w:ind w:left="720" w:hanging="720"/>
-        <w:rPr>
-          <w:noProof/>
-        </w:rPr>
-      </w:pPr>
-      <w:r>
-        <w:rPr>
-          <w:noProof/>
-        </w:rPr>
-        <w:t xml:space="preserve">Gilson, A., Safranek, C. W., Huang, T., Socrates, V., Chi, L., Taylor, R. A., &amp; Chartash, D. (2023). How Does ChatGPT Perform on the United States Medical Licensing Examination? The Implications of Large Language Models for Medical Education and Knowledge Assessment [Article]. </w:t>
-      </w:r>
-      <w:r>
-        <w:rPr>
-          <w:i/>
-          <w:noProof/>
-        </w:rPr>
-        <w:t>JMIR Medical Education</w:t>
-      </w:r>
-      <w:r>
-        <w:rPr>
-          <w:noProof/>
-        </w:rPr>
-        <w:t>,</w:t>
-      </w:r>
-      <w:r>
-        <w:rPr>
-          <w:i/>
-          <w:noProof/>
-        </w:rPr>
-        <w:t xml:space="preserve"> 9</w:t>
-      </w:r>
-      <w:r>
-        <w:rPr>
-          <w:noProof/>
-        </w:rPr>
-        <w:t xml:space="preserve">, Article e45312. </w:t>
-      </w:r>
-      <w:hyperlink r:id="rId21" w:history="1">
-        <w:r>
-          <w:rPr>
-            <w:rStyle w:val="Siuktni"/>
-            <w:noProof/>
-          </w:rPr>
-          <w:t>https://doi.org/10.2196/45312</w:t>
-        </w:r>
-      </w:hyperlink>
-      <w:r>
-        <w:rPr>
-          <w:noProof/>
-        </w:rPr>
-        <w:t xml:space="preserve"> </w:t>
-      </w:r>
-    </w:p>
-    <w:p>
-      <w:pPr>
-        <w:pStyle w:val="EndNoteBibliography"/>
-        <w:ind w:left="720" w:hanging="720"/>
-        <w:rPr>
-          <w:noProof/>
-        </w:rPr>
-      </w:pPr>
-      <w:r>
-        <w:rPr>
-          <w:noProof/>
-        </w:rPr>
-        <w:t xml:space="preserve">Gorin, J. S. (2006). Test design with cognition in mind. </w:t>
-      </w:r>
-      <w:r>
-        <w:rPr>
-          <w:i/>
-          <w:noProof/>
-        </w:rPr>
-        <w:t>Educational measurement: Issues and practice</w:t>
-      </w:r>
-      <w:r>
-        <w:rPr>
-          <w:noProof/>
-        </w:rPr>
-        <w:t>,</w:t>
-      </w:r>
-      <w:r>
-        <w:rPr>
-          <w:i/>
-          <w:noProof/>
-        </w:rPr>
-        <w:t xml:space="preserve"> 25</w:t>
-      </w:r>
-      <w:r>
-        <w:rPr>
-          <w:noProof/>
-        </w:rPr>
-        <w:t xml:space="preserve">(4), 21-35. </w:t>
-      </w:r>
-    </w:p>
-    <w:p>
-      <w:pPr>
-        <w:pStyle w:val="EndNoteBibliography"/>
-        <w:ind w:left="720" w:hanging="720"/>
-        <w:rPr>
-          <w:noProof/>
-        </w:rPr>
-      </w:pPr>
-      <w:r>
-        <w:rPr>
-          <w:noProof/>
-        </w:rPr>
-        <w:t xml:space="preserve">Gregorcic, B., &amp; Pendrill, A. M. (2023). ChatGPT and the frustrated Socrates [Article]. </w:t>
-      </w:r>
-      <w:r>
-        <w:rPr>
-          <w:i/>
-          <w:noProof/>
-        </w:rPr>
-        <w:t>Physics Education</w:t>
-      </w:r>
-      <w:r>
-        <w:rPr>
-          <w:noProof/>
-        </w:rPr>
-        <w:t>,</w:t>
-      </w:r>
-      <w:r>
-        <w:rPr>
-          <w:i/>
-          <w:noProof/>
-        </w:rPr>
-        <w:t xml:space="preserve"> 58</w:t>
-      </w:r>
-      <w:r>
-        <w:rPr>
-          <w:noProof/>
-        </w:rPr>
-        <w:t xml:space="preserve">(3), Article 035021. </w:t>
-      </w:r>
-      <w:hyperlink r:id="rId22" w:history="1">
-        <w:r>
-          <w:rPr>
-            <w:rStyle w:val="Siuktni"/>
-            <w:noProof/>
-          </w:rPr>
-          <w:t>https://doi.org/10.1088/1361-6552/acc299</w:t>
-        </w:r>
-      </w:hyperlink>
-      <w:r>
-        <w:rPr>
-          <w:noProof/>
-        </w:rPr>
-        <w:t xml:space="preserve"> </w:t>
-      </w:r>
-    </w:p>
-    <w:p>
-      <w:pPr>
-        <w:pStyle w:val="EndNoteBibliography"/>
-        <w:ind w:left="720" w:hanging="720"/>
-        <w:rPr>
-          <w:noProof/>
-        </w:rPr>
-      </w:pPr>
-      <w:r>
-        <w:rPr>
-          <w:noProof/>
-        </w:rPr>
-        <w:lastRenderedPageBreak/>
-        <w:t xml:space="preserve">Ivanov, S., &amp; Soliman, M. (2023). Game of algorithms: ChatGPT implications for the future of tourism education and research [Article]. </w:t>
-      </w:r>
-      <w:r>
-        <w:rPr>
-          <w:i/>
-          <w:noProof/>
-        </w:rPr>
-        <w:t>Journal of Tourism Futures</w:t>
-      </w:r>
-      <w:r>
-        <w:rPr>
-          <w:noProof/>
-        </w:rPr>
-        <w:t xml:space="preserve">. </w:t>
-      </w:r>
-      <w:hyperlink r:id="rId23" w:history="1">
-        <w:r>
-          <w:rPr>
-            <w:rStyle w:val="Siuktni"/>
-            <w:noProof/>
-          </w:rPr>
-          <w:t>https://doi.org/10.1108/JTF-02-2023-0038</w:t>
-        </w:r>
-      </w:hyperlink>
-      <w:r>
-        <w:rPr>
-          <w:noProof/>
-        </w:rPr>
-        <w:t xml:space="preserve"> </w:t>
-      </w:r>
-    </w:p>
-    <w:p>
-      <w:pPr>
-        <w:pStyle w:val="EndNoteBibliography"/>
-        <w:ind w:left="720" w:hanging="720"/>
-        <w:rPr>
-          <w:noProof/>
-        </w:rPr>
-      </w:pPr>
-      <w:r>
-        <w:rPr>
-          <w:noProof/>
-        </w:rPr>
-        <w:t xml:space="preserve">Kooli, C. (2023). Chatbots in education and research: a critical examination of ethical implications and solutions. </w:t>
-      </w:r>
-      <w:r>
-        <w:rPr>
-          <w:i/>
-          <w:noProof/>
-        </w:rPr>
-        <w:t>Sustainability</w:t>
-      </w:r>
-      <w:r>
-        <w:rPr>
-          <w:noProof/>
-        </w:rPr>
-        <w:t>,</w:t>
-      </w:r>
-      <w:r>
-        <w:rPr>
-          <w:i/>
-          <w:noProof/>
-        </w:rPr>
-        <w:t xml:space="preserve"> 15</w:t>
-      </w:r>
-      <w:r>
-        <w:rPr>
-          <w:noProof/>
-        </w:rPr>
-        <w:t xml:space="preserve">(7), 5614. </w:t>
-      </w:r>
-    </w:p>
-    <w:p>
-      <w:pPr>
-        <w:pStyle w:val="EndNoteBibliography"/>
-        <w:ind w:left="720" w:hanging="720"/>
-        <w:rPr>
-          <w:noProof/>
-        </w:rPr>
-      </w:pPr>
-      <w:r>
-        <w:rPr>
-          <w:noProof/>
-        </w:rPr>
-        <w:t xml:space="preserve">Kooli, C. (2023). Chatbots in Education and Research: A Critical Examination of Ethical Implications and Solutions [Article]. </w:t>
-      </w:r>
-      <w:r>
-        <w:rPr>
-          <w:i/>
-          <w:noProof/>
-        </w:rPr>
-        <w:t>Sustainability (Switzerland)</w:t>
-      </w:r>
-      <w:r>
-        <w:rPr>
-          <w:noProof/>
-        </w:rPr>
-        <w:t>,</w:t>
-      </w:r>
-      <w:r>
-        <w:rPr>
-          <w:i/>
-          <w:noProof/>
-        </w:rPr>
-        <w:t xml:space="preserve"> 15</w:t>
-      </w:r>
-      <w:r>
-        <w:rPr>
-          <w:noProof/>
-        </w:rPr>
-        <w:t xml:space="preserve">(7), Article 5614. </w:t>
-      </w:r>
-      <w:hyperlink r:id="rId24" w:history="1">
-        <w:r>
-          <w:rPr>
-            <w:rStyle w:val="Siuktni"/>
-            <w:noProof/>
-          </w:rPr>
-          <w:t>https://doi.org/10.3390/su15075614</w:t>
-        </w:r>
-      </w:hyperlink>
-      <w:r>
-        <w:rPr>
-          <w:noProof/>
-        </w:rPr>
-        <w:t xml:space="preserve"> </w:t>
-      </w:r>
-    </w:p>
-    <w:p>
-      <w:pPr>
-        <w:pStyle w:val="EndNoteBibliography"/>
-        <w:ind w:left="720" w:hanging="720"/>
-        <w:rPr>
-          <w:noProof/>
-        </w:rPr>
-      </w:pPr>
-      <w:r>
-        <w:rPr>
-          <w:noProof/>
-        </w:rPr>
-        <w:t xml:space="preserve">Lee, H. (2023). The rise of ChatGPT: Exploring its potential in medical education [Note]. </w:t>
-      </w:r>
-      <w:r>
-        <w:rPr>
-          <w:i/>
-          <w:noProof/>
-        </w:rPr>
-        <w:t>Anatomical Sciences Education</w:t>
-      </w:r>
-      <w:r>
-        <w:rPr>
-          <w:noProof/>
-        </w:rPr>
-        <w:t xml:space="preserve">. </w:t>
-      </w:r>
-      <w:hyperlink r:id="rId25" w:history="1">
-        <w:r>
-          <w:rPr>
-            <w:rStyle w:val="Siuktni"/>
-            <w:noProof/>
-          </w:rPr>
-          <w:t>https://doi.org/10.1002/ase.2270</w:t>
-        </w:r>
-      </w:hyperlink>
-      <w:r>
-        <w:rPr>
-          <w:noProof/>
-        </w:rPr>
-        <w:t xml:space="preserve"> </w:t>
-      </w:r>
-    </w:p>
-    <w:p>
-      <w:pPr>
-        <w:pStyle w:val="EndNoteBibliography"/>
-        <w:ind w:left="720" w:hanging="720"/>
-        <w:rPr>
-          <w:noProof/>
-        </w:rPr>
-      </w:pPr>
-      <w:r>
-        <w:rPr>
-          <w:noProof/>
-        </w:rPr>
-        <w:t xml:space="preserve">Lo, C. K. (2023). What Is the Impact of ChatGPT on Education? A Rapid Review of the Literature [Review]. </w:t>
-      </w:r>
-      <w:r>
-        <w:rPr>
-          <w:i/>
-          <w:noProof/>
-        </w:rPr>
-        <w:t>Education Sciences</w:t>
-      </w:r>
-      <w:r>
-        <w:rPr>
-          <w:noProof/>
-        </w:rPr>
-        <w:t>,</w:t>
-      </w:r>
-      <w:r>
-        <w:rPr>
-          <w:i/>
-          <w:noProof/>
-        </w:rPr>
-        <w:t xml:space="preserve"> 13</w:t>
-      </w:r>
-      <w:r>
-        <w:rPr>
-          <w:noProof/>
-        </w:rPr>
-        <w:t xml:space="preserve">(4), Article 410. </w:t>
-      </w:r>
-      <w:hyperlink r:id="rId26" w:history="1">
-        <w:r>
-          <w:rPr>
-            <w:rStyle w:val="Siuktni"/>
-            <w:noProof/>
-          </w:rPr>
-          <w:t>https://doi.org/10.3390/educsci13040410</w:t>
-        </w:r>
-      </w:hyperlink>
-      <w:r>
-        <w:rPr>
-          <w:noProof/>
-        </w:rPr>
-        <w:t xml:space="preserve"> </w:t>
-      </w:r>
-    </w:p>
-    <w:p>
-      <w:pPr>
-        <w:pStyle w:val="EndNoteBibliography"/>
-        <w:ind w:left="720" w:hanging="720"/>
-        <w:rPr>
-          <w:noProof/>
-        </w:rPr>
-      </w:pPr>
-      <w:r>
-        <w:rPr>
-          <w:noProof/>
-        </w:rPr>
-        <w:t xml:space="preserve">Mellar, H., Peytcheva-Forsyth, R., Kocdar, S., Karadeniz, A., &amp; Yovkova, B. (2018). Addressing cheating in e-assessment using student authentication and authorship checking systems: Teachers' perspectives [Article]. </w:t>
-      </w:r>
-      <w:r>
-        <w:rPr>
-          <w:i/>
-          <w:noProof/>
-        </w:rPr>
-        <w:t>International Journal for Educational Integrity</w:t>
-      </w:r>
-      <w:r>
-        <w:rPr>
-          <w:noProof/>
-        </w:rPr>
-        <w:t>,</w:t>
-      </w:r>
-      <w:r>
-        <w:rPr>
-          <w:i/>
-          <w:noProof/>
-        </w:rPr>
-        <w:t xml:space="preserve"> 14</w:t>
-      </w:r>
-      <w:r>
-        <w:rPr>
-          <w:noProof/>
-        </w:rPr>
-        <w:t xml:space="preserve">(1), Article 2. </w:t>
-      </w:r>
-      <w:hyperlink r:id="rId27" w:history="1">
-        <w:r>
-          <w:rPr>
-            <w:rStyle w:val="Siuktni"/>
-            <w:noProof/>
-          </w:rPr>
-          <w:t>https://doi.org/10.1007/s40979-018-0025-x</w:t>
-        </w:r>
-      </w:hyperlink>
-      <w:r>
-        <w:rPr>
-          <w:noProof/>
-        </w:rPr>
-        <w:t xml:space="preserve"> </w:t>
-      </w:r>
-    </w:p>
-    <w:p>
-      <w:pPr>
-        <w:pStyle w:val="EndNoteBibliography"/>
-        <w:ind w:left="720" w:hanging="720"/>
-        <w:rPr>
-          <w:noProof/>
-        </w:rPr>
-      </w:pPr>
-      <w:r>
-        <w:rPr>
-          <w:noProof/>
-        </w:rPr>
-        <w:t xml:space="preserve">Perkins, M. (2023). Academic Integrity considerations of AI Large Language Models in the post-pandemic era: ChatGPT and beyond. </w:t>
-      </w:r>
-      <w:r>
-        <w:rPr>
-          <w:i/>
-          <w:noProof/>
-        </w:rPr>
-        <w:t>Journal of University Teaching &amp; Learning Practice</w:t>
-      </w:r>
-      <w:r>
-        <w:rPr>
-          <w:noProof/>
-        </w:rPr>
-        <w:t>,</w:t>
-      </w:r>
-      <w:r>
-        <w:rPr>
-          <w:i/>
-          <w:noProof/>
-        </w:rPr>
-        <w:t xml:space="preserve"> 20</w:t>
-      </w:r>
-      <w:r>
-        <w:rPr>
-          <w:noProof/>
-        </w:rPr>
-        <w:t xml:space="preserve">(2), 07. </w:t>
-      </w:r>
-    </w:p>
-    <w:p>
-      <w:pPr>
-        <w:pStyle w:val="EndNoteBibliography"/>
-        <w:ind w:left="720" w:hanging="720"/>
-        <w:rPr>
-          <w:noProof/>
-        </w:rPr>
-      </w:pPr>
-      <w:r>
-        <w:rPr>
-          <w:noProof/>
-        </w:rPr>
-        <w:t xml:space="preserve">Perkins, M. (2023). Academic Integrity considerations of AI Large Language Models in the post-pandemic era: ChatGPT and beyond [Article]. </w:t>
-      </w:r>
-      <w:r>
-        <w:rPr>
-          <w:i/>
-          <w:noProof/>
-        </w:rPr>
-        <w:t>Journal of University Teaching and Learning Practice</w:t>
-      </w:r>
-      <w:r>
-        <w:rPr>
-          <w:noProof/>
-        </w:rPr>
-        <w:t>,</w:t>
-      </w:r>
-      <w:r>
-        <w:rPr>
-          <w:i/>
-          <w:noProof/>
-        </w:rPr>
-        <w:t xml:space="preserve"> 20</w:t>
-      </w:r>
-      <w:r>
-        <w:rPr>
-          <w:noProof/>
-        </w:rPr>
-        <w:t xml:space="preserve">(2), Article 7. </w:t>
-      </w:r>
-      <w:hyperlink r:id="rId28" w:history="1">
-        <w:r>
-          <w:rPr>
-            <w:rStyle w:val="Siuktni"/>
-            <w:noProof/>
-          </w:rPr>
-          <w:t>https://doi.org/10.53761/1.20.02.07</w:t>
-        </w:r>
-      </w:hyperlink>
-      <w:r>
-        <w:rPr>
-          <w:noProof/>
-        </w:rPr>
-        <w:t xml:space="preserve"> </w:t>
-      </w:r>
-    </w:p>
-    <w:p>
-      <w:pPr>
-        <w:pStyle w:val="EndNoteBibliography"/>
-        <w:ind w:left="720" w:hanging="720"/>
-        <w:rPr>
-          <w:noProof/>
-        </w:rPr>
-      </w:pPr>
-      <w:r>
-        <w:rPr>
-          <w:noProof/>
-        </w:rPr>
-        <w:t xml:space="preserve">Pittaway, L., Hannon, P., Gibb, A., &amp; Thompson, J. (2009). Assessment practice in enterprise education [Article]. </w:t>
-      </w:r>
-      <w:r>
-        <w:rPr>
-          <w:i/>
-          <w:noProof/>
-        </w:rPr>
-        <w:t>International Journal of Entrepreneurial Behaviour and Research</w:t>
-      </w:r>
-      <w:r>
-        <w:rPr>
-          <w:noProof/>
-        </w:rPr>
-        <w:t>,</w:t>
-      </w:r>
-      <w:r>
-        <w:rPr>
-          <w:i/>
-          <w:noProof/>
-        </w:rPr>
-        <w:t xml:space="preserve"> 15</w:t>
-      </w:r>
-      <w:r>
-        <w:rPr>
-          <w:noProof/>
-        </w:rPr>
-        <w:t xml:space="preserve">(1), 71-93. </w:t>
-      </w:r>
-      <w:hyperlink r:id="rId29" w:history="1">
-        <w:r>
-          <w:rPr>
-            <w:rStyle w:val="Siuktni"/>
-            <w:noProof/>
-          </w:rPr>
-          <w:t>https://doi.org/10.1108/13552550910934468</w:t>
-        </w:r>
-      </w:hyperlink>
-      <w:r>
-        <w:rPr>
-          <w:noProof/>
-        </w:rPr>
-        <w:t xml:space="preserve"> </w:t>
-      </w:r>
-    </w:p>
-    <w:p>
-      <w:pPr>
-        <w:pStyle w:val="EndNoteBibliography"/>
-        <w:ind w:left="720" w:hanging="720"/>
-        <w:rPr>
-          <w:noProof/>
-        </w:rPr>
-      </w:pPr>
-      <w:r>
-        <w:rPr>
-          <w:noProof/>
-        </w:rPr>
-        <w:t xml:space="preserve">Trochim, W. M., &amp; Donnelly, J. P. (2001). </w:t>
-      </w:r>
-      <w:r>
-        <w:rPr>
-          <w:i/>
-          <w:noProof/>
-        </w:rPr>
-        <w:t>Research methods knowledge base</w:t>
-      </w:r>
-      <w:r>
-        <w:rPr>
-          <w:noProof/>
-        </w:rPr>
-        <w:t xml:space="preserve"> (Vol. 2). Atomic Dog Pub. Macmillan Publishing Company, New York. </w:t>
-      </w:r>
-    </w:p>
-    <w:p>
-      <w:pPr>
-        <w:pStyle w:val="EndNoteBibliography"/>
-        <w:ind w:left="720" w:hanging="720"/>
-        <w:rPr>
-          <w:noProof/>
-        </w:rPr>
-      </w:pPr>
-      <w:r>
-        <w:rPr>
-          <w:noProof/>
-        </w:rPr>
-        <w:t xml:space="preserve">Van den Berg, I., Admiraal, W., &amp; Pilot, A. (2006). Design principles and outcomes of peer assessment in higher education. </w:t>
-      </w:r>
-      <w:r>
-        <w:rPr>
-          <w:i/>
-          <w:noProof/>
-        </w:rPr>
-        <w:t>Studies in Higher education</w:t>
-      </w:r>
-      <w:r>
-        <w:rPr>
-          <w:noProof/>
-        </w:rPr>
-        <w:t>,</w:t>
-      </w:r>
-      <w:r>
-        <w:rPr>
-          <w:i/>
-          <w:noProof/>
-        </w:rPr>
-        <w:t xml:space="preserve"> 31</w:t>
-      </w:r>
-      <w:r>
-        <w:rPr>
-          <w:noProof/>
-        </w:rPr>
-        <w:t xml:space="preserve">(03), 341-356. </w:t>
-      </w:r>
-    </w:p>
-    <w:p>
-      <w:pPr>
-        <w:pStyle w:val="EndNoteBibliography"/>
-        <w:ind w:left="720" w:hanging="720"/>
-        <w:rPr>
-          <w:noProof/>
-        </w:rPr>
-      </w:pPr>
-      <w:r>
-        <w:rPr>
-          <w:noProof/>
-        </w:rPr>
-        <w:t xml:space="preserve">Van Den Berg, I., Admiraal, W., &amp; Pilot, A. (2006). Design principles and outcomes of peer assessment in higher education [Article]. </w:t>
-      </w:r>
-      <w:r>
-        <w:rPr>
-          <w:i/>
-          <w:noProof/>
-        </w:rPr>
-        <w:t>Studies in Higher Education</w:t>
-      </w:r>
-      <w:r>
-        <w:rPr>
-          <w:noProof/>
-        </w:rPr>
-        <w:t>,</w:t>
-      </w:r>
-      <w:r>
-        <w:rPr>
-          <w:i/>
-          <w:noProof/>
-        </w:rPr>
-        <w:t xml:space="preserve"> 31</w:t>
-      </w:r>
-      <w:r>
-        <w:rPr>
-          <w:noProof/>
-        </w:rPr>
-        <w:t xml:space="preserve">(3), 341-356. </w:t>
-      </w:r>
-      <w:hyperlink r:id="rId30" w:history="1">
-        <w:r>
-          <w:rPr>
-            <w:rStyle w:val="Siuktni"/>
-            <w:noProof/>
-          </w:rPr>
-          <w:t>https://doi.org/10.1080/03075070600680836</w:t>
-        </w:r>
-      </w:hyperlink>
-      <w:r>
-        <w:rPr>
-          <w:noProof/>
-        </w:rPr>
-        <w:t xml:space="preserve"> </w:t>
-      </w:r>
-    </w:p>
-    <w:p>
-      <w:pPr>
-        <w:pStyle w:val="EndNoteBibliography"/>
-        <w:ind w:left="720" w:hanging="720"/>
-        <w:rPr>
-          <w:noProof/>
-        </w:rPr>
-      </w:pPr>
-      <w:r>
-        <w:rPr>
-          <w:noProof/>
-        </w:rPr>
-        <w:t xml:space="preserve">Villarroel, V., Bloxham, S., Bruna, D., Bruna, C., &amp; Herrera-Seda, C. (2018). Authentic assessment: creating a blueprint for course design. </w:t>
-      </w:r>
-      <w:r>
-        <w:rPr>
-          <w:i/>
-          <w:noProof/>
-        </w:rPr>
-        <w:t>Assessment &amp; Evaluation in Higher Education</w:t>
-      </w:r>
-      <w:r>
-        <w:rPr>
-          <w:noProof/>
-        </w:rPr>
-        <w:t>,</w:t>
-      </w:r>
-      <w:r>
-        <w:rPr>
-          <w:i/>
-          <w:noProof/>
-        </w:rPr>
-        <w:t xml:space="preserve"> 43</w:t>
-      </w:r>
-      <w:r>
-        <w:rPr>
-          <w:noProof/>
-        </w:rPr>
-        <w:t xml:space="preserve">(5), 840-854. </w:t>
-      </w:r>
-    </w:p>
-    <w:p>
-      <w:pPr>
-        <w:pStyle w:val="EndNoteBibliography"/>
-        <w:ind w:left="720" w:hanging="720"/>
-        <w:rPr>
-          <w:noProof/>
-        </w:rPr>
-      </w:pPr>
-      <w:r>
-        <w:rPr>
-          <w:noProof/>
-        </w:rPr>
-        <w:t xml:space="preserve">Villarroel, V., Bloxham, S., Bruna, D., Bruna, C., &amp; Herrera-Seda, C. (2018). Authentic assessment: creating a blueprint for course design [Article]. </w:t>
-      </w:r>
-      <w:r>
-        <w:rPr>
-          <w:i/>
-          <w:noProof/>
-        </w:rPr>
-        <w:t>Assessment and Evaluation in Higher Education</w:t>
-      </w:r>
-      <w:r>
-        <w:rPr>
-          <w:noProof/>
-        </w:rPr>
-        <w:t>,</w:t>
-      </w:r>
-      <w:r>
-        <w:rPr>
-          <w:i/>
-          <w:noProof/>
-        </w:rPr>
-        <w:t xml:space="preserve"> 43</w:t>
-      </w:r>
-      <w:r>
-        <w:rPr>
-          <w:noProof/>
-        </w:rPr>
-        <w:t xml:space="preserve">(5), 840-854. </w:t>
-      </w:r>
-      <w:hyperlink r:id="rId31" w:history="1">
-        <w:r>
-          <w:rPr>
-            <w:rStyle w:val="Siuktni"/>
-            <w:noProof/>
-          </w:rPr>
-          <w:t>https://doi.org/10.1080/02602938.2017.1412396</w:t>
-        </w:r>
-      </w:hyperlink>
-      <w:r>
-        <w:rPr>
-          <w:noProof/>
-        </w:rPr>
-        <w:t xml:space="preserve"> </w:t>
-      </w:r>
-    </w:p>
-    <w:p>
-      <w:pPr>
-        <w:pStyle w:val="EndNoteBibliography"/>
-        <w:ind w:left="720" w:hanging="720"/>
-        <w:rPr>
-          <w:noProof/>
-        </w:rPr>
-      </w:pPr>
-      <w:r>
-        <w:rPr>
-          <w:noProof/>
-        </w:rPr>
-        <w:t xml:space="preserve">Wilson, L. O. (2016). Anderson and Krathwohl–Bloom’s taxonomy revised. </w:t>
-      </w:r>
-      <w:r>
-        <w:rPr>
-          <w:i/>
-          <w:noProof/>
-        </w:rPr>
-        <w:t>Understanding the New Version of Bloom's Taxonomy</w:t>
-      </w:r>
-      <w:r>
-        <w:rPr>
-          <w:noProof/>
-        </w:rPr>
-        <w:t xml:space="preserve">. </w:t>
-      </w:r>
-    </w:p>
-    <w:p>
-      <w:pPr>
-        <w:pStyle w:val="EndNoteBibliography"/>
-        <w:ind w:left="720" w:hanging="720"/>
-        <w:rPr>
-          <w:noProof/>
-        </w:rPr>
-      </w:pPr>
-      <w:r>
-        <w:rPr>
-          <w:noProof/>
-        </w:rPr>
-        <w:t xml:space="preserve">Yeadon, W., Inyang, O.-O., Mizouri, A., Peach, A., &amp; Testrow, C. P. (2023). The death of the short-form physics essay in the coming AI revolution. </w:t>
-      </w:r>
-      <w:r>
-        <w:rPr>
-          <w:i/>
-          <w:noProof/>
-        </w:rPr>
-        <w:t>Physics Education</w:t>
-      </w:r>
-      <w:r>
-        <w:rPr>
-          <w:noProof/>
-        </w:rPr>
-        <w:t>,</w:t>
-      </w:r>
-      <w:r>
-        <w:rPr>
-          <w:i/>
-          <w:noProof/>
-        </w:rPr>
-        <w:t xml:space="preserve"> 58</w:t>
-      </w:r>
-      <w:r>
-        <w:rPr>
-          <w:noProof/>
-        </w:rPr>
-        <w:t xml:space="preserve">(3), 035027. </w:t>
-      </w:r>
-    </w:p>
-    <w:p>
-      <w:pPr>
-        <w:pStyle w:val="EndNoteBibliography"/>
-        <w:ind w:left="720" w:hanging="720"/>
-        <w:rPr>
-          <w:noProof/>
-        </w:rPr>
-      </w:pPr>
-      <w:r>
-        <w:rPr>
-          <w:noProof/>
-        </w:rPr>
-        <w:t xml:space="preserve">Yeadon, W., Inyang, O. O., Mizouri, A., Peach, A., &amp; Testrow, C. P. (2023). The death of the short-form physics essay in the coming AI revolution [Article]. </w:t>
-      </w:r>
-      <w:r>
-        <w:rPr>
-          <w:i/>
-          <w:noProof/>
-        </w:rPr>
-        <w:t>Physics Education</w:t>
-      </w:r>
-      <w:r>
-        <w:rPr>
-          <w:noProof/>
-        </w:rPr>
-        <w:t>,</w:t>
-      </w:r>
-      <w:r>
-        <w:rPr>
-          <w:i/>
-          <w:noProof/>
-        </w:rPr>
-        <w:t xml:space="preserve"> 58</w:t>
-      </w:r>
-      <w:r>
-        <w:rPr>
-          <w:noProof/>
-        </w:rPr>
-        <w:t xml:space="preserve">(3), Article 035027. </w:t>
-      </w:r>
-      <w:hyperlink r:id="rId32" w:history="1">
-        <w:r>
-          <w:rPr>
-            <w:rStyle w:val="Siuktni"/>
-            <w:noProof/>
-          </w:rPr>
-          <w:t>https://doi.org/10.1088/1361-6552/acc5cf</w:t>
-        </w:r>
-      </w:hyperlink>
-      <w:r>
-        <w:rPr>
-          <w:noProof/>
-        </w:rPr>
-        <w:t xml:space="preserve"> </w:t>
-      </w:r>
-    </w:p>
-    <w:p>
-      <w:pPr>
-        <w:spacing w:line="276" w:lineRule="auto"/>
-        <w:rPr>
-          <w:rFonts w:ascii="Arial" w:eastAsia="Times" w:hAnsi="Arial" w:cs="Arial"/>
-          <w:sz w:val="22"/>
-          <w:szCs w:val="22"/>
-        </w:rPr>
-      </w:pPr>
-      <w:r>
-        <w:rPr>
-          <w:rFonts w:ascii="Arial" w:eastAsia="Times" w:hAnsi="Arial" w:cs="Arial"/>
-          <w:sz w:val="20"/>
-          <w:szCs w:val="20"/>
-        </w:rPr>
-        <w:fldChar w:fldCharType="end"/>
       </w:r>
     </w:p>
     <w:p>
@@ -8925,7 +4584,7 @@
       </w:pPr>
     </w:p>
     <w:sectPr>
-      <w:headerReference w:type="first" r:id="rId33"/>
+      <w:headerReference w:type="first" r:id="rId13"/>
       <w:pgSz w:w="11909" w:h="16834" w:code="9"/>
       <w:pgMar w:top="1440" w:right="1440" w:bottom="1151" w:left="1440" w:header="720" w:footer="720" w:gutter="0"/>
       <w:cols w:space="720"/>
@@ -11286,10 +6945,6 @@
 </file>
 
 <file path=customXml/item1.xml><?xml version="1.0" encoding="utf-8"?>
-<b:Sources xmlns:b="http://schemas.openxmlformats.org/officeDocument/2006/bibliography" xmlns="http://schemas.openxmlformats.org/officeDocument/2006/bibliography" SelectedStyle="/APASixthEditionOfficeOnline.xsl" StyleName="APA" Version="6"/>
-</file>
-
-<file path=customXml/item2.xml><?xml version="1.0" encoding="utf-8"?>
 <?mso-contentType ?>
 <FormTemplates xmlns="http://schemas.microsoft.com/sharepoint/v3/contenttype/forms">
   <Display>DocumentLibraryForm</Display>
@@ -11298,7 +6953,17 @@
 </FormTemplates>
 </file>
 
+<file path=customXml/item2.xml><?xml version="1.0" encoding="utf-8"?>
+<b:Sources xmlns:b="http://schemas.openxmlformats.org/officeDocument/2006/bibliography" xmlns="http://schemas.openxmlformats.org/officeDocument/2006/bibliography" SelectedStyle="/APASixthEditionOfficeOnline.xsl" StyleName="APA" Version="6"/>
+</file>
+
 <file path=customXml/item3.xml><?xml version="1.0" encoding="utf-8"?>
+<p:properties xmlns:p="http://schemas.microsoft.com/office/2006/metadata/properties" xmlns:xsi="http://www.w3.org/2001/XMLSchema-instance" xmlns:pc="http://schemas.microsoft.com/office/infopath/2007/PartnerControls">
+  <documentManagement/>
+</p:properties>
+</file>
+
+<file path=customXml/item4.xml><?xml version="1.0" encoding="utf-8"?>
 <ct:contentTypeSchema xmlns:ct="http://schemas.microsoft.com/office/2006/metadata/contentType" xmlns:ma="http://schemas.microsoft.com/office/2006/metadata/properties/metaAttributes" ct:_="" ma:_="" ma:contentTypeName="Document" ma:contentTypeID="0x0101002589B3241182B04099FAD2F063B4125A" ma:contentTypeVersion="10" ma:contentTypeDescription="Create a new document." ma:contentTypeScope="" ma:versionID="2bf71749b7cccb27257d9b823f195070">
   <xsd:schema xmlns:xsd="http://www.w3.org/2001/XMLSchema" xmlns:xs="http://www.w3.org/2001/XMLSchema" xmlns:p="http://schemas.microsoft.com/office/2006/metadata/properties" xmlns:ns3="78a74446-de31-4b27-b648-38c6cd94a5b0" targetNamespace="http://schemas.microsoft.com/office/2006/metadata/properties" ma:root="true" ma:fieldsID="b5cb427088d966ea325a4c7664c8da0d" ns3:_="">
     <xsd:import namespace="78a74446-de31-4b27-b648-38c6cd94a5b0"/>
@@ -11482,13 +7147,15 @@
 </ct:contentTypeSchema>
 </file>
 
-<file path=customXml/item4.xml><?xml version="1.0" encoding="utf-8"?>
-<p:properties xmlns:p="http://schemas.microsoft.com/office/2006/metadata/properties" xmlns:xsi="http://www.w3.org/2001/XMLSchema-instance" xmlns:pc="http://schemas.microsoft.com/office/infopath/2007/PartnerControls">
-  <documentManagement/>
-</p:properties>
+<file path=customXml/itemProps1.xml><?xml version="1.0" encoding="utf-8"?>
+<ds:datastoreItem xmlns:ds="http://schemas.openxmlformats.org/officeDocument/2006/customXml" ds:itemID="{CC5E1CDA-E5F6-4119-9E1F-B1268E8F9125}">
+  <ds:schemaRefs>
+    <ds:schemaRef ds:uri="http://schemas.microsoft.com/sharepoint/v3/contenttype/forms"/>
+  </ds:schemaRefs>
+</ds:datastoreItem>
 </file>
 
-<file path=customXml/itemProps1.xml><?xml version="1.0" encoding="utf-8"?>
+<file path=customXml/itemProps2.xml><?xml version="1.0" encoding="utf-8"?>
 <ds:datastoreItem xmlns:ds="http://schemas.openxmlformats.org/officeDocument/2006/customXml" ds:itemID="{03DADCA8-915D-1E45-81C9-AAE14398364A}">
   <ds:schemaRefs>
     <ds:schemaRef ds:uri="http://schemas.openxmlformats.org/officeDocument/2006/bibliography"/>
@@ -11496,15 +7163,16 @@
 </ds:datastoreItem>
 </file>
 
-<file path=customXml/itemProps2.xml><?xml version="1.0" encoding="utf-8"?>
-<ds:datastoreItem xmlns:ds="http://schemas.openxmlformats.org/officeDocument/2006/customXml" ds:itemID="{CC5E1CDA-E5F6-4119-9E1F-B1268E8F9125}">
+<file path=customXml/itemProps3.xml><?xml version="1.0" encoding="utf-8"?>
+<ds:datastoreItem xmlns:ds="http://schemas.openxmlformats.org/officeDocument/2006/customXml" ds:itemID="{2F1D1DD1-9228-403A-BFF7-43B24D900C0C}">
   <ds:schemaRefs>
-    <ds:schemaRef ds:uri="http://schemas.microsoft.com/sharepoint/v3/contenttype/forms"/>
+    <ds:schemaRef ds:uri="http://schemas.microsoft.com/office/2006/metadata/properties"/>
+    <ds:schemaRef ds:uri="http://schemas.microsoft.com/office/infopath/2007/PartnerControls"/>
   </ds:schemaRefs>
 </ds:datastoreItem>
 </file>
 
-<file path=customXml/itemProps3.xml><?xml version="1.0" encoding="utf-8"?>
+<file path=customXml/itemProps4.xml><?xml version="1.0" encoding="utf-8"?>
 <ds:datastoreItem xmlns:ds="http://schemas.openxmlformats.org/officeDocument/2006/customXml" ds:itemID="{22A69C49-039F-4F29-8BAD-8D91F01AB081}">
   <ds:schemaRefs>
     <ds:schemaRef ds:uri="http://schemas.microsoft.com/office/2006/metadata/contentType"/>
@@ -11520,13 +7188,4 @@
     <ds:schemaRef ds:uri="http://schemas.microsoft.com/internal/obd"/>
   </ds:schemaRefs>
 </ds:datastoreItem>
-</file>
-
-<file path=customXml/itemProps4.xml><?xml version="1.0" encoding="utf-8"?>
-<ds:datastoreItem xmlns:ds="http://schemas.openxmlformats.org/officeDocument/2006/customXml" ds:itemID="{2F1D1DD1-9228-403A-BFF7-43B24D900C0C}">
-  <ds:schemaRefs>
-    <ds:schemaRef ds:uri="http://schemas.microsoft.com/office/2006/metadata/properties"/>
-    <ds:schemaRef ds:uri="http://schemas.microsoft.com/office/infopath/2007/PartnerControls"/>
-  </ds:schemaRefs>
-</ds:datastoreItem>
 </file>
</xml_diff>